<commit_message>
change on the send mail, and preview pdf
</commit_message>
<xml_diff>
--- a/Docs/HG_ReporteFacturasCFDI.docx
+++ b/Docs/HG_ReporteFacturasCFDI.docx
@@ -3706,6 +3706,7 @@
                 </w:placeholder>
                 <w15:dataBinding w:prefixMappings="xmlns:ns0='urn:microsoft-dynamics-nav/reports/HG_ReporteCFDI/50516/' " w:xpath="/ns0:NavWordReportXmlPart[1]/ns0:facturas_Timbradas[1]/ns0:SelloDigitalCFD[1]" w:storeItemID="{8EF8AC63-E5FB-4CC1-8216-28CFD77E3EBC}"/>
               </w:sdtPr>
+              <w:sdtEndPr/>
               <w:sdtContent>
                 <w:proofErr w:type="spellStart"/>
                 <w:r>
@@ -3742,27 +3743,15 @@
                 <w:szCs w:val="16"/>
               </w:rPr>
             </w:pPr>
-            <w:proofErr w:type="spellStart"/>
-            <w:r>
-              <w:rPr>
-                <w:b/>
-                <w:bCs/>
-                <w:color w:val="FFFFFF" w:themeColor="background1"/>
-                <w:sz w:val="16"/>
-                <w:szCs w:val="16"/>
-              </w:rPr>
-              <w:t>Sello</w:t>
-            </w:r>
-            <w:proofErr w:type="spellEnd"/>
-            <w:r>
-              <w:rPr>
-                <w:b/>
-                <w:bCs/>
-                <w:color w:val="FFFFFF" w:themeColor="background1"/>
-                <w:sz w:val="16"/>
-                <w:szCs w:val="16"/>
-              </w:rPr>
-              <w:t xml:space="preserve"> digital </w:t>
+            <w:r>
+              <w:rPr>
+                <w:b/>
+                <w:bCs/>
+                <w:color w:val="FFFFFF" w:themeColor="background1"/>
+                <w:sz w:val="16"/>
+                <w:szCs w:val="16"/>
+              </w:rPr>
+              <w:t xml:space="preserve">Sello digital </w:t>
             </w:r>
             <w:r>
               <w:rPr>
@@ -5564,8 +5553,10 @@
     <w:rsid w:val="007E2CCD"/>
     <w:rsid w:val="008B65A3"/>
     <w:rsid w:val="00945B57"/>
+    <w:rsid w:val="00A34A01"/>
     <w:rsid w:val="00A7342B"/>
     <w:rsid w:val="00AE4753"/>
+    <w:rsid w:val="00AF615D"/>
     <w:rsid w:val="00BD673E"/>
     <w:rsid w:val="00C03AAC"/>
     <w:rsid w:val="00CA2A79"/>
@@ -6373,215 +6364,215 @@
 </a:theme>
 </file>
 
-<file path=customXml/item1.xml><?xml version="1.0" encoding="utf-8"?>
+<file path=customXml/item1.xml>��< ? x m l   v e r s i o n = " 1 . 0 "   e n c o d i n g = " u t f - 1 6 " ? > + 
+ < N a v W o r d R e p o r t X m l P a r t   x m l n s = " u r n : m i c r o s o f t - d y n a m i c s - n a v / r e p o r t s / H G _ R e p o r t e C F D I / 5 0 5 1 6 / " > + 
+     < t e m p o r a l > + 
+         < g e t R e c > g e t R e c < / g e t R e c > + 
+     < / t e m p o r a l > + 
+     < f a c t u r a s _ T i m b r a d a s > + 
+         < C a n t i d a d L e t r a > C a n t i d a d L e t r a < / C a n t i d a d L e t r a > + 
+         < C e r t i f i c a d o C a d e n a > C e r t i f i c a d o C a d e n a < / C e r t i f i c a d o C a d e n a > + 
+         < D e s c r i p c i o n > D e s c r i p c i o n < / D e s c r i p c i o n > + 
+         < D e s c u e n t o T o t a l > D e s c u e n t o T o t a l < / D e s c u e n t o T o t a l > + 
+         < F e c h a > F e c h a < / F e c h a > + 
+         < F e c h a T i m b r a d o > F e c h a T i m b r a d o < / F e c h a T i m b r a d o > + 
+         < F o l i o > F o l i o < / F o l i o > + 
+         < F o r m a D e P a g o > F o r m a D e P a g o < / F o r m a D e P a g o > + 
+         < i d > i d < / i d > + 
+         < I V A > I V A < / I V A > + 
+         < L u g a r d e e x p e d i c i n > L u g a r d e e x p e d i c i n < / L u g a r d e e x p e d i c i n > + 
+         < M e t o d o d e p a g o > M e t o d o d e p a g o < / M e t o d o d e p a g o > + 
+         < M o n e d a > M o n e d a < / M o n e d a > + 
+         < N o C e r t i f i c a d o > N o C e r t i f i c a d o < / N o C e r t i f i c a d o > + 
+         < N o C e r t i f i c a d o S A T > N o C e r t i f i c a d o S A T < / N o C e r t i f i c a d o S A T > + 
+         < N o m b r e > N o m b r e < / N o m b r e > + 
+         < N o m b r e R e c e p t o r > N o m b r e R e c e p t o r < / N o m b r e R e c e p t o r > + 
+         < Q R S t r i n g > Q R S t r i n g < / Q R S t r i n g > + 
+         < R e g i m e n F i s c a l > R e g i m e n F i s c a l < / R e g i m e n F i s c a l > + 
+         < R F C > R F C < / R F C > + 
+         < R F C p r o v e d o r > R F C p r o v e d o r < / R F C p r o v e d o r > + 
+         < R f c R e c e p t o r > R f c R e c e p t o r < / R f c R e c e p t o r > + 
+         < S e l l o D i g i t a l C F D > S e l l o D i g i t a l C F D < / S e l l o D i g i t a l C F D > + 
+         < S e l l o S A T > S e l l o S A T < / S e l l o S A T > + 
+         < S u b t o t a l > S u b t o t a l < / S u b t o t a l > + 
+         < t e m p > t e m p < / t e m p > + 
+         < T i p o C a m b i o > T i p o C a m b i o < / T i p o C a m b i o > + 
+         < t i p o D e C o m p r o b a n t e > t i p o D e C o m p r o b a n t e < / t i p o D e C o m p r o b a n t e > + 
+         < T i p o r e l a c i o n > T i p o r e l a c i o n < / T i p o r e l a c i o n > + 
+         < T o t a l > T o t a l < / T o t a l > + 
+         < T o t a l T e x t > T o t a l T e x t < / T o t a l T e x t > + 
+         < U s o C F D I > U s o C F D I < / U s o C F D I > + 
+         < U U I D > U U I D < / U U I D > + 
+         < U U I D R e l a c i o n a d o > U U I D R e l a c i o n a d o < / U U I D R e l a c i o n a d o > + 
+         < V e r s i o n > V e r s i o n < / V e r s i o n > + 
+     < / f a c t u r a s _ T i m b r a d a s > + 
+     < C o m p a n y _ I n f o r m a t i o n > + 
+         < A d d r e s s > A d d r e s s < / A d d r e s s > + 
+         < L u g a r D e E x p e d i c i o n > L u g a r D e E x p e d i c i o n < / L u g a r D e E x p e d i c i o n > + 
+         < N a m e > N a m e < / N a m e > + 
+         < R e g i m e n F i s c a l E m i s o r > R e g i m e n F i s c a l E m i s o r < / R e g i m e n F i s c a l E m i s o r > + 
+         < R F C E m i s o r > R F C E m i s o r < / R F C E m i s o r > + 
+     < / C o m p a n y _ I n f o r m a t i o n > + 
+     < C l i e n t e > + 
+         < a e r o p u e r t o > a e r o p u e r t o < / a e r o p u e r t o > + 
+         < B i l l t o A d d r e s s > B i l l t o A d d r e s s < / B i l l t o A d d r e s s > + 
+         < B i l l t o A d d r e s s 2 > B i l l t o A d d r e s s 2 < / B i l l t o A d d r e s s 2 > + 
+         < B i l l t o C i t y > B i l l t o C i t y < / B i l l t o C i t y > + 
+         < B i l l t o C o u n t y > B i l l t o C o u n t y < / B i l l t o C o u n t y > + 
+         < B i l l t o N a m e > B i l l t o N a m e < / B i l l t o N a m e > + 
+         < B i l l t o P o s t C o d e > B i l l t o P o s t C o d e < / B i l l t o P o s t C o d e > + 
+         < B O L > B O L < / B O L > + 
+         < C F D I _ R e l a t i o n > C F D I _ R e l a t i o n < / C F D I _ R e l a t i o n > + 
+         < F e c h a D e E n t r e g a > F e c h a D e E n t r e g a < / F e c h a D e E n t r e g a > + 
+         < G e t W o r k D e s c r i p t i o n > G e t W o r k D e s c r i p t i o n < / G e t W o r k D e s c r i p t i o n > + 
+         < N o T a n q u e > N o T a n q u e < / N o T a n q u e > + 
+         < O r d e r N o > O r d e r N o < / O r d e r N o > + 
+         < O r i g e n D e s t i n o > O r i g e n D e s t i n o < / O r i g e n D e s t i n o > + 
+         < P e r i o d o F a c t > P e r i o d o F a c t < / P e r i o d o F a c t > + 
+         < P r o d u c t o T r a s n p o r t a d o > P r o d u c t o T r a s n p o r t a d o < / P r o d u c t o T r a s n p o r t a d o > + 
+         < R e m i s i o n > R e m i s i o n < / R e m i s i o n > + 
+         < S e l l t o C o u n t r y R e g i o n C o d e > S e l l t o C o u n t r y R e g i o n C o d e < / S e l l t o C o u n t r y R e g i o n C o d e > + 
+         < T a n q u e > T a n q u e < / T a n q u e > + 
+         < U U I D _ R e l a t i o n > U U I D _ R e l a t i o n < / U U I D _ R e l a t i o n > + 
+         < W o r k D e s c r i p t i o n > W o r k D e s c r i p t i o n < / W o r k D e s c r i p t i o n > + 
+     < / C l i e n t e > + 
+     < C o n c e p t o s > + 
+         < B a s e T r a s l a d o > B a s e T r a s l a d o < / B a s e T r a s l a d o > + 
+         < C a n t i d a d > C a n t i d a d < / C a n t i d a d > + 
+         < C l a v e P r o d S e r v > C l a v e P r o d S e r v < / C l a v e P r o d S e r v > + 
+         < C l a v e U n i d a d > C l a v e U n i d a d < / C l a v e U n i d a d > + 
+         < D e s c r i p c i o n C o n c e p t o > D e s c r i p c i o n C o n c e p t o < / D e s c r i p c i o n C o n c e p t o > + 
+         < D e s c u e n t o > D e s c u e n t o < / D e s c u e n t o > + 
+         < F o l i o C o n c e p t o > F o l i o C o n c e p t o < / F o l i o C o n c e p t o > + 
+         < I m p o r t e > I m p o r t e < / I m p o r t e > + 
+         < I m p o r t e T r a s l a d o > I m p o r t e T r a s l a d o < / I m p o r t e T r a s l a d o > + 
+         < I m p u e s t o T r a s l a d o > I m p u e s t o T r a s l a d o < / I m p u e s t o T r a s l a d o > + 
+         < N o I d e n t i f i c a c i o n > N o I d e n t i f i c a c i o n < / N o I d e n t i f i c a c i o n > + 
+         < T a s a O C u o t a T r a s l a d o > T a s a O C u o t a T r a s l a d o < / T a s a O C u o t a T r a s l a d o > + 
+         < T i p o F a c t o r > T i p o F a c t o r < / T i p o F a c t o r > + 
+         < U n i d a d > U n i d a d < / U n i d a d > + 
+         < V a l o r U n i t a r i o > V a l o r U n i t a r i o < / V a l o r U n i t a r i o > + 
+     < / C o n c e p t o s > + 
+     < P e d i m e n t o s T a b l e > + 
+         < D o c u m e n t N o > D o c u m e n t N o < / D o c u m e n t N o > + 
+         < F e c h a D a t e > F e c h a D a t e < / F e c h a D a t e > + 
+         < N o m b r e A d u a n a > N o m b r e A d u a n a < / N o m b r e A d u a n a > + 
+         < P e d i m e n t o > P e d i m e n t o < / P e d i m e n t o > + 
+     < / P e d i m e n t o s T a b l e > + 
+ < / N a v W o r d R e p o r t X m l P a r t > 
+</file>
+
+<file path=customXml/item2.xml><?xml version="1.0" encoding="utf-8"?>
 <b:Sources xmlns:b="http://schemas.openxmlformats.org/officeDocument/2006/bibliography" xmlns="http://schemas.openxmlformats.org/officeDocument/2006/bibliography" SelectedStyle="\APASixthEditionOfficeOnline.xsl" StyleName="APA" Version="6"/>
 </file>
 
-<file path=customXml/item2.xml>��< ? x m l   v e r s i o n = " 1 . 0 "   e n c o d i n g = " u t f - 1 6 " ? > - 
- < N a v W o r d R e p o r t X m l P a r t   x m l n s = " u r n : m i c r o s o f t - d y n a m i c s - n a v / r e p o r t s / H G _ R e p o r t e C F D I / 5 0 5 1 6 / " > - 
-     < t e m p o r a l > - 
-         < g e t R e c > g e t R e c < / g e t R e c > - 
-     < / t e m p o r a l > - 
-     < f a c t u r a s _ T i m b r a d a s > - 
-         < C a n t i d a d L e t r a > C a n t i d a d L e t r a < / C a n t i d a d L e t r a > - 
-         < C e r t i f i c a d o C a d e n a > C e r t i f i c a d o C a d e n a < / C e r t i f i c a d o C a d e n a > - 
-         < D e s c r i p c i o n > D e s c r i p c i o n < / D e s c r i p c i o n > - 
-         < D e s c u e n t o T o t a l > D e s c u e n t o T o t a l < / D e s c u e n t o T o t a l > - 
-         < F e c h a > F e c h a < / F e c h a > - 
-         < F e c h a T i m b r a d o > F e c h a T i m b r a d o < / F e c h a T i m b r a d o > - 
-         < F o l i o > F o l i o < / F o l i o > - 
-         < F o r m a D e P a g o > F o r m a D e P a g o < / F o r m a D e P a g o > - 
-         < i d > i d < / i d > - 
-         < I V A > I V A < / I V A > - 
-         < L u g a r d e e x p e d i c i n > L u g a r d e e x p e d i c i n < / L u g a r d e e x p e d i c i n > - 
-         < M e t o d o d e p a g o > M e t o d o d e p a g o < / M e t o d o d e p a g o > - 
-         < M o n e d a > M o n e d a < / M o n e d a > - 
-         < N o C e r t i f i c a d o > N o C e r t i f i c a d o < / N o C e r t i f i c a d o > - 
-         < N o C e r t i f i c a d o S A T > N o C e r t i f i c a d o S A T < / N o C e r t i f i c a d o S A T > - 
-         < N o m b r e > N o m b r e < / N o m b r e > - 
-         < N o m b r e R e c e p t o r > N o m b r e R e c e p t o r < / N o m b r e R e c e p t o r > - 
-         < Q R S t r i n g > Q R S t r i n g < / Q R S t r i n g > - 
-         < R e g i m e n F i s c a l > R e g i m e n F i s c a l < / R e g i m e n F i s c a l > - 
-         < R F C > R F C < / R F C > - 
-         < R F C p r o v e d o r > R F C p r o v e d o r < / R F C p r o v e d o r > - 
-         < R f c R e c e p t o r > R f c R e c e p t o r < / R f c R e c e p t o r > - 
-         < S e l l o D i g i t a l C F D > S e l l o D i g i t a l C F D < / S e l l o D i g i t a l C F D > - 
-         < S e l l o S A T > S e l l o S A T < / S e l l o S A T > - 
-         < S u b t o t a l > S u b t o t a l < / S u b t o t a l > - 
-         < t e m p > t e m p < / t e m p > - 
-         < T i p o C a m b i o > T i p o C a m b i o < / T i p o C a m b i o > - 
-         < t i p o D e C o m p r o b a n t e > t i p o D e C o m p r o b a n t e < / t i p o D e C o m p r o b a n t e > - 
-         < T i p o r e l a c i o n > T i p o r e l a c i o n < / T i p o r e l a c i o n > - 
-         < T o t a l > T o t a l < / T o t a l > - 
-         < T o t a l T e x t > T o t a l T e x t < / T o t a l T e x t > - 
-         < U s o C F D I > U s o C F D I < / U s o C F D I > - 
-         < U U I D > U U I D < / U U I D > - 
-         < U U I D R e l a c i o n a d o > U U I D R e l a c i o n a d o < / U U I D R e l a c i o n a d o > - 
-         < V e r s i o n > V e r s i o n < / V e r s i o n > - 
-     < / f a c t u r a s _ T i m b r a d a s > - 
-     < C o m p a n y _ I n f o r m a t i o n > - 
-         < A d d r e s s > A d d r e s s < / A d d r e s s > - 
-         < L u g a r D e E x p e d i c i o n > L u g a r D e E x p e d i c i o n < / L u g a r D e E x p e d i c i o n > - 
-         < N a m e > N a m e < / N a m e > - 
-         < R e g i m e n F i s c a l E m i s o r > R e g i m e n F i s c a l E m i s o r < / R e g i m e n F i s c a l E m i s o r > - 
-         < R F C E m i s o r > R F C E m i s o r < / R F C E m i s o r > - 
-     < / C o m p a n y _ I n f o r m a t i o n > - 
-     < C l i e n t e > - 
-         < a e r o p u e r t o > a e r o p u e r t o < / a e r o p u e r t o > - 
-         < B i l l t o A d d r e s s > B i l l t o A d d r e s s < / B i l l t o A d d r e s s > - 
-         < B i l l t o A d d r e s s 2 > B i l l t o A d d r e s s 2 < / B i l l t o A d d r e s s 2 > - 
-         < B i l l t o C i t y > B i l l t o C i t y < / B i l l t o C i t y > - 
-         < B i l l t o C o u n t y > B i l l t o C o u n t y < / B i l l t o C o u n t y > - 
-         < B i l l t o N a m e > B i l l t o N a m e < / B i l l t o N a m e > - 
-         < B i l l t o P o s t C o d e > B i l l t o P o s t C o d e < / B i l l t o P o s t C o d e > - 
-         < B O L > B O L < / B O L > - 
-         < C F D I _ R e l a t i o n > C F D I _ R e l a t i o n < / C F D I _ R e l a t i o n > - 
-         < F e c h a D e E n t r e g a > F e c h a D e E n t r e g a < / F e c h a D e E n t r e g a > - 
-         < G e t W o r k D e s c r i p t i o n > G e t W o r k D e s c r i p t i o n < / G e t W o r k D e s c r i p t i o n > - 
-         < N o T a n q u e > N o T a n q u e < / N o T a n q u e > - 
-         < O r d e r N o > O r d e r N o < / O r d e r N o > - 
-         < O r i g e n D e s t i n o > O r i g e n D e s t i n o < / O r i g e n D e s t i n o > - 
-         < P e r i o d o F a c t > P e r i o d o F a c t < / P e r i o d o F a c t > - 
-         < P r o d u c t o T r a s n p o r t a d o > P r o d u c t o T r a s n p o r t a d o < / P r o d u c t o T r a s n p o r t a d o > - 
-         < R e m i s i o n > R e m i s i o n < / R e m i s i o n > - 
-         < S e l l t o C o u n t r y R e g i o n C o d e > S e l l t o C o u n t r y R e g i o n C o d e < / S e l l t o C o u n t r y R e g i o n C o d e > - 
-         < T a n q u e > T a n q u e < / T a n q u e > - 
-         < U U I D _ R e l a t i o n > U U I D _ R e l a t i o n < / U U I D _ R e l a t i o n > - 
-         < W o r k D e s c r i p t i o n > W o r k D e s c r i p t i o n < / W o r k D e s c r i p t i o n > - 
-     < / C l i e n t e > - 
-     < C o n c e p t o s > - 
-         < B a s e T r a s l a d o > B a s e T r a s l a d o < / B a s e T r a s l a d o > - 
-         < C a n t i d a d > C a n t i d a d < / C a n t i d a d > - 
-         < C l a v e P r o d S e r v > C l a v e P r o d S e r v < / C l a v e P r o d S e r v > - 
-         < C l a v e U n i d a d > C l a v e U n i d a d < / C l a v e U n i d a d > - 
-         < D e s c r i p c i o n C o n c e p t o > D e s c r i p c i o n C o n c e p t o < / D e s c r i p c i o n C o n c e p t o > - 
-         < D e s c u e n t o > D e s c u e n t o < / D e s c u e n t o > - 
-         < F o l i o C o n c e p t o > F o l i o C o n c e p t o < / F o l i o C o n c e p t o > - 
-         < I m p o r t e > I m p o r t e < / I m p o r t e > - 
-         < I m p o r t e T r a s l a d o > I m p o r t e T r a s l a d o < / I m p o r t e T r a s l a d o > - 
-         < I m p u e s t o T r a s l a d o > I m p u e s t o T r a s l a d o < / I m p u e s t o T r a s l a d o > - 
-         < N o I d e n t i f i c a c i o n > N o I d e n t i f i c a c i o n < / N o I d e n t i f i c a c i o n > - 
-         < T a s a O C u o t a T r a s l a d o > T a s a O C u o t a T r a s l a d o < / T a s a O C u o t a T r a s l a d o > - 
-         < T i p o F a c t o r > T i p o F a c t o r < / T i p o F a c t o r > - 
-         < U n i d a d > U n i d a d < / U n i d a d > - 
-         < V a l o r U n i t a r i o > V a l o r U n i t a r i o < / V a l o r U n i t a r i o > - 
-     < / C o n c e p t o s > - 
-     < P e d i m e n t o s T a b l e > - 
-         < D o c u m e n t N o > D o c u m e n t N o < / D o c u m e n t N o > - 
-         < F e c h a D a t e > F e c h a D a t e < / F e c h a D a t e > - 
-         < N o m b r e A d u a n a > N o m b r e A d u a n a < / N o m b r e A d u a n a > - 
-         < P e d i m e n t o > P e d i m e n t o < / P e d i m e n t o > - 
-     < / P e d i m e n t o s T a b l e > - 
- < / N a v W o r d R e p o r t X m l P a r t > 
+<file path=customXml/itemProps1.xml><?xml version="1.0" encoding="utf-8"?>
+<ds:datastoreItem xmlns:ds="http://schemas.openxmlformats.org/officeDocument/2006/customXml" ds:itemID="{8EF8AC63-E5FB-4CC1-8216-28CFD77E3EBC}">
+  <ds:schemaRefs>
+    <ds:schemaRef ds:uri="urn:microsoft-dynamics-nav/reports/HG_ReporteCFDI/50516/"/>
+  </ds:schemaRefs>
+</ds:datastoreItem>
 </file>
 
-<file path=customXml/itemProps1.xml><?xml version="1.0" encoding="utf-8"?>
+<file path=customXml/itemProps2.xml><?xml version="1.0" encoding="utf-8"?>
 <ds:datastoreItem xmlns:ds="http://schemas.openxmlformats.org/officeDocument/2006/customXml" ds:itemID="{045A5487-CFDE-4439-8F57-5EA1C1FC103E}">
   <ds:schemaRefs>
     <ds:schemaRef ds:uri="http://schemas.openxmlformats.org/officeDocument/2006/bibliography"/>
   </ds:schemaRefs>
 </ds:datastoreItem>
-</file>
-
-<file path=customXml/itemProps2.xml><?xml version="1.0" encoding="utf-8"?>
-<ds:datastoreItem xmlns:ds="http://schemas.openxmlformats.org/officeDocument/2006/customXml" ds:itemID="{8EF8AC63-E5FB-4CC1-8216-28CFD77E3EBC}">
-  <ds:schemaRefs>
-    <ds:schemaRef ds:uri="urn:microsoft-dynamics-nav/reports/HG_ReporteCFDI/50516/"/>
-  </ds:schemaRefs>
-</ds:datastoreItem>
 </file>
</xml_diff>

<commit_message>
add new field called no indentificarion to ws
</commit_message>
<xml_diff>
--- a/Docs/HG_ReporteFacturasCFDI.docx
+++ b/Docs/HG_ReporteFacturasCFDI.docx
@@ -1,6 +1,6 @@
 
 <file path=word/document.xml><?xml version="1.0" encoding="utf-8"?>
-<w:document xmlns:a="http://schemas.openxmlformats.org/drawingml/2006/main" xmlns:pic="http://schemas.openxmlformats.org/drawingml/2006/picture" xmlns:a14="http://schemas.microsoft.com/office/drawing/2010/main" xmlns:wpc="http://schemas.microsoft.com/office/word/2010/wordprocessingCanvas" xmlns:cx="http://schemas.microsoft.com/office/drawing/2014/chartex" xmlns:cx1="http://schemas.microsoft.com/office/drawing/2015/9/8/chartex" xmlns:cx2="http://schemas.microsoft.com/office/drawing/2015/10/21/chartex" xmlns:cx3="http://schemas.microsoft.com/office/drawing/2016/5/9/chartex" xmlns:cx4="http://schemas.microsoft.com/office/drawing/2016/5/10/chartex" xmlns:cx5="http://schemas.microsoft.com/office/drawing/2016/5/11/chartex" xmlns:cx6="http://schemas.microsoft.com/office/drawing/2016/5/12/chartex" xmlns:cx7="http://schemas.microsoft.com/office/drawing/2016/5/13/chartex" xmlns:cx8="http://schemas.microsoft.com/office/drawing/2016/5/14/chartex" xmlns:mc="http://schemas.openxmlformats.org/markup-compatibility/2006" xmlns:aink="http://schemas.microsoft.com/office/drawing/2016/ink" xmlns:am3d="http://schemas.microsoft.com/office/drawing/2017/model3d" xmlns:o="urn:schemas-microsoft-com:office:office" xmlns:r="http://schemas.openxmlformats.org/officeDocument/2006/relationships" xmlns:m="http://schemas.openxmlformats.org/officeDocument/2006/math" xmlns:v="urn:schemas-microsoft-com:vml" xmlns:wp14="http://schemas.microsoft.com/office/word/2010/wordprocessingDrawing" xmlns:wp="http://schemas.openxmlformats.org/drawingml/2006/wordprocessingDrawing" xmlns:w10="urn:schemas-microsoft-com:office:word" xmlns:w="http://schemas.openxmlformats.org/wordprocessingml/2006/main" xmlns:w14="http://schemas.microsoft.com/office/word/2010/wordml" xmlns:w15="http://schemas.microsoft.com/office/word/2012/wordml" xmlns:w16cex="http://schemas.microsoft.com/office/word/2018/wordml/cex" xmlns:w16cid="http://schemas.microsoft.com/office/word/2016/wordml/cid" xmlns:w16="http://schemas.microsoft.com/office/word/2018/wordml" xmlns:w16se="http://schemas.microsoft.com/office/word/2015/wordml/symex" xmlns:wpg="http://schemas.microsoft.com/office/word/2010/wordprocessingGroup" xmlns:wpi="http://schemas.microsoft.com/office/word/2010/wordprocessingInk" xmlns:wne="http://schemas.microsoft.com/office/word/2006/wordml" xmlns:wps="http://schemas.microsoft.com/office/word/2010/wordprocessingShape" mc:Ignorable="w14 w15 w16se w16cid w16 w16cex wp14">
+<w:document xmlns:wpc="http://schemas.microsoft.com/office/word/2010/wordprocessingCanvas" xmlns:cx="http://schemas.microsoft.com/office/drawing/2014/chartex" xmlns:cx1="http://schemas.microsoft.com/office/drawing/2015/9/8/chartex" xmlns:cx2="http://schemas.microsoft.com/office/drawing/2015/10/21/chartex" xmlns:cx3="http://schemas.microsoft.com/office/drawing/2016/5/9/chartex" xmlns:cx4="http://schemas.microsoft.com/office/drawing/2016/5/10/chartex" xmlns:cx5="http://schemas.microsoft.com/office/drawing/2016/5/11/chartex" xmlns:cx6="http://schemas.microsoft.com/office/drawing/2016/5/12/chartex" xmlns:cx7="http://schemas.microsoft.com/office/drawing/2016/5/13/chartex" xmlns:cx8="http://schemas.microsoft.com/office/drawing/2016/5/14/chartex" xmlns:mc="http://schemas.openxmlformats.org/markup-compatibility/2006" xmlns:aink="http://schemas.microsoft.com/office/drawing/2016/ink" xmlns:am3d="http://schemas.microsoft.com/office/drawing/2017/model3d" xmlns:o="urn:schemas-microsoft-com:office:office" xmlns:r="http://schemas.openxmlformats.org/officeDocument/2006/relationships" xmlns:m="http://schemas.openxmlformats.org/officeDocument/2006/math" xmlns:v="urn:schemas-microsoft-com:vml" xmlns:wp14="http://schemas.microsoft.com/office/word/2010/wordprocessingDrawing" xmlns:wp="http://schemas.openxmlformats.org/drawingml/2006/wordprocessingDrawing" xmlns:w10="urn:schemas-microsoft-com:office:word" xmlns:w="http://schemas.openxmlformats.org/wordprocessingml/2006/main" xmlns:w14="http://schemas.microsoft.com/office/word/2010/wordml" xmlns:w15="http://schemas.microsoft.com/office/word/2012/wordml" xmlns:w16cex="http://schemas.microsoft.com/office/word/2018/wordml/cex" xmlns:w16cid="http://schemas.microsoft.com/office/word/2016/wordml/cid" xmlns:w16="http://schemas.microsoft.com/office/word/2018/wordml" xmlns:w16se="http://schemas.microsoft.com/office/word/2015/wordml/symex" xmlns:wpg="http://schemas.microsoft.com/office/word/2010/wordprocessingGroup" xmlns:wpi="http://schemas.microsoft.com/office/word/2010/wordprocessingInk" xmlns:wne="http://schemas.microsoft.com/office/word/2006/wordml" xmlns:wps="http://schemas.microsoft.com/office/word/2010/wordprocessingShape" mc:Ignorable="w14 w15 w16se w16cid w16 w16cex wp14">
   <w:body>
     <w:tbl>
       <w:tblPr>
@@ -8,12 +8,12 @@
         <w:tblW w:w="11506" w:type="dxa"/>
         <w:jc w:val="center"/>
         <w:tblBorders>
-          <w:top w:val="none" w:color="auto" w:sz="0" w:space="0"/>
-          <w:left w:val="none" w:color="auto" w:sz="0" w:space="0"/>
-          <w:bottom w:val="none" w:color="auto" w:sz="0" w:space="0"/>
-          <w:right w:val="none" w:color="auto" w:sz="0" w:space="0"/>
-          <w:insideH w:val="none" w:color="auto" w:sz="0" w:space="0"/>
-          <w:insideV w:val="none" w:color="auto" w:sz="0" w:space="0"/>
+          <w:top w:val="none" w:sz="0" w:space="0" w:color="auto"/>
+          <w:left w:val="none" w:sz="0" w:space="0" w:color="auto"/>
+          <w:bottom w:val="none" w:sz="0" w:space="0" w:color="auto"/>
+          <w:right w:val="none" w:sz="0" w:space="0" w:color="auto"/>
+          <w:insideH w:val="none" w:sz="0" w:space="0" w:color="auto"/>
+          <w:insideV w:val="none" w:sz="0" w:space="0" w:color="auto"/>
         </w:tblBorders>
         <w:tblLayout w:type="fixed"/>
         <w:tblLook w:val="04A0" w:firstRow="1" w:lastRow="0" w:firstColumn="1" w:lastColumn="0" w:noHBand="0" w:noVBand="1"/>
@@ -1591,32 +1591,32 @@
         <w:tblStyle w:val="TableGrid"/>
         <w:tblW w:w="11520" w:type="dxa"/>
         <w:tblBorders>
-          <w:top w:val="none" w:color="auto" w:sz="0" w:space="0"/>
-          <w:left w:val="none" w:color="auto" w:sz="0" w:space="0"/>
-          <w:bottom w:val="none" w:color="auto" w:sz="0" w:space="0"/>
-          <w:right w:val="none" w:color="auto" w:sz="0" w:space="0"/>
-          <w:insideH w:val="none" w:color="auto" w:sz="0" w:space="0"/>
-          <w:insideV w:val="none" w:color="auto" w:sz="0" w:space="0"/>
+          <w:top w:val="none" w:sz="0" w:space="0" w:color="auto"/>
+          <w:left w:val="none" w:sz="0" w:space="0" w:color="auto"/>
+          <w:bottom w:val="none" w:sz="0" w:space="0" w:color="auto"/>
+          <w:right w:val="none" w:sz="0" w:space="0" w:color="auto"/>
+          <w:insideH w:val="none" w:sz="0" w:space="0" w:color="auto"/>
+          <w:insideV w:val="none" w:sz="0" w:space="0" w:color="auto"/>
         </w:tblBorders>
         <w:tblLayout w:type="fixed"/>
         <w:tblLook w:val="04A0" w:firstRow="1" w:lastRow="0" w:firstColumn="1" w:lastColumn="0" w:noHBand="0" w:noVBand="1"/>
         <w:tblCaption w:val="Conceptos"/>
       </w:tblPr>
       <w:tblGrid>
-        <w:gridCol w:w="990"/>
-        <w:gridCol w:w="990"/>
         <w:gridCol w:w="810"/>
-        <w:gridCol w:w="1364"/>
+        <w:gridCol w:w="1080"/>
+        <w:gridCol w:w="720"/>
+        <w:gridCol w:w="1440"/>
         <w:gridCol w:w="720"/>
         <w:gridCol w:w="720"/>
-        <w:gridCol w:w="630"/>
-        <w:gridCol w:w="810"/>
-        <w:gridCol w:w="720"/>
-        <w:gridCol w:w="810"/>
+        <w:gridCol w:w="734"/>
+        <w:gridCol w:w="796"/>
         <w:gridCol w:w="630"/>
         <w:gridCol w:w="720"/>
-        <w:gridCol w:w="598"/>
-        <w:gridCol w:w="1008"/>
+        <w:gridCol w:w="1080"/>
+        <w:gridCol w:w="720"/>
+        <w:gridCol w:w="540"/>
+        <w:gridCol w:w="810"/>
       </w:tblGrid>
       <w:tr>
         <w:trPr>
@@ -1624,7 +1624,7 @@
         </w:trPr>
         <w:tc>
           <w:tcPr>
-            <w:tcW w:w="990" w:type="dxa"/>
+            <w:tcW w:w="810" w:type="dxa"/>
             <w:shd w:val="clear" w:color="auto" w:fill="F9A141"/>
             <w:vAlign w:val="center"/>
           </w:tcPr>
@@ -1653,7 +1653,7 @@
         </w:tc>
         <w:tc>
           <w:tcPr>
-            <w:tcW w:w="990" w:type="dxa"/>
+            <w:tcW w:w="1080" w:type="dxa"/>
             <w:shd w:val="clear" w:color="auto" w:fill="F9A141"/>
             <w:vAlign w:val="center"/>
           </w:tcPr>
@@ -1682,7 +1682,7 @@
         </w:tc>
         <w:tc>
           <w:tcPr>
-            <w:tcW w:w="810" w:type="dxa"/>
+            <w:tcW w:w="720" w:type="dxa"/>
             <w:shd w:val="clear" w:color="auto" w:fill="F9A141"/>
           </w:tcPr>
           <w:p>
@@ -1722,7 +1722,7 @@
         </w:tc>
         <w:tc>
           <w:tcPr>
-            <w:tcW w:w="1364" w:type="dxa"/>
+            <w:tcW w:w="1440" w:type="dxa"/>
             <w:shd w:val="clear" w:color="auto" w:fill="F9A141"/>
             <w:vAlign w:val="center"/>
           </w:tcPr>
@@ -1809,6 +1809,64 @@
         </w:tc>
         <w:tc>
           <w:tcPr>
+            <w:tcW w:w="734" w:type="dxa"/>
+            <w:shd w:val="clear" w:color="auto" w:fill="F9A141"/>
+            <w:vAlign w:val="center"/>
+          </w:tcPr>
+          <w:p>
+            <w:pPr>
+              <w:jc w:val="center"/>
+              <w:rPr>
+                <w:b/>
+                <w:bCs/>
+                <w:color w:val="FFFFFF" w:themeColor="background1"/>
+                <w:sz w:val="12"/>
+                <w:szCs w:val="12"/>
+              </w:rPr>
+            </w:pPr>
+            <w:r>
+              <w:rPr>
+                <w:b/>
+                <w:bCs/>
+                <w:color w:val="FFFFFF" w:themeColor="background1"/>
+                <w:sz w:val="12"/>
+                <w:szCs w:val="12"/>
+              </w:rPr>
+              <w:t>Valor unitario</w:t>
+            </w:r>
+          </w:p>
+        </w:tc>
+        <w:tc>
+          <w:tcPr>
+            <w:tcW w:w="796" w:type="dxa"/>
+            <w:shd w:val="clear" w:color="auto" w:fill="F9A141"/>
+            <w:vAlign w:val="center"/>
+          </w:tcPr>
+          <w:p>
+            <w:pPr>
+              <w:jc w:val="center"/>
+              <w:rPr>
+                <w:b/>
+                <w:bCs/>
+                <w:color w:val="FFFFFF" w:themeColor="background1"/>
+                <w:sz w:val="12"/>
+                <w:szCs w:val="12"/>
+              </w:rPr>
+            </w:pPr>
+            <w:r>
+              <w:rPr>
+                <w:b/>
+                <w:bCs/>
+                <w:color w:val="FFFFFF" w:themeColor="background1"/>
+                <w:sz w:val="12"/>
+                <w:szCs w:val="12"/>
+              </w:rPr>
+              <w:t>Importe de producto</w:t>
+            </w:r>
+          </w:p>
+        </w:tc>
+        <w:tc>
+          <w:tcPr>
             <w:tcW w:w="630" w:type="dxa"/>
             <w:shd w:val="clear" w:color="auto" w:fill="F9A141"/>
             <w:vAlign w:val="center"/>
@@ -1832,36 +1890,7 @@
                 <w:sz w:val="12"/>
                 <w:szCs w:val="12"/>
               </w:rPr>
-              <w:t>Valor unitario</w:t>
-            </w:r>
-          </w:p>
-        </w:tc>
-        <w:tc>
-          <w:tcPr>
-            <w:tcW w:w="810" w:type="dxa"/>
-            <w:shd w:val="clear" w:color="auto" w:fill="F9A141"/>
-            <w:vAlign w:val="center"/>
-          </w:tcPr>
-          <w:p>
-            <w:pPr>
-              <w:jc w:val="center"/>
-              <w:rPr>
-                <w:b/>
-                <w:bCs/>
-                <w:color w:val="FFFFFF" w:themeColor="background1"/>
-                <w:sz w:val="12"/>
-                <w:szCs w:val="12"/>
-              </w:rPr>
-            </w:pPr>
-            <w:r>
-              <w:rPr>
-                <w:b/>
-                <w:bCs/>
-                <w:color w:val="FFFFFF" w:themeColor="background1"/>
-                <w:sz w:val="12"/>
-                <w:szCs w:val="12"/>
-              </w:rPr>
-              <w:t>Importe de producto</w:t>
+              <w:t>Tasa o Cuota</w:t>
             </w:r>
           </w:p>
         </w:tc>
@@ -1890,42 +1919,13 @@
                 <w:sz w:val="12"/>
                 <w:szCs w:val="12"/>
               </w:rPr>
-              <w:t>Tasa o Cuota</w:t>
-            </w:r>
-          </w:p>
-        </w:tc>
-        <w:tc>
-          <w:tcPr>
-            <w:tcW w:w="810" w:type="dxa"/>
-            <w:shd w:val="clear" w:color="auto" w:fill="F9A141"/>
-            <w:vAlign w:val="center"/>
-          </w:tcPr>
-          <w:p>
-            <w:pPr>
-              <w:jc w:val="center"/>
-              <w:rPr>
-                <w:b/>
-                <w:bCs/>
-                <w:color w:val="FFFFFF" w:themeColor="background1"/>
-                <w:sz w:val="12"/>
-                <w:szCs w:val="12"/>
-              </w:rPr>
-            </w:pPr>
-            <w:r>
-              <w:rPr>
-                <w:b/>
-                <w:bCs/>
-                <w:color w:val="FFFFFF" w:themeColor="background1"/>
-                <w:sz w:val="12"/>
-                <w:szCs w:val="12"/>
-              </w:rPr>
               <w:t>Impuesto</w:t>
             </w:r>
           </w:p>
         </w:tc>
         <w:tc>
           <w:tcPr>
-            <w:tcW w:w="630" w:type="dxa"/>
+            <w:tcW w:w="1080" w:type="dxa"/>
             <w:shd w:val="clear" w:color="auto" w:fill="F9A141"/>
             <w:vAlign w:val="center"/>
           </w:tcPr>
@@ -1983,7 +1983,7 @@
         </w:tc>
         <w:tc>
           <w:tcPr>
-            <w:tcW w:w="598" w:type="dxa"/>
+            <w:tcW w:w="540" w:type="dxa"/>
             <w:shd w:val="clear" w:color="auto" w:fill="F9A141"/>
             <w:vAlign w:val="center"/>
           </w:tcPr>
@@ -2012,7 +2012,7 @@
         </w:tc>
         <w:tc>
           <w:tcPr>
-            <w:tcW w:w="1008" w:type="dxa"/>
+            <w:tcW w:w="810" w:type="dxa"/>
             <w:shd w:val="clear" w:color="auto" w:fill="F9A141"/>
             <w:vAlign w:val="center"/>
           </w:tcPr>
@@ -2044,23 +2044,24 @@
         <w:sdtPr>
           <w:rPr>
             <w:rFonts w:eastAsiaTheme="minorEastAsia"/>
-            <w:sz w:val="12"/>
-            <w:szCs w:val="12"/>
+            <w:sz w:val="10"/>
+            <w:szCs w:val="10"/>
             <w:lang w:val="en-US"/>
           </w:rPr>
           <w:alias w:val="#Nav: /Conceptos"/>
           <w:tag w:val="#Nav: HG_ReporteCFDI/50516"/>
           <w:id w:val="-489794963"/>
-          <w15:dataBinding w:prefixMappings="xmlns:ns0='urn:microsoft-dynamics-nav/reports/HG_ReporteCFDI/50516/'" w:xpath="/ns0:NavWordReportXmlPart[1]/ns0:Conceptos" w:storeItemID="{8EF8AC63-E5FB-4CC1-8216-28CFD77E3EBC}"/>
+          <w15:dataBinding w:prefixMappings="xmlns:ns0='urn:microsoft-dynamics-nav/reports/HG_ReporteCFDI/50516/' " w:xpath="/ns0:NavWordReportXmlPart[1]/ns0:Conceptos" w:storeItemID="{8EF8AC63-E5FB-4CC1-8216-28CFD77E3EBC}"/>
           <w15:repeatingSection/>
         </w:sdtPr>
+        <w:sdtEndPr/>
         <w:sdtContent>
           <w:sdt>
             <w:sdtPr>
               <w:rPr>
                 <w:rFonts w:eastAsiaTheme="minorEastAsia"/>
-                <w:sz w:val="12"/>
-                <w:szCs w:val="12"/>
+                <w:sz w:val="10"/>
+                <w:szCs w:val="10"/>
                 <w:lang w:val="en-US"/>
               </w:rPr>
               <w:id w:val="-532261241"/>
@@ -2069,6 +2070,7 @@
               </w:placeholder>
               <w15:repeatingSectionItem/>
             </w:sdtPr>
+            <w:sdtEndPr/>
             <w:sdtContent>
               <w:tr>
                 <w:trPr>
@@ -2078,8 +2080,8 @@
                   <w:sdtPr>
                     <w:rPr>
                       <w:rFonts w:eastAsiaTheme="minorEastAsia"/>
-                      <w:sz w:val="12"/>
-                      <w:szCs w:val="12"/>
+                      <w:sz w:val="10"/>
+                      <w:szCs w:val="10"/>
                       <w:lang w:val="en-US"/>
                     </w:rPr>
                     <w:alias w:val="#Nav: /Conceptos/ClaveProdServ"/>
@@ -2099,20 +2101,20 @@
                   <w:sdtContent>
                     <w:tc>
                       <w:tcPr>
-                        <w:tcW w:w="990" w:type="dxa"/>
+                        <w:tcW w:w="810" w:type="dxa"/>
                       </w:tcPr>
                       <w:p>
                         <w:pPr>
                           <w:rPr>
-                            <w:sz w:val="12"/>
-                            <w:szCs w:val="12"/>
+                            <w:sz w:val="10"/>
+                            <w:szCs w:val="10"/>
                           </w:rPr>
                         </w:pPr>
                         <w:proofErr w:type="spellStart"/>
                         <w:r>
                           <w:rPr>
-                            <w:sz w:val="12"/>
-                            <w:szCs w:val="12"/>
+                            <w:sz w:val="10"/>
+                            <w:szCs w:val="10"/>
                           </w:rPr>
                           <w:t>ClaveProdServ</w:t>
                         </w:r>
@@ -2124,8 +2126,8 @@
                 <w:sdt>
                   <w:sdtPr>
                     <w:rPr>
-                      <w:sz w:val="12"/>
-                      <w:szCs w:val="12"/>
+                      <w:sz w:val="10"/>
+                      <w:szCs w:val="10"/>
                     </w:rPr>
                     <w:alias w:val="#Nav: /Conceptos/NoIdentificacion"/>
                     <w:tag w:val="#Nav: HG_ReporteCFDI/50516"/>
@@ -2135,23 +2137,24 @@
                     </w:placeholder>
                     <w15:dataBinding w:prefixMappings="xmlns:ns0='urn:microsoft-dynamics-nav/reports/HG_ReporteCFDI/50516/' " w:xpath="/ns0:NavWordReportXmlPart[1]/ns0:Conceptos[1]/ns0:NoIdentificacion[1]" w:storeItemID="{8EF8AC63-E5FB-4CC1-8216-28CFD77E3EBC}"/>
                   </w:sdtPr>
+                  <w:sdtEndPr/>
                   <w:sdtContent>
                     <w:tc>
                       <w:tcPr>
-                        <w:tcW w:w="990" w:type="dxa"/>
+                        <w:tcW w:w="1080" w:type="dxa"/>
                       </w:tcPr>
                       <w:p>
                         <w:pPr>
                           <w:rPr>
-                            <w:sz w:val="12"/>
-                            <w:szCs w:val="12"/>
+                            <w:sz w:val="10"/>
+                            <w:szCs w:val="10"/>
                           </w:rPr>
                         </w:pPr>
                         <w:proofErr w:type="spellStart"/>
                         <w:r>
                           <w:rPr>
-                            <w:sz w:val="12"/>
-                            <w:szCs w:val="12"/>
+                            <w:sz w:val="10"/>
+                            <w:szCs w:val="10"/>
                           </w:rPr>
                           <w:t>NoIdentificacion</w:t>
                         </w:r>
@@ -2163,34 +2166,35 @@
                 <w:sdt>
                   <w:sdtPr>
                     <w:rPr>
-                      <w:sz w:val="12"/>
-                      <w:szCs w:val="12"/>
+                      <w:sz w:val="10"/>
+                      <w:szCs w:val="10"/>
                     </w:rPr>
+                    <w:alias w:val="#Nav: /Conceptos/NoProducto"/>
+                    <w:tag w:val="#Nav: HG_ReporteCFDI/50516"/>
                     <w:id w:val="1024218872"/>
                     <w:placeholder>
                       <w:docPart w:val="DefaultPlaceholder_-1854013440"/>
                     </w:placeholder>
                     <w15:dataBinding w:prefixMappings="xmlns:ns0='urn:microsoft-dynamics-nav/reports/HG_ReporteCFDI/50516/' " w:xpath="/ns0:NavWordReportXmlPart[1]/ns0:Conceptos[1]/ns0:NoProducto[1]" w:storeItemID="{8EF8AC63-E5FB-4CC1-8216-28CFD77E3EBC}"/>
-                    <w:alias w:val="#Nav: /Conceptos/NoProducto"/>
-                    <w:tag w:val="#Nav: HG_ReporteCFDI/50516"/>
                   </w:sdtPr>
+                  <w:sdtEndPr/>
                   <w:sdtContent>
                     <w:tc>
                       <w:tcPr>
-                        <w:tcW w:w="810" w:type="dxa"/>
+                        <w:tcW w:w="720" w:type="dxa"/>
                       </w:tcPr>
                       <w:p>
                         <w:pPr>
                           <w:rPr>
-                            <w:sz w:val="12"/>
-                            <w:szCs w:val="12"/>
+                            <w:sz w:val="10"/>
+                            <w:szCs w:val="10"/>
                           </w:rPr>
                         </w:pPr>
                         <w:proofErr w:type="spellStart"/>
                         <w:r>
                           <w:rPr>
-                            <w:sz w:val="12"/>
-                            <w:szCs w:val="12"/>
+                            <w:sz w:val="10"/>
+                            <w:szCs w:val="10"/>
                           </w:rPr>
                           <w:t>NoProducto</w:t>
                         </w:r>
@@ -2202,8 +2206,8 @@
                 <w:sdt>
                   <w:sdtPr>
                     <w:rPr>
-                      <w:sz w:val="12"/>
-                      <w:szCs w:val="12"/>
+                      <w:sz w:val="10"/>
+                      <w:szCs w:val="10"/>
                     </w:rPr>
                     <w:alias w:val="#Nav: /Conceptos/DescripcionConcepto"/>
                     <w:tag w:val="#Nav: HG_ReporteCFDI/50516"/>
@@ -2213,23 +2217,24 @@
                     </w:placeholder>
                     <w15:dataBinding w:prefixMappings="xmlns:ns0='urn:microsoft-dynamics-nav/reports/HG_ReporteCFDI/50516/' " w:xpath="/ns0:NavWordReportXmlPart[1]/ns0:Conceptos[1]/ns0:DescripcionConcepto[1]" w:storeItemID="{8EF8AC63-E5FB-4CC1-8216-28CFD77E3EBC}"/>
                   </w:sdtPr>
+                  <w:sdtEndPr/>
                   <w:sdtContent>
                     <w:tc>
                       <w:tcPr>
-                        <w:tcW w:w="1364" w:type="dxa"/>
+                        <w:tcW w:w="1440" w:type="dxa"/>
                       </w:tcPr>
                       <w:p>
                         <w:pPr>
                           <w:rPr>
-                            <w:sz w:val="12"/>
-                            <w:szCs w:val="12"/>
+                            <w:sz w:val="10"/>
+                            <w:szCs w:val="10"/>
                           </w:rPr>
                         </w:pPr>
                         <w:proofErr w:type="spellStart"/>
                         <w:r>
                           <w:rPr>
-                            <w:sz w:val="12"/>
-                            <w:szCs w:val="12"/>
+                            <w:sz w:val="10"/>
+                            <w:szCs w:val="10"/>
                           </w:rPr>
                           <w:t>DescripcionConcepto</w:t>
                         </w:r>
@@ -2241,8 +2246,8 @@
                 <w:sdt>
                   <w:sdtPr>
                     <w:rPr>
-                      <w:sz w:val="12"/>
-                      <w:szCs w:val="12"/>
+                      <w:sz w:val="10"/>
+                      <w:szCs w:val="10"/>
                     </w:rPr>
                     <w:alias w:val="#Nav: /Conceptos/Cantidad"/>
                     <w:tag w:val="#Nav: HG_ReporteCFDI/50516"/>
@@ -2252,6 +2257,7 @@
                     </w:placeholder>
                     <w15:dataBinding w:prefixMappings="xmlns:ns0='urn:microsoft-dynamics-nav/reports/HG_ReporteCFDI/50516/' " w:xpath="/ns0:NavWordReportXmlPart[1]/ns0:Conceptos[1]/ns0:Cantidad[1]" w:storeItemID="{8EF8AC63-E5FB-4CC1-8216-28CFD77E3EBC}"/>
                   </w:sdtPr>
+                  <w:sdtEndPr/>
                   <w:sdtContent>
                     <w:tc>
                       <w:tcPr>
@@ -2260,14 +2266,14 @@
                       <w:p>
                         <w:pPr>
                           <w:rPr>
-                            <w:sz w:val="12"/>
-                            <w:szCs w:val="12"/>
+                            <w:sz w:val="10"/>
+                            <w:szCs w:val="10"/>
                           </w:rPr>
                         </w:pPr>
                         <w:r>
                           <w:rPr>
-                            <w:sz w:val="12"/>
-                            <w:szCs w:val="12"/>
+                            <w:sz w:val="10"/>
+                            <w:szCs w:val="10"/>
                           </w:rPr>
                           <w:t>Cantidad</w:t>
                         </w:r>
@@ -2278,8 +2284,8 @@
                 <w:sdt>
                   <w:sdtPr>
                     <w:rPr>
-                      <w:sz w:val="12"/>
-                      <w:szCs w:val="12"/>
+                      <w:sz w:val="10"/>
+                      <w:szCs w:val="10"/>
                     </w:rPr>
                     <w:alias w:val="#Nav: /Conceptos/ClaveUnidad"/>
                     <w:tag w:val="#Nav: HG_ReporteCFDI/50516"/>
@@ -2289,6 +2295,7 @@
                     </w:placeholder>
                     <w15:dataBinding w:prefixMappings="xmlns:ns0='urn:microsoft-dynamics-nav/reports/HG_ReporteCFDI/50516/' " w:xpath="/ns0:NavWordReportXmlPart[1]/ns0:Conceptos[1]/ns0:ClaveUnidad[1]" w:storeItemID="{8EF8AC63-E5FB-4CC1-8216-28CFD77E3EBC}"/>
                   </w:sdtPr>
+                  <w:sdtEndPr/>
                   <w:sdtContent>
                     <w:tc>
                       <w:tcPr>
@@ -2297,15 +2304,15 @@
                       <w:p>
                         <w:pPr>
                           <w:rPr>
-                            <w:sz w:val="12"/>
-                            <w:szCs w:val="12"/>
+                            <w:sz w:val="10"/>
+                            <w:szCs w:val="10"/>
                           </w:rPr>
                         </w:pPr>
                         <w:proofErr w:type="spellStart"/>
                         <w:r>
                           <w:rPr>
-                            <w:sz w:val="12"/>
-                            <w:szCs w:val="12"/>
+                            <w:sz w:val="10"/>
+                            <w:szCs w:val="10"/>
                           </w:rPr>
                           <w:t>ClaveUnidad</w:t>
                         </w:r>
@@ -2317,8 +2324,8 @@
                 <w:sdt>
                   <w:sdtPr>
                     <w:rPr>
-                      <w:sz w:val="12"/>
-                      <w:szCs w:val="12"/>
+                      <w:sz w:val="10"/>
+                      <w:szCs w:val="10"/>
                     </w:rPr>
                     <w:alias w:val="#Nav: /Conceptos/ValorUnitario"/>
                     <w:tag w:val="#Nav: HG_ReporteCFDI/50516"/>
@@ -2328,23 +2335,24 @@
                     </w:placeholder>
                     <w15:dataBinding w:prefixMappings="xmlns:ns0='urn:microsoft-dynamics-nav/reports/HG_ReporteCFDI/50516/' " w:xpath="/ns0:NavWordReportXmlPart[1]/ns0:Conceptos[1]/ns0:ValorUnitario[1]" w:storeItemID="{8EF8AC63-E5FB-4CC1-8216-28CFD77E3EBC}"/>
                   </w:sdtPr>
+                  <w:sdtEndPr/>
                   <w:sdtContent>
                     <w:tc>
                       <w:tcPr>
-                        <w:tcW w:w="630" w:type="dxa"/>
+                        <w:tcW w:w="734" w:type="dxa"/>
                       </w:tcPr>
                       <w:p>
                         <w:pPr>
                           <w:rPr>
-                            <w:sz w:val="12"/>
-                            <w:szCs w:val="12"/>
+                            <w:sz w:val="10"/>
+                            <w:szCs w:val="10"/>
                           </w:rPr>
                         </w:pPr>
                         <w:proofErr w:type="spellStart"/>
                         <w:r>
                           <w:rPr>
-                            <w:sz w:val="12"/>
-                            <w:szCs w:val="12"/>
+                            <w:sz w:val="10"/>
+                            <w:szCs w:val="10"/>
                           </w:rPr>
                           <w:t>ValorUnitario</w:t>
                         </w:r>
@@ -2356,8 +2364,8 @@
                 <w:sdt>
                   <w:sdtPr>
                     <w:rPr>
-                      <w:sz w:val="12"/>
-                      <w:szCs w:val="12"/>
+                      <w:sz w:val="10"/>
+                      <w:szCs w:val="10"/>
                     </w:rPr>
                     <w:alias w:val="#Nav: /Conceptos/Importe"/>
                     <w:tag w:val="#Nav: HG_ReporteCFDI/50516"/>
@@ -2367,22 +2375,23 @@
                     </w:placeholder>
                     <w15:dataBinding w:prefixMappings="xmlns:ns0='urn:microsoft-dynamics-nav/reports/HG_ReporteCFDI/50516/' " w:xpath="/ns0:NavWordReportXmlPart[1]/ns0:Conceptos[1]/ns0:Importe[1]" w:storeItemID="{8EF8AC63-E5FB-4CC1-8216-28CFD77E3EBC}"/>
                   </w:sdtPr>
+                  <w:sdtEndPr/>
                   <w:sdtContent>
                     <w:tc>
                       <w:tcPr>
-                        <w:tcW w:w="810" w:type="dxa"/>
+                        <w:tcW w:w="796" w:type="dxa"/>
                       </w:tcPr>
                       <w:p>
                         <w:pPr>
                           <w:rPr>
-                            <w:sz w:val="12"/>
-                            <w:szCs w:val="12"/>
+                            <w:sz w:val="10"/>
+                            <w:szCs w:val="10"/>
                           </w:rPr>
                         </w:pPr>
                         <w:r>
                           <w:rPr>
-                            <w:sz w:val="12"/>
-                            <w:szCs w:val="12"/>
+                            <w:sz w:val="10"/>
+                            <w:szCs w:val="10"/>
                           </w:rPr>
                           <w:t>Importe</w:t>
                         </w:r>
@@ -2393,8 +2402,8 @@
                 <w:sdt>
                   <w:sdtPr>
                     <w:rPr>
-                      <w:sz w:val="12"/>
-                      <w:szCs w:val="12"/>
+                      <w:sz w:val="10"/>
+                      <w:szCs w:val="10"/>
                     </w:rPr>
                     <w:alias w:val="#Nav: /Conceptos/TasaOCuotaTraslado"/>
                     <w:tag w:val="#Nav: HG_ReporteCFDI/50516"/>
@@ -2404,23 +2413,24 @@
                     </w:placeholder>
                     <w15:dataBinding w:prefixMappings="xmlns:ns0='urn:microsoft-dynamics-nav/reports/HG_ReporteCFDI/50516/' " w:xpath="/ns0:NavWordReportXmlPart[1]/ns0:Conceptos[1]/ns0:TasaOCuotaTraslado[1]" w:storeItemID="{8EF8AC63-E5FB-4CC1-8216-28CFD77E3EBC}"/>
                   </w:sdtPr>
+                  <w:sdtEndPr/>
                   <w:sdtContent>
                     <w:tc>
                       <w:tcPr>
-                        <w:tcW w:w="720" w:type="dxa"/>
+                        <w:tcW w:w="630" w:type="dxa"/>
                       </w:tcPr>
                       <w:p>
                         <w:pPr>
                           <w:rPr>
-                            <w:sz w:val="12"/>
-                            <w:szCs w:val="12"/>
+                            <w:sz w:val="10"/>
+                            <w:szCs w:val="10"/>
                           </w:rPr>
                         </w:pPr>
                         <w:proofErr w:type="spellStart"/>
                         <w:r>
                           <w:rPr>
-                            <w:sz w:val="12"/>
-                            <w:szCs w:val="12"/>
+                            <w:sz w:val="10"/>
+                            <w:szCs w:val="10"/>
                           </w:rPr>
                           <w:t>TasaOCuotaTraslado</w:t>
                         </w:r>
@@ -2432,8 +2442,8 @@
                 <w:sdt>
                   <w:sdtPr>
                     <w:rPr>
-                      <w:sz w:val="12"/>
-                      <w:szCs w:val="12"/>
+                      <w:sz w:val="10"/>
+                      <w:szCs w:val="10"/>
                     </w:rPr>
                     <w:alias w:val="#Nav: /Conceptos/ImpuestoTraslado"/>
                     <w:tag w:val="#Nav: HG_ReporteCFDI/50516"/>
@@ -2443,23 +2453,24 @@
                     </w:placeholder>
                     <w15:dataBinding w:prefixMappings="xmlns:ns0='urn:microsoft-dynamics-nav/reports/HG_ReporteCFDI/50516/' " w:xpath="/ns0:NavWordReportXmlPart[1]/ns0:Conceptos[1]/ns0:ImpuestoTraslado[1]" w:storeItemID="{8EF8AC63-E5FB-4CC1-8216-28CFD77E3EBC}"/>
                   </w:sdtPr>
+                  <w:sdtEndPr/>
                   <w:sdtContent>
                     <w:tc>
                       <w:tcPr>
-                        <w:tcW w:w="810" w:type="dxa"/>
+                        <w:tcW w:w="720" w:type="dxa"/>
                       </w:tcPr>
                       <w:p>
                         <w:pPr>
                           <w:rPr>
-                            <w:sz w:val="12"/>
-                            <w:szCs w:val="12"/>
+                            <w:sz w:val="10"/>
+                            <w:szCs w:val="10"/>
                           </w:rPr>
                         </w:pPr>
                         <w:proofErr w:type="spellStart"/>
                         <w:r>
                           <w:rPr>
-                            <w:sz w:val="12"/>
-                            <w:szCs w:val="12"/>
+                            <w:sz w:val="10"/>
+                            <w:szCs w:val="10"/>
                           </w:rPr>
                           <w:t>ImpuestoTraslado</w:t>
                         </w:r>
@@ -2471,8 +2482,8 @@
                 <w:sdt>
                   <w:sdtPr>
                     <w:rPr>
-                      <w:sz w:val="12"/>
-                      <w:szCs w:val="12"/>
+                      <w:sz w:val="10"/>
+                      <w:szCs w:val="10"/>
                     </w:rPr>
                     <w:alias w:val="#Nav: /Conceptos/BaseTraslado"/>
                     <w:tag w:val="#Nav: HG_ReporteCFDI/50516"/>
@@ -2482,23 +2493,24 @@
                     </w:placeholder>
                     <w15:dataBinding w:prefixMappings="xmlns:ns0='urn:microsoft-dynamics-nav/reports/HG_ReporteCFDI/50516/' " w:xpath="/ns0:NavWordReportXmlPart[1]/ns0:Conceptos[1]/ns0:BaseTraslado[1]" w:storeItemID="{8EF8AC63-E5FB-4CC1-8216-28CFD77E3EBC}"/>
                   </w:sdtPr>
+                  <w:sdtEndPr/>
                   <w:sdtContent>
                     <w:tc>
                       <w:tcPr>
-                        <w:tcW w:w="630" w:type="dxa"/>
+                        <w:tcW w:w="1080" w:type="dxa"/>
                       </w:tcPr>
                       <w:p>
                         <w:pPr>
                           <w:rPr>
-                            <w:sz w:val="12"/>
-                            <w:szCs w:val="12"/>
+                            <w:sz w:val="10"/>
+                            <w:szCs w:val="10"/>
                           </w:rPr>
                         </w:pPr>
                         <w:proofErr w:type="spellStart"/>
                         <w:r>
                           <w:rPr>
-                            <w:sz w:val="12"/>
-                            <w:szCs w:val="12"/>
+                            <w:sz w:val="10"/>
+                            <w:szCs w:val="10"/>
                           </w:rPr>
                           <w:t>BaseTraslado</w:t>
                         </w:r>
@@ -2515,14 +2527,14 @@
                     <w:pPr>
                       <w:jc w:val="center"/>
                       <w:rPr>
-                        <w:sz w:val="12"/>
-                        <w:szCs w:val="12"/>
+                        <w:sz w:val="10"/>
+                        <w:szCs w:val="10"/>
                       </w:rPr>
                     </w:pPr>
                     <w:r>
                       <w:rPr>
-                        <w:sz w:val="12"/>
-                        <w:szCs w:val="12"/>
+                        <w:sz w:val="10"/>
+                        <w:szCs w:val="10"/>
                       </w:rPr>
                       <w:t>Traslado</w:t>
                     </w:r>
@@ -2531,8 +2543,8 @@
                 <w:sdt>
                   <w:sdtPr>
                     <w:rPr>
-                      <w:sz w:val="12"/>
-                      <w:szCs w:val="12"/>
+                      <w:sz w:val="10"/>
+                      <w:szCs w:val="10"/>
                     </w:rPr>
                     <w:alias w:val="#Nav: /Conceptos/TipoFactor"/>
                     <w:tag w:val="#Nav: HG_ReporteCFDI/50516"/>
@@ -2542,23 +2554,24 @@
                     </w:placeholder>
                     <w15:dataBinding w:prefixMappings="xmlns:ns0='urn:microsoft-dynamics-nav/reports/HG_ReporteCFDI/50516/' " w:xpath="/ns0:NavWordReportXmlPart[1]/ns0:Conceptos[1]/ns0:TipoFactor[1]" w:storeItemID="{8EF8AC63-E5FB-4CC1-8216-28CFD77E3EBC}"/>
                   </w:sdtPr>
+                  <w:sdtEndPr/>
                   <w:sdtContent>
                     <w:tc>
                       <w:tcPr>
-                        <w:tcW w:w="598" w:type="dxa"/>
+                        <w:tcW w:w="540" w:type="dxa"/>
                       </w:tcPr>
                       <w:p>
                         <w:pPr>
                           <w:rPr>
-                            <w:sz w:val="12"/>
-                            <w:szCs w:val="12"/>
+                            <w:sz w:val="10"/>
+                            <w:szCs w:val="10"/>
                           </w:rPr>
                         </w:pPr>
                         <w:proofErr w:type="spellStart"/>
                         <w:r>
                           <w:rPr>
-                            <w:sz w:val="12"/>
-                            <w:szCs w:val="12"/>
+                            <w:sz w:val="10"/>
+                            <w:szCs w:val="10"/>
                           </w:rPr>
                           <w:t>TipoFactor</w:t>
                         </w:r>
@@ -2570,8 +2583,8 @@
                 <w:sdt>
                   <w:sdtPr>
                     <w:rPr>
-                      <w:sz w:val="12"/>
-                      <w:szCs w:val="12"/>
+                      <w:sz w:val="10"/>
+                      <w:szCs w:val="10"/>
                     </w:rPr>
                     <w:alias w:val="#Nav: /Conceptos/ImporteTraslado"/>
                     <w:tag w:val="#Nav: HG_ReporteCFDI/50516"/>
@@ -2581,23 +2594,24 @@
                     </w:placeholder>
                     <w15:dataBinding w:prefixMappings="xmlns:ns0='urn:microsoft-dynamics-nav/reports/HG_ReporteCFDI/50516/' " w:xpath="/ns0:NavWordReportXmlPart[1]/ns0:Conceptos[1]/ns0:ImporteTraslado[1]" w:storeItemID="{8EF8AC63-E5FB-4CC1-8216-28CFD77E3EBC}"/>
                   </w:sdtPr>
+                  <w:sdtEndPr/>
                   <w:sdtContent>
                     <w:tc>
                       <w:tcPr>
-                        <w:tcW w:w="1008" w:type="dxa"/>
+                        <w:tcW w:w="810" w:type="dxa"/>
                       </w:tcPr>
                       <w:p>
                         <w:pPr>
                           <w:rPr>
-                            <w:sz w:val="12"/>
-                            <w:szCs w:val="12"/>
+                            <w:sz w:val="10"/>
+                            <w:szCs w:val="10"/>
                           </w:rPr>
                         </w:pPr>
                         <w:proofErr w:type="spellStart"/>
                         <w:r>
                           <w:rPr>
-                            <w:sz w:val="12"/>
-                            <w:szCs w:val="12"/>
+                            <w:sz w:val="10"/>
+                            <w:szCs w:val="10"/>
                           </w:rPr>
                           <w:t>ImporteTraslado</w:t>
                         </w:r>
@@ -2627,12 +2641,12 @@
         <w:tblpPr w:leftFromText="141" w:rightFromText="141" w:vertAnchor="text" w:horzAnchor="margin" w:tblpXSpec="center" w:tblpY="165"/>
         <w:tblW w:w="11497" w:type="dxa"/>
         <w:tblBorders>
-          <w:top w:val="none" w:color="auto" w:sz="0" w:space="0"/>
-          <w:left w:val="none" w:color="auto" w:sz="0" w:space="0"/>
-          <w:bottom w:val="none" w:color="auto" w:sz="0" w:space="0"/>
-          <w:right w:val="none" w:color="auto" w:sz="0" w:space="0"/>
-          <w:insideH w:val="none" w:color="auto" w:sz="0" w:space="0"/>
-          <w:insideV w:val="none" w:color="auto" w:sz="0" w:space="0"/>
+          <w:top w:val="none" w:sz="0" w:space="0" w:color="auto"/>
+          <w:left w:val="none" w:sz="0" w:space="0" w:color="auto"/>
+          <w:bottom w:val="none" w:sz="0" w:space="0" w:color="auto"/>
+          <w:right w:val="none" w:sz="0" w:space="0" w:color="auto"/>
+          <w:insideH w:val="none" w:sz="0" w:space="0" w:color="auto"/>
+          <w:insideV w:val="none" w:sz="0" w:space="0" w:color="auto"/>
         </w:tblBorders>
         <w:tblLayout w:type="fixed"/>
         <w:tblLook w:val="04A0" w:firstRow="1" w:lastRow="0" w:firstColumn="1" w:lastColumn="0" w:noHBand="0" w:noVBand="1"/>
@@ -2705,7 +2719,7 @@
           <w:alias w:val="#Nav: /PedimentosTable"/>
           <w:tag w:val="#Nav: HG_ReporteCFDI/50516"/>
           <w:id w:val="1008714498"/>
-          <w15:dataBinding w:prefixMappings="xmlns:ns0='urn:microsoft-dynamics-nav/reports/HG_ReporteCFDI/50516/'" w:xpath="/ns0:NavWordReportXmlPart[1]/ns0:PedimentosTable" w:storeItemID="{8EF8AC63-E5FB-4CC1-8216-28CFD77E3EBC}"/>
+          <w15:dataBinding w:prefixMappings="xmlns:ns0='urn:microsoft-dynamics-nav/reports/HG_ReporteCFDI/50516/' " w:xpath="/ns0:NavWordReportXmlPart[1]/ns0:PedimentosTable" w:storeItemID="{8EF8AC63-E5FB-4CC1-8216-28CFD77E3EBC}"/>
           <w15:repeatingSection/>
         </w:sdtPr>
         <w:sdtEndPr>
@@ -2834,12 +2848,12 @@
         <w:tblpPr w:leftFromText="141" w:rightFromText="141" w:vertAnchor="text" w:horzAnchor="margin" w:tblpXSpec="center" w:tblpY="165"/>
         <w:tblW w:w="11506" w:type="dxa"/>
         <w:tblBorders>
-          <w:top w:val="none" w:color="auto" w:sz="0" w:space="0"/>
-          <w:left w:val="none" w:color="auto" w:sz="0" w:space="0"/>
-          <w:bottom w:val="none" w:color="auto" w:sz="0" w:space="0"/>
-          <w:right w:val="none" w:color="auto" w:sz="0" w:space="0"/>
-          <w:insideH w:val="none" w:color="auto" w:sz="0" w:space="0"/>
-          <w:insideV w:val="none" w:color="auto" w:sz="0" w:space="0"/>
+          <w:top w:val="none" w:sz="0" w:space="0" w:color="auto"/>
+          <w:left w:val="none" w:sz="0" w:space="0" w:color="auto"/>
+          <w:bottom w:val="none" w:sz="0" w:space="0" w:color="auto"/>
+          <w:right w:val="none" w:sz="0" w:space="0" w:color="auto"/>
+          <w:insideH w:val="none" w:sz="0" w:space="0" w:color="auto"/>
+          <w:insideV w:val="none" w:sz="0" w:space="0" w:color="auto"/>
         </w:tblBorders>
         <w:tblLayout w:type="fixed"/>
         <w:tblLook w:val="04A0" w:firstRow="1" w:lastRow="0" w:firstColumn="1" w:lastColumn="0" w:noHBand="0" w:noVBand="1"/>
@@ -3017,12 +3031,12 @@
         <w:tblpPr w:leftFromText="141" w:rightFromText="141" w:vertAnchor="page" w:horzAnchor="margin" w:tblpXSpec="center" w:tblpY="10581"/>
         <w:tblW w:w="11501" w:type="dxa"/>
         <w:tblBorders>
-          <w:top w:val="none" w:color="auto" w:sz="0" w:space="0"/>
-          <w:left w:val="none" w:color="auto" w:sz="0" w:space="0"/>
-          <w:bottom w:val="none" w:color="auto" w:sz="0" w:space="0"/>
-          <w:right w:val="none" w:color="auto" w:sz="0" w:space="0"/>
-          <w:insideH w:val="none" w:color="auto" w:sz="0" w:space="0"/>
-          <w:insideV w:val="none" w:color="auto" w:sz="0" w:space="0"/>
+          <w:top w:val="none" w:sz="0" w:space="0" w:color="auto"/>
+          <w:left w:val="none" w:sz="0" w:space="0" w:color="auto"/>
+          <w:bottom w:val="none" w:sz="0" w:space="0" w:color="auto"/>
+          <w:right w:val="none" w:sz="0" w:space="0" w:color="auto"/>
+          <w:insideH w:val="none" w:sz="0" w:space="0" w:color="auto"/>
+          <w:insideV w:val="none" w:sz="0" w:space="0" w:color="auto"/>
         </w:tblBorders>
         <w:tblLayout w:type="fixed"/>
         <w:tblLook w:val="04A0" w:firstRow="1" w:lastRow="0" w:firstColumn="1" w:lastColumn="0" w:noHBand="0" w:noVBand="1"/>
@@ -3057,7 +3071,7 @@
                 <w:szCs w:val="16"/>
               </w:rPr>
             </w:pPr>
-            <w:bookmarkStart w:name="_Hlk40785923" w:id="0"/>
+            <w:bookmarkStart w:id="0" w:name="_Hlk40785923"/>
             <w:r>
               <w:rPr>
                 <w:b/>
@@ -4665,7 +4679,7 @@
 </file>
 
 <file path=word/footer1.xml><?xml version="1.0" encoding="utf-8"?>
-<w:ftr xmlns:a="http://schemas.openxmlformats.org/drawingml/2006/main" xmlns:wpc="http://schemas.microsoft.com/office/word/2010/wordprocessingCanvas" xmlns:cx="http://schemas.microsoft.com/office/drawing/2014/chartex" xmlns:cx1="http://schemas.microsoft.com/office/drawing/2015/9/8/chartex" xmlns:cx2="http://schemas.microsoft.com/office/drawing/2015/10/21/chartex" xmlns:cx3="http://schemas.microsoft.com/office/drawing/2016/5/9/chartex" xmlns:cx4="http://schemas.microsoft.com/office/drawing/2016/5/10/chartex" xmlns:cx5="http://schemas.microsoft.com/office/drawing/2016/5/11/chartex" xmlns:cx6="http://schemas.microsoft.com/office/drawing/2016/5/12/chartex" xmlns:cx7="http://schemas.microsoft.com/office/drawing/2016/5/13/chartex" xmlns:cx8="http://schemas.microsoft.com/office/drawing/2016/5/14/chartex" xmlns:mc="http://schemas.openxmlformats.org/markup-compatibility/2006" xmlns:aink="http://schemas.microsoft.com/office/drawing/2016/ink" xmlns:am3d="http://schemas.microsoft.com/office/drawing/2017/model3d" xmlns:o="urn:schemas-microsoft-com:office:office" xmlns:r="http://schemas.openxmlformats.org/officeDocument/2006/relationships" xmlns:m="http://schemas.openxmlformats.org/officeDocument/2006/math" xmlns:v="urn:schemas-microsoft-com:vml" xmlns:wp14="http://schemas.microsoft.com/office/word/2010/wordprocessingDrawing" xmlns:wp="http://schemas.openxmlformats.org/drawingml/2006/wordprocessingDrawing" xmlns:w10="urn:schemas-microsoft-com:office:word" xmlns:w="http://schemas.openxmlformats.org/wordprocessingml/2006/main" xmlns:w14="http://schemas.microsoft.com/office/word/2010/wordml" xmlns:w15="http://schemas.microsoft.com/office/word/2012/wordml" xmlns:w16cex="http://schemas.microsoft.com/office/word/2018/wordml/cex" xmlns:w16cid="http://schemas.microsoft.com/office/word/2016/wordml/cid" xmlns:w16="http://schemas.microsoft.com/office/word/2018/wordml" xmlns:w16se="http://schemas.microsoft.com/office/word/2015/wordml/symex" xmlns:wpg="http://schemas.microsoft.com/office/word/2010/wordprocessingGroup" xmlns:wpi="http://schemas.microsoft.com/office/word/2010/wordprocessingInk" xmlns:wne="http://schemas.microsoft.com/office/word/2006/wordml" xmlns:wps="http://schemas.microsoft.com/office/word/2010/wordprocessingShape" mc:Ignorable="w14 w15 w16se w16cid w16 w16cex wp14">
+<w:ftr xmlns:wpc="http://schemas.microsoft.com/office/word/2010/wordprocessingCanvas" xmlns:cx="http://schemas.microsoft.com/office/drawing/2014/chartex" xmlns:cx1="http://schemas.microsoft.com/office/drawing/2015/9/8/chartex" xmlns:cx2="http://schemas.microsoft.com/office/drawing/2015/10/21/chartex" xmlns:cx3="http://schemas.microsoft.com/office/drawing/2016/5/9/chartex" xmlns:cx4="http://schemas.microsoft.com/office/drawing/2016/5/10/chartex" xmlns:cx5="http://schemas.microsoft.com/office/drawing/2016/5/11/chartex" xmlns:cx6="http://schemas.microsoft.com/office/drawing/2016/5/12/chartex" xmlns:cx7="http://schemas.microsoft.com/office/drawing/2016/5/13/chartex" xmlns:cx8="http://schemas.microsoft.com/office/drawing/2016/5/14/chartex" xmlns:mc="http://schemas.openxmlformats.org/markup-compatibility/2006" xmlns:aink="http://schemas.microsoft.com/office/drawing/2016/ink" xmlns:am3d="http://schemas.microsoft.com/office/drawing/2017/model3d" xmlns:o="urn:schemas-microsoft-com:office:office" xmlns:r="http://schemas.openxmlformats.org/officeDocument/2006/relationships" xmlns:m="http://schemas.openxmlformats.org/officeDocument/2006/math" xmlns:v="urn:schemas-microsoft-com:vml" xmlns:wp14="http://schemas.microsoft.com/office/word/2010/wordprocessingDrawing" xmlns:wp="http://schemas.openxmlformats.org/drawingml/2006/wordprocessingDrawing" xmlns:w10="urn:schemas-microsoft-com:office:word" xmlns:w="http://schemas.openxmlformats.org/wordprocessingml/2006/main" xmlns:w14="http://schemas.microsoft.com/office/word/2010/wordml" xmlns:w15="http://schemas.microsoft.com/office/word/2012/wordml" xmlns:w16cex="http://schemas.microsoft.com/office/word/2018/wordml/cex" xmlns:w16cid="http://schemas.microsoft.com/office/word/2016/wordml/cid" xmlns:w16="http://schemas.microsoft.com/office/word/2018/wordml" xmlns:w16se="http://schemas.microsoft.com/office/word/2015/wordml/symex" xmlns:wpg="http://schemas.microsoft.com/office/word/2010/wordprocessingGroup" xmlns:wpi="http://schemas.microsoft.com/office/word/2010/wordprocessingInk" xmlns:wne="http://schemas.microsoft.com/office/word/2006/wordml" xmlns:wps="http://schemas.microsoft.com/office/word/2010/wordprocessingShape" mc:Ignorable="w14 w15 w16se w16cid w16 w16cex wp14">
   <w:p>
     <w:pPr>
       <w:pStyle w:val="Footer"/>
@@ -4804,7 +4818,7 @@
 </file>
 
 <file path=word/header1.xml><?xml version="1.0" encoding="utf-8"?>
-<w:hdr xmlns:a="http://schemas.openxmlformats.org/drawingml/2006/main" xmlns:wpc="http://schemas.microsoft.com/office/word/2010/wordprocessingCanvas" xmlns:cx="http://schemas.microsoft.com/office/drawing/2014/chartex" xmlns:cx1="http://schemas.microsoft.com/office/drawing/2015/9/8/chartex" xmlns:cx2="http://schemas.microsoft.com/office/drawing/2015/10/21/chartex" xmlns:cx3="http://schemas.microsoft.com/office/drawing/2016/5/9/chartex" xmlns:cx4="http://schemas.microsoft.com/office/drawing/2016/5/10/chartex" xmlns:cx5="http://schemas.microsoft.com/office/drawing/2016/5/11/chartex" xmlns:cx6="http://schemas.microsoft.com/office/drawing/2016/5/12/chartex" xmlns:cx7="http://schemas.microsoft.com/office/drawing/2016/5/13/chartex" xmlns:cx8="http://schemas.microsoft.com/office/drawing/2016/5/14/chartex" xmlns:mc="http://schemas.openxmlformats.org/markup-compatibility/2006" xmlns:aink="http://schemas.microsoft.com/office/drawing/2016/ink" xmlns:am3d="http://schemas.microsoft.com/office/drawing/2017/model3d" xmlns:o="urn:schemas-microsoft-com:office:office" xmlns:r="http://schemas.openxmlformats.org/officeDocument/2006/relationships" xmlns:m="http://schemas.openxmlformats.org/officeDocument/2006/math" xmlns:v="urn:schemas-microsoft-com:vml" xmlns:wp14="http://schemas.microsoft.com/office/word/2010/wordprocessingDrawing" xmlns:wp="http://schemas.openxmlformats.org/drawingml/2006/wordprocessingDrawing" xmlns:w10="urn:schemas-microsoft-com:office:word" xmlns:w="http://schemas.openxmlformats.org/wordprocessingml/2006/main" xmlns:w14="http://schemas.microsoft.com/office/word/2010/wordml" xmlns:w15="http://schemas.microsoft.com/office/word/2012/wordml" xmlns:w16cex="http://schemas.microsoft.com/office/word/2018/wordml/cex" xmlns:w16cid="http://schemas.microsoft.com/office/word/2016/wordml/cid" xmlns:w16="http://schemas.microsoft.com/office/word/2018/wordml" xmlns:w16se="http://schemas.microsoft.com/office/word/2015/wordml/symex" xmlns:wpg="http://schemas.microsoft.com/office/word/2010/wordprocessingGroup" xmlns:wpi="http://schemas.microsoft.com/office/word/2010/wordprocessingInk" xmlns:wne="http://schemas.microsoft.com/office/word/2006/wordml" xmlns:wps="http://schemas.microsoft.com/office/word/2010/wordprocessingShape" mc:Ignorable="w14 w15 w16se w16cid w16 w16cex wp14">
+<w:hdr xmlns:wpc="http://schemas.microsoft.com/office/word/2010/wordprocessingCanvas" xmlns:cx="http://schemas.microsoft.com/office/drawing/2014/chartex" xmlns:cx1="http://schemas.microsoft.com/office/drawing/2015/9/8/chartex" xmlns:cx2="http://schemas.microsoft.com/office/drawing/2015/10/21/chartex" xmlns:cx3="http://schemas.microsoft.com/office/drawing/2016/5/9/chartex" xmlns:cx4="http://schemas.microsoft.com/office/drawing/2016/5/10/chartex" xmlns:cx5="http://schemas.microsoft.com/office/drawing/2016/5/11/chartex" xmlns:cx6="http://schemas.microsoft.com/office/drawing/2016/5/12/chartex" xmlns:cx7="http://schemas.microsoft.com/office/drawing/2016/5/13/chartex" xmlns:cx8="http://schemas.microsoft.com/office/drawing/2016/5/14/chartex" xmlns:mc="http://schemas.openxmlformats.org/markup-compatibility/2006" xmlns:aink="http://schemas.microsoft.com/office/drawing/2016/ink" xmlns:am3d="http://schemas.microsoft.com/office/drawing/2017/model3d" xmlns:o="urn:schemas-microsoft-com:office:office" xmlns:r="http://schemas.openxmlformats.org/officeDocument/2006/relationships" xmlns:m="http://schemas.openxmlformats.org/officeDocument/2006/math" xmlns:v="urn:schemas-microsoft-com:vml" xmlns:wp14="http://schemas.microsoft.com/office/word/2010/wordprocessingDrawing" xmlns:wp="http://schemas.openxmlformats.org/drawingml/2006/wordprocessingDrawing" xmlns:w10="urn:schemas-microsoft-com:office:word" xmlns:w="http://schemas.openxmlformats.org/wordprocessingml/2006/main" xmlns:w14="http://schemas.microsoft.com/office/word/2010/wordml" xmlns:w15="http://schemas.microsoft.com/office/word/2012/wordml" xmlns:w16cex="http://schemas.microsoft.com/office/word/2018/wordml/cex" xmlns:w16cid="http://schemas.microsoft.com/office/word/2016/wordml/cid" xmlns:w16="http://schemas.microsoft.com/office/word/2018/wordml" xmlns:w16se="http://schemas.microsoft.com/office/word/2015/wordml/symex" xmlns:wpg="http://schemas.microsoft.com/office/word/2010/wordprocessingGroup" xmlns:wpi="http://schemas.microsoft.com/office/word/2010/wordprocessingInk" xmlns:wne="http://schemas.microsoft.com/office/word/2006/wordml" xmlns:wps="http://schemas.microsoft.com/office/word/2010/wordprocessingShape" mc:Ignorable="w14 w15 w16se w16cid w16 w16cex wp14">
   <w:p>
     <w:pPr>
       <w:pStyle w:val="Header"/>
@@ -5674,6 +5688,7 @@
     <w:rsid w:val="007E2CCD"/>
     <w:rsid w:val="008078DB"/>
     <w:rsid w:val="008B65A3"/>
+    <w:rsid w:val="00902A9E"/>
     <w:rsid w:val="00945B57"/>
     <w:rsid w:val="00A34A01"/>
     <w:rsid w:val="00A7342B"/>
@@ -5685,6 +5700,7 @@
     <w:rsid w:val="00CD03E3"/>
     <w:rsid w:val="00CF097D"/>
     <w:rsid w:val="00D22DAD"/>
+    <w:rsid w:val="00D272BE"/>
     <w:rsid w:val="00D453BD"/>
     <w:rsid w:val="00FE289C"/>
   </w:rsids>
@@ -6494,215 +6510,293 @@
 </a:theme>
 </file>
 
-<file path=customXml/item1.xml><?xml version="1.0" encoding="utf-8"?>
+<file path=customXml/item1.xml>��< ? x m l   v e r s i o n = " 1 . 0 "   e n c o d i n g = " u t f - 1 6 " ? > < N a v W o r d R e p o r t X m l P a r t   x m l n s = " u r n : m i c r o s o f t - d y n a m i c s - n a v / r e p o r t s / H G _ R e p o r t e C F D I / 5 0 5 1 6 / " > + 
+     < t e m p o r a l > + 
+         < g e t R e c > g e t R e c < / g e t R e c > + 
+     < / t e m p o r a l > + 
+     < f a c t u r a s _ T i m b r a d a s > + 
+         < C a n t i d a d L e t r a > C a n t i d a d L e t r a < / C a n t i d a d L e t r a > + 
+         < C e r t i f i c a d o C a d e n a > C e r t i f i c a d o C a d e n a < / C e r t i f i c a d o C a d e n a > + 
+         < D e s c r i p c i o n > D e s c r i p c i o n < / D e s c r i p c i o n > + 
+         < D e s c u e n t o T o t a l > D e s c u e n t o T o t a l < / D e s c u e n t o T o t a l > + 
+         < F e c h a > F e c h a < / F e c h a > + 
+         < F e c h a T i m b r a d o > F e c h a T i m b r a d o < / F e c h a T i m b r a d o > + 
+         < F o l i o > F o l i o < / F o l i o > + 
+         < F o r m a D e P a g o > F o r m a D e P a g o < / F o r m a D e P a g o > + 
+         < i d > i d < / i d > + 
+         < I V A > I V A < / I V A > + 
+         < L u g a r d e e x p e d i c i n > L u g a r d e e x p e d i c i n < / L u g a r d e e x p e d i c i n > + 
+         < M e t o d o d e p a g o > M e t o d o d e p a g o < / M e t o d o d e p a g o > + 
+         < M o n e d a > M o n e d a < / M o n e d a > + 
+         < N o C e r t i f i c a d o > N o C e r t i f i c a d o < / N o C e r t i f i c a d o > + 
+         < N o C e r t i f i c a d o S A T > N o C e r t i f i c a d o S A T < / N o C e r t i f i c a d o S A T > + 
+         < N o m b r e > N o m b r e < / N o m b r e > + 
+         < N o m b r e R e c e p t o r > N o m b r e R e c e p t o r < / N o m b r e R e c e p t o r > + 
+         < Q R S t r i n g > Q R S t r i n g < / Q R S t r i n g > + 
+         < R e g i m e n F i s c a l > R e g i m e n F i s c a l < / R e g i m e n F i s c a l > + 
+         < R F C > R F C < / R F C > + 
+         < R F C p r o v e d o r > R F C p r o v e d o r < / R F C p r o v e d o r > + 
+         < R f c R e c e p t o r > R f c R e c e p t o r < / R f c R e c e p t o r > + 
+         < S e l l o D i g i t a l C F D > S e l l o D i g i t a l C F D < / S e l l o D i g i t a l C F D > + 
+         < S e l l o S A T > S e l l o S A T < / S e l l o S A T > + 
+         < S u b t o t a l > S u b t o t a l < / S u b t o t a l > + 
+         < t e m p > t e m p < / t e m p > + 
+         < T i p o C a m b i o > T i p o C a m b i o < / T i p o C a m b i o > + 
+         < t i p o D e C o m p r o b a n t e > t i p o D e C o m p r o b a n t e < / t i p o D e C o m p r o b a n t e > + 
+         < T i p o r e l a c i o n > T i p o r e l a c i o n < / T i p o r e l a c i o n > + 
+         < T o t a l > T o t a l < / T o t a l > + 
+         < T o t a l T e x t > T o t a l T e x t < / T o t a l T e x t > + 
+         < U s o C F D I > U s o C F D I < / U s o C F D I > + 
+         < U U I D > U U I D < / U U I D > + 
+         < U U I D R e l a c i o n a d o > U U I D R e l a c i o n a d o < / U U I D R e l a c i o n a d o > + 
+         < V e r s i o n > V e r s i o n < / V e r s i o n > + 
+     < / f a c t u r a s _ T i m b r a d a s > + 
+     < C o m p a n y _ I n f o r m a t i o n > + 
+         < A d d r e s s > A d d r e s s < / A d d r e s s > + 
+         < L u g a r D e E x p e d i c i o n > L u g a r D e E x p e d i c i o n < / L u g a r D e E x p e d i c i o n > + 
+         < N a m e > N a m e < / N a m e > + 
+         < R e g i m e n F i s c a l E m i s o r > R e g i m e n F i s c a l E m i s o r < / R e g i m e n F i s c a l E m i s o r > + 
+         < R F C E m i s o r > R F C E m i s o r < / R F C E m i s o r > + 
+     < / C o m p a n y _ I n f o r m a t i o n > + 
+     < C l i e n t e > + 
+         < a e r o p u e r t o > a e r o p u e r t o < / a e r o p u e r t o > + 
+         < B i l l t o A d d r e s s > B i l l t o A d d r e s s < / B i l l t o A d d r e s s > + 
+         < B i l l t o A d d r e s s 2 > B i l l t o A d d r e s s 2 < / B i l l t o A d d r e s s 2 > + 
+         < B i l l t o C i t y > B i l l t o C i t y < / B i l l t o C i t y > + 
+         < B i l l t o C o u n t y > B i l l t o C o u n t y < / B i l l t o C o u n t y > + 
+         < B i l l t o N a m e > B i l l t o N a m e < / B i l l t o N a m e > + 
+         < B i l l t o P o s t C o d e > B i l l t o P o s t C o d e < / B i l l t o P o s t C o d e > + 
+         < B O L > B O L < / B O L > + 
+         < C F D I _ R e l a t i o n > C F D I _ R e l a t i o n < / C F D I _ R e l a t i o n > + 
+         < F e c h a D e E n t r e g a > F e c h a D e E n t r e g a < / F e c h a D e E n t r e g a > + 
+         < G e t W o r k D e s c r i p t i o n > G e t W o r k D e s c r i p t i o n < / G e t W o r k D e s c r i p t i o n > + 
+         < N o T a n q u e > N o T a n q u e < / N o T a n q u e > + 
+         < O r d e r N o > O r d e r N o < / O r d e r N o > + 
+         < O r i g e n D e s t i n o > O r i g e n D e s t i n o < / O r i g e n D e s t i n o > + 
+         < P e r i o d o F a c t > P e r i o d o F a c t < / P e r i o d o F a c t > + 
+         < P r o d u c t o T r a s n p o r t a d o > P r o d u c t o T r a s n p o r t a d o < / P r o d u c t o T r a s n p o r t a d o > + 
+         < R e m i s i o n > R e m i s i o n < / R e m i s i o n > + 
+         < S e l l t o C o u n t r y R e g i o n C o d e > S e l l t o C o u n t r y R e g i o n C o d e < / S e l l t o C o u n t r y R e g i o n C o d e > + 
+         < T a n q u e > T a n q u e < / T a n q u e > + 
+         < U U I D _ R e l a t i o n > U U I D _ R e l a t i o n < / U U I D _ R e l a t i o n > + 
+         < W o r k D e s c r i p t i o n > W o r k D e s c r i p t i o n < / W o r k D e s c r i p t i o n > + 
+     < / C l i e n t e > + 
+     < C o n c e p t o s > + 
+         < B a s e T r a s l a d o > & l t ; ? x m l   v e r s i o n = " 1 . 0 "   s t a n d a l o n e = " y e s " ? & g t ; + 
+ & l t ; ? m s o - a p p l i c a t i o n   p r o g i d = " W o r d . D o c u m e n t " ? & g t ; + 
+ & l t ; p k g : p a c k a g e   x m l n s : p k g = " h t t p : / / s c h e m a s . m i c r o s o f t . c o m / o f f i c e / 2 0 0 6 / x m l P a c k a g e " & g t ; & l t ; p k g : p a r t   p k g : n a m e = " / _ r e l s / . r e l s "   p k g : c o n t e n t T y p e = " a p p l i c a t i o n / v n d . o p e n x m l f o r m a t s - p a c k a g e . r e l a t i o n s h i p s + x m l "   p k g : p a d d i n g = " 5 1 2 " & g t ; & l t ; p k g : x m l D a t a & g t ; & l t ; R e l a t i o n s h i p s   x m l n s = " h t t p : / / s c h e m a s . o p e n x m l f o r m a t s . o r g / p a c k a g e / 2 0 0 6 / r e l a t i o n s h i p s " & g t ; & l t ; R e l a t i o n s h i p   I d = " r I d 1 "   T y p e = " h t t p : / / s c h e m a s . o p e n x m l f o r m a t s . o r g / o f f i c e D o c u m e n t / 2 0 0 6 / r e l a t i o n s h i p s / o f f i c e D o c u m e n t "   T a r g e t = " w o r d / d o c u m e n t . x m l " / & g t ; & l t ; / R e l a t i o n s h i p s & g t ; & l t ; / p k g : x m l D a t a & g t ; & l t ; / p k g : p a r t & g t ; & l t ; p k g : p a r t   p k g : n a m e = " / w o r d / d o c u m e n t . x m l "   p k g : c o n t e n t T y p e = " a p p l i c a t i o n / v n d . o p e n x m l f o r m a t s - o f f i c e d o c u m e n t . w o r d p r o c e s s i n g m l . d o c u m e n t . m a i n + x m l " & g t ; & l t ; p k g : x m l D a t a & g t ; & l t ; w : d o c u m e n t   x m l n s : w p c = " h t t p : / / s c h e m a s . m i c r o s o f t . c o m / o f f i c e / w o r d / 2 0 1 0 / w o r d p r o c e s s i n g C a n v a s "   x m l n s : c x = " h t t p : / / s c h e m a s . m i c r o s o f t . c o m / o f f i c e / d r a w i n g / 2 0 1 4 / c h a r t e x "   x m l n s : c x 1 = " h t t p : / / s c h e m a s . m i c r o s o f t . c o m / o f f i c e / d r a w i n g / 2 0 1 5 / 9 / 8 / c h a r t e x "   x m l n s : c x 2 = " h t t p : / / s c h e m a s . m i c r o s o f t . c o m / o f f i c e / d r a w i n g / 2 0 1 5 / 1 0 / 2 1 / c h a r t e x "   x m l n s : c x 3 = " h t t p : / / s c h e m a s . m i c r o s o f t . c o m / o f f i c e / d r a w i n g / 2 0 1 6 / 5 / 9 / c h a r t e x "   x m l n s : c x 4 = " h t t p : / / s c h e m a s . m i c r o s o f t . c o m / o f f i c e / d r a w i n g / 2 0 1 6 / 5 / 1 0 / c h a r t e x "   x m l n s : c x 5 = " h t t p : / / s c h e m a s . m i c r o s o f t . c o m / o f f i c e / d r a w i n g / 2 0 1 6 / 5 / 1 1 / c h a r t e x "   x m l n s : c x 6 = " h t t p : / / s c h e m a s . m i c r o s o f t . c o m / o f f i c e / d r a w i n g / 2 0 1 6 / 5 / 1 2 / c h a r t e x "   x m l n s : c x 7 = " h t t p : / / s c h e m a s . m i c r o s o f t . c o m / o f f i c e / d r a w i n g / 2 0 1 6 / 5 / 1 3 / c h a r t e x "   x m l n s : c x 8 = " h t t p : / / s c h e m a s . m i c r o s o f t . c o m / o f f i c e / d r a w i n g / 2 0 1 6 / 5 / 1 4 / c h a r t e x "   x m l n s : m c = " h t t p : / / s c h e m a s . o p e n x m l f o r m a t s . o r g / m a r k u p - c o m p a t i b i l i t y / 2 0 0 6 "   x m l n s : a i n k = " h t t p : / / s c h e m a s . m i c r o s o f t . c o m / o f f i c e / d r a w i n g / 2 0 1 6 / i n k "   x m l n s : a m 3 d = " h t t p : / / s c h e m a s . m i c r o s o f t . c o m / o f f i c e / d r a w i n g / 2 0 1 7 / m o d e l 3 d "   x m l n s : o = " u r n : s c h e m a s - m i c r o s o f t - c o m : o f f i c e : o f f i c e "   x m l n s : r = " h t t p : / / s c h e m a s . o p e n x m l f o r m a t s . o r g / o f f i c e D o c u m e n t / 2 0 0 6 / r e l a t i o n s h i p s "   x m l n s : m = " h t t p : / / s c h e m a s . o p e n x m l f o r m a t s . o r g / o f f i c e D o c u m e n t / 2 0 0 6 / m a t h "   x m l n s : v = " u r n : s c h e m a s - m i c r o s o f t - c o m : v m l "   x m l n s : w p 1 4 = " h t t p : / / s c h e m a s . m i c r o s o f t . c o m / o f f i c e / w o r d / 2 0 1 0 / w o r d p r o c e s s i n g D r a w i n g "   x m l n s : w p = " h t t p : / / s c h e m a s . o p e n x m l f o r m a t s . o r g / d r a w i n g m l / 2 0 0 6 / w o r d p r o c e s s i n g D r a w i n g "   x m l n s : w 1 0 = " u r n : s c h e m a s - m i c r o s o f t - c o m : o f f i c e : w o r d "   x m l n s : w = " h t t p : / / s c h e m a s . o p e n x m l f o r m a t s . o r g / w o r d p r o c e s s i n g m l / 2 0 0 6 / m a i n "   x m l n s : w 1 4 = " h t t p : / / s c h e m a s . m i c r o s o f t . c o m / o f f i c e / w o r d / 2 0 1 0 / w o r d m l "   x m l n s : w 1 5 = " h t t p : / / s c h e m a s . m i c r o s o f t . c o m / o f f i c e / w o r d / 2 0 1 2 / w o r d m l "   x m l n s : w 1 6 c e x = " h t t p : / / s c h e m a s . m i c r o s o f t . c o m / o f f i c e / w o r d / 2 0 1 8 / w o r d m l / c e x "   x m l n s : w 1 6 c i d = " h t t p : / / s c h e m a s . m i c r o s o f t . c o m / o f f i c e / w o r d / 2 0 1 6 / w o r d m l / c i d "   x m l n s : w 1 6 = " h t t p : / / s c h e m a s . m i c r o s o f t . c o m / o f f i c e / w o r d / 2 0 1 8 / w o r d m l "   x m l n s : w 1 6 s e = " h t t p : / / s c h e m a s . m i c r o s o f t . c o m / o f f i c e / w o r d / 2 0 1 5 / w o r d m l / s y m e x "   x m l n s : w p g = " h t t p : / / s c h e m a s . m i c r o s o f t . c o m / o f f i c e / w o r d / 2 0 1 0 / w o r d p r o c e s s i n g G r o u p "   x m l n s : w p i = " h t t p : / / s c h e m a s . m i c r o s o f t . c o m / o f f i c e / w o r d / 2 0 1 0 / w o r d p r o c e s s i n g I n k "   x m l n s : w n e = " h t t p : / / s c h e m a s . m i c r o s o f t . c o m / o f f i c e / w o r d / 2 0 0 6 / w o r d m l "   x m l n s : w p s = " h t t p : / / s c h e m a s . m i c r o s o f t . c o m / o f f i c e / w o r d / 2 0 1 0 / w o r d p r o c e s s i n g S h a p e "   m c : I g n o r a b l e = " w 1 4   w 1 5   w 1 6 s e   w 1 6 c i d   w 1 6   w 1 6 c e x   w p 1 4 " & g t ; & l t ; w : b o d y & g t ; & l t ; w : p   w : r s i d R = " 0 0 0 0 0 0 0 0 "   w : r s i d R D e f a u l t = " 0 0 6 4 4 F F 8 " & g t ; & l t ; w : r   w : r s i d R P r = " 0 0 6 4 4 F F 8 " & g t ; & l t ; w : r P r & g t ; & l t ; w : s z   w : v a l = " 1 0 " / & g t ; & l t ; w : s z C s   w : v a l = " 1 0 " / & g t ; & l t ; / w : r P r & g t ; & l t ; w : t & g t ; B a s e T r a s l a d o & l t ; / w : t & g t ; & l t ; / w : r & g t ; & l t ; / w : p & g t ; & l t ; w : s e c t P r   w : r s i d R = " 0 0 0 0 0 0 0 0 " & g t ; & l t ; w : p g S z   w : w = " 1 2 2 4 0 "   w : h = " 1 5 8 4 0 " / & g t ; & l t ; w : p g M a r   w : t o p = " 1 4 4 0 "   w : r i g h t = " 1 4 4 0 "   w : b o t t o m = " 1 4 4 0 "   w : l e f t = " 1 4 4 0 "   w : h e a d e r = " 7 2 0 "   w : f o o t e r = " 7 2 0 "   w : g u t t e r = " 0 " / & g t ; & l t ; w : c o l s   w : s p a c e = " 7 2 0 " / & g t ; & l t ; / w : s e c t P r & g t ; & l t ; / w : b o d y & g t ; & l t ; / w : d o c u m e n t & g t ; & l t ; / p k g : x m l D a t a & g t ; & l t ; / p k g : p a r t & g t ; & l t ; p k g : p a r t   p k g : n a m e = " / w o r d / _ r e l s / d o c u m e n t . x m l . r e l s "   p k g : c o n t e n t T y p e = " a p p l i c a t i o n / v n d . o p e n x m l f o r m a t s - p a c k a g e . r e l a t i o n s h i p s + x m l "   p k g : p a d d i n g = " 2 5 6 " & g t ; & l t ; p k g : x m l D a t a & g t ; & l t ; R e l a t i o n s h i p s   x m l n s = " h t t p : / / s c h e m a s . o p e n x m l f o r m a t s . o r g / p a c k a g e / 2 0 0 6 / r e l a t i o n s h i p s " & g t ; & l t ; R e l a t i o n s h i p   I d = " r I d 1 "   T y p e = " h t t p : / / s c h e m a s . o p e n x m l f o r m a t s . o r g / o f f i c e D o c u m e n t / 2 0 0 6 / r e l a t i o n s h i p s / s t y l e s "   T a r g e t = " s t y l e s . x m l " / & g t ; & l t ; / R e l a t i o n s h i p s & g t ; & l t ; / p k g : x m l D a t a & g t ; & l t ; / p k g : p a r t & g t ; & l t ; p k g : p a r t   p k g : n a m e = " / w o r d / s t y l e s . x m l "   p k g : c o n t e n t T y p e = " a p p l i c a t i o n / v n d . o p e n x m l f o r m a t s - o f f i c e d o c u m e n t . w o r d p r o c e s s i n g m l . s t y l e s + x m l " & g t ; & l t ; p k g : x m l D a t a & g t ; & l t ; w : s t y l e s   x m l n s : m c = " h t t p : / / s c h e m a s . o p e n x m l f o r m a t s . o r g / m a r k u p - c o m p a t i b i l i t y / 2 0 0 6 "   x m l n s : r = " h t t p : / / s c h e m a s . o p e n x m l f o r m a t s . o r g / o f f i c e D o c u m e n t / 2 0 0 6 / r e l a t i o n s h i p s "   x m l n s : w = " h t t p : / / s c h e m a s . o p e n x m l f o r m a t s . o r g / w o r d p r o c e s s i n g m l / 2 0 0 6 / m a i n "   x m l n s : w 1 4 = " h t t p : / / s c h e m a s . m i c r o s o f t . c o m / o f f i c e / w o r d / 2 0 1 0 / w o r d m l "   x m l n s : w 1 5 = " h t t p : / / s c h e m a s . m i c r o s o f t . c o m / o f f i c e / w o r d / 2 0 1 2 / w o r d m l "   x m l n s : w 1 6 c e x = " h t t p : / / s c h e m a s . m i c r o s o f t . c o m / o f f i c e / w o r d / 2 0 1 8 / w o r d m l / c e x "   x m l n s : w 1 6 c i d = " h t t p : / / s c h e m a s . m i c r o s o f t . c o m / o f f i c e / w o r d / 2 0 1 6 / w o r d m l / c i d "   x m l n s : w 1 6 = " h t t p : / / s c h e m a s . m i c r o s o f t . c o m / o f f i c e / w o r d / 2 0 1 8 / w o r d m l "   x m l n s : w 1 6 s e = " h t t p : / / s c h e m a s . m i c r o s o f t . c o m / o f f i c e / w o r d / 2 0 1 5 / w o r d m l / s y m e x "   m c : I g n o r a b l e = " w 1 4   w 1 5   w 1 6 s e   w 1 6 c i d   w 1 6   w 1 6 c e x " & g t ; & l t ; w : d o c D e f a u l t s & g t ; & l t ; w : r P r D e f a u l t & g t ; & l t ; w : r P r & g t ; & l t ; w : r F o n t s   w : a s c i i T h e m e = " m i n o r H A n s i "   w : e a s t A s i a T h e m e = " m i n o r E a s t A s i a "   w : h A n s i T h e m e = " m i n o r H A n s i "   w : c s t h e m e = " m i n o r B i d i " / & g t ; & l t ; w : s z   w : v a l = " 2 2 " / & g t ; & l t ; w : s z C s   w : v a l = " 2 2 " / & g t ; & l t ; w : l a n g   w : v a l = " e n - U S "   w : e a s t A s i a = " e n - U S "   w : b i d i = " a r - S A " / & g t ; & l t ; / w : r P r & g t ; & l t ; / w : r P r D e f a u l t & g t ; & l t ; w : p P r D e f a u l t & g t ; & l t ; w : p P r & g t ; & l t ; w : s p a c i n g   w : a f t e r = " 1 6 0 "   w : l i n e = " 2 5 9 "   w : l i n e R u l e = " a u t o " / & g t ; & l t ; / w : p P r & g t ; & l t ; / w : p P r D e f a u l t & g t ; & l t ; / w : d o c D e f a u l t s & g t ; & l t ; w : s t y l e   w : t y p e = " p a r a g r a p h "   w : d e f a u l t = " 1 "   w : s t y l e I d = " N o r m a l " & g t ; & l t ; w : n a m e   w : v a l = " N o r m a l " / & g t ; & l t ; w : q F o r m a t / & g t ; & l t ; / w : s t y l e & g t ; & l t ; w : s t y l e   w : t y p e = " c h a r a c t e r "   w : d e f a u l t = " 1 "   w : s t y l e I d = " D e f a u l t P a r a g r a p h F o n t " & g t ; & l t ; w : n a m e   w : v a l = " D e f a u l t   P a r a g r a p h   F o n t " / & g t ; & l t ; w : u i P r i o r i t y   w : v a l = " 1 " / & g t ; & l t ; w : s e m i H i d d e n / & g t ; & l t ; w : u n h i d e W h e n U s e d / & g t ; & l t ; / w : s t y l e & g t ; & l t ; w : s t y l e   w : t y p e = " t a b l e "   w : d e f a u l t = " 1 "   w : s t y l e I d = " T a b l e N o r m a l " & g t ; & l t ; w : n a m e   w : v a l = " N o r m a l   T a b l e " / & g t ; & l t ; w : u i P r i o r i t y   w : v a l = " 9 9 " / & g t ; & l t ; w : s e m i H i d d e n / & g t ; & l t ; w : u n h i d e W h e n U s e d / & g t ; & l t ; w : t b l P r & g t ; & l t ; w : t b l I n d   w : w = " 0 "   w : t y p e = " d x a " / & g t ; & l t ; w : t b l C e l l M a r & g t ; & l t ; w : t o p   w : w = " 0 "   w : t y p e = " d x a " / & g t ; & l t ; w : l e f t   w : w = " 1 0 8 "   w : t y p e = " d x a " / & g t ; & l t ; w : b o t t o m   w : w = " 0 "   w : t y p e = " d x a " / & g t ; & l t ; w : r i g h t   w : w = " 1 0 8 "   w : t y p e = " d x a " / & g t ; & l t ; / w : t b l C e l l M a r & g t ; & l t ; / w : t b l P r & g t ; & l t ; / w : s t y l e & g t ; & l t ; w : s t y l e   w : t y p e = " n u m b e r i n g "   w : d e f a u l t = " 1 "   w : s t y l e I d = " N o L i s t " & g t ; & l t ; w : n a m e   w : v a l = " N o   L i s t " / & g t ; & l t ; w : u i P r i o r i t y   w : v a l = " 9 9 " / & g t ; & l t ; w : s e m i H i d d e n / & g t ; & l t ; w : u n h i d e W h e n U s e d / & g t ; & l t ; / w : s t y l e & g t ; & l t ; w : s t y l e   w : t y p e = " t a b l e "   w : s t y l e I d = " T a b l e G r i d " & g t ; & l t ; w : n a m e   w : v a l = " T a b l e   G r i d " / & g t ; & l t ; w : b a s e d O n   w : v a l = " T a b l e N o r m a l " / & g t ; & l t ; w : u i P r i o r i t y   w : v a l = " 3 9 " / & g t ; & l t ; w : r s i d   w : v a l = " 0 0 E 5 0 F 2 C " / & g t ; & l t ; w : p P r & g t ; & l t ; w : s p a c i n g   w : a f t e r = " 0 "   w : l i n e = " 2 4 0 "   w : l i n e R u l e = " a u t o " / & g t ; & l t ; / w : p P r & g t ; & l t ; w : r P r & g t ; & l t ; w : r F o n t s   w : e a s t A s i a T h e m e = " m i n o r H A n s i " / & g t ; & l t ; w : l a n g   w : v a l = " e s - M X " / & g t ; & l t ; / w : r P r & g t ; & l t ; w : t b l P r & g t ; & l t ; w : t b l B o r d e r s & g t ; & l t ; w : t o p   w : v a l = " s i n g l e "   w : s z = " 4 "   w : s p a c e = " 0 "   w : c o l o r = " a u t o " / & g t ; & l t ; w : l e f t   w : v a l = " s i n g l e "   w : s z = " 4 "   w : s p a c e = " 0 "   w : c o l o r = " a u t o " / & g t ; & l t ; w : b o t t o m   w : v a l = " s i n g l e "   w : s z = " 4 "   w : s p a c e = " 0 "   w : c o l o r = " a u t o " / & g t ; & l t ; w : r i g h t   w : v a l = " s i n g l e "   w : s z = " 4 "   w : s p a c e = " 0 "   w : c o l o r = " a u t o " / & g t ; & l t ; w : i n s i d e H   w : v a l = " s i n g l e "   w : s z = " 4 "   w : s p a c e = " 0 "   w : c o l o r = " a u t o " / & g t ; & l t ; w : i n s i d e V   w : v a l = " s i n g l e "   w : s z = " 4 "   w : s p a c e = " 0 "   w : c o l o r = " a u t o " / & g t ; & l t ; / w : t b l B o r d e r s & g t ; & l t ; / w : t b l P r & g t ; & l t ; / w : s t y l e & g t ; & l t ; w : s t y l e   w : t y p e = " p a r a g r a p h "   w : s t y l e I d = " H e a d e r " & g t ; & l t ; w : n a m e   w : v a l = " h e a d e r " / & g t ; & l t ; w : b a s e d O n   w : v a l = " N o r m a l " / & g t ; & l t ; w : l i n k   w : v a l = " H e a d e r C h a r " / & g t ; & l t ; w : u i P r i o r i t y   w : v a l = " 9 9 " / & g t ; & l t ; w : u n h i d e W h e n U s e d / & g t ; & l t ; w : r s i d   w : v a l = " 0 0 E 5 0 F 2 C " / & g t ; & l t ; w : p P r & g t ; & l t ; w : t a b s & g t ; & l t ; w : t a b   w : v a l = " c e n t e r "   w : p o s = " 4 6 8 0 " / & g t ; & l t ; w : t a b   w : v a l = " r i g h t "   w : p o s = " 9 3 6 0 " / & g t ; & l t ; / w : t a b s & g t ; & l t ; w : s p a c i n g   w : a f t e r = " 0 "   w : l i n e = " 2 4 0 "   w : l i n e R u l e = " a u t o " / & g t ; & l t ; / w : p P r & g t ; & l t ; w : r P r & g t ; & l t ; w : r F o n t s   w : e a s t A s i a T h e m e = " m i n o r H A n s i " / & g t ; & l t ; w : l a n g   w : v a l = " e s - M X " / & g t ; & l t ; / w : r P r & g t ; & l t ; / w : s t y l e & g t ; & l t ; w : s t y l e   w : t y p e = " c h a r a c t e r "   w : c u s t o m S t y l e = " 1 "   w : s t y l e I d = " H e a d e r C h a r " & g t ; & l t ; w : n a m e   w : v a l = " H e a d e r   C h a r " / & g t ; & l t ; w : b a s e d O n   w : v a l = " D e f a u l t P a r a g r a p h F o n t " / & g t ; & l t ; w : l i n k   w : v a l = " H e a d e r " / & g t ; & l t ; w : u i P r i o r i t y   w : v a l = " 9 9 " / & g t ; & l t ; w : r s i d   w : v a l = " 0 0 E 5 0 F 2 C " / & g t ; & l t ; w : r P r & g t ; & l t ; w : r F o n t s   w : e a s t A s i a T h e m e = " m i n o r H A n s i " / & g t ; & l t ; w : l a n g   w : v a l = " e s - M X " / & g t ; & l t ; / w : r P r & g t ; & l t ; / w : s t y l e & g t ; & l t ; w : s t y l e   w : t y p e = " p a r a g r a p h "   w : s t y l e I d = " F o o t e r " & g t ; & l t ; w : n a m e   w : v a l = " f o o t e r " / & g t ; & l t ; w : b a s e d O n   w : v a l = " N o r m a l " / & g t ; & l t ; w : l i n k   w : v a l = " F o o t e r C h a r " / & g t ; & l t ; w : u i P r i o r i t y   w : v a l = " 9 9 " / & g t ; & l t ; w : u n h i d e W h e n U s e d / & g t ; & l t ; w : r s i d   w : v a l = " 0 0 E 5 0 F 2 C " / & g t ; & l t ; w : p P r & g t ; & l t ; w : t a b s & g t ; & l t ; w : t a b   w : v a l = " c e n t e r "   w : p o s = " 4 6 8 0 " / & g t ; & l t ; w : t a b   w : v a l = " r i g h t "   w : p o s = " 9 3 6 0 " / & g t ; & l t ; / w : t a b s & g t ; & l t ; w : s p a c i n g   w : a f t e r = " 0 "   w : l i n e = " 2 4 0 "   w : l i n e R u l e = " a u t o " / & g t ; & l t ; / w : p P r & g t ; & l t ; w : r P r & g t ; & l t ; w : r F o n t s   w : e a s t A s i a T h e m e = " m i n o r H A n s i " / & g t ; & l t ; w : l a n g   w : v a l = " e s - M X " / & g t ; & l t ; / w : r P r & g t ; & l t ; / w : s t y l e & g t ; & l t ; w : s t y l e   w : t y p e = " c h a r a c t e r "   w : c u s t o m S t y l e = " 1 "   w : s t y l e I d = " F o o t e r C h a r " & g t ; & l t ; w : n a m e   w : v a l = " F o o t e r   C h a r " / & g t ; & l t ; w : b a s e d O n   w : v a l = " D e f a u l t P a r a g r a p h F o n t " / & g t ; & l t ; w : l i n k   w : v a l = " F o o t e r " / & g t ; & l t ; w : u i P r i o r i t y   w : v a l = " 9 9 " / & g t ; & l t ; w : r s i d   w : v a l = " 0 0 E 5 0 F 2 C " / & g t ; & l t ; w : r P r & g t ; & l t ; w : r F o n t s   w : e a s t A s i a T h e m e = " m i n o r H A n s i " / & g t ; & l t ; w : l a n g   w : v a l = " e s - M X " / & g t ; & l t ; / w : r P r & g t ; & l t ; / w : s t y l e & g t ; & l t ; w : s t y l e   w : t y p e = " c h a r a c t e r "   w : s t y l e I d = " P l a c e h o l d e r T e x t " & g t ; & l t ; w : n a m e   w : v a l = " P l a c e h o l d e r   T e x t " / & g t ; & l t ; w : b a s e d O n   w : v a l = " D e f a u l t P a r a g r a p h F o n t " / & g t ; & l t ; w : u i P r i o r i t y   w : v a l = " 9 9 " / & g t ; & l t ; w : s e m i H i d d e n / & g t ; & l t ; w : r s i d   w : v a l = " 0 0 E 5 0 F 2 C " / & g t ; & l t ; w : r P r & g t ; & l t ; w : c o l o r   w : v a l = " 8 0 8 0 8 0 " / & g t ; & l t ; / w : r P r & g t ; & l t ; / w : s t y l e & g t ; & l t ; / w : s t y l e s & g t ; & l t ; / p k g : x m l D a t a & g t ; & l t ; / p k g : p a r t & g t ; & l t ; / p k g : p a c k a g e & g t ; + 
+ < / B a s e T r a s l a d o > + 
+         < C a n t i d a d > & l t ; ? x m l   v e r s i o n = " 1 . 0 "   s t a n d a l o n e = " y e s " ? & g t ; + 
+ & l t ; ? m s o - a p p l i c a t i o n   p r o g i d = " W o r d . D o c u m e n t " ? & g t ; + 
+ & l t ; p k g : p a c k a g e   x m l n s : p k g = " h t t p : / / s c h e m a s . m i c r o s o f t . c o m / o f f i c e / 2 0 0 6 / x m l P a c k a g e " & g t ; & l t ; p k g : p a r t   p k g : n a m e = " / _ r e l s / . r e l s "   p k g : c o n t e n t T y p e = " a p p l i c a t i o n / v n d . o p e n x m l f o r m a t s - p a c k a g e . r e l a t i o n s h i p s + x m l "   p k g : p a d d i n g = " 5 1 2 " & g t ; & l t ; p k g : x m l D a t a & g t ; & l t ; R e l a t i o n s h i p s   x m l n s = " h t t p : / / s c h e m a s . o p e n x m l f o r m a t s . o r g / p a c k a g e / 2 0 0 6 / r e l a t i o n s h i p s " & g t ; & l t ; R e l a t i o n s h i p   I d = " r I d 1 "   T y p e = " h t t p : / / s c h e m a s . o p e n x m l f o r m a t s . o r g / o f f i c e D o c u m e n t / 2 0 0 6 / r e l a t i o n s h i p s / o f f i c e D o c u m e n t "   T a r g e t = " w o r d / d o c u m e n t . x m l " / & g t ; & l t ; / R e l a t i o n s h i p s & g t ; & l t ; / p k g : x m l D a t a & g t ; & l t ; / p k g : p a r t & g t ; & l t ; p k g : p a r t   p k g : n a m e = " / w o r d / d o c u m e n t . x m l "   p k g : c o n t e n t T y p e = " a p p l i c a t i o n / v n d . o p e n x m l f o r m a t s - o f f i c e d o c u m e n t . w o r d p r o c e s s i n g m l . d o c u m e n t . m a i n + x m l " & g t ; & l t ; p k g : x m l D a t a & g t ; & l t ; w : d o c u m e n t   x m l n s : w p c = " h t t p : / / s c h e m a s . m i c r o s o f t . c o m / o f f i c e / w o r d / 2 0 1 0 / w o r d p r o c e s s i n g C a n v a s "   x m l n s : c x = " h t t p : / / s c h e m a s . m i c r o s o f t . c o m / o f f i c e / d r a w i n g / 2 0 1 4 / c h a r t e x "   x m l n s : c x 1 = " h t t p : / / s c h e m a s . m i c r o s o f t . c o m / o f f i c e / d r a w i n g / 2 0 1 5 / 9 / 8 / c h a r t e x "   x m l n s : c x 2 = " h t t p : / / s c h e m a s . m i c r o s o f t . c o m / o f f i c e / d r a w i n g / 2 0 1 5 / 1 0 / 2 1 / c h a r t e x "   x m l n s : c x 3 = " h t t p : / / s c h e m a s . m i c r o s o f t . c o m / o f f i c e / d r a w i n g / 2 0 1 6 / 5 / 9 / c h a r t e x "   x m l n s : c x 4 = " h t t p : / / s c h e m a s . m i c r o s o f t . c o m / o f f i c e / d r a w i n g / 2 0 1 6 / 5 / 1 0 / c h a r t e x "   x m l n s : c x 5 = " h t t p : / / s c h e m a s . m i c r o s o f t . c o m / o f f i c e / d r a w i n g / 2 0 1 6 / 5 / 1 1 / c h a r t e x "   x m l n s : c x 6 = " h t t p : / / s c h e m a s . m i c r o s o f t . c o m / o f f i c e / d r a w i n g / 2 0 1 6 / 5 / 1 2 / c h a r t e x "   x m l n s : c x 7 = " h t t p : / / s c h e m a s . m i c r o s o f t . c o m / o f f i c e / d r a w i n g / 2 0 1 6 / 5 / 1 3 / c h a r t e x "   x m l n s : c x 8 = " h t t p : / / s c h e m a s . m i c r o s o f t . c o m / o f f i c e / d r a w i n g / 2 0 1 6 / 5 / 1 4 / c h a r t e x "   x m l n s : m c = " h t t p : / / s c h e m a s . o p e n x m l f o r m a t s . o r g / m a r k u p - c o m p a t i b i l i t y / 2 0 0 6 "   x m l n s : a i n k = " h t t p : / / s c h e m a s . m i c r o s o f t . c o m / o f f i c e / d r a w i n g / 2 0 1 6 / i n k "   x m l n s : a m 3 d = " h t t p : / / s c h e m a s . m i c r o s o f t . c o m / o f f i c e / d r a w i n g / 2 0 1 7 / m o d e l 3 d "   x m l n s : o = " u r n : s c h e m a s - m i c r o s o f t - c o m : o f f i c e : o f f i c e "   x m l n s : r = " h t t p : / / s c h e m a s . o p e n x m l f o r m a t s . o r g / o f f i c e D o c u m e n t / 2 0 0 6 / r e l a t i o n s h i p s "   x m l n s : m = " h t t p : / / s c h e m a s . o p e n x m l f o r m a t s . o r g / o f f i c e D o c u m e n t / 2 0 0 6 / m a t h "   x m l n s : v = " u r n : s c h e m a s - m i c r o s o f t - c o m : v m l "   x m l n s : w p 1 4 = " h t t p : / / s c h e m a s . m i c r o s o f t . c o m / o f f i c e / w o r d / 2 0 1 0 / w o r d p r o c e s s i n g D r a w i n g "   x m l n s : w p = " h t t p : / / s c h e m a s . o p e n x m l f o r m a t s . o r g / d r a w i n g m l / 2 0 0 6 / w o r d p r o c e s s i n g D r a w i n g "   x m l n s : w 1 0 = " u r n : s c h e m a s - m i c r o s o f t - c o m : o f f i c e : w o r d "   x m l n s : w = " h t t p : / / s c h e m a s . o p e n x m l f o r m a t s . o r g / w o r d p r o c e s s i n g m l / 2 0 0 6 / m a i n "   x m l n s : w 1 4 = " h t t p : / / s c h e m a s . m i c r o s o f t . c o m / o f f i c e / w o r d / 2 0 1 0 / w o r d m l "   x m l n s : w 1 5 = " h t t p : / / s c h e m a s . m i c r o s o f t . c o m / o f f i c e / w o r d / 2 0 1 2 / w o r d m l "   x m l n s : w 1 6 c e x = " h t t p : / / s c h e m a s . m i c r o s o f t . c o m / o f f i c e / w o r d / 2 0 1 8 / w o r d m l / c e x "   x m l n s : w 1 6 c i d = " h t t p : / / s c h e m a s . m i c r o s o f t . c o m / o f f i c e / w o r d / 2 0 1 6 / w o r d m l / c i d "   x m l n s : w 1 6 = " h t t p : / / s c h e m a s . m i c r o s o f t . c o m / o f f i c e / w o r d / 2 0 1 8 / w o r d m l "   x m l n s : w 1 6 s e = " h t t p : / / s c h e m a s . m i c r o s o f t . c o m / o f f i c e / w o r d / 2 0 1 5 / w o r d m l / s y m e x "   x m l n s : w p g = " h t t p : / / s c h e m a s . m i c r o s o f t . c o m / o f f i c e / w o r d / 2 0 1 0 / w o r d p r o c e s s i n g G r o u p "   x m l n s : w p i = " h t t p : / / s c h e m a s . m i c r o s o f t . c o m / o f f i c e / w o r d / 2 0 1 0 / w o r d p r o c e s s i n g I n k "   x m l n s : w n e = " h t t p : / / s c h e m a s . m i c r o s o f t . c o m / o f f i c e / w o r d / 2 0 0 6 / w o r d m l "   x m l n s : w p s = " h t t p : / / s c h e m a s . m i c r o s o f t . c o m / o f f i c e / w o r d / 2 0 1 0 / w o r d p r o c e s s i n g S h a p e "   m c : I g n o r a b l e = " w 1 4   w 1 5   w 1 6 s e   w 1 6 c i d   w 1 6   w 1 6 c e x   w p 1 4 " & g t ; & l t ; w : b o d y & g t ; & l t ; w : p   w : r s i d R = " 0 0 0 0 0 0 0 0 "   w : r s i d R D e f a u l t = " 0 0 6 4 4 F F 8 " & g t ; & l t ; w : r   w : r s i d R P r = " 0 0 6 4 4 F F 8 " & g t ; & l t ; w : r P r & g t ; & l t ; w : s z   w : v a l = " 1 0 " / & g t ; & l t ; w : s z C s   w : v a l = " 1 0 " / & g t ; & l t ; / w : r P r & g t ; & l t ; w : t & g t ; C a n t i d a d & l t ; / w : t & g t ; & l t ; / w : r & g t ; & l t ; / w : p & g t ; & l t ; w : s e c t P r   w : r s i d R = " 0 0 0 0 0 0 0 0 " & g t ; & l t ; w : p g S z   w : w = " 1 2 2 4 0 "   w : h = " 1 5 8 4 0 " / & g t ; & l t ; w : p g M a r   w : t o p = " 1 4 4 0 "   w : r i g h t = " 1 4 4 0 "   w : b o t t o m = " 1 4 4 0 "   w : l e f t = " 1 4 4 0 "   w : h e a d e r = " 7 2 0 "   w : f o o t e r = " 7 2 0 "   w : g u t t e r = " 0 " / & g t ; & l t ; w : c o l s   w : s p a c e = " 7 2 0 " / & g t ; & l t ; / w : s e c t P r & g t ; & l t ; / w : b o d y & g t ; & l t ; / w : d o c u m e n t & g t ; & l t ; / p k g : x m l D a t a & g t ; & l t ; / p k g : p a r t & g t ; & l t ; p k g : p a r t   p k g : n a m e = " / w o r d / _ r e l s / d o c u m e n t . x m l . r e l s "   p k g : c o n t e n t T y p e = " a p p l i c a t i o n / v n d . o p e n x m l f o r m a t s - p a c k a g e . r e l a t i o n s h i p s + x m l "   p k g : p a d d i n g = " 2 5 6 " & g t ; & l t ; p k g : x m l D a t a & g t ; & l t ; R e l a t i o n s h i p s   x m l n s = " h t t p : / / s c h e m a s . o p e n x m l f o r m a t s . o r g / p a c k a g e / 2 0 0 6 / r e l a t i o n s h i p s " & g t ; & l t ; R e l a t i o n s h i p   I d = " r I d 1 "   T y p e = " h t t p : / / s c h e m a s . o p e n x m l f o r m a t s . o r g / o f f i c e D o c u m e n t / 2 0 0 6 / r e l a t i o n s h i p s / s t y l e s "   T a r g e t = " s t y l e s . x m l " / & g t ; & l t ; / R e l a t i o n s h i p s & g t ; & l t ; / p k g : x m l D a t a & g t ; & l t ; / p k g : p a r t & g t ; & l t ; p k g : p a r t   p k g : n a m e = " / w o r d / s t y l e s . x m l "   p k g : c o n t e n t T y p e = " a p p l i c a t i o n / v n d . o p e n x m l f o r m a t s - o f f i c e d o c u m e n t . w o r d p r o c e s s i n g m l . s t y l e s + x m l " & g t ; & l t ; p k g : x m l D a t a & g t ; & l t ; w : s t y l e s   x m l n s : m c = " h t t p : / / s c h e m a s . o p e n x m l f o r m a t s . o r g / m a r k u p - c o m p a t i b i l i t y / 2 0 0 6 "   x m l n s : r = " h t t p : / / s c h e m a s . o p e n x m l f o r m a t s . o r g / o f f i c e D o c u m e n t / 2 0 0 6 / r e l a t i o n s h i p s "   x m l n s : w = " h t t p : / / s c h e m a s . o p e n x m l f o r m a t s . o r g / w o r d p r o c e s s i n g m l / 2 0 0 6 / m a i n "   x m l n s : w 1 4 = " h t t p : / / s c h e m a s . m i c r o s o f t . c o m / o f f i c e / w o r d / 2 0 1 0 / w o r d m l "   x m l n s : w 1 5 = " h t t p : / / s c h e m a s . m i c r o s o f t . c o m / o f f i c e / w o r d / 2 0 1 2 / w o r d m l "   x m l n s : w 1 6 c e x = " h t t p : / / s c h e m a s . m i c r o s o f t . c o m / o f f i c e / w o r d / 2 0 1 8 / w o r d m l / c e x "   x m l n s : w 1 6 c i d = " h t t p : / / s c h e m a s . m i c r o s o f t . c o m / o f f i c e / w o r d / 2 0 1 6 / w o r d m l / c i d "   x m l n s : w 1 6 = " h t t p : / / s c h e m a s . m i c r o s o f t . c o m / o f f i c e / w o r d / 2 0 1 8 / w o r d m l "   x m l n s : w 1 6 s e = " h t t p : / / s c h e m a s . m i c r o s o f t . c o m / o f f i c e / w o r d / 2 0 1 5 / w o r d m l / s y m e x "   m c : I g n o r a b l e = " w 1 4   w 1 5   w 1 6 s e   w 1 6 c i d   w 1 6   w 1 6 c e x " & g t ; & l t ; w : d o c D e f a u l t s & g t ; & l t ; w : r P r D e f a u l t & g t ; & l t ; w : r P r & g t ; & l t ; w : r F o n t s   w : a s c i i T h e m e = " m i n o r H A n s i "   w : e a s t A s i a T h e m e = " m i n o r E a s t A s i a "   w : h A n s i T h e m e = " m i n o r H A n s i "   w : c s t h e m e = " m i n o r B i d i " / & g t ; & l t ; w : s z   w : v a l = " 2 2 " / & g t ; & l t ; w : s z C s   w : v a l = " 2 2 " / & g t ; & l t ; w : l a n g   w : v a l = " e n - U S "   w : e a s t A s i a = " e n - U S "   w : b i d i = " a r - S A " / & g t ; & l t ; / w : r P r & g t ; & l t ; / w : r P r D e f a u l t & g t ; & l t ; w : p P r D e f a u l t & g t ; & l t ; w : p P r & g t ; & l t ; w : s p a c i n g   w : a f t e r = " 1 6 0 "   w : l i n e = " 2 5 9 "   w : l i n e R u l e = " a u t o " / & g t ; & l t ; / w : p P r & g t ; & l t ; / w : p P r D e f a u l t & g t ; & l t ; / w : d o c D e f a u l t s & g t ; & l t ; w : s t y l e   w : t y p e = " p a r a g r a p h "   w : d e f a u l t = " 1 "   w : s t y l e I d = " N o r m a l " & g t ; & l t ; w : n a m e   w : v a l = " N o r m a l " / & g t ; & l t ; w : q F o r m a t / & g t ; & l t ; / w : s t y l e & g t ; & l t ; w : s t y l e   w : t y p e = " c h a r a c t e r "   w : d e f a u l t = " 1 "   w : s t y l e I d = " D e f a u l t P a r a g r a p h F o n t " & g t ; & l t ; w : n a m e   w : v a l = " D e f a u l t   P a r a g r a p h   F o n t " / & g t ; & l t ; w : u i P r i o r i t y   w : v a l = " 1 " / & g t ; & l t ; w : s e m i H i d d e n / & g t ; & l t ; w : u n h i d e W h e n U s e d / & g t ; & l t ; / w : s t y l e & g t ; & l t ; w : s t y l e   w : t y p e = " t a b l e "   w : d e f a u l t = " 1 "   w : s t y l e I d = " T a b l e N o r m a l " & g t ; & l t ; w : n a m e   w : v a l = " N o r m a l   T a b l e " / & g t ; & l t ; w : u i P r i o r i t y   w : v a l = " 9 9 " / & g t ; & l t ; w : s e m i H i d d e n / & g t ; & l t ; w : u n h i d e W h e n U s e d / & g t ; & l t ; w : t b l P r & g t ; & l t ; w : t b l I n d   w : w = " 0 "   w : t y p e = " d x a " / & g t ; & l t ; w : t b l C e l l M a r & g t ; & l t ; w : t o p   w : w = " 0 "   w : t y p e = " d x a " / & g t ; & l t ; w : l e f t   w : w = " 1 0 8 "   w : t y p e = " d x a " / & g t ; & l t ; w : b o t t o m   w : w = " 0 "   w : t y p e = " d x a " / & g t ; & l t ; w : r i g h t   w : w = " 1 0 8 "   w : t y p e = " d x a " / & g t ; & l t ; / w : t b l C e l l M a r & g t ; & l t ; / w : t b l P r & g t ; & l t ; / w : s t y l e & g t ; & l t ; w : s t y l e   w : t y p e = " n u m b e r i n g "   w : d e f a u l t = " 1 "   w : s t y l e I d = " N o L i s t " & g t ; & l t ; w : n a m e   w : v a l = " N o   L i s t " / & g t ; & l t ; w : u i P r i o r i t y   w : v a l = " 9 9 " / & g t ; & l t ; w : s e m i H i d d e n / & g t ; & l t ; w : u n h i d e W h e n U s e d / & g t ; & l t ; / w : s t y l e & g t ; & l t ; w : s t y l e   w : t y p e = " t a b l e "   w : s t y l e I d = " T a b l e G r i d " & g t ; & l t ; w : n a m e   w : v a l = " T a b l e   G r i d " / & g t ; & l t ; w : b a s e d O n   w : v a l = " T a b l e N o r m a l " / & g t ; & l t ; w : u i P r i o r i t y   w : v a l = " 3 9 " / & g t ; & l t ; w : r s i d   w : v a l = " 0 0 E 5 0 F 2 C " / & g t ; & l t ; w : p P r & g t ; & l t ; w : s p a c i n g   w : a f t e r = " 0 "   w : l i n e = " 2 4 0 "   w : l i n e R u l e = " a u t o " / & g t ; & l t ; / w : p P r & g t ; & l t ; w : r P r & g t ; & l t ; w : r F o n t s   w : e a s t A s i a T h e m e = " m i n o r H A n s i " / & g t ; & l t ; w : l a n g   w : v a l = " e s - M X " / & g t ; & l t ; / w : r P r & g t ; & l t ; w : t b l P r & g t ; & l t ; w : t b l B o r d e r s & g t ; & l t ; w : t o p   w : v a l = " s i n g l e "   w : s z = " 4 "   w : s p a c e = " 0 "   w : c o l o r = " a u t o " / & g t ; & l t ; w : l e f t   w : v a l = " s i n g l e "   w : s z = " 4 "   w : s p a c e = " 0 "   w : c o l o r = " a u t o " / & g t ; & l t ; w : b o t t o m   w : v a l = " s i n g l e "   w : s z = " 4 "   w : s p a c e = " 0 "   w : c o l o r = " a u t o " / & g t ; & l t ; w : r i g h t   w : v a l = " s i n g l e "   w : s z = " 4 "   w : s p a c e = " 0 "   w : c o l o r = " a u t o " / & g t ; & l t ; w : i n s i d e H   w : v a l = " s i n g l e "   w : s z = " 4 "   w : s p a c e = " 0 "   w : c o l o r = " a u t o " / & g t ; & l t ; w : i n s i d e V   w : v a l = " s i n g l e "   w : s z = " 4 "   w : s p a c e = " 0 "   w : c o l o r = " a u t o " / & g t ; & l t ; / w : t b l B o r d e r s & g t ; & l t ; / w : t b l P r & g t ; & l t ; / w : s t y l e & g t ; & l t ; w : s t y l e   w : t y p e = " p a r a g r a p h "   w : s t y l e I d = " H e a d e r " & g t ; & l t ; w : n a m e   w : v a l = " h e a d e r " / & g t ; & l t ; w : b a s e d O n   w : v a l = " N o r m a l " / & g t ; & l t ; w : l i n k   w : v a l = " H e a d e r C h a r " / & g t ; & l t ; w : u i P r i o r i t y   w : v a l = " 9 9 " / & g t ; & l t ; w : u n h i d e W h e n U s e d / & g t ; & l t ; w : r s i d   w : v a l = " 0 0 E 5 0 F 2 C " / & g t ; & l t ; w : p P r & g t ; & l t ; w : t a b s & g t ; & l t ; w : t a b   w : v a l = " c e n t e r "   w : p o s = " 4 6 8 0 " / & g t ; & l t ; w : t a b   w : v a l = " r i g h t "   w : p o s = " 9 3 6 0 " / & g t ; & l t ; / w : t a b s & g t ; & l t ; w : s p a c i n g   w : a f t e r = " 0 "   w : l i n e = " 2 4 0 "   w : l i n e R u l e = " a u t o " / & g t ; & l t ; / w : p P r & g t ; & l t ; w : r P r & g t ; & l t ; w : r F o n t s   w : e a s t A s i a T h e m e = " m i n o r H A n s i " / & g t ; & l t ; w : l a n g   w : v a l = " e s - M X " / & g t ; & l t ; / w : r P r & g t ; & l t ; / w : s t y l e & g t ; & l t ; w : s t y l e   w : t y p e = " c h a r a c t e r "   w : c u s t o m S t y l e = " 1 "   w : s t y l e I d = " H e a d e r C h a r " & g t ; & l t ; w : n a m e   w : v a l = " H e a d e r   C h a r " / & g t ; & l t ; w : b a s e d O n   w : v a l = " D e f a u l t P a r a g r a p h F o n t " / & g t ; & l t ; w : l i n k   w : v a l = " H e a d e r " / & g t ; & l t ; w : u i P r i o r i t y   w : v a l = " 9 9 " / & g t ; & l t ; w : r s i d   w : v a l = " 0 0 E 5 0 F 2 C " / & g t ; & l t ; w : r P r & g t ; & l t ; w : r F o n t s   w : e a s t A s i a T h e m e = " m i n o r H A n s i " / & g t ; & l t ; w : l a n g   w : v a l = " e s - M X " / & g t ; & l t ; / w : r P r & g t ; & l t ; / w : s t y l e & g t ; & l t ; w : s t y l e   w : t y p e = " p a r a g r a p h "   w : s t y l e I d = " F o o t e r " & g t ; & l t ; w : n a m e   w : v a l = " f o o t e r " / & g t ; & l t ; w : b a s e d O n   w : v a l = " N o r m a l " / & g t ; & l t ; w : l i n k   w : v a l = " F o o t e r C h a r " / & g t ; & l t ; w : u i P r i o r i t y   w : v a l = " 9 9 " / & g t ; & l t ; w : u n h i d e W h e n U s e d / & g t ; & l t ; w : r s i d   w : v a l = " 0 0 E 5 0 F 2 C " / & g t ; & l t ; w : p P r & g t ; & l t ; w : t a b s & g t ; & l t ; w : t a b   w : v a l = " c e n t e r "   w : p o s = " 4 6 8 0 " / & g t ; & l t ; w : t a b   w : v a l = " r i g h t "   w : p o s = " 9 3 6 0 " / & g t ; & l t ; / w : t a b s & g t ; & l t ; w : s p a c i n g   w : a f t e r = " 0 "   w : l i n e = " 2 4 0 "   w : l i n e R u l e = " a u t o " / & g t ; & l t ; / w : p P r & g t ; & l t ; w : r P r & g t ; & l t ; w : r F o n t s   w : e a s t A s i a T h e m e = " m i n o r H A n s i " / & g t ; & l t ; w : l a n g   w : v a l = " e s - M X " / & g t ; & l t ; / w : r P r & g t ; & l t ; / w : s t y l e & g t ; & l t ; w : s t y l e   w : t y p e = " c h a r a c t e r "   w : c u s t o m S t y l e = " 1 "   w : s t y l e I d = " F o o t e r C h a r " & g t ; & l t ; w : n a m e   w : v a l = " F o o t e r   C h a r " / & g t ; & l t ; w : b a s e d O n   w : v a l = " D e f a u l t P a r a g r a p h F o n t " / & g t ; & l t ; w : l i n k   w : v a l = " F o o t e r " / & g t ; & l t ; w : u i P r i o r i t y   w : v a l = " 9 9 " / & g t ; & l t ; w : r s i d   w : v a l = " 0 0 E 5 0 F 2 C " / & g t ; & l t ; w : r P r & g t ; & l t ; w : r F o n t s   w : e a s t A s i a T h e m e = " m i n o r H A n s i " / & g t ; & l t ; w : l a n g   w : v a l = " e s - M X " / & g t ; & l t ; / w : r P r & g t ; & l t ; / w : s t y l e & g t ; & l t ; w : s t y l e   w : t y p e = " c h a r a c t e r "   w : s t y l e I d = " P l a c e h o l d e r T e x t " & g t ; & l t ; w : n a m e   w : v a l = " P l a c e h o l d e r   T e x t " / & g t ; & l t ; w : b a s e d O n   w : v a l = " D e f a u l t P a r a g r a p h F o n t " / & g t ; & l t ; w : u i P r i o r i t y   w : v a l = " 9 9 " / & g t ; & l t ; w : s e m i H i d d e n / & g t ; & l t ; w : r s i d   w : v a l = " 0 0 E 5 0 F 2 C " / & g t ; & l t ; w : r P r & g t ; & l t ; w : c o l o r   w : v a l = " 8 0 8 0 8 0 " / & g t ; & l t ; / w : r P r & g t ; & l t ; / w : s t y l e & g t ; & l t ; / w : s t y l e s & g t ; & l t ; / p k g : x m l D a t a & g t ; & l t ; / p k g : p a r t & g t ; & l t ; / p k g : p a c k a g e & g t ; + 
+ < / C a n t i d a d > + 
+         < C l a v e P r o d S e r v > & l t ; ? x m l   v e r s i o n = " 1 . 0 "   s t a n d a l o n e = " y e s " ? & g t ; + 
+ & l t ; ? m s o - a p p l i c a t i o n   p r o g i d = " W o r d . D o c u m e n t " ? & g t ; + 
+ & l t ; p k g : p a c k a g e   x m l n s : p k g = " h t t p : / / s c h e m a s . m i c r o s o f t . c o m / o f f i c e / 2 0 0 6 / x m l P a c k a g e " & g t ; & l t ; p k g : p a r t   p k g : n a m e = " / _ r e l s / . r e l s "   p k g : c o n t e n t T y p e = " a p p l i c a t i o n / v n d . o p e n x m l f o r m a t s - p a c k a g e . r e l a t i o n s h i p s + x m l "   p k g : p a d d i n g = " 5 1 2 " & g t ; & l t ; p k g : x m l D a t a & g t ; & l t ; R e l a t i o n s h i p s   x m l n s = " h t t p : / / s c h e m a s . o p e n x m l f o r m a t s . o r g / p a c k a g e / 2 0 0 6 / r e l a t i o n s h i p s " & g t ; & l t ; R e l a t i o n s h i p   I d = " r I d 1 "   T y p e = " h t t p : / / s c h e m a s . o p e n x m l f o r m a t s . o r g / o f f i c e D o c u m e n t / 2 0 0 6 / r e l a t i o n s h i p s / o f f i c e D o c u m e n t "   T a r g e t = " w o r d / d o c u m e n t . x m l " / & g t ; & l t ; / R e l a t i o n s h i p s & g t ; & l t ; / p k g : x m l D a t a & g t ; & l t ; / p k g : p a r t & g t ; & l t ; p k g : p a r t   p k g : n a m e = " / w o r d / d o c u m e n t . x m l "   p k g : c o n t e n t T y p e = " a p p l i c a t i o n / v n d . o p e n x m l f o r m a t s - o f f i c e d o c u m e n t . w o r d p r o c e s s i n g m l . d o c u m e n t . m a i n + x m l " & g t ; & l t ; p k g : x m l D a t a & g t ; & l t ; w : d o c u m e n t   x m l n s : w p c = " h t t p : / / s c h e m a s . m i c r o s o f t . c o m / o f f i c e / w o r d / 2 0 1 0 / w o r d p r o c e s s i n g C a n v a s "   x m l n s : c x = " h t t p : / / s c h e m a s . m i c r o s o f t . c o m / o f f i c e / d r a w i n g / 2 0 1 4 / c h a r t e x "   x m l n s : c x 1 = " h t t p : / / s c h e m a s . m i c r o s o f t . c o m / o f f i c e / d r a w i n g / 2 0 1 5 / 9 / 8 / c h a r t e x "   x m l n s : c x 2 = " h t t p : / / s c h e m a s . m i c r o s o f t . c o m / o f f i c e / d r a w i n g / 2 0 1 5 / 1 0 / 2 1 / c h a r t e x "   x m l n s : c x 3 = " h t t p : / / s c h e m a s . m i c r o s o f t . c o m / o f f i c e / d r a w i n g / 2 0 1 6 / 5 / 9 / c h a r t e x "   x m l n s : c x 4 = " h t t p : / / s c h e m a s . m i c r o s o f t . c o m / o f f i c e / d r a w i n g / 2 0 1 6 / 5 / 1 0 / c h a r t e x "   x m l n s : c x 5 = " h t t p : / / s c h e m a s . m i c r o s o f t . c o m / o f f i c e / d r a w i n g / 2 0 1 6 / 5 / 1 1 / c h a r t e x "   x m l n s : c x 6 = " h t t p : / / s c h e m a s . m i c r o s o f t . c o m / o f f i c e / d r a w i n g / 2 0 1 6 / 5 / 1 2 / c h a r t e x "   x m l n s : c x 7 = " h t t p : / / s c h e m a s . m i c r o s o f t . c o m / o f f i c e / d r a w i n g / 2 0 1 6 / 5 / 1 3 / c h a r t e x "   x m l n s : c x 8 = " h t t p : / / s c h e m a s . m i c r o s o f t . c o m / o f f i c e / d r a w i n g / 2 0 1 6 / 5 / 1 4 / c h a r t e x "   x m l n s : m c = " h t t p : / / s c h e m a s . o p e n x m l f o r m a t s . o r g / m a r k u p - c o m p a t i b i l i t y / 2 0 0 6 "   x m l n s : a i n k = " h t t p : / / s c h e m a s . m i c r o s o f t . c o m / o f f i c e / d r a w i n g / 2 0 1 6 / i n k "   x m l n s : a m 3 d = " h t t p : / / s c h e m a s . m i c r o s o f t . c o m / o f f i c e / d r a w i n g / 2 0 1 7 / m o d e l 3 d "   x m l n s : o = " u r n : s c h e m a s - m i c r o s o f t - c o m : o f f i c e : o f f i c e "   x m l n s : r = " h t t p : / / s c h e m a s . o p e n x m l f o r m a t s . o r g / o f f i c e D o c u m e n t / 2 0 0 6 / r e l a t i o n s h i p s "   x m l n s : m = " h t t p : / / s c h e m a s . o p e n x m l f o r m a t s . o r g / o f f i c e D o c u m e n t / 2 0 0 6 / m a t h "   x m l n s : v = " u r n : s c h e m a s - m i c r o s o f t - c o m : v m l "   x m l n s : w p 1 4 = " h t t p : / / s c h e m a s . m i c r o s o f t . c o m / o f f i c e / w o r d / 2 0 1 0 / w o r d p r o c e s s i n g D r a w i n g "   x m l n s : w p = " h t t p : / / s c h e m a s . o p e n x m l f o r m a t s . o r g / d r a w i n g m l / 2 0 0 6 / w o r d p r o c e s s i n g D r a w i n g "   x m l n s : w 1 0 = " u r n : s c h e m a s - m i c r o s o f t - c o m : o f f i c e : w o r d "   x m l n s : w = " h t t p : / / s c h e m a s . o p e n x m l f o r m a t s . o r g / w o r d p r o c e s s i n g m l / 2 0 0 6 / m a i n "   x m l n s : w 1 4 = " h t t p : / / s c h e m a s . m i c r o s o f t . c o m / o f f i c e / w o r d / 2 0 1 0 / w o r d m l "   x m l n s : w 1 5 = " h t t p : / / s c h e m a s . m i c r o s o f t . c o m / o f f i c e / w o r d / 2 0 1 2 / w o r d m l "   x m l n s : w 1 6 c e x = " h t t p : / / s c h e m a s . m i c r o s o f t . c o m / o f f i c e / w o r d / 2 0 1 8 / w o r d m l / c e x "   x m l n s : w 1 6 c i d = " h t t p : / / s c h e m a s . m i c r o s o f t . c o m / o f f i c e / w o r d / 2 0 1 6 / w o r d m l / c i d "   x m l n s : w 1 6 = " h t t p : / / s c h e m a s . m i c r o s o f t . c o m / o f f i c e / w o r d / 2 0 1 8 / w o r d m l "   x m l n s : w 1 6 s e = " h t t p : / / s c h e m a s . m i c r o s o f t . c o m / o f f i c e / w o r d / 2 0 1 5 / w o r d m l / s y m e x "   x m l n s : w p g = " h t t p : / / s c h e m a s . m i c r o s o f t . c o m / o f f i c e / w o r d / 2 0 1 0 / w o r d p r o c e s s i n g G r o u p "   x m l n s : w p i = " h t t p : / / s c h e m a s . m i c r o s o f t . c o m / o f f i c e / w o r d / 2 0 1 0 / w o r d p r o c e s s i n g I n k "   x m l n s : w n e = " h t t p : / / s c h e m a s . m i c r o s o f t . c o m / o f f i c e / w o r d / 2 0 0 6 / w o r d m l "   x m l n s : w p s = " h t t p : / / s c h e m a s . m i c r o s o f t . c o m / o f f i c e / w o r d / 2 0 1 0 / w o r d p r o c e s s i n g S h a p e "   m c : I g n o r a b l e = " w 1 4   w 1 5   w 1 6 s e   w 1 6 c i d   w 1 6   w 1 6 c e x   w p 1 4 " & g t ; & l t ; w : b o d y & g t ; & l t ; w : p   w : r s i d R = " 0 0 0 0 0 0 0 0 "   w : r s i d R D e f a u l t = " 0 0 6 4 4 F F 8 " & g t ; & l t ; w : r   w : r s i d R P r = " 0 0 6 4 4 F F 8 " & g t ; & l t ; w : r P r & g t ; & l t ; w : s z   w : v a l = " 1 0 " / & g t ; & l t ; w : s z C s   w : v a l = " 1 0 " / & g t ; & l t ; / w : r P r & g t ; & l t ; w : t & g t ; C l a v e P r o d S e r v & l t ; / w : t & g t ; & l t ; / w : r & g t ; & l t ; / w : p & g t ; & l t ; w : s e c t P r   w : r s i d R = " 0 0 0 0 0 0 0 0 " & g t ; & l t ; w : p g S z   w : w = " 1 2 2 4 0 "   w : h = " 1 5 8 4 0 " / & g t ; & l t ; w : p g M a r   w : t o p = " 1 4 4 0 "   w : r i g h t = " 1 4 4 0 "   w : b o t t o m = " 1 4 4 0 "   w : l e f t = " 1 4 4 0 "   w : h e a d e r = " 7 2 0 "   w : f o o t e r = " 7 2 0 "   w : g u t t e r = " 0 " / & g t ; & l t ; w : c o l s   w : s p a c e = " 7 2 0 " / & g t ; & l t ; / w : s e c t P r & g t ; & l t ; / w : b o d y & g t ; & l t ; / w : d o c u m e n t & g t ; & l t ; / p k g : x m l D a t a & g t ; & l t ; / p k g : p a r t & g t ; & l t ; p k g : p a r t   p k g : n a m e = " / w o r d / _ r e l s / d o c u m e n t . x m l . r e l s "   p k g : c o n t e n t T y p e = " a p p l i c a t i o n / v n d . o p e n x m l f o r m a t s - p a c k a g e . r e l a t i o n s h i p s + x m l "   p k g : p a d d i n g = " 2 5 6 " & g t ; & l t ; p k g : x m l D a t a & g t ; & l t ; R e l a t i o n s h i p s   x m l n s = " h t t p : / / s c h e m a s . o p e n x m l f o r m a t s . o r g / p a c k a g e / 2 0 0 6 / r e l a t i o n s h i p s " & g t ; & l t ; R e l a t i o n s h i p   I d = " r I d 1 "   T y p e = " h t t p : / / s c h e m a s . o p e n x m l f o r m a t s . o r g / o f f i c e D o c u m e n t / 2 0 0 6 / r e l a t i o n s h i p s / s t y l e s "   T a r g e t = " s t y l e s . x m l " / & g t ; & l t ; / R e l a t i o n s h i p s & g t ; & l t ; / p k g : x m l D a t a & g t ; & l t ; / p k g : p a r t & g t ; & l t ; p k g : p a r t   p k g : n a m e = " / w o r d / s t y l e s . x m l "   p k g : c o n t e n t T y p e = " a p p l i c a t i o n / v n d . o p e n x m l f o r m a t s - o f f i c e d o c u m e n t . w o r d p r o c e s s i n g m l . s t y l e s + x m l " & g t ; & l t ; p k g : x m l D a t a & g t ; & l t ; w : s t y l e s   x m l n s : m c = " h t t p : / / s c h e m a s . o p e n x m l f o r m a t s . o r g / m a r k u p - c o m p a t i b i l i t y / 2 0 0 6 "   x m l n s : r = " h t t p : / / s c h e m a s . o p e n x m l f o r m a t s . o r g / o f f i c e D o c u m e n t / 2 0 0 6 / r e l a t i o n s h i p s "   x m l n s : w = " h t t p : / / s c h e m a s . o p e n x m l f o r m a t s . o r g / w o r d p r o c e s s i n g m l / 2 0 0 6 / m a i n "   x m l n s : w 1 4 = " h t t p : / / s c h e m a s . m i c r o s o f t . c o m / o f f i c e / w o r d / 2 0 1 0 / w o r d m l "   x m l n s : w 1 5 = " h t t p : / / s c h e m a s . m i c r o s o f t . c o m / o f f i c e / w o r d / 2 0 1 2 / w o r d m l "   x m l n s : w 1 6 c e x = " h t t p : / / s c h e m a s . m i c r o s o f t . c o m / o f f i c e / w o r d / 2 0 1 8 / w o r d m l / c e x "   x m l n s : w 1 6 c i d = " h t t p : / / s c h e m a s . m i c r o s o f t . c o m / o f f i c e / w o r d / 2 0 1 6 / w o r d m l / c i d "   x m l n s : w 1 6 = " h t t p : / / s c h e m a s . m i c r o s o f t . c o m / o f f i c e / w o r d / 2 0 1 8 / w o r d m l "   x m l n s : w 1 6 s e = " h t t p : / / s c h e m a s . m i c r o s o f t . c o m / o f f i c e / w o r d / 2 0 1 5 / w o r d m l / s y m e x "   m c : I g n o r a b l e = " w 1 4   w 1 5   w 1 6 s e   w 1 6 c i d   w 1 6   w 1 6 c e x " & g t ; & l t ; w : d o c D e f a u l t s & g t ; & l t ; w : r P r D e f a u l t & g t ; & l t ; w : r P r & g t ; & l t ; w : r F o n t s   w : a s c i i T h e m e = " m i n o r H A n s i "   w : e a s t A s i a T h e m e = " m i n o r E a s t A s i a "   w : h A n s i T h e m e = " m i n o r H A n s i "   w : c s t h e m e = " m i n o r B i d i " / & g t ; & l t ; w : s z   w : v a l = " 2 2 " / & g t ; & l t ; w : s z C s   w : v a l = " 2 2 " / & g t ; & l t ; w : l a n g   w : v a l = " e n - U S "   w : e a s t A s i a = " e n - U S "   w : b i d i = " a r - S A " / & g t ; & l t ; / w : r P r & g t ; & l t ; / w : r P r D e f a u l t & g t ; & l t ; w : p P r D e f a u l t & g t ; & l t ; w : p P r & g t ; & l t ; w : s p a c i n g   w : a f t e r = " 1 6 0 "   w : l i n e = " 2 5 9 "   w : l i n e R u l e = " a u t o " / & g t ; & l t ; / w : p P r & g t ; & l t ; / w : p P r D e f a u l t & g t ; & l t ; / w : d o c D e f a u l t s & g t ; & l t ; w : s t y l e   w : t y p e = " p a r a g r a p h "   w : d e f a u l t = " 1 "   w : s t y l e I d = " N o r m a l " & g t ; & l t ; w : n a m e   w : v a l = " N o r m a l " / & g t ; & l t ; w : q F o r m a t / & g t ; & l t ; / w : s t y l e & g t ; & l t ; w : s t y l e   w : t y p e = " c h a r a c t e r "   w : d e f a u l t = " 1 "   w : s t y l e I d = " D e f a u l t P a r a g r a p h F o n t " & g t ; & l t ; w : n a m e   w : v a l = " D e f a u l t   P a r a g r a p h   F o n t " / & g t ; & l t ; w : u i P r i o r i t y   w : v a l = " 1 " / & g t ; & l t ; w : s e m i H i d d e n / & g t ; & l t ; w : u n h i d e W h e n U s e d / & g t ; & l t ; / w : s t y l e & g t ; & l t ; w : s t y l e   w : t y p e = " t a b l e "   w : d e f a u l t = " 1 "   w : s t y l e I d = " T a b l e N o r m a l " & g t ; & l t ; w : n a m e   w : v a l = " N o r m a l   T a b l e " / & g t ; & l t ; w : u i P r i o r i t y   w : v a l = " 9 9 " / & g t ; & l t ; w : s e m i H i d d e n / & g t ; & l t ; w : u n h i d e W h e n U s e d / & g t ; & l t ; w : t b l P r & g t ; & l t ; w : t b l I n d   w : w = " 0 "   w : t y p e = " d x a " / & g t ; & l t ; w : t b l C e l l M a r & g t ; & l t ; w : t o p   w : w = " 0 "   w : t y p e = " d x a " / & g t ; & l t ; w : l e f t   w : w = " 1 0 8 "   w : t y p e = " d x a " / & g t ; & l t ; w : b o t t o m   w : w = " 0 "   w : t y p e = " d x a " / & g t ; & l t ; w : r i g h t   w : w = " 1 0 8 "   w : t y p e = " d x a " / & g t ; & l t ; / w : t b l C e l l M a r & g t ; & l t ; / w : t b l P r & g t ; & l t ; / w : s t y l e & g t ; & l t ; w : s t y l e   w : t y p e = " n u m b e r i n g "   w : d e f a u l t = " 1 "   w : s t y l e I d = " N o L i s t " & g t ; & l t ; w : n a m e   w : v a l = " N o   L i s t " / & g t ; & l t ; w : u i P r i o r i t y   w : v a l = " 9 9 " / & g t ; & l t ; w : s e m i H i d d e n / & g t ; & l t ; w : u n h i d e W h e n U s e d / & g t ; & l t ; / w : s t y l e & g t ; & l t ; w : s t y l e   w : t y p e = " t a b l e "   w : s t y l e I d = " T a b l e G r i d " & g t ; & l t ; w : n a m e   w : v a l = " T a b l e   G r i d " / & g t ; & l t ; w : b a s e d O n   w : v a l = " T a b l e N o r m a l " / & g t ; & l t ; w : u i P r i o r i t y   w : v a l = " 3 9 " / & g t ; & l t ; w : r s i d   w : v a l = " 0 0 E 5 0 F 2 C " / & g t ; & l t ; w : p P r & g t ; & l t ; w : s p a c i n g   w : a f t e r = " 0 "   w : l i n e = " 2 4 0 "   w : l i n e R u l e = " a u t o " / & g t ; & l t ; / w : p P r & g t ; & l t ; w : r P r & g t ; & l t ; w : r F o n t s   w : e a s t A s i a T h e m e = " m i n o r H A n s i " / & g t ; & l t ; w : l a n g   w : v a l = " e s - M X " / & g t ; & l t ; / w : r P r & g t ; & l t ; w : t b l P r & g t ; & l t ; w : t b l B o r d e r s & g t ; & l t ; w : t o p   w : v a l = " s i n g l e "   w : s z = " 4 "   w : s p a c e = " 0 "   w : c o l o r = " a u t o " / & g t ; & l t ; w : l e f t   w : v a l = " s i n g l e "   w : s z = " 4 "   w : s p a c e = " 0 "   w : c o l o r = " a u t o " / & g t ; & l t ; w : b o t t o m   w : v a l = " s i n g l e "   w : s z = " 4 "   w : s p a c e = " 0 "   w : c o l o r = " a u t o " / & g t ; & l t ; w : r i g h t   w : v a l = " s i n g l e "   w : s z = " 4 "   w : s p a c e = " 0 "   w : c o l o r = " a u t o " / & g t ; & l t ; w : i n s i d e H   w : v a l = " s i n g l e "   w : s z = " 4 "   w : s p a c e = " 0 "   w : c o l o r = " a u t o " / & g t ; & l t ; w : i n s i d e V   w : v a l = " s i n g l e "   w : s z = " 4 "   w : s p a c e = " 0 "   w : c o l o r = " a u t o " / & g t ; & l t ; / w : t b l B o r d e r s & g t ; & l t ; / w : t b l P r & g t ; & l t ; / w : s t y l e & g t ; & l t ; w : s t y l e   w : t y p e = " p a r a g r a p h "   w : s t y l e I d = " H e a d e r " & g t ; & l t ; w : n a m e   w : v a l = " h e a d e r " / & g t ; & l t ; w : b a s e d O n   w : v a l = " N o r m a l " / & g t ; & l t ; w : l i n k   w : v a l = " H e a d e r C h a r " / & g t ; & l t ; w : u i P r i o r i t y   w : v a l = " 9 9 " / & g t ; & l t ; w : u n h i d e W h e n U s e d / & g t ; & l t ; w : r s i d   w : v a l = " 0 0 E 5 0 F 2 C " / & g t ; & l t ; w : p P r & g t ; & l t ; w : t a b s & g t ; & l t ; w : t a b   w : v a l = " c e n t e r "   w : p o s = " 4 6 8 0 " / & g t ; & l t ; w : t a b   w : v a l = " r i g h t "   w : p o s = " 9 3 6 0 " / & g t ; & l t ; / w : t a b s & g t ; & l t ; w : s p a c i n g   w : a f t e r = " 0 "   w : l i n e = " 2 4 0 "   w : l i n e R u l e = " a u t o " / & g t ; & l t ; / w : p P r & g t ; & l t ; w : r P r & g t ; & l t ; w : r F o n t s   w : e a s t A s i a T h e m e = " m i n o r H A n s i " / & g t ; & l t ; w : l a n g   w : v a l = " e s - M X " / & g t ; & l t ; / w : r P r & g t ; & l t ; / w : s t y l e & g t ; & l t ; w : s t y l e   w : t y p e = " c h a r a c t e r "   w : c u s t o m S t y l e = " 1 "   w : s t y l e I d = " H e a d e r C h a r " & g t ; & l t ; w : n a m e   w : v a l = " H e a d e r   C h a r " / & g t ; & l t ; w : b a s e d O n   w : v a l = " D e f a u l t P a r a g r a p h F o n t " / & g t ; & l t ; w : l i n k   w : v a l = " H e a d e r " / & g t ; & l t ; w : u i P r i o r i t y   w : v a l = " 9 9 " / & g t ; & l t ; w : r s i d   w : v a l = " 0 0 E 5 0 F 2 C " / & g t ; & l t ; w : r P r & g t ; & l t ; w : r F o n t s   w : e a s t A s i a T h e m e = " m i n o r H A n s i " / & g t ; & l t ; w : l a n g   w : v a l = " e s - M X " / & g t ; & l t ; / w : r P r & g t ; & l t ; / w : s t y l e & g t ; & l t ; w : s t y l e   w : t y p e = " p a r a g r a p h "   w : s t y l e I d = " F o o t e r " & g t ; & l t ; w : n a m e   w : v a l = " f o o t e r " / & g t ; & l t ; w : b a s e d O n   w : v a l = " N o r m a l " / & g t ; & l t ; w : l i n k   w : v a l = " F o o t e r C h a r " / & g t ; & l t ; w : u i P r i o r i t y   w : v a l = " 9 9 " / & g t ; & l t ; w : u n h i d e W h e n U s e d / & g t ; & l t ; w : r s i d   w : v a l = " 0 0 E 5 0 F 2 C " / & g t ; & l t ; w : p P r & g t ; & l t ; w : t a b s & g t ; & l t ; w : t a b   w : v a l = " c e n t e r "   w : p o s = " 4 6 8 0 " / & g t ; & l t ; w : t a b   w : v a l = " r i g h t "   w : p o s = " 9 3 6 0 " / & g t ; & l t ; / w : t a b s & g t ; & l t ; w : s p a c i n g   w : a f t e r = " 0 "   w : l i n e = " 2 4 0 "   w : l i n e R u l e = " a u t o " / & g t ; & l t ; / w : p P r & g t ; & l t ; w : r P r & g t ; & l t ; w : r F o n t s   w : e a s t A s i a T h e m e = " m i n o r H A n s i " / & g t ; & l t ; w : l a n g   w : v a l = " e s - M X " / & g t ; & l t ; / w : r P r & g t ; & l t ; / w : s t y l e & g t ; & l t ; w : s t y l e   w : t y p e = " c h a r a c t e r "   w : c u s t o m S t y l e = " 1 "   w : s t y l e I d = " F o o t e r C h a r " & g t ; & l t ; w : n a m e   w : v a l = " F o o t e r   C h a r " / & g t ; & l t ; w : b a s e d O n   w : v a l = " D e f a u l t P a r a g r a p h F o n t " / & g t ; & l t ; w : l i n k   w : v a l = " F o o t e r " / & g t ; & l t ; w : u i P r i o r i t y   w : v a l = " 9 9 " / & g t ; & l t ; w : r s i d   w : v a l = " 0 0 E 5 0 F 2 C " / & g t ; & l t ; w : r P r & g t ; & l t ; w : r F o n t s   w : e a s t A s i a T h e m e = " m i n o r H A n s i " / & g t ; & l t ; w : l a n g   w : v a l = " e s - M X " / & g t ; & l t ; / w : r P r & g t ; & l t ; / w : s t y l e & g t ; & l t ; w : s t y l e   w : t y p e = " c h a r a c t e r "   w : s t y l e I d = " P l a c e h o l d e r T e x t " & g t ; & l t ; w : n a m e   w : v a l = " P l a c e h o l d e r   T e x t " / & g t ; & l t ; w : b a s e d O n   w : v a l = " D e f a u l t P a r a g r a p h F o n t " / & g t ; & l t ; w : u i P r i o r i t y   w : v a l = " 9 9 " / & g t ; & l t ; w : s e m i H i d d e n / & g t ; & l t ; w : r s i d   w : v a l = " 0 0 E 5 0 F 2 C " / & g t ; & l t ; w : r P r & g t ; & l t ; w : c o l o r   w : v a l = " 8 0 8 0 8 0 " / & g t ; & l t ; / w : r P r & g t ; & l t ; / w : s t y l e & g t ; & l t ; / w : s t y l e s & g t ; & l t ; / p k g : x m l D a t a & g t ; & l t ; / p k g : p a r t & g t ; & l t ; / p k g : p a c k a g e & g t ; + 
+ < / C l a v e P r o d S e r v > + 
+         < C l a v e U n i d a d > & l t ; ? x m l   v e r s i o n = " 1 . 0 "   s t a n d a l o n e = " y e s " ? & g t ; + 
+ & l t ; ? m s o - a p p l i c a t i o n   p r o g i d = " W o r d . D o c u m e n t " ? & g t ; + 
+ & l t ; p k g : p a c k a g e   x m l n s : p k g = " h t t p : / / s c h e m a s . m i c r o s o f t . c o m / o f f i c e / 2 0 0 6 / x m l P a c k a g e " & g t ; & l t ; p k g : p a r t   p k g : n a m e = " / _ r e l s / . r e l s "   p k g : c o n t e n t T y p e = " a p p l i c a t i o n / v n d . o p e n x m l f o r m a t s - p a c k a g e . r e l a t i o n s h i p s + x m l "   p k g : p a d d i n g = " 5 1 2 " & g t ; & l t ; p k g : x m l D a t a & g t ; & l t ; R e l a t i o n s h i p s   x m l n s = " h t t p : / / s c h e m a s . o p e n x m l f o r m a t s . o r g / p a c k a g e / 2 0 0 6 / r e l a t i o n s h i p s " & g t ; & l t ; R e l a t i o n s h i p   I d = " r I d 1 "   T y p e = " h t t p : / / s c h e m a s . o p e n x m l f o r m a t s . o r g / o f f i c e D o c u m e n t / 2 0 0 6 / r e l a t i o n s h i p s / o f f i c e D o c u m e n t "   T a r g e t = " w o r d / d o c u m e n t . x m l " / & g t ; & l t ; / R e l a t i o n s h i p s & g t ; & l t ; / p k g : x m l D a t a & g t ; & l t ; / p k g : p a r t & g t ; & l t ; p k g : p a r t   p k g : n a m e = " / w o r d / d o c u m e n t . x m l "   p k g : c o n t e n t T y p e = " a p p l i c a t i o n / v n d . o p e n x m l f o r m a t s - o f f i c e d o c u m e n t . w o r d p r o c e s s i n g m l . d o c u m e n t . m a i n + x m l " & g t ; & l t ; p k g : x m l D a t a & g t ; & l t ; w : d o c u m e n t   x m l n s : w p c = " h t t p : / / s c h e m a s . m i c r o s o f t . c o m / o f f i c e / w o r d / 2 0 1 0 / w o r d p r o c e s s i n g C a n v a s "   x m l n s : c x = " h t t p : / / s c h e m a s . m i c r o s o f t . c o m / o f f i c e / d r a w i n g / 2 0 1 4 / c h a r t e x "   x m l n s : c x 1 = " h t t p : / / s c h e m a s . m i c r o s o f t . c o m / o f f i c e / d r a w i n g / 2 0 1 5 / 9 / 8 / c h a r t e x "   x m l n s : c x 2 = " h t t p : / / s c h e m a s . m i c r o s o f t . c o m / o f f i c e / d r a w i n g / 2 0 1 5 / 1 0 / 2 1 / c h a r t e x "   x m l n s : c x 3 = " h t t p : / / s c h e m a s . m i c r o s o f t . c o m / o f f i c e / d r a w i n g / 2 0 1 6 / 5 / 9 / c h a r t e x "   x m l n s : c x 4 = " h t t p : / / s c h e m a s . m i c r o s o f t . c o m / o f f i c e / d r a w i n g / 2 0 1 6 / 5 / 1 0 / c h a r t e x "   x m l n s : c x 5 = " h t t p : / / s c h e m a s . m i c r o s o f t . c o m / o f f i c e / d r a w i n g / 2 0 1 6 / 5 / 1 1 / c h a r t e x "   x m l n s : c x 6 = " h t t p : / / s c h e m a s . m i c r o s o f t . c o m / o f f i c e / d r a w i n g / 2 0 1 6 / 5 / 1 2 / c h a r t e x "   x m l n s : c x 7 = " h t t p : / / s c h e m a s . m i c r o s o f t . c o m / o f f i c e / d r a w i n g / 2 0 1 6 / 5 / 1 3 / c h a r t e x "   x m l n s : c x 8 = " h t t p : / / s c h e m a s . m i c r o s o f t . c o m / o f f i c e / d r a w i n g / 2 0 1 6 / 5 / 1 4 / c h a r t e x "   x m l n s : m c = " h t t p : / / s c h e m a s . o p e n x m l f o r m a t s . o r g / m a r k u p - c o m p a t i b i l i t y / 2 0 0 6 "   x m l n s : a i n k = " h t t p : / / s c h e m a s . m i c r o s o f t . c o m / o f f i c e / d r a w i n g / 2 0 1 6 / i n k "   x m l n s : a m 3 d = " h t t p : / / s c h e m a s . m i c r o s o f t . c o m / o f f i c e / d r a w i n g / 2 0 1 7 / m o d e l 3 d "   x m l n s : o = " u r n : s c h e m a s - m i c r o s o f t - c o m : o f f i c e : o f f i c e "   x m l n s : r = " h t t p : / / s c h e m a s . o p e n x m l f o r m a t s . o r g / o f f i c e D o c u m e n t / 2 0 0 6 / r e l a t i o n s h i p s "   x m l n s : m = " h t t p : / / s c h e m a s . o p e n x m l f o r m a t s . o r g / o f f i c e D o c u m e n t / 2 0 0 6 / m a t h "   x m l n s : v = " u r n : s c h e m a s - m i c r o s o f t - c o m : v m l "   x m l n s : w p 1 4 = " h t t p : / / s c h e m a s . m i c r o s o f t . c o m / o f f i c e / w o r d / 2 0 1 0 / w o r d p r o c e s s i n g D r a w i n g "   x m l n s : w p = " h t t p : / / s c h e m a s . o p e n x m l f o r m a t s . o r g / d r a w i n g m l / 2 0 0 6 / w o r d p r o c e s s i n g D r a w i n g "   x m l n s : w 1 0 = " u r n : s c h e m a s - m i c r o s o f t - c o m : o f f i c e : w o r d "   x m l n s : w = " h t t p : / / s c h e m a s . o p e n x m l f o r m a t s . o r g / w o r d p r o c e s s i n g m l / 2 0 0 6 / m a i n "   x m l n s : w 1 4 = " h t t p : / / s c h e m a s . m i c r o s o f t . c o m / o f f i c e / w o r d / 2 0 1 0 / w o r d m l "   x m l n s : w 1 5 = " h t t p : / / s c h e m a s . m i c r o s o f t . c o m / o f f i c e / w o r d / 2 0 1 2 / w o r d m l "   x m l n s : w 1 6 c e x = " h t t p : / / s c h e m a s . m i c r o s o f t . c o m / o f f i c e / w o r d / 2 0 1 8 / w o r d m l / c e x "   x m l n s : w 1 6 c i d = " h t t p : / / s c h e m a s . m i c r o s o f t . c o m / o f f i c e / w o r d / 2 0 1 6 / w o r d m l / c i d "   x m l n s : w 1 6 = " h t t p : / / s c h e m a s . m i c r o s o f t . c o m / o f f i c e / w o r d / 2 0 1 8 / w o r d m l "   x m l n s : w 1 6 s e = " h t t p : / / s c h e m a s . m i c r o s o f t . c o m / o f f i c e / w o r d / 2 0 1 5 / w o r d m l / s y m e x "   x m l n s : w p g = " h t t p : / / s c h e m a s . m i c r o s o f t . c o m / o f f i c e / w o r d / 2 0 1 0 / w o r d p r o c e s s i n g G r o u p "   x m l n s : w p i = " h t t p : / / s c h e m a s . m i c r o s o f t . c o m / o f f i c e / w o r d / 2 0 1 0 / w o r d p r o c e s s i n g I n k "   x m l n s : w n e = " h t t p : / / s c h e m a s . m i c r o s o f t . c o m / o f f i c e / w o r d / 2 0 0 6 / w o r d m l "   x m l n s : w p s = " h t t p : / / s c h e m a s . m i c r o s o f t . c o m / o f f i c e / w o r d / 2 0 1 0 / w o r d p r o c e s s i n g S h a p e "   m c : I g n o r a b l e = " w 1 4   w 1 5   w 1 6 s e   w 1 6 c i d   w 1 6   w 1 6 c e x   w p 1 4 " & g t ; & l t ; w : b o d y & g t ; & l t ; w : p   w : r s i d R = " 0 0 0 0 0 0 0 0 "   w : r s i d R D e f a u l t = " 0 0 6 4 4 F F 8 " & g t ; & l t ; w : r   w : r s i d R P r = " 0 0 6 4 4 F F 8 " & g t ; & l t ; w : r P r & g t ; & l t ; w : s z   w : v a l = " 1 0 " / & g t ; & l t ; w : s z C s   w : v a l = " 1 0 " / & g t ; & l t ; / w : r P r & g t ; & l t ; w : t & g t ; C l a v e U n i d a d & l t ; / w : t & g t ; & l t ; / w : r & g t ; & l t ; / w : p & g t ; & l t ; w : s e c t P r   w : r s i d R = " 0 0 0 0 0 0 0 0 " & g t ; & l t ; w : p g S z   w : w = " 1 2 2 4 0 "   w : h = " 1 5 8 4 0 " / & g t ; & l t ; w : p g M a r   w : t o p = " 1 4 4 0 "   w : r i g h t = " 1 4 4 0 "   w : b o t t o m = " 1 4 4 0 "   w : l e f t = " 1 4 4 0 "   w : h e a d e r = " 7 2 0 "   w : f o o t e r = " 7 2 0 "   w : g u t t e r = " 0 " / & g t ; & l t ; w : c o l s   w : s p a c e = " 7 2 0 " / & g t ; & l t ; / w : s e c t P r & g t ; & l t ; / w : b o d y & g t ; & l t ; / w : d o c u m e n t & g t ; & l t ; / p k g : x m l D a t a & g t ; & l t ; / p k g : p a r t & g t ; & l t ; p k g : p a r t   p k g : n a m e = " / w o r d / _ r e l s / d o c u m e n t . x m l . r e l s "   p k g : c o n t e n t T y p e = " a p p l i c a t i o n / v n d . o p e n x m l f o r m a t s - p a c k a g e . r e l a t i o n s h i p s + x m l "   p k g : p a d d i n g = " 2 5 6 " & g t ; & l t ; p k g : x m l D a t a & g t ; & l t ; R e l a t i o n s h i p s   x m l n s = " h t t p : / / s c h e m a s . o p e n x m l f o r m a t s . o r g / p a c k a g e / 2 0 0 6 / r e l a t i o n s h i p s " & g t ; & l t ; R e l a t i o n s h i p   I d = " r I d 1 "   T y p e = " h t t p : / / s c h e m a s . o p e n x m l f o r m a t s . o r g / o f f i c e D o c u m e n t / 2 0 0 6 / r e l a t i o n s h i p s / s t y l e s "   T a r g e t = " s t y l e s . x m l " / & g t ; & l t ; / R e l a t i o n s h i p s & g t ; & l t ; / p k g : x m l D a t a & g t ; & l t ; / p k g : p a r t & g t ; & l t ; p k g : p a r t   p k g : n a m e = " / w o r d / s t y l e s . x m l "   p k g : c o n t e n t T y p e = " a p p l i c a t i o n / v n d . o p e n x m l f o r m a t s - o f f i c e d o c u m e n t . w o r d p r o c e s s i n g m l . s t y l e s + x m l " & g t ; & l t ; p k g : x m l D a t a & g t ; & l t ; w : s t y l e s   x m l n s : m c = " h t t p : / / s c h e m a s . o p e n x m l f o r m a t s . o r g / m a r k u p - c o m p a t i b i l i t y / 2 0 0 6 "   x m l n s : r = " h t t p : / / s c h e m a s . o p e n x m l f o r m a t s . o r g / o f f i c e D o c u m e n t / 2 0 0 6 / r e l a t i o n s h i p s "   x m l n s : w = " h t t p : / / s c h e m a s . o p e n x m l f o r m a t s . o r g / w o r d p r o c e s s i n g m l / 2 0 0 6 / m a i n "   x m l n s : w 1 4 = " h t t p : / / s c h e m a s . m i c r o s o f t . c o m / o f f i c e / w o r d / 2 0 1 0 / w o r d m l "   x m l n s : w 1 5 = " h t t p : / / s c h e m a s . m i c r o s o f t . c o m / o f f i c e / w o r d / 2 0 1 2 / w o r d m l "   x m l n s : w 1 6 c e x = " h t t p : / / s c h e m a s . m i c r o s o f t . c o m / o f f i c e / w o r d / 2 0 1 8 / w o r d m l / c e x "   x m l n s : w 1 6 c i d = " h t t p : / / s c h e m a s . m i c r o s o f t . c o m / o f f i c e / w o r d / 2 0 1 6 / w o r d m l / c i d "   x m l n s : w 1 6 = " h t t p : / / s c h e m a s . m i c r o s o f t . c o m / o f f i c e / w o r d / 2 0 1 8 / w o r d m l "   x m l n s : w 1 6 s e = " h t t p : / / s c h e m a s . m i c r o s o f t . c o m / o f f i c e / w o r d / 2 0 1 5 / w o r d m l / s y m e x "   m c : I g n o r a b l e = " w 1 4   w 1 5   w 1 6 s e   w 1 6 c i d   w 1 6   w 1 6 c e x " & g t ; & l t ; w : d o c D e f a u l t s & g t ; & l t ; w : r P r D e f a u l t & g t ; & l t ; w : r P r & g t ; & l t ; w : r F o n t s   w : a s c i i T h e m e = " m i n o r H A n s i "   w : e a s t A s i a T h e m e = " m i n o r E a s t A s i a "   w : h A n s i T h e m e = " m i n o r H A n s i "   w : c s t h e m e = " m i n o r B i d i " / & g t ; & l t ; w : s z   w : v a l = " 2 2 " / & g t ; & l t ; w : s z C s   w : v a l = " 2 2 " / & g t ; & l t ; w : l a n g   w : v a l = " e n - U S "   w : e a s t A s i a = " e n - U S "   w : b i d i = " a r - S A " / & g t ; & l t ; / w : r P r & g t ; & l t ; / w : r P r D e f a u l t & g t ; & l t ; w : p P r D e f a u l t & g t ; & l t ; w : p P r & g t ; & l t ; w : s p a c i n g   w : a f t e r = " 1 6 0 "   w : l i n e = " 2 5 9 "   w : l i n e R u l e = " a u t o " / & g t ; & l t ; / w : p P r & g t ; & l t ; / w : p P r D e f a u l t & g t ; & l t ; / w : d o c D e f a u l t s & g t ; & l t ; w : s t y l e   w : t y p e = " p a r a g r a p h "   w : d e f a u l t = " 1 "   w : s t y l e I d = " N o r m a l " & g t ; & l t ; w : n a m e   w : v a l = " N o r m a l " / & g t ; & l t ; w : q F o r m a t / & g t ; & l t ; / w : s t y l e & g t ; & l t ; w : s t y l e   w : t y p e = " c h a r a c t e r "   w : d e f a u l t = " 1 "   w : s t y l e I d = " D e f a u l t P a r a g r a p h F o n t " & g t ; & l t ; w : n a m e   w : v a l = " D e f a u l t   P a r a g r a p h   F o n t " / & g t ; & l t ; w : u i P r i o r i t y   w : v a l = " 1 " / & g t ; & l t ; w : s e m i H i d d e n / & g t ; & l t ; w : u n h i d e W h e n U s e d / & g t ; & l t ; / w : s t y l e & g t ; & l t ; w : s t y l e   w : t y p e = " t a b l e "   w : d e f a u l t = " 1 "   w : s t y l e I d = " T a b l e N o r m a l " & g t ; & l t ; w : n a m e   w : v a l = " N o r m a l   T a b l e " / & g t ; & l t ; w : u i P r i o r i t y   w : v a l = " 9 9 " / & g t ; & l t ; w : s e m i H i d d e n / & g t ; & l t ; w : u n h i d e W h e n U s e d / & g t ; & l t ; w : t b l P r & g t ; & l t ; w : t b l I n d   w : w = " 0 "   w : t y p e = " d x a " / & g t ; & l t ; w : t b l C e l l M a r & g t ; & l t ; w : t o p   w : w = " 0 "   w : t y p e = " d x a " / & g t ; & l t ; w : l e f t   w : w = " 1 0 8 "   w : t y p e = " d x a " / & g t ; & l t ; w : b o t t o m   w : w = " 0 "   w : t y p e = " d x a " / & g t ; & l t ; w : r i g h t   w : w = " 1 0 8 "   w : t y p e = " d x a " / & g t ; & l t ; / w : t b l C e l l M a r & g t ; & l t ; / w : t b l P r & g t ; & l t ; / w : s t y l e & g t ; & l t ; w : s t y l e   w : t y p e = " n u m b e r i n g "   w : d e f a u l t = " 1 "   w : s t y l e I d = " N o L i s t " & g t ; & l t ; w : n a m e   w : v a l = " N o   L i s t " / & g t ; & l t ; w : u i P r i o r i t y   w : v a l = " 9 9 " / & g t ; & l t ; w : s e m i H i d d e n / & g t ; & l t ; w : u n h i d e W h e n U s e d / & g t ; & l t ; / w : s t y l e & g t ; & l t ; w : s t y l e   w : t y p e = " t a b l e "   w : s t y l e I d = " T a b l e G r i d " & g t ; & l t ; w : n a m e   w : v a l = " T a b l e   G r i d " / & g t ; & l t ; w : b a s e d O n   w : v a l = " T a b l e N o r m a l " / & g t ; & l t ; w : u i P r i o r i t y   w : v a l = " 3 9 " / & g t ; & l t ; w : r s i d   w : v a l = " 0 0 E 5 0 F 2 C " / & g t ; & l t ; w : p P r & g t ; & l t ; w : s p a c i n g   w : a f t e r = " 0 "   w : l i n e = " 2 4 0 "   w : l i n e R u l e = " a u t o " / & g t ; & l t ; / w : p P r & g t ; & l t ; w : r P r & g t ; & l t ; w : r F o n t s   w : e a s t A s i a T h e m e = " m i n o r H A n s i " / & g t ; & l t ; w : l a n g   w : v a l = " e s - M X " / & g t ; & l t ; / w : r P r & g t ; & l t ; w : t b l P r & g t ; & l t ; w : t b l B o r d e r s & g t ; & l t ; w : t o p   w : v a l = " s i n g l e "   w : s z = " 4 "   w : s p a c e = " 0 "   w : c o l o r = " a u t o " / & g t ; & l t ; w : l e f t   w : v a l = " s i n g l e "   w : s z = " 4 "   w : s p a c e = " 0 "   w : c o l o r = " a u t o " / & g t ; & l t ; w : b o t t o m   w : v a l = " s i n g l e "   w : s z = " 4 "   w : s p a c e = " 0 "   w : c o l o r = " a u t o " / & g t ; & l t ; w : r i g h t   w : v a l = " s i n g l e "   w : s z = " 4 "   w : s p a c e = " 0 "   w : c o l o r = " a u t o " / & g t ; & l t ; w : i n s i d e H   w : v a l = " s i n g l e "   w : s z = " 4 "   w : s p a c e = " 0 "   w : c o l o r = " a u t o " / & g t ; & l t ; w : i n s i d e V   w : v a l = " s i n g l e "   w : s z = " 4 "   w : s p a c e = " 0 "   w : c o l o r = " a u t o " / & g t ; & l t ; / w : t b l B o r d e r s & g t ; & l t ; / w : t b l P r & g t ; & l t ; / w : s t y l e & g t ; & l t ; w : s t y l e   w : t y p e = " p a r a g r a p h "   w : s t y l e I d = " H e a d e r " & g t ; & l t ; w : n a m e   w : v a l = " h e a d e r " / & g t ; & l t ; w : b a s e d O n   w : v a l = " N o r m a l " / & g t ; & l t ; w : l i n k   w : v a l = " H e a d e r C h a r " / & g t ; & l t ; w : u i P r i o r i t y   w : v a l = " 9 9 " / & g t ; & l t ; w : u n h i d e W h e n U s e d / & g t ; & l t ; w : r s i d   w : v a l = " 0 0 E 5 0 F 2 C " / & g t ; & l t ; w : p P r & g t ; & l t ; w : t a b s & g t ; & l t ; w : t a b   w : v a l = " c e n t e r "   w : p o s = " 4 6 8 0 " / & g t ; & l t ; w : t a b   w : v a l = " r i g h t "   w : p o s = " 9 3 6 0 " / & g t ; & l t ; / w : t a b s & g t ; & l t ; w : s p a c i n g   w : a f t e r = " 0 "   w : l i n e = " 2 4 0 "   w : l i n e R u l e = " a u t o " / & g t ; & l t ; / w : p P r & g t ; & l t ; w : r P r & g t ; & l t ; w : r F o n t s   w : e a s t A s i a T h e m e = " m i n o r H A n s i " / & g t ; & l t ; w : l a n g   w : v a l = " e s - M X " / & g t ; & l t ; / w : r P r & g t ; & l t ; / w : s t y l e & g t ; & l t ; w : s t y l e   w : t y p e = " c h a r a c t e r "   w : c u s t o m S t y l e = " 1 "   w : s t y l e I d = " H e a d e r C h a r " & g t ; & l t ; w : n a m e   w : v a l = " H e a d e r   C h a r " / & g t ; & l t ; w : b a s e d O n   w : v a l = " D e f a u l t P a r a g r a p h F o n t " / & g t ; & l t ; w : l i n k   w : v a l = " H e a d e r " / & g t ; & l t ; w : u i P r i o r i t y   w : v a l = " 9 9 " / & g t ; & l t ; w : r s i d   w : v a l = " 0 0 E 5 0 F 2 C " / & g t ; & l t ; w : r P r & g t ; & l t ; w : r F o n t s   w : e a s t A s i a T h e m e = " m i n o r H A n s i " / & g t ; & l t ; w : l a n g   w : v a l = " e s - M X " / & g t ; & l t ; / w : r P r & g t ; & l t ; / w : s t y l e & g t ; & l t ; w : s t y l e   w : t y p e = " p a r a g r a p h "   w : s t y l e I d = " F o o t e r " & g t ; & l t ; w : n a m e   w : v a l = " f o o t e r " / & g t ; & l t ; w : b a s e d O n   w : v a l = " N o r m a l " / & g t ; & l t ; w : l i n k   w : v a l = " F o o t e r C h a r " / & g t ; & l t ; w : u i P r i o r i t y   w : v a l = " 9 9 " / & g t ; & l t ; w : u n h i d e W h e n U s e d / & g t ; & l t ; w : r s i d   w : v a l = " 0 0 E 5 0 F 2 C " / & g t ; & l t ; w : p P r & g t ; & l t ; w : t a b s & g t ; & l t ; w : t a b   w : v a l = " c e n t e r "   w : p o s = " 4 6 8 0 " / & g t ; & l t ; w : t a b   w : v a l = " r i g h t "   w : p o s = " 9 3 6 0 " / & g t ; & l t ; / w : t a b s & g t ; & l t ; w : s p a c i n g   w : a f t e r = " 0 "   w : l i n e = " 2 4 0 "   w : l i n e R u l e = " a u t o " / & g t ; & l t ; / w : p P r & g t ; & l t ; w : r P r & g t ; & l t ; w : r F o n t s   w : e a s t A s i a T h e m e = " m i n o r H A n s i " / & g t ; & l t ; w : l a n g   w : v a l = " e s - M X " / & g t ; & l t ; / w : r P r & g t ; & l t ; / w : s t y l e & g t ; & l t ; w : s t y l e   w : t y p e = " c h a r a c t e r "   w : c u s t o m S t y l e = " 1 "   w : s t y l e I d = " F o o t e r C h a r " & g t ; & l t ; w : n a m e   w : v a l = " F o o t e r   C h a r " / & g t ; & l t ; w : b a s e d O n   w : v a l = " D e f a u l t P a r a g r a p h F o n t " / & g t ; & l t ; w : l i n k   w : v a l = " F o o t e r " / & g t ; & l t ; w : u i P r i o r i t y   w : v a l = " 9 9 " / & g t ; & l t ; w : r s i d   w : v a l = " 0 0 E 5 0 F 2 C " / & g t ; & l t ; w : r P r & g t ; & l t ; w : r F o n t s   w : e a s t A s i a T h e m e = " m i n o r H A n s i " / & g t ; & l t ; w : l a n g   w : v a l = " e s - M X " / & g t ; & l t ; / w : r P r & g t ; & l t ; / w : s t y l e & g t ; & l t ; w : s t y l e   w : t y p e = " c h a r a c t e r "   w : s t y l e I d = " P l a c e h o l d e r T e x t " & g t ; & l t ; w : n a m e   w : v a l = " P l a c e h o l d e r   T e x t " / & g t ; & l t ; w : b a s e d O n   w : v a l = " D e f a u l t P a r a g r a p h F o n t " / & g t ; & l t ; w : u i P r i o r i t y   w : v a l = " 9 9 " / & g t ; & l t ; w : s e m i H i d d e n / & g t ; & l t ; w : r s i d   w : v a l = " 0 0 E 5 0 F 2 C " / & g t ; & l t ; w : r P r & g t ; & l t ; w : c o l o r   w : v a l = " 8 0 8 0 8 0 " / & g t ; & l t ; / w : r P r & g t ; & l t ; / w : s t y l e & g t ; & l t ; / w : s t y l e s & g t ; & l t ; / p k g : x m l D a t a & g t ; & l t ; / p k g : p a r t & g t ; & l t ; / p k g : p a c k a g e & g t ; + 
+ < / C l a v e U n i d a d > + 
+         < D e s c r i p c i o n C o n c e p t o > & l t ; ? x m l   v e r s i o n = " 1 . 0 "   s t a n d a l o n e = " y e s " ? & g t ; + 
+ & l t ; ? m s o - a p p l i c a t i o n   p r o g i d = " W o r d . D o c u m e n t " ? & g t ; + 
+ & l t ; p k g : p a c k a g e   x m l n s : p k g = " h t t p : / / s c h e m a s . m i c r o s o f t . c o m / o f f i c e / 2 0 0 6 / x m l P a c k a g e " & g t ; & l t ; p k g : p a r t   p k g : n a m e = " / _ r e l s / . r e l s "   p k g : c o n t e n t T y p e = " a p p l i c a t i o n / v n d . o p e n x m l f o r m a t s - p a c k a g e . r e l a t i o n s h i p s + x m l "   p k g : p a d d i n g = " 5 1 2 " & g t ; & l t ; p k g : x m l D a t a & g t ; & l t ; R e l a t i o n s h i p s   x m l n s = " h t t p : / / s c h e m a s . o p e n x m l f o r m a t s . o r g / p a c k a g e / 2 0 0 6 / r e l a t i o n s h i p s " & g t ; & l t ; R e l a t i o n s h i p   I d = " r I d 1 "   T y p e = " h t t p : / / s c h e m a s . o p e n x m l f o r m a t s . o r g / o f f i c e D o c u m e n t / 2 0 0 6 / r e l a t i o n s h i p s / o f f i c e D o c u m e n t "   T a r g e t = " w o r d / d o c u m e n t . x m l " / & g t ; & l t ; / R e l a t i o n s h i p s & g t ; & l t ; / p k g : x m l D a t a & g t ; & l t ; / p k g : p a r t & g t ; & l t ; p k g : p a r t   p k g : n a m e = " / w o r d / d o c u m e n t . x m l "   p k g : c o n t e n t T y p e = " a p p l i c a t i o n / v n d . o p e n x m l f o r m a t s - o f f i c e d o c u m e n t . w o r d p r o c e s s i n g m l . d o c u m e n t . m a i n + x m l " & g t ; & l t ; p k g : x m l D a t a & g t ; & l t ; w : d o c u m e n t   x m l n s : w p c = " h t t p : / / s c h e m a s . m i c r o s o f t . c o m / o f f i c e / w o r d / 2 0 1 0 / w o r d p r o c e s s i n g C a n v a s "   x m l n s : c x = " h t t p : / / s c h e m a s . m i c r o s o f t . c o m / o f f i c e / d r a w i n g / 2 0 1 4 / c h a r t e x "   x m l n s : c x 1 = " h t t p : / / s c h e m a s . m i c r o s o f t . c o m / o f f i c e / d r a w i n g / 2 0 1 5 / 9 / 8 / c h a r t e x "   x m l n s : c x 2 = " h t t p : / / s c h e m a s . m i c r o s o f t . c o m / o f f i c e / d r a w i n g / 2 0 1 5 / 1 0 / 2 1 / c h a r t e x "   x m l n s : c x 3 = " h t t p : / / s c h e m a s . m i c r o s o f t . c o m / o f f i c e / d r a w i n g / 2 0 1 6 / 5 / 9 / c h a r t e x "   x m l n s : c x 4 = " h t t p : / / s c h e m a s . m i c r o s o f t . c o m / o f f i c e / d r a w i n g / 2 0 1 6 / 5 / 1 0 / c h a r t e x "   x m l n s : c x 5 = " h t t p : / / s c h e m a s . m i c r o s o f t . c o m / o f f i c e / d r a w i n g / 2 0 1 6 / 5 / 1 1 / c h a r t e x "   x m l n s : c x 6 = " h t t p : / / s c h e m a s . m i c r o s o f t . c o m / o f f i c e / d r a w i n g / 2 0 1 6 / 5 / 1 2 / c h a r t e x "   x m l n s : c x 7 = " h t t p : / / s c h e m a s . m i c r o s o f t . c o m / o f f i c e / d r a w i n g / 2 0 1 6 / 5 / 1 3 / c h a r t e x "   x m l n s : c x 8 = " h t t p : / / s c h e m a s . m i c r o s o f t . c o m / o f f i c e / d r a w i n g / 2 0 1 6 / 5 / 1 4 / c h a r t e x "   x m l n s : m c = " h t t p : / / s c h e m a s . o p e n x m l f o r m a t s . o r g / m a r k u p - c o m p a t i b i l i t y / 2 0 0 6 "   x m l n s : a i n k = " h t t p : / / s c h e m a s . m i c r o s o f t . c o m / o f f i c e / d r a w i n g / 2 0 1 6 / i n k "   x m l n s : a m 3 d = " h t t p : / / s c h e m a s . m i c r o s o f t . c o m / o f f i c e / d r a w i n g / 2 0 1 7 / m o d e l 3 d "   x m l n s : o = " u r n : s c h e m a s - m i c r o s o f t - c o m : o f f i c e : o f f i c e "   x m l n s : r = " h t t p : / / s c h e m a s . o p e n x m l f o r m a t s . o r g / o f f i c e D o c u m e n t / 2 0 0 6 / r e l a t i o n s h i p s "   x m l n s : m = " h t t p : / / s c h e m a s . o p e n x m l f o r m a t s . o r g / o f f i c e D o c u m e n t / 2 0 0 6 / m a t h "   x m l n s : v = " u r n : s c h e m a s - m i c r o s o f t - c o m : v m l "   x m l n s : w p 1 4 = " h t t p : / / s c h e m a s . m i c r o s o f t . c o m / o f f i c e / w o r d / 2 0 1 0 / w o r d p r o c e s s i n g D r a w i n g "   x m l n s : w p = " h t t p : / / s c h e m a s . o p e n x m l f o r m a t s . o r g / d r a w i n g m l / 2 0 0 6 / w o r d p r o c e s s i n g D r a w i n g "   x m l n s : w 1 0 = " u r n : s c h e m a s - m i c r o s o f t - c o m : o f f i c e : w o r d "   x m l n s : w = " h t t p : / / s c h e m a s . o p e n x m l f o r m a t s . o r g / w o r d p r o c e s s i n g m l / 2 0 0 6 / m a i n "   x m l n s : w 1 4 = " h t t p : / / s c h e m a s . m i c r o s o f t . c o m / o f f i c e / w o r d / 2 0 1 0 / w o r d m l "   x m l n s : w 1 5 = " h t t p : / / s c h e m a s . m i c r o s o f t . c o m / o f f i c e / w o r d / 2 0 1 2 / w o r d m l "   x m l n s : w 1 6 c e x = " h t t p : / / s c h e m a s . m i c r o s o f t . c o m / o f f i c e / w o r d / 2 0 1 8 / w o r d m l / c e x "   x m l n s : w 1 6 c i d = " h t t p : / / s c h e m a s . m i c r o s o f t . c o m / o f f i c e / w o r d / 2 0 1 6 / w o r d m l / c i d "   x m l n s : w 1 6 = " h t t p : / / s c h e m a s . m i c r o s o f t . c o m / o f f i c e / w o r d / 2 0 1 8 / w o r d m l "   x m l n s : w 1 6 s e = " h t t p : / / s c h e m a s . m i c r o s o f t . c o m / o f f i c e / w o r d / 2 0 1 5 / w o r d m l / s y m e x "   x m l n s : w p g = " h t t p : / / s c h e m a s . m i c r o s o f t . c o m / o f f i c e / w o r d / 2 0 1 0 / w o r d p r o c e s s i n g G r o u p "   x m l n s : w p i = " h t t p : / / s c h e m a s . m i c r o s o f t . c o m / o f f i c e / w o r d / 2 0 1 0 / w o r d p r o c e s s i n g I n k "   x m l n s : w n e = " h t t p : / / s c h e m a s . m i c r o s o f t . c o m / o f f i c e / w o r d / 2 0 0 6 / w o r d m l "   x m l n s : w p s = " h t t p : / / s c h e m a s . m i c r o s o f t . c o m / o f f i c e / w o r d / 2 0 1 0 / w o r d p r o c e s s i n g S h a p e "   m c : I g n o r a b l e = " w 1 4   w 1 5   w 1 6 s e   w 1 6 c i d   w 1 6   w 1 6 c e x   w p 1 4 " & g t ; & l t ; w : b o d y & g t ; & l t ; w : p   w : r s i d R = " 0 0 0 0 0 0 0 0 "   w : r s i d R D e f a u l t = " 0 0 6 4 4 F F 8 " & g t ; & l t ; w : r   w : r s i d R P r = " 0 0 6 4 4 F F 8 " & g t ; & l t ; w : r P r & g t ; & l t ; w : s z   w : v a l = " 1 0 " / & g t ; & l t ; w : s z C s   w : v a l = " 1 0 " / & g t ; & l t ; / w : r P r & g t ; & l t ; w : t & g t ; D e s c r i p c i o n C o n c e p t o & l t ; / w : t & g t ; & l t ; / w : r & g t ; & l t ; / w : p & g t ; & l t ; w : s e c t P r   w : r s i d R = " 0 0 0 0 0 0 0 0 " & g t ; & l t ; w : p g S z   w : w = " 1 2 2 4 0 "   w : h = " 1 5 8 4 0 " / & g t ; & l t ; w : p g M a r   w : t o p = " 1 4 4 0 "   w : r i g h t = " 1 4 4 0 "   w : b o t t o m = " 1 4 4 0 "   w : l e f t = " 1 4 4 0 "   w : h e a d e r = " 7 2 0 "   w : f o o t e r = " 7 2 0 "   w : g u t t e r = " 0 " / & g t ; & l t ; w : c o l s   w : s p a c e = " 7 2 0 " / & g t ; & l t ; / w : s e c t P r & g t ; & l t ; / w : b o d y & g t ; & l t ; / w : d o c u m e n t & g t ; & l t ; / p k g : x m l D a t a & g t ; & l t ; / p k g : p a r t & g t ; & l t ; p k g : p a r t   p k g : n a m e = " / w o r d / _ r e l s / d o c u m e n t . x m l . r e l s "   p k g : c o n t e n t T y p e = " a p p l i c a t i o n / v n d . o p e n x m l f o r m a t s - p a c k a g e . r e l a t i o n s h i p s + x m l "   p k g : p a d d i n g = " 2 5 6 " & g t ; & l t ; p k g : x m l D a t a & g t ; & l t ; R e l a t i o n s h i p s   x m l n s = " h t t p : / / s c h e m a s . o p e n x m l f o r m a t s . o r g / p a c k a g e / 2 0 0 6 / r e l a t i o n s h i p s " & g t ; & l t ; R e l a t i o n s h i p   I d = " r I d 1 "   T y p e = " h t t p : / / s c h e m a s . o p e n x m l f o r m a t s . o r g / o f f i c e D o c u m e n t / 2 0 0 6 / r e l a t i o n s h i p s / s t y l e s "   T a r g e t = " s t y l e s . x m l " / & g t ; & l t ; / R e l a t i o n s h i p s & g t ; & l t ; / p k g : x m l D a t a & g t ; & l t ; / p k g : p a r t & g t ; & l t ; p k g : p a r t   p k g : n a m e = " / w o r d / s t y l e s . x m l "   p k g : c o n t e n t T y p e = " a p p l i c a t i o n / v n d . o p e n x m l f o r m a t s - o f f i c e d o c u m e n t . w o r d p r o c e s s i n g m l . s t y l e s + x m l " & g t ; & l t ; p k g : x m l D a t a & g t ; & l t ; w : s t y l e s   x m l n s : m c = " h t t p : / / s c h e m a s . o p e n x m l f o r m a t s . o r g / m a r k u p - c o m p a t i b i l i t y / 2 0 0 6 "   x m l n s : r = " h t t p : / / s c h e m a s . o p e n x m l f o r m a t s . o r g / o f f i c e D o c u m e n t / 2 0 0 6 / r e l a t i o n s h i p s "   x m l n s : w = " h t t p : / / s c h e m a s . o p e n x m l f o r m a t s . o r g / w o r d p r o c e s s i n g m l / 2 0 0 6 / m a i n "   x m l n s : w 1 4 = " h t t p : / / s c h e m a s . m i c r o s o f t . c o m / o f f i c e / w o r d / 2 0 1 0 / w o r d m l "   x m l n s : w 1 5 = " h t t p : / / s c h e m a s . m i c r o s o f t . c o m / o f f i c e / w o r d / 2 0 1 2 / w o r d m l "   x m l n s : w 1 6 c e x = " h t t p : / / s c h e m a s . m i c r o s o f t . c o m / o f f i c e / w o r d / 2 0 1 8 / w o r d m l / c e x "   x m l n s : w 1 6 c i d = " h t t p : / / s c h e m a s . m i c r o s o f t . c o m / o f f i c e / w o r d / 2 0 1 6 / w o r d m l / c i d "   x m l n s : w 1 6 = " h t t p : / / s c h e m a s . m i c r o s o f t . c o m / o f f i c e / w o r d / 2 0 1 8 / w o r d m l "   x m l n s : w 1 6 s e = " h t t p : / / s c h e m a s . m i c r o s o f t . c o m / o f f i c e / w o r d / 2 0 1 5 / w o r d m l / s y m e x "   m c : I g n o r a b l e = " w 1 4   w 1 5   w 1 6 s e   w 1 6 c i d   w 1 6   w 1 6 c e x " & g t ; & l t ; w : d o c D e f a u l t s & g t ; & l t ; w : r P r D e f a u l t & g t ; & l t ; w : r P r & g t ; & l t ; w : r F o n t s   w : a s c i i T h e m e = " m i n o r H A n s i "   w : e a s t A s i a T h e m e = " m i n o r E a s t A s i a "   w : h A n s i T h e m e = " m i n o r H A n s i "   w : c s t h e m e = " m i n o r B i d i " / & g t ; & l t ; w : s z   w : v a l = " 2 2 " / & g t ; & l t ; w : s z C s   w : v a l = " 2 2 " / & g t ; & l t ; w : l a n g   w : v a l = " e n - U S "   w : e a s t A s i a = " e n - U S "   w : b i d i = " a r - S A " / & g t ; & l t ; / w : r P r & g t ; & l t ; / w : r P r D e f a u l t & g t ; & l t ; w : p P r D e f a u l t & g t ; & l t ; w : p P r & g t ; & l t ; w : s p a c i n g   w : a f t e r = " 1 6 0 "   w : l i n e = " 2 5 9 "   w : l i n e R u l e = " a u t o " / & g t ; & l t ; / w : p P r & g t ; & l t ; / w : p P r D e f a u l t & g t ; & l t ; / w : d o c D e f a u l t s & g t ; & l t ; w : s t y l e   w : t y p e = " p a r a g r a p h "   w : d e f a u l t = " 1 "   w : s t y l e I d = " N o r m a l " & g t ; & l t ; w : n a m e   w : v a l = " N o r m a l " / & g t ; & l t ; w : q F o r m a t / & g t ; & l t ; / w : s t y l e & g t ; & l t ; w : s t y l e   w : t y p e = " c h a r a c t e r "   w : d e f a u l t = " 1 "   w : s t y l e I d = " D e f a u l t P a r a g r a p h F o n t " & g t ; & l t ; w : n a m e   w : v a l = " D e f a u l t   P a r a g r a p h   F o n t " / & g t ; & l t ; w : u i P r i o r i t y   w : v a l = " 1 " / & g t ; & l t ; w : s e m i H i d d e n / & g t ; & l t ; w : u n h i d e W h e n U s e d / & g t ; & l t ; / w : s t y l e & g t ; & l t ; w : s t y l e   w : t y p e = " t a b l e "   w : d e f a u l t = " 1 "   w : s t y l e I d = " T a b l e N o r m a l " & g t ; & l t ; w : n a m e   w : v a l = " N o r m a l   T a b l e " / & g t ; & l t ; w : u i P r i o r i t y   w : v a l = " 9 9 " / & g t ; & l t ; w : s e m i H i d d e n / & g t ; & l t ; w : u n h i d e W h e n U s e d / & g t ; & l t ; w : t b l P r & g t ; & l t ; w : t b l I n d   w : w = " 0 "   w : t y p e = " d x a " / & g t ; & l t ; w : t b l C e l l M a r & g t ; & l t ; w : t o p   w : w = " 0 "   w : t y p e = " d x a " / & g t ; & l t ; w : l e f t   w : w = " 1 0 8 "   w : t y p e = " d x a " / & g t ; & l t ; w : b o t t o m   w : w = " 0 "   w : t y p e = " d x a " / & g t ; & l t ; w : r i g h t   w : w = " 1 0 8 "   w : t y p e = " d x a " / & g t ; & l t ; / w : t b l C e l l M a r & g t ; & l t ; / w : t b l P r & g t ; & l t ; / w : s t y l e & g t ; & l t ; w : s t y l e   w : t y p e = " n u m b e r i n g "   w : d e f a u l t = " 1 "   w : s t y l e I d = " N o L i s t " & g t ; & l t ; w : n a m e   w : v a l = " N o   L i s t " / & g t ; & l t ; w : u i P r i o r i t y   w : v a l = " 9 9 " / & g t ; & l t ; w : s e m i H i d d e n / & g t ; & l t ; w : u n h i d e W h e n U s e d / & g t ; & l t ; / w : s t y l e & g t ; & l t ; w : s t y l e   w : t y p e = " t a b l e "   w : s t y l e I d = " T a b l e G r i d " & g t ; & l t ; w : n a m e   w : v a l = " T a b l e   G r i d " / & g t ; & l t ; w : b a s e d O n   w : v a l = " T a b l e N o r m a l " / & g t ; & l t ; w : u i P r i o r i t y   w : v a l = " 3 9 " / & g t ; & l t ; w : r s i d   w : v a l = " 0 0 E 5 0 F 2 C " / & g t ; & l t ; w : p P r & g t ; & l t ; w : s p a c i n g   w : a f t e r = " 0 "   w : l i n e = " 2 4 0 "   w : l i n e R u l e = " a u t o " / & g t ; & l t ; / w : p P r & g t ; & l t ; w : r P r & g t ; & l t ; w : r F o n t s   w : e a s t A s i a T h e m e = " m i n o r H A n s i " / & g t ; & l t ; w : l a n g   w : v a l = " e s - M X " / & g t ; & l t ; / w : r P r & g t ; & l t ; w : t b l P r & g t ; & l t ; w : t b l B o r d e r s & g t ; & l t ; w : t o p   w : v a l = " s i n g l e "   w : s z = " 4 "   w : s p a c e = " 0 "   w : c o l o r = " a u t o " / & g t ; & l t ; w : l e f t   w : v a l = " s i n g l e "   w : s z = " 4 "   w : s p a c e = " 0 "   w : c o l o r = " a u t o " / & g t ; & l t ; w : b o t t o m   w : v a l = " s i n g l e "   w : s z = " 4 "   w : s p a c e = " 0 "   w : c o l o r = " a u t o " / & g t ; & l t ; w : r i g h t   w : v a l = " s i n g l e "   w : s z = " 4 "   w : s p a c e = " 0 "   w : c o l o r = " a u t o " / & g t ; & l t ; w : i n s i d e H   w : v a l = " s i n g l e "   w : s z = " 4 "   w : s p a c e = " 0 "   w : c o l o r = " a u t o " / & g t ; & l t ; w : i n s i d e V   w : v a l = " s i n g l e "   w : s z = " 4 "   w : s p a c e = " 0 "   w : c o l o r = " a u t o " / & g t ; & l t ; / w : t b l B o r d e r s & g t ; & l t ; / w : t b l P r & g t ; & l t ; / w : s t y l e & g t ; & l t ; w : s t y l e   w : t y p e = " p a r a g r a p h "   w : s t y l e I d = " H e a d e r " & g t ; & l t ; w : n a m e   w : v a l = " h e a d e r " / & g t ; & l t ; w : b a s e d O n   w : v a l = " N o r m a l " / & g t ; & l t ; w : l i n k   w : v a l = " H e a d e r C h a r " / & g t ; & l t ; w : u i P r i o r i t y   w : v a l = " 9 9 " / & g t ; & l t ; w : u n h i d e W h e n U s e d / & g t ; & l t ; w : r s i d   w : v a l = " 0 0 E 5 0 F 2 C " / & g t ; & l t ; w : p P r & g t ; & l t ; w : t a b s & g t ; & l t ; w : t a b   w : v a l = " c e n t e r "   w : p o s = " 4 6 8 0 " / & g t ; & l t ; w : t a b   w : v a l = " r i g h t "   w : p o s = " 9 3 6 0 " / & g t ; & l t ; / w : t a b s & g t ; & l t ; w : s p a c i n g   w : a f t e r = " 0 "   w : l i n e = " 2 4 0 "   w : l i n e R u l e = " a u t o " / & g t ; & l t ; / w : p P r & g t ; & l t ; w : r P r & g t ; & l t ; w : r F o n t s   w : e a s t A s i a T h e m e = " m i n o r H A n s i " / & g t ; & l t ; w : l a n g   w : v a l = " e s - M X " / & g t ; & l t ; / w : r P r & g t ; & l t ; / w : s t y l e & g t ; & l t ; w : s t y l e   w : t y p e = " c h a r a c t e r "   w : c u s t o m S t y l e = " 1 "   w : s t y l e I d = " H e a d e r C h a r " & g t ; & l t ; w : n a m e   w : v a l = " H e a d e r   C h a r " / & g t ; & l t ; w : b a s e d O n   w : v a l = " D e f a u l t P a r a g r a p h F o n t " / & g t ; & l t ; w : l i n k   w : v a l = " H e a d e r " / & g t ; & l t ; w : u i P r i o r i t y   w : v a l = " 9 9 " / & g t ; & l t ; w : r s i d   w : v a l = " 0 0 E 5 0 F 2 C " / & g t ; & l t ; w : r P r & g t ; & l t ; w : r F o n t s   w : e a s t A s i a T h e m e = " m i n o r H A n s i " / & g t ; & l t ; w : l a n g   w : v a l = " e s - M X " / & g t ; & l t ; / w : r P r & g t ; & l t ; / w : s t y l e & g t ; & l t ; w : s t y l e   w : t y p e = " p a r a g r a p h "   w : s t y l e I d = " F o o t e r " & g t ; & l t ; w : n a m e   w : v a l = " f o o t e r " / & g t ; & l t ; w : b a s e d O n   w : v a l = " N o r m a l " / & g t ; & l t ; w : l i n k   w : v a l = " F o o t e r C h a r " / & g t ; & l t ; w : u i P r i o r i t y   w : v a l = " 9 9 " / & g t ; & l t ; w : u n h i d e W h e n U s e d / & g t ; & l t ; w : r s i d   w : v a l = " 0 0 E 5 0 F 2 C " / & g t ; & l t ; w : p P r & g t ; & l t ; w : t a b s & g t ; & l t ; w : t a b   w : v a l = " c e n t e r "   w : p o s = " 4 6 8 0 " / & g t ; & l t ; w : t a b   w : v a l = " r i g h t "   w : p o s = " 9 3 6 0 " / & g t ; & l t ; / w : t a b s & g t ; & l t ; w : s p a c i n g   w : a f t e r = " 0 "   w : l i n e = " 2 4 0 "   w : l i n e R u l e = " a u t o " / & g t ; & l t ; / w : p P r & g t ; & l t ; w : r P r & g t ; & l t ; w : r F o n t s   w : e a s t A s i a T h e m e = " m i n o r H A n s i " / & g t ; & l t ; w : l a n g   w : v a l = " e s - M X " / & g t ; & l t ; / w : r P r & g t ; & l t ; / w : s t y l e & g t ; & l t ; w : s t y l e   w : t y p e = " c h a r a c t e r "   w : c u s t o m S t y l e = " 1 "   w : s t y l e I d = " F o o t e r C h a r " & g t ; & l t ; w : n a m e   w : v a l = " F o o t e r   C h a r " / & g t ; & l t ; w : b a s e d O n   w : v a l = " D e f a u l t P a r a g r a p h F o n t " / & g t ; & l t ; w : l i n k   w : v a l = " F o o t e r " / & g t ; & l t ; w : u i P r i o r i t y   w : v a l = " 9 9 " / & g t ; & l t ; w : r s i d   w : v a l = " 0 0 E 5 0 F 2 C " / & g t ; & l t ; w : r P r & g t ; & l t ; w : r F o n t s   w : e a s t A s i a T h e m e = " m i n o r H A n s i " / & g t ; & l t ; w : l a n g   w : v a l = " e s - M X " / & g t ; & l t ; / w : r P r & g t ; & l t ; / w : s t y l e & g t ; & l t ; w : s t y l e   w : t y p e = " c h a r a c t e r "   w : s t y l e I d = " P l a c e h o l d e r T e x t " & g t ; & l t ; w : n a m e   w : v a l = " P l a c e h o l d e r   T e x t " / & g t ; & l t ; w : b a s e d O n   w : v a l = " D e f a u l t P a r a g r a p h F o n t " / & g t ; & l t ; w : u i P r i o r i t y   w : v a l = " 9 9 " / & g t ; & l t ; w : s e m i H i d d e n / & g t ; & l t ; w : r s i d   w : v a l = " 0 0 E 5 0 F 2 C " / & g t ; & l t ; w : r P r & g t ; & l t ; w : c o l o r   w : v a l = " 8 0 8 0 8 0 " / & g t ; & l t ; / w : r P r & g t ; & l t ; / w : s t y l e & g t ; & l t ; / w : s t y l e s & g t ; & l t ; / p k g : x m l D a t a & g t ; & l t ; / p k g : p a r t & g t ; & l t ; / p k g : p a c k a g e & g t ; + 
+ < / D e s c r i p c i o n C o n c e p t o > + 
+         < D e s c u e n t o > D e s c u e n t o < / D e s c u e n t o > + 
+         < F o l i o C o n c e p t o > F o l i o C o n c e p t o < / F o l i o C o n c e p t o > + 
+         < I m p o r t e > & l t ; ? x m l   v e r s i o n = " 1 . 0 "   s t a n d a l o n e = " y e s " ? & g t ; + 
+ & l t ; ? m s o - a p p l i c a t i o n   p r o g i d = " W o r d . D o c u m e n t " ? & g t ; + 
+ & l t ; p k g : p a c k a g e   x m l n s : p k g = " h t t p : / / s c h e m a s . m i c r o s o f t . c o m / o f f i c e / 2 0 0 6 / x m l P a c k a g e " & g t ; & l t ; p k g : p a r t   p k g : n a m e = " / _ r e l s / . r e l s "   p k g : c o n t e n t T y p e = " a p p l i c a t i o n / v n d . o p e n x m l f o r m a t s - p a c k a g e . r e l a t i o n s h i p s + x m l "   p k g : p a d d i n g = " 5 1 2 " & g t ; & l t ; p k g : x m l D a t a & g t ; & l t ; R e l a t i o n s h i p s   x m l n s = " h t t p : / / s c h e m a s . o p e n x m l f o r m a t s . o r g / p a c k a g e / 2 0 0 6 / r e l a t i o n s h i p s " & g t ; & l t ; R e l a t i o n s h i p   I d = " r I d 1 "   T y p e = " h t t p : / / s c h e m a s . o p e n x m l f o r m a t s . o r g / o f f i c e D o c u m e n t / 2 0 0 6 / r e l a t i o n s h i p s / o f f i c e D o c u m e n t "   T a r g e t = " w o r d / d o c u m e n t . x m l " / & g t ; & l t ; / R e l a t i o n s h i p s & g t ; & l t ; / p k g : x m l D a t a & g t ; & l t ; / p k g : p a r t & g t ; & l t ; p k g : p a r t   p k g : n a m e = " / w o r d / d o c u m e n t . x m l "   p k g : c o n t e n t T y p e = " a p p l i c a t i o n / v n d . o p e n x m l f o r m a t s - o f f i c e d o c u m e n t . w o r d p r o c e s s i n g m l . d o c u m e n t . m a i n + x m l " & g t ; & l t ; p k g : x m l D a t a & g t ; & l t ; w : d o c u m e n t   x m l n s : w p c = " h t t p : / / s c h e m a s . m i c r o s o f t . c o m / o f f i c e / w o r d / 2 0 1 0 / w o r d p r o c e s s i n g C a n v a s "   x m l n s : c x = " h t t p : / / s c h e m a s . m i c r o s o f t . c o m / o f f i c e / d r a w i n g / 2 0 1 4 / c h a r t e x "   x m l n s : c x 1 = " h t t p : / / s c h e m a s . m i c r o s o f t . c o m / o f f i c e / d r a w i n g / 2 0 1 5 / 9 / 8 / c h a r t e x "   x m l n s : c x 2 = " h t t p : / / s c h e m a s . m i c r o s o f t . c o m / o f f i c e / d r a w i n g / 2 0 1 5 / 1 0 / 2 1 / c h a r t e x "   x m l n s : c x 3 = " h t t p : / / s c h e m a s . m i c r o s o f t . c o m / o f f i c e / d r a w i n g / 2 0 1 6 / 5 / 9 / c h a r t e x "   x m l n s : c x 4 = " h t t p : / / s c h e m a s . m i c r o s o f t . c o m / o f f i c e / d r a w i n g / 2 0 1 6 / 5 / 1 0 / c h a r t e x "   x m l n s : c x 5 = " h t t p : / / s c h e m a s . m i c r o s o f t . c o m / o f f i c e / d r a w i n g / 2 0 1 6 / 5 / 1 1 / c h a r t e x "   x m l n s : c x 6 = " h t t p : / / s c h e m a s . m i c r o s o f t . c o m / o f f i c e / d r a w i n g / 2 0 1 6 / 5 / 1 2 / c h a r t e x "   x m l n s : c x 7 = " h t t p : / / s c h e m a s . m i c r o s o f t . c o m / o f f i c e / d r a w i n g / 2 0 1 6 / 5 / 1 3 / c h a r t e x "   x m l n s : c x 8 = " h t t p : / / s c h e m a s . m i c r o s o f t . c o m / o f f i c e / d r a w i n g / 2 0 1 6 / 5 / 1 4 / c h a r t e x "   x m l n s : m c = " h t t p : / / s c h e m a s . o p e n x m l f o r m a t s . o r g / m a r k u p - c o m p a t i b i l i t y / 2 0 0 6 "   x m l n s : a i n k = " h t t p : / / s c h e m a s . m i c r o s o f t . c o m / o f f i c e / d r a w i n g / 2 0 1 6 / i n k "   x m l n s : a m 3 d = " h t t p : / / s c h e m a s . m i c r o s o f t . c o m / o f f i c e / d r a w i n g / 2 0 1 7 / m o d e l 3 d "   x m l n s : o = " u r n : s c h e m a s - m i c r o s o f t - c o m : o f f i c e : o f f i c e "   x m l n s : r = " h t t p : / / s c h e m a s . o p e n x m l f o r m a t s . o r g / o f f i c e D o c u m e n t / 2 0 0 6 / r e l a t i o n s h i p s "   x m l n s : m = " h t t p : / / s c h e m a s . o p e n x m l f o r m a t s . o r g / o f f i c e D o c u m e n t / 2 0 0 6 / m a t h "   x m l n s : v = " u r n : s c h e m a s - m i c r o s o f t - c o m : v m l "   x m l n s : w p 1 4 = " h t t p : / / s c h e m a s . m i c r o s o f t . c o m / o f f i c e / w o r d / 2 0 1 0 / w o r d p r o c e s s i n g D r a w i n g "   x m l n s : w p = " h t t p : / / s c h e m a s . o p e n x m l f o r m a t s . o r g / d r a w i n g m l / 2 0 0 6 / w o r d p r o c e s s i n g D r a w i n g "   x m l n s : w 1 0 = " u r n : s c h e m a s - m i c r o s o f t - c o m : o f f i c e : w o r d "   x m l n s : w = " h t t p : / / s c h e m a s . o p e n x m l f o r m a t s . o r g / w o r d p r o c e s s i n g m l / 2 0 0 6 / m a i n "   x m l n s : w 1 4 = " h t t p : / / s c h e m a s . m i c r o s o f t . c o m / o f f i c e / w o r d / 2 0 1 0 / w o r d m l "   x m l n s : w 1 5 = " h t t p : / / s c h e m a s . m i c r o s o f t . c o m / o f f i c e / w o r d / 2 0 1 2 / w o r d m l "   x m l n s : w 1 6 c e x = " h t t p : / / s c h e m a s . m i c r o s o f t . c o m / o f f i c e / w o r d / 2 0 1 8 / w o r d m l / c e x "   x m l n s : w 1 6 c i d = " h t t p : / / s c h e m a s . m i c r o s o f t . c o m / o f f i c e / w o r d / 2 0 1 6 / w o r d m l / c i d "   x m l n s : w 1 6 = " h t t p : / / s c h e m a s . m i c r o s o f t . c o m / o f f i c e / w o r d / 2 0 1 8 / w o r d m l "   x m l n s : w 1 6 s e = " h t t p : / / s c h e m a s . m i c r o s o f t . c o m / o f f i c e / w o r d / 2 0 1 5 / w o r d m l / s y m e x "   x m l n s : w p g = " h t t p : / / s c h e m a s . m i c r o s o f t . c o m / o f f i c e / w o r d / 2 0 1 0 / w o r d p r o c e s s i n g G r o u p "   x m l n s : w p i = " h t t p : / / s c h e m a s . m i c r o s o f t . c o m / o f f i c e / w o r d / 2 0 1 0 / w o r d p r o c e s s i n g I n k "   x m l n s : w n e = " h t t p : / / s c h e m a s . m i c r o s o f t . c o m / o f f i c e / w o r d / 2 0 0 6 / w o r d m l "   x m l n s : w p s = " h t t p : / / s c h e m a s . m i c r o s o f t . c o m / o f f i c e / w o r d / 2 0 1 0 / w o r d p r o c e s s i n g S h a p e "   m c : I g n o r a b l e = " w 1 4   w 1 5   w 1 6 s e   w 1 6 c i d   w 1 6   w 1 6 c e x   w p 1 4 " & g t ; & l t ; w : b o d y & g t ; & l t ; w : p   w : r s i d R = " 0 0 0 0 0 0 0 0 "   w : r s i d R D e f a u l t = " 0 0 6 4 4 F F 8 " & g t ; & l t ; w : r   w : r s i d R P r = " 0 0 6 4 4 F F 8 " & g t ; & l t ; w : r P r & g t ; & l t ; w : s z   w : v a l = " 1 0 " / & g t ; & l t ; w : s z C s   w : v a l = " 1 0 " / & g t ; & l t ; / w : r P r & g t ; & l t ; w : t & g t ; I m p o r t e & l t ; / w : t & g t ; & l t ; / w : r & g t ; & l t ; / w : p & g t ; & l t ; w : s e c t P r   w : r s i d R = " 0 0 0 0 0 0 0 0 " & g t ; & l t ; w : p g S z   w : w = " 1 2 2 4 0 "   w : h = " 1 5 8 4 0 " / & g t ; & l t ; w : p g M a r   w : t o p = " 1 4 4 0 "   w : r i g h t = " 1 4 4 0 "   w : b o t t o m = " 1 4 4 0 "   w : l e f t = " 1 4 4 0 "   w : h e a d e r = " 7 2 0 "   w : f o o t e r = " 7 2 0 "   w : g u t t e r = " 0 " / & g t ; & l t ; w : c o l s   w : s p a c e = " 7 2 0 " / & g t ; & l t ; / w : s e c t P r & g t ; & l t ; / w : b o d y & g t ; & l t ; / w : d o c u m e n t & g t ; & l t ; / p k g : x m l D a t a & g t ; & l t ; / p k g : p a r t & g t ; & l t ; p k g : p a r t   p k g : n a m e = " / w o r d / _ r e l s / d o c u m e n t . x m l . r e l s "   p k g : c o n t e n t T y p e = " a p p l i c a t i o n / v n d . o p e n x m l f o r m a t s - p a c k a g e . r e l a t i o n s h i p s + x m l "   p k g : p a d d i n g = " 2 5 6 " & g t ; & l t ; p k g : x m l D a t a & g t ; & l t ; R e l a t i o n s h i p s   x m l n s = " h t t p : / / s c h e m a s . o p e n x m l f o r m a t s . o r g / p a c k a g e / 2 0 0 6 / r e l a t i o n s h i p s " & g t ; & l t ; R e l a t i o n s h i p   I d = " r I d 1 "   T y p e = " h t t p : / / s c h e m a s . o p e n x m l f o r m a t s . o r g / o f f i c e D o c u m e n t / 2 0 0 6 / r e l a t i o n s h i p s / s t y l e s "   T a r g e t = " s t y l e s . x m l " / & g t ; & l t ; / R e l a t i o n s h i p s & g t ; & l t ; / p k g : x m l D a t a & g t ; & l t ; / p k g : p a r t & g t ; & l t ; p k g : p a r t   p k g : n a m e = " / w o r d / s t y l e s . x m l "   p k g : c o n t e n t T y p e = " a p p l i c a t i o n / v n d . o p e n x m l f o r m a t s - o f f i c e d o c u m e n t . w o r d p r o c e s s i n g m l . s t y l e s + x m l " & g t ; & l t ; p k g : x m l D a t a & g t ; & l t ; w : s t y l e s   x m l n s : m c = " h t t p : / / s c h e m a s . o p e n x m l f o r m a t s . o r g / m a r k u p - c o m p a t i b i l i t y / 2 0 0 6 "   x m l n s : r = " h t t p : / / s c h e m a s . o p e n x m l f o r m a t s . o r g / o f f i c e D o c u m e n t / 2 0 0 6 / r e l a t i o n s h i p s "   x m l n s : w = " h t t p : / / s c h e m a s . o p e n x m l f o r m a t s . o r g / w o r d p r o c e s s i n g m l / 2 0 0 6 / m a i n "   x m l n s : w 1 4 = " h t t p : / / s c h e m a s . m i c r o s o f t . c o m / o f f i c e / w o r d / 2 0 1 0 / w o r d m l "   x m l n s : w 1 5 = " h t t p : / / s c h e m a s . m i c r o s o f t . c o m / o f f i c e / w o r d / 2 0 1 2 / w o r d m l "   x m l n s : w 1 6 c e x = " h t t p : / / s c h e m a s . m i c r o s o f t . c o m / o f f i c e / w o r d / 2 0 1 8 / w o r d m l / c e x "   x m l n s : w 1 6 c i d = " h t t p : / / s c h e m a s . m i c r o s o f t . c o m / o f f i c e / w o r d / 2 0 1 6 / w o r d m l / c i d "   x m l n s : w 1 6 = " h t t p : / / s c h e m a s . m i c r o s o f t . c o m / o f f i c e / w o r d / 2 0 1 8 / w o r d m l "   x m l n s : w 1 6 s e = " h t t p : / / s c h e m a s . m i c r o s o f t . c o m / o f f i c e / w o r d / 2 0 1 5 / w o r d m l / s y m e x "   m c : I g n o r a b l e = " w 1 4   w 1 5   w 1 6 s e   w 1 6 c i d   w 1 6   w 1 6 c e x " & g t ; & l t ; w : d o c D e f a u l t s & g t ; & l t ; w : r P r D e f a u l t & g t ; & l t ; w : r P r & g t ; & l t ; w : r F o n t s   w : a s c i i T h e m e = " m i n o r H A n s i "   w : e a s t A s i a T h e m e = " m i n o r E a s t A s i a "   w : h A n s i T h e m e = " m i n o r H A n s i "   w : c s t h e m e = " m i n o r B i d i " / & g t ; & l t ; w : s z   w : v a l = " 2 2 " / & g t ; & l t ; w : s z C s   w : v a l = " 2 2 " / & g t ; & l t ; w : l a n g   w : v a l = " e n - U S "   w : e a s t A s i a = " e n - U S "   w : b i d i = " a r - S A " / & g t ; & l t ; / w : r P r & g t ; & l t ; / w : r P r D e f a u l t & g t ; & l t ; w : p P r D e f a u l t & g t ; & l t ; w : p P r & g t ; & l t ; w : s p a c i n g   w : a f t e r = " 1 6 0 "   w : l i n e = " 2 5 9 "   w : l i n e R u l e = " a u t o " / & g t ; & l t ; / w : p P r & g t ; & l t ; / w : p P r D e f a u l t & g t ; & l t ; / w : d o c D e f a u l t s & g t ; & l t ; w : s t y l e   w : t y p e = " p a r a g r a p h "   w : d e f a u l t = " 1 "   w : s t y l e I d = " N o r m a l " & g t ; & l t ; w : n a m e   w : v a l = " N o r m a l " / & g t ; & l t ; w : q F o r m a t / & g t ; & l t ; / w : s t y l e & g t ; & l t ; w : s t y l e   w : t y p e = " c h a r a c t e r "   w : d e f a u l t = " 1 "   w : s t y l e I d = " D e f a u l t P a r a g r a p h F o n t " & g t ; & l t ; w : n a m e   w : v a l = " D e f a u l t   P a r a g r a p h   F o n t " / & g t ; & l t ; w : u i P r i o r i t y   w : v a l = " 1 " / & g t ; & l t ; w : s e m i H i d d e n / & g t ; & l t ; w : u n h i d e W h e n U s e d / & g t ; & l t ; / w : s t y l e & g t ; & l t ; w : s t y l e   w : t y p e = " t a b l e "   w : d e f a u l t = " 1 "   w : s t y l e I d = " T a b l e N o r m a l " & g t ; & l t ; w : n a m e   w : v a l = " N o r m a l   T a b l e " / & g t ; & l t ; w : u i P r i o r i t y   w : v a l = " 9 9 " / & g t ; & l t ; w : s e m i H i d d e n / & g t ; & l t ; w : u n h i d e W h e n U s e d / & g t ; & l t ; w : t b l P r & g t ; & l t ; w : t b l I n d   w : w = " 0 "   w : t y p e = " d x a " / & g t ; & l t ; w : t b l C e l l M a r & g t ; & l t ; w : t o p   w : w = " 0 "   w : t y p e = " d x a " / & g t ; & l t ; w : l e f t   w : w = " 1 0 8 "   w : t y p e = " d x a " / & g t ; & l t ; w : b o t t o m   w : w = " 0 "   w : t y p e = " d x a " / & g t ; & l t ; w : r i g h t   w : w = " 1 0 8 "   w : t y p e = " d x a " / & g t ; & l t ; / w : t b l C e l l M a r & g t ; & l t ; / w : t b l P r & g t ; & l t ; / w : s t y l e & g t ; & l t ; w : s t y l e   w : t y p e = " n u m b e r i n g "   w : d e f a u l t = " 1 "   w : s t y l e I d = " N o L i s t " & g t ; & l t ; w : n a m e   w : v a l = " N o   L i s t " / & g t ; & l t ; w : u i P r i o r i t y   w : v a l = " 9 9 " / & g t ; & l t ; w : s e m i H i d d e n / & g t ; & l t ; w : u n h i d e W h e n U s e d / & g t ; & l t ; / w : s t y l e & g t ; & l t ; w : s t y l e   w : t y p e = " t a b l e "   w : s t y l e I d = " T a b l e G r i d " & g t ; & l t ; w : n a m e   w : v a l = " T a b l e   G r i d " / & g t ; & l t ; w : b a s e d O n   w : v a l = " T a b l e N o r m a l " / & g t ; & l t ; w : u i P r i o r i t y   w : v a l = " 3 9 " / & g t ; & l t ; w : r s i d   w : v a l = " 0 0 E 5 0 F 2 C " / & g t ; & l t ; w : p P r & g t ; & l t ; w : s p a c i n g   w : a f t e r = " 0 "   w : l i n e = " 2 4 0 "   w : l i n e R u l e = " a u t o " / & g t ; & l t ; / w : p P r & g t ; & l t ; w : r P r & g t ; & l t ; w : r F o n t s   w : e a s t A s i a T h e m e = " m i n o r H A n s i " / & g t ; & l t ; w : l a n g   w : v a l = " e s - M X " / & g t ; & l t ; / w : r P r & g t ; & l t ; w : t b l P r & g t ; & l t ; w : t b l B o r d e r s & g t ; & l t ; w : t o p   w : v a l = " s i n g l e "   w : s z = " 4 "   w : s p a c e = " 0 "   w : c o l o r = " a u t o " / & g t ; & l t ; w : l e f t   w : v a l = " s i n g l e "   w : s z = " 4 "   w : s p a c e = " 0 "   w : c o l o r = " a u t o " / & g t ; & l t ; w : b o t t o m   w : v a l = " s i n g l e "   w : s z = " 4 "   w : s p a c e = " 0 "   w : c o l o r = " a u t o " / & g t ; & l t ; w : r i g h t   w : v a l = " s i n g l e "   w : s z = " 4 "   w : s p a c e = " 0 "   w : c o l o r = " a u t o " / & g t ; & l t ; w : i n s i d e H   w : v a l = " s i n g l e "   w : s z = " 4 "   w : s p a c e = " 0 "   w : c o l o r = " a u t o " / & g t ; & l t ; w : i n s i d e V   w : v a l = " s i n g l e "   w : s z = " 4 "   w : s p a c e = " 0 "   w : c o l o r = " a u t o " / & g t ; & l t ; / w : t b l B o r d e r s & g t ; & l t ; / w : t b l P r & g t ; & l t ; / w : s t y l e & g t ; & l t ; w : s t y l e   w : t y p e = " p a r a g r a p h "   w : s t y l e I d = " H e a d e r " & g t ; & l t ; w : n a m e   w : v a l = " h e a d e r " / & g t ; & l t ; w : b a s e d O n   w : v a l = " N o r m a l " / & g t ; & l t ; w : l i n k   w : v a l = " H e a d e r C h a r " / & g t ; & l t ; w : u i P r i o r i t y   w : v a l = " 9 9 " / & g t ; & l t ; w : u n h i d e W h e n U s e d / & g t ; & l t ; w : r s i d   w : v a l = " 0 0 E 5 0 F 2 C " / & g t ; & l t ; w : p P r & g t ; & l t ; w : t a b s & g t ; & l t ; w : t a b   w : v a l = " c e n t e r "   w : p o s = " 4 6 8 0 " / & g t ; & l t ; w : t a b   w : v a l = " r i g h t "   w : p o s = " 9 3 6 0 " / & g t ; & l t ; / w : t a b s & g t ; & l t ; w : s p a c i n g   w : a f t e r = " 0 "   w : l i n e = " 2 4 0 "   w : l i n e R u l e = " a u t o " / & g t ; & l t ; / w : p P r & g t ; & l t ; w : r P r & g t ; & l t ; w : r F o n t s   w : e a s t A s i a T h e m e = " m i n o r H A n s i " / & g t ; & l t ; w : l a n g   w : v a l = " e s - M X " / & g t ; & l t ; / w : r P r & g t ; & l t ; / w : s t y l e & g t ; & l t ; w : s t y l e   w : t y p e = " c h a r a c t e r "   w : c u s t o m S t y l e = " 1 "   w : s t y l e I d = " H e a d e r C h a r " & g t ; & l t ; w : n a m e   w : v a l = " H e a d e r   C h a r " / & g t ; & l t ; w : b a s e d O n   w : v a l = " D e f a u l t P a r a g r a p h F o n t " / & g t ; & l t ; w : l i n k   w : v a l = " H e a d e r " / & g t ; & l t ; w : u i P r i o r i t y   w : v a l = " 9 9 " / & g t ; & l t ; w : r s i d   w : v a l = " 0 0 E 5 0 F 2 C " / & g t ; & l t ; w : r P r & g t ; & l t ; w : r F o n t s   w : e a s t A s i a T h e m e = " m i n o r H A n s i " / & g t ; & l t ; w : l a n g   w : v a l = " e s - M X " / & g t ; & l t ; / w : r P r & g t ; & l t ; / w : s t y l e & g t ; & l t ; w : s t y l e   w : t y p e = " p a r a g r a p h "   w : s t y l e I d = " F o o t e r " & g t ; & l t ; w : n a m e   w : v a l = " f o o t e r " / & g t ; & l t ; w : b a s e d O n   w : v a l = " N o r m a l " / & g t ; & l t ; w : l i n k   w : v a l = " F o o t e r C h a r " / & g t ; & l t ; w : u i P r i o r i t y   w : v a l = " 9 9 " / & g t ; & l t ; w : u n h i d e W h e n U s e d / & g t ; & l t ; w : r s i d   w : v a l = " 0 0 E 5 0 F 2 C " / & g t ; & l t ; w : p P r & g t ; & l t ; w : t a b s & g t ; & l t ; w : t a b   w : v a l = " c e n t e r "   w : p o s = " 4 6 8 0 " / & g t ; & l t ; w : t a b   w : v a l = " r i g h t "   w : p o s = " 9 3 6 0 " / & g t ; & l t ; / w : t a b s & g t ; & l t ; w : s p a c i n g   w : a f t e r = " 0 "   w : l i n e = " 2 4 0 "   w : l i n e R u l e = " a u t o " / & g t ; & l t ; / w : p P r & g t ; & l t ; w : r P r & g t ; & l t ; w : r F o n t s   w : e a s t A s i a T h e m e = " m i n o r H A n s i " / & g t ; & l t ; w : l a n g   w : v a l = " e s - M X " / & g t ; & l t ; / w : r P r & g t ; & l t ; / w : s t y l e & g t ; & l t ; w : s t y l e   w : t y p e = " c h a r a c t e r "   w : c u s t o m S t y l e = " 1 "   w : s t y l e I d = " F o o t e r C h a r " & g t ; & l t ; w : n a m e   w : v a l = " F o o t e r   C h a r " / & g t ; & l t ; w : b a s e d O n   w : v a l = " D e f a u l t P a r a g r a p h F o n t " / & g t ; & l t ; w : l i n k   w : v a l = " F o o t e r " / & g t ; & l t ; w : u i P r i o r i t y   w : v a l = " 9 9 " / & g t ; & l t ; w : r s i d   w : v a l = " 0 0 E 5 0 F 2 C " / & g t ; & l t ; w : r P r & g t ; & l t ; w : r F o n t s   w : e a s t A s i a T h e m e = " m i n o r H A n s i " / & g t ; & l t ; w : l a n g   w : v a l = " e s - M X " / & g t ; & l t ; / w : r P r & g t ; & l t ; / w : s t y l e & g t ; & l t ; w : s t y l e   w : t y p e = " c h a r a c t e r "   w : s t y l e I d = " P l a c e h o l d e r T e x t " & g t ; & l t ; w : n a m e   w : v a l = " P l a c e h o l d e r   T e x t " / & g t ; & l t ; w : b a s e d O n   w : v a l = " D e f a u l t P a r a g r a p h F o n t " / & g t ; & l t ; w : u i P r i o r i t y   w : v a l = " 9 9 " / & g t ; & l t ; w : s e m i H i d d e n / & g t ; & l t ; w : r s i d   w : v a l = " 0 0 E 5 0 F 2 C " / & g t ; & l t ; w : r P r & g t ; & l t ; w : c o l o r   w : v a l = " 8 0 8 0 8 0 " / & g t ; & l t ; / w : r P r & g t ; & l t ; / w : s t y l e & g t ; & l t ; / w : s t y l e s & g t ; & l t ; / p k g : x m l D a t a & g t ; & l t ; / p k g : p a r t & g t ; & l t ; / p k g : p a c k a g e & g t ; + 
+ < / I m p o r t e > + 
+         < I m p o r t e T r a s l a d o > & l t ; ? x m l   v e r s i o n = " 1 . 0 "   s t a n d a l o n e = " y e s " ? & g t ; + 
+ & l t ; ? m s o - a p p l i c a t i o n   p r o g i d = " W o r d . D o c u m e n t " ? & g t ; + 
+ & l t ; p k g : p a c k a g e   x m l n s : p k g = " h t t p : / / s c h e m a s . m i c r o s o f t . c o m / o f f i c e / 2 0 0 6 / x m l P a c k a g e " & g t ; & l t ; p k g : p a r t   p k g : n a m e = " / _ r e l s / . r e l s "   p k g : c o n t e n t T y p e = " a p p l i c a t i o n / v n d . o p e n x m l f o r m a t s - p a c k a g e . r e l a t i o n s h i p s + x m l "   p k g : p a d d i n g = " 5 1 2 " & g t ; & l t ; p k g : x m l D a t a & g t ; & l t ; R e l a t i o n s h i p s   x m l n s = " h t t p : / / s c h e m a s . o p e n x m l f o r m a t s . o r g / p a c k a g e / 2 0 0 6 / r e l a t i o n s h i p s " & g t ; & l t ; R e l a t i o n s h i p   I d = " r I d 1 "   T y p e = " h t t p : / / s c h e m a s . o p e n x m l f o r m a t s . o r g / o f f i c e D o c u m e n t / 2 0 0 6 / r e l a t i o n s h i p s / o f f i c e D o c u m e n t "   T a r g e t = " w o r d / d o c u m e n t . x m l " / & g t ; & l t ; / R e l a t i o n s h i p s & g t ; & l t ; / p k g : x m l D a t a & g t ; & l t ; / p k g : p a r t & g t ; & l t ; p k g : p a r t   p k g : n a m e = " / w o r d / d o c u m e n t . x m l "   p k g : c o n t e n t T y p e = " a p p l i c a t i o n / v n d . o p e n x m l f o r m a t s - o f f i c e d o c u m e n t . w o r d p r o c e s s i n g m l . d o c u m e n t . m a i n + x m l " & g t ; & l t ; p k g : x m l D a t a & g t ; & l t ; w : d o c u m e n t   x m l n s : w p c = " h t t p : / / s c h e m a s . m i c r o s o f t . c o m / o f f i c e / w o r d / 2 0 1 0 / w o r d p r o c e s s i n g C a n v a s "   x m l n s : c x = " h t t p : / / s c h e m a s . m i c r o s o f t . c o m / o f f i c e / d r a w i n g / 2 0 1 4 / c h a r t e x "   x m l n s : c x 1 = " h t t p : / / s c h e m a s . m i c r o s o f t . c o m / o f f i c e / d r a w i n g / 2 0 1 5 / 9 / 8 / c h a r t e x "   x m l n s : c x 2 = " h t t p : / / s c h e m a s . m i c r o s o f t . c o m / o f f i c e / d r a w i n g / 2 0 1 5 / 1 0 / 2 1 / c h a r t e x "   x m l n s : c x 3 = " h t t p : / / s c h e m a s . m i c r o s o f t . c o m / o f f i c e / d r a w i n g / 2 0 1 6 / 5 / 9 / c h a r t e x "   x m l n s : c x 4 = " h t t p : / / s c h e m a s . m i c r o s o f t . c o m / o f f i c e / d r a w i n g / 2 0 1 6 / 5 / 1 0 / c h a r t e x "   x m l n s : c x 5 = " h t t p : / / s c h e m a s . m i c r o s o f t . c o m / o f f i c e / d r a w i n g / 2 0 1 6 / 5 / 1 1 / c h a r t e x "   x m l n s : c x 6 = " h t t p : / / s c h e m a s . m i c r o s o f t . c o m / o f f i c e / d r a w i n g / 2 0 1 6 / 5 / 1 2 / c h a r t e x "   x m l n s : c x 7 = " h t t p : / / s c h e m a s . m i c r o s o f t . c o m / o f f i c e / d r a w i n g / 2 0 1 6 / 5 / 1 3 / c h a r t e x "   x m l n s : c x 8 = " h t t p : / / s c h e m a s . m i c r o s o f t . c o m / o f f i c e / d r a w i n g / 2 0 1 6 / 5 / 1 4 / c h a r t e x "   x m l n s : m c = " h t t p : / / s c h e m a s . o p e n x m l f o r m a t s . o r g / m a r k u p - c o m p a t i b i l i t y / 2 0 0 6 "   x m l n s : a i n k = " h t t p : / / s c h e m a s . m i c r o s o f t . c o m / o f f i c e / d r a w i n g / 2 0 1 6 / i n k "   x m l n s : a m 3 d = " h t t p : / / s c h e m a s . m i c r o s o f t . c o m / o f f i c e / d r a w i n g / 2 0 1 7 / m o d e l 3 d "   x m l n s : o = " u r n : s c h e m a s - m i c r o s o f t - c o m : o f f i c e : o f f i c e "   x m l n s : r = " h t t p : / / s c h e m a s . o p e n x m l f o r m a t s . o r g / o f f i c e D o c u m e n t / 2 0 0 6 / r e l a t i o n s h i p s "   x m l n s : m = " h t t p : / / s c h e m a s . o p e n x m l f o r m a t s . o r g / o f f i c e D o c u m e n t / 2 0 0 6 / m a t h "   x m l n s : v = " u r n : s c h e m a s - m i c r o s o f t - c o m : v m l "   x m l n s : w p 1 4 = " h t t p : / / s c h e m a s . m i c r o s o f t . c o m / o f f i c e / w o r d / 2 0 1 0 / w o r d p r o c e s s i n g D r a w i n g "   x m l n s : w p = " h t t p : / / s c h e m a s . o p e n x m l f o r m a t s . o r g / d r a w i n g m l / 2 0 0 6 / w o r d p r o c e s s i n g D r a w i n g "   x m l n s : w 1 0 = " u r n : s c h e m a s - m i c r o s o f t - c o m : o f f i c e : w o r d "   x m l n s : w = " h t t p : / / s c h e m a s . o p e n x m l f o r m a t s . o r g / w o r d p r o c e s s i n g m l / 2 0 0 6 / m a i n "   x m l n s : w 1 4 = " h t t p : / / s c h e m a s . m i c r o s o f t . c o m / o f f i c e / w o r d / 2 0 1 0 / w o r d m l "   x m l n s : w 1 5 = " h t t p : / / s c h e m a s . m i c r o s o f t . c o m / o f f i c e / w o r d / 2 0 1 2 / w o r d m l "   x m l n s : w 1 6 c e x = " h t t p : / / s c h e m a s . m i c r o s o f t . c o m / o f f i c e / w o r d / 2 0 1 8 / w o r d m l / c e x "   x m l n s : w 1 6 c i d = " h t t p : / / s c h e m a s . m i c r o s o f t . c o m / o f f i c e / w o r d / 2 0 1 6 / w o r d m l / c i d "   x m l n s : w 1 6 = " h t t p : / / s c h e m a s . m i c r o s o f t . c o m / o f f i c e / w o r d / 2 0 1 8 / w o r d m l "   x m l n s : w 1 6 s e = " h t t p : / / s c h e m a s . m i c r o s o f t . c o m / o f f i c e / w o r d / 2 0 1 5 / w o r d m l / s y m e x "   x m l n s : w p g = " h t t p : / / s c h e m a s . m i c r o s o f t . c o m / o f f i c e / w o r d / 2 0 1 0 / w o r d p r o c e s s i n g G r o u p "   x m l n s : w p i = " h t t p : / / s c h e m a s . m i c r o s o f t . c o m / o f f i c e / w o r d / 2 0 1 0 / w o r d p r o c e s s i n g I n k "   x m l n s : w n e = " h t t p : / / s c h e m a s . m i c r o s o f t . c o m / o f f i c e / w o r d / 2 0 0 6 / w o r d m l "   x m l n s : w p s = " h t t p : / / s c h e m a s . m i c r o s o f t . c o m / o f f i c e / w o r d / 2 0 1 0 / w o r d p r o c e s s i n g S h a p e "   m c : I g n o r a b l e = " w 1 4   w 1 5   w 1 6 s e   w 1 6 c i d   w 1 6   w 1 6 c e x   w p 1 4 " & g t ; & l t ; w : b o d y & g t ; & l t ; w : p   w : r s i d R = " 0 0 0 0 0 0 0 0 "   w : r s i d R D e f a u l t = " 0 0 6 4 4 F F 8 " & g t ; & l t ; w : r   w : r s i d R P r = " 0 0 6 4 4 F F 8 " & g t ; & l t ; w : r P r & g t ; & l t ; w : s z   w : v a l = " 1 0 " / & g t ; & l t ; w : s z C s   w : v a l = " 1 0 " / & g t ; & l t ; / w : r P r & g t ; & l t ; w : t & g t ; I m p o r t e T r a s l a d o & l t ; / w : t & g t ; & l t ; / w : r & g t ; & l t ; / w : p & g t ; & l t ; w : s e c t P r   w : r s i d R = " 0 0 0 0 0 0 0 0 " & g t ; & l t ; w : p g S z   w : w = " 1 2 2 4 0 "   w : h = " 1 5 8 4 0 " / & g t ; & l t ; w : p g M a r   w : t o p = " 1 4 4 0 "   w : r i g h t = " 1 4 4 0 "   w : b o t t o m = " 1 4 4 0 "   w : l e f t = " 1 4 4 0 "   w : h e a d e r = " 7 2 0 "   w : f o o t e r = " 7 2 0 "   w : g u t t e r = " 0 " / & g t ; & l t ; w : c o l s   w : s p a c e = " 7 2 0 " / & g t ; & l t ; / w : s e c t P r & g t ; & l t ; / w : b o d y & g t ; & l t ; / w : d o c u m e n t & g t ; & l t ; / p k g : x m l D a t a & g t ; & l t ; / p k g : p a r t & g t ; & l t ; p k g : p a r t   p k g : n a m e = " / w o r d / _ r e l s / d o c u m e n t . x m l . r e l s "   p k g : c o n t e n t T y p e = " a p p l i c a t i o n / v n d . o p e n x m l f o r m a t s - p a c k a g e . r e l a t i o n s h i p s + x m l "   p k g : p a d d i n g = " 2 5 6 " & g t ; & l t ; p k g : x m l D a t a & g t ; & l t ; R e l a t i o n s h i p s   x m l n s = " h t t p : / / s c h e m a s . o p e n x m l f o r m a t s . o r g / p a c k a g e / 2 0 0 6 / r e l a t i o n s h i p s " & g t ; & l t ; R e l a t i o n s h i p   I d = " r I d 1 "   T y p e = " h t t p : / / s c h e m a s . o p e n x m l f o r m a t s . o r g / o f f i c e D o c u m e n t / 2 0 0 6 / r e l a t i o n s h i p s / s t y l e s "   T a r g e t = " s t y l e s . x m l " / & g t ; & l t ; / R e l a t i o n s h i p s & g t ; & l t ; / p k g : x m l D a t a & g t ; & l t ; / p k g : p a r t & g t ; & l t ; p k g : p a r t   p k g : n a m e = " / w o r d / s t y l e s . x m l "   p k g : c o n t e n t T y p e = " a p p l i c a t i o n / v n d . o p e n x m l f o r m a t s - o f f i c e d o c u m e n t . w o r d p r o c e s s i n g m l . s t y l e s + x m l " & g t ; & l t ; p k g : x m l D a t a & g t ; & l t ; w : s t y l e s   x m l n s : m c = " h t t p : / / s c h e m a s . o p e n x m l f o r m a t s . o r g / m a r k u p - c o m p a t i b i l i t y / 2 0 0 6 "   x m l n s : r = " h t t p : / / s c h e m a s . o p e n x m l f o r m a t s . o r g / o f f i c e D o c u m e n t / 2 0 0 6 / r e l a t i o n s h i p s "   x m l n s : w = " h t t p : / / s c h e m a s . o p e n x m l f o r m a t s . o r g / w o r d p r o c e s s i n g m l / 2 0 0 6 / m a i n "   x m l n s : w 1 4 = " h t t p : / / s c h e m a s . m i c r o s o f t . c o m / o f f i c e / w o r d / 2 0 1 0 / w o r d m l "   x m l n s : w 1 5 = " h t t p : / / s c h e m a s . m i c r o s o f t . c o m / o f f i c e / w o r d / 2 0 1 2 / w o r d m l "   x m l n s : w 1 6 c e x = " h t t p : / / s c h e m a s . m i c r o s o f t . c o m / o f f i c e / w o r d / 2 0 1 8 / w o r d m l / c e x "   x m l n s : w 1 6 c i d = " h t t p : / / s c h e m a s . m i c r o s o f t . c o m / o f f i c e / w o r d / 2 0 1 6 / w o r d m l / c i d "   x m l n s : w 1 6 = " h t t p : / / s c h e m a s . m i c r o s o f t . c o m / o f f i c e / w o r d / 2 0 1 8 / w o r d m l "   x m l n s : w 1 6 s e = " h t t p : / / s c h e m a s . m i c r o s o f t . c o m / o f f i c e / w o r d / 2 0 1 5 / w o r d m l / s y m e x "   m c : I g n o r a b l e = " w 1 4   w 1 5   w 1 6 s e   w 1 6 c i d   w 1 6   w 1 6 c e x " & g t ; & l t ; w : d o c D e f a u l t s & g t ; & l t ; w : r P r D e f a u l t & g t ; & l t ; w : r P r & g t ; & l t ; w : r F o n t s   w : a s c i i T h e m e = " m i n o r H A n s i "   w : e a s t A s i a T h e m e = " m i n o r E a s t A s i a "   w : h A n s i T h e m e = " m i n o r H A n s i "   w : c s t h e m e = " m i n o r B i d i " / & g t ; & l t ; w : s z   w : v a l = " 2 2 " / & g t ; & l t ; w : s z C s   w : v a l = " 2 2 " / & g t ; & l t ; w : l a n g   w : v a l = " e n - U S "   w : e a s t A s i a = " e n - U S "   w : b i d i = " a r - S A " / & g t ; & l t ; / w : r P r & g t ; & l t ; / w : r P r D e f a u l t & g t ; & l t ; w : p P r D e f a u l t & g t ; & l t ; w : p P r & g t ; & l t ; w : s p a c i n g   w : a f t e r = " 1 6 0 "   w : l i n e = " 2 5 9 "   w : l i n e R u l e = " a u t o " / & g t ; & l t ; / w : p P r & g t ; & l t ; / w : p P r D e f a u l t & g t ; & l t ; / w : d o c D e f a u l t s & g t ; & l t ; w : s t y l e   w : t y p e = " p a r a g r a p h "   w : d e f a u l t = " 1 "   w : s t y l e I d = " N o r m a l " & g t ; & l t ; w : n a m e   w : v a l = " N o r m a l " / & g t ; & l t ; w : q F o r m a t / & g t ; & l t ; / w : s t y l e & g t ; & l t ; w : s t y l e   w : t y p e = " c h a r a c t e r "   w : d e f a u l t = " 1 "   w : s t y l e I d = " D e f a u l t P a r a g r a p h F o n t " & g t ; & l t ; w : n a m e   w : v a l = " D e f a u l t   P a r a g r a p h   F o n t " / & g t ; & l t ; w : u i P r i o r i t y   w : v a l = " 1 " / & g t ; & l t ; w : s e m i H i d d e n / & g t ; & l t ; w : u n h i d e W h e n U s e d / & g t ; & l t ; / w : s t y l e & g t ; & l t ; w : s t y l e   w : t y p e = " t a b l e "   w : d e f a u l t = " 1 "   w : s t y l e I d = " T a b l e N o r m a l " & g t ; & l t ; w : n a m e   w : v a l = " N o r m a l   T a b l e " / & g t ; & l t ; w : u i P r i o r i t y   w : v a l = " 9 9 " / & g t ; & l t ; w : s e m i H i d d e n / & g t ; & l t ; w : u n h i d e W h e n U s e d / & g t ; & l t ; w : t b l P r & g t ; & l t ; w : t b l I n d   w : w = " 0 "   w : t y p e = " d x a " / & g t ; & l t ; w : t b l C e l l M a r & g t ; & l t ; w : t o p   w : w = " 0 "   w : t y p e = " d x a " / & g t ; & l t ; w : l e f t   w : w = " 1 0 8 "   w : t y p e = " d x a " / & g t ; & l t ; w : b o t t o m   w : w = " 0 "   w : t y p e = " d x a " / & g t ; & l t ; w : r i g h t   w : w = " 1 0 8 "   w : t y p e = " d x a " / & g t ; & l t ; / w : t b l C e l l M a r & g t ; & l t ; / w : t b l P r & g t ; & l t ; / w : s t y l e & g t ; & l t ; w : s t y l e   w : t y p e = " n u m b e r i n g "   w : d e f a u l t = " 1 "   w : s t y l e I d = " N o L i s t " & g t ; & l t ; w : n a m e   w : v a l = " N o   L i s t " / & g t ; & l t ; w : u i P r i o r i t y   w : v a l = " 9 9 " / & g t ; & l t ; w : s e m i H i d d e n / & g t ; & l t ; w : u n h i d e W h e n U s e d / & g t ; & l t ; / w : s t y l e & g t ; & l t ; w : s t y l e   w : t y p e = " t a b l e "   w : s t y l e I d = " T a b l e G r i d " & g t ; & l t ; w : n a m e   w : v a l = " T a b l e   G r i d " / & g t ; & l t ; w : b a s e d O n   w : v a l = " T a b l e N o r m a l " / & g t ; & l t ; w : u i P r i o r i t y   w : v a l = " 3 9 " / & g t ; & l t ; w : r s i d   w : v a l = " 0 0 E 5 0 F 2 C " / & g t ; & l t ; w : p P r & g t ; & l t ; w : s p a c i n g   w : a f t e r = " 0 "   w : l i n e = " 2 4 0 "   w : l i n e R u l e = " a u t o " / & g t ; & l t ; / w : p P r & g t ; & l t ; w : r P r & g t ; & l t ; w : r F o n t s   w : e a s t A s i a T h e m e = " m i n o r H A n s i " / & g t ; & l t ; w : l a n g   w : v a l = " e s - M X " / & g t ; & l t ; / w : r P r & g t ; & l t ; w : t b l P r & g t ; & l t ; w : t b l B o r d e r s & g t ; & l t ; w : t o p   w : v a l = " s i n g l e "   w : s z = " 4 "   w : s p a c e = " 0 "   w : c o l o r = " a u t o " / & g t ; & l t ; w : l e f t   w : v a l = " s i n g l e "   w : s z = " 4 "   w : s p a c e = " 0 "   w : c o l o r = " a u t o " / & g t ; & l t ; w : b o t t o m   w : v a l = " s i n g l e "   w : s z = " 4 "   w : s p a c e = " 0 "   w : c o l o r = " a u t o " / & g t ; & l t ; w : r i g h t   w : v a l = " s i n g l e "   w : s z = " 4 "   w : s p a c e = " 0 "   w : c o l o r = " a u t o " / & g t ; & l t ; w : i n s i d e H   w : v a l = " s i n g l e "   w : s z = " 4 "   w : s p a c e = " 0 "   w : c o l o r = " a u t o " / & g t ; & l t ; w : i n s i d e V   w : v a l = " s i n g l e "   w : s z = " 4 "   w : s p a c e = " 0 "   w : c o l o r = " a u t o " / & g t ; & l t ; / w : t b l B o r d e r s & g t ; & l t ; / w : t b l P r & g t ; & l t ; / w : s t y l e & g t ; & l t ; w : s t y l e   w : t y p e = " p a r a g r a p h "   w : s t y l e I d = " H e a d e r " & g t ; & l t ; w : n a m e   w : v a l = " h e a d e r " / & g t ; & l t ; w : b a s e d O n   w : v a l = " N o r m a l " / & g t ; & l t ; w : l i n k   w : v a l = " H e a d e r C h a r " / & g t ; & l t ; w : u i P r i o r i t y   w : v a l = " 9 9 " / & g t ; & l t ; w : u n h i d e W h e n U s e d / & g t ; & l t ; w : r s i d   w : v a l = " 0 0 E 5 0 F 2 C " / & g t ; & l t ; w : p P r & g t ; & l t ; w : t a b s & g t ; & l t ; w : t a b   w : v a l = " c e n t e r "   w : p o s = " 4 6 8 0 " / & g t ; & l t ; w : t a b   w : v a l = " r i g h t "   w : p o s = " 9 3 6 0 " / & g t ; & l t ; / w : t a b s & g t ; & l t ; w : s p a c i n g   w : a f t e r = " 0 "   w : l i n e = " 2 4 0 "   w : l i n e R u l e = " a u t o " / & g t ; & l t ; / w : p P r & g t ; & l t ; w : r P r & g t ; & l t ; w : r F o n t s   w : e a s t A s i a T h e m e = " m i n o r H A n s i " / & g t ; & l t ; w : l a n g   w : v a l = " e s - M X " / & g t ; & l t ; / w : r P r & g t ; & l t ; / w : s t y l e & g t ; & l t ; w : s t y l e   w : t y p e = " c h a r a c t e r "   w : c u s t o m S t y l e = " 1 "   w : s t y l e I d = " H e a d e r C h a r " & g t ; & l t ; w : n a m e   w : v a l = " H e a d e r   C h a r " / & g t ; & l t ; w : b a s e d O n   w : v a l = " D e f a u l t P a r a g r a p h F o n t " / & g t ; & l t ; w : l i n k   w : v a l = " H e a d e r " / & g t ; & l t ; w : u i P r i o r i t y   w : v a l = " 9 9 " / & g t ; & l t ; w : r s i d   w : v a l = " 0 0 E 5 0 F 2 C " / & g t ; & l t ; w : r P r & g t ; & l t ; w : r F o n t s   w : e a s t A s i a T h e m e = " m i n o r H A n s i " / & g t ; & l t ; w : l a n g   w : v a l = " e s - M X " / & g t ; & l t ; / w : r P r & g t ; & l t ; / w : s t y l e & g t ; & l t ; w : s t y l e   w : t y p e = " p a r a g r a p h "   w : s t y l e I d = " F o o t e r " & g t ; & l t ; w : n a m e   w : v a l = " f o o t e r " / & g t ; & l t ; w : b a s e d O n   w : v a l = " N o r m a l " / & g t ; & l t ; w : l i n k   w : v a l = " F o o t e r C h a r " / & g t ; & l t ; w : u i P r i o r i t y   w : v a l = " 9 9 " / & g t ; & l t ; w : u n h i d e W h e n U s e d / & g t ; & l t ; w : r s i d   w : v a l = " 0 0 E 5 0 F 2 C " / & g t ; & l t ; w : p P r & g t ; & l t ; w : t a b s & g t ; & l t ; w : t a b   w : v a l = " c e n t e r "   w : p o s = " 4 6 8 0 " / & g t ; & l t ; w : t a b   w : v a l = " r i g h t "   w : p o s = " 9 3 6 0 " / & g t ; & l t ; / w : t a b s & g t ; & l t ; w : s p a c i n g   w : a f t e r = " 0 "   w : l i n e = " 2 4 0 "   w : l i n e R u l e = " a u t o " / & g t ; & l t ; / w : p P r & g t ; & l t ; w : r P r & g t ; & l t ; w : r F o n t s   w : e a s t A s i a T h e m e = " m i n o r H A n s i " / & g t ; & l t ; w : l a n g   w : v a l = " e s - M X " / & g t ; & l t ; / w : r P r & g t ; & l t ; / w : s t y l e & g t ; & l t ; w : s t y l e   w : t y p e = " c h a r a c t e r "   w : c u s t o m S t y l e = " 1 "   w : s t y l e I d = " F o o t e r C h a r " & g t ; & l t ; w : n a m e   w : v a l = " F o o t e r   C h a r " / & g t ; & l t ; w : b a s e d O n   w : v a l = " D e f a u l t P a r a g r a p h F o n t " / & g t ; & l t ; w : l i n k   w : v a l = " F o o t e r " / & g t ; & l t ; w : u i P r i o r i t y   w : v a l = " 9 9 " / & g t ; & l t ; w : r s i d   w : v a l = " 0 0 E 5 0 F 2 C " / & g t ; & l t ; w : r P r & g t ; & l t ; w : r F o n t s   w : e a s t A s i a T h e m e = " m i n o r H A n s i " / & g t ; & l t ; w : l a n g   w : v a l = " e s - M X " / & g t ; & l t ; / w : r P r & g t ; & l t ; / w : s t y l e & g t ; & l t ; w : s t y l e   w : t y p e = " c h a r a c t e r "   w : s t y l e I d = " P l a c e h o l d e r T e x t " & g t ; & l t ; w : n a m e   w : v a l = " P l a c e h o l d e r   T e x t " / & g t ; & l t ; w : b a s e d O n   w : v a l = " D e f a u l t P a r a g r a p h F o n t " / & g t ; & l t ; w : u i P r i o r i t y   w : v a l = " 9 9 " / & g t ; & l t ; w : s e m i H i d d e n / & g t ; & l t ; w : r s i d   w : v a l = " 0 0 E 5 0 F 2 C " / & g t ; & l t ; w : r P r & g t ; & l t ; w : c o l o r   w : v a l = " 8 0 8 0 8 0 " / & g t ; & l t ; / w : r P r & g t ; & l t ; / w : s t y l e & g t ; & l t ; / w : s t y l e s & g t ; & l t ; / p k g : x m l D a t a & g t ; & l t ; / p k g : p a r t & g t ; & l t ; / p k g : p a c k a g e & g t ; + 
+ < / I m p o r t e T r a s l a d o > + 
+         < I m p u e s t o T r a s l a d o > & l t ; ? x m l   v e r s i o n = " 1 . 0 "   s t a n d a l o n e = " y e s " ? & g t ; + 
+ & l t ; ? m s o - a p p l i c a t i o n   p r o g i d = " W o r d . D o c u m e n t " ? & g t ; + 
+ & l t ; p k g : p a c k a g e   x m l n s : p k g = " h t t p : / / s c h e m a s . m i c r o s o f t . c o m / o f f i c e / 2 0 0 6 / x m l P a c k a g e " & g t ; & l t ; p k g : p a r t   p k g : n a m e = " / _ r e l s / . r e l s "   p k g : c o n t e n t T y p e = " a p p l i c a t i o n / v n d . o p e n x m l f o r m a t s - p a c k a g e . r e l a t i o n s h i p s + x m l "   p k g : p a d d i n g = " 5 1 2 " & g t ; & l t ; p k g : x m l D a t a & g t ; & l t ; R e l a t i o n s h i p s   x m l n s = " h t t p : / / s c h e m a s . o p e n x m l f o r m a t s . o r g / p a c k a g e / 2 0 0 6 / r e l a t i o n s h i p s " & g t ; & l t ; R e l a t i o n s h i p   I d = " r I d 1 "   T y p e = " h t t p : / / s c h e m a s . o p e n x m l f o r m a t s . o r g / o f f i c e D o c u m e n t / 2 0 0 6 / r e l a t i o n s h i p s / o f f i c e D o c u m e n t "   T a r g e t = " w o r d / d o c u m e n t . x m l " / & g t ; & l t ; / R e l a t i o n s h i p s & g t ; & l t ; / p k g : x m l D a t a & g t ; & l t ; / p k g : p a r t & g t ; & l t ; p k g : p a r t   p k g : n a m e = " / w o r d / d o c u m e n t . x m l "   p k g : c o n t e n t T y p e = " a p p l i c a t i o n / v n d . o p e n x m l f o r m a t s - o f f i c e d o c u m e n t . w o r d p r o c e s s i n g m l . d o c u m e n t . m a i n + x m l " & g t ; & l t ; p k g : x m l D a t a & g t ; & l t ; w : d o c u m e n t   x m l n s : w p c = " h t t p : / / s c h e m a s . m i c r o s o f t . c o m / o f f i c e / w o r d / 2 0 1 0 / w o r d p r o c e s s i n g C a n v a s "   x m l n s : c x = " h t t p : / / s c h e m a s . m i c r o s o f t . c o m / o f f i c e / d r a w i n g / 2 0 1 4 / c h a r t e x "   x m l n s : c x 1 = " h t t p : / / s c h e m a s . m i c r o s o f t . c o m / o f f i c e / d r a w i n g / 2 0 1 5 / 9 / 8 / c h a r t e x "   x m l n s : c x 2 = " h t t p : / / s c h e m a s . m i c r o s o f t . c o m / o f f i c e / d r a w i n g / 2 0 1 5 / 1 0 / 2 1 / c h a r t e x "   x m l n s : c x 3 = " h t t p : / / s c h e m a s . m i c r o s o f t . c o m / o f f i c e / d r a w i n g / 2 0 1 6 / 5 / 9 / c h a r t e x "   x m l n s : c x 4 = " h t t p : / / s c h e m a s . m i c r o s o f t . c o m / o f f i c e / d r a w i n g / 2 0 1 6 / 5 / 1 0 / c h a r t e x "   x m l n s : c x 5 = " h t t p : / / s c h e m a s . m i c r o s o f t . c o m / o f f i c e / d r a w i n g / 2 0 1 6 / 5 / 1 1 / c h a r t e x "   x m l n s : c x 6 = " h t t p : / / s c h e m a s . m i c r o s o f t . c o m / o f f i c e / d r a w i n g / 2 0 1 6 / 5 / 1 2 / c h a r t e x "   x m l n s : c x 7 = " h t t p : / / s c h e m a s . m i c r o s o f t . c o m / o f f i c e / d r a w i n g / 2 0 1 6 / 5 / 1 3 / c h a r t e x "   x m l n s : c x 8 = " h t t p : / / s c h e m a s . m i c r o s o f t . c o m / o f f i c e / d r a w i n g / 2 0 1 6 / 5 / 1 4 / c h a r t e x "   x m l n s : m c = " h t t p : / / s c h e m a s . o p e n x m l f o r m a t s . o r g / m a r k u p - c o m p a t i b i l i t y / 2 0 0 6 "   x m l n s : a i n k = " h t t p : / / s c h e m a s . m i c r o s o f t . c o m / o f f i c e / d r a w i n g / 2 0 1 6 / i n k "   x m l n s : a m 3 d = " h t t p : / / s c h e m a s . m i c r o s o f t . c o m / o f f i c e / d r a w i n g / 2 0 1 7 / m o d e l 3 d "   x m l n s : o = " u r n : s c h e m a s - m i c r o s o f t - c o m : o f f i c e : o f f i c e "   x m l n s : r = " h t t p : / / s c h e m a s . o p e n x m l f o r m a t s . o r g / o f f i c e D o c u m e n t / 2 0 0 6 / r e l a t i o n s h i p s "   x m l n s : m = " h t t p : / / s c h e m a s . o p e n x m l f o r m a t s . o r g / o f f i c e D o c u m e n t / 2 0 0 6 / m a t h "   x m l n s : v = " u r n : s c h e m a s - m i c r o s o f t - c o m : v m l "   x m l n s : w p 1 4 = " h t t p : / / s c h e m a s . m i c r o s o f t . c o m / o f f i c e / w o r d / 2 0 1 0 / w o r d p r o c e s s i n g D r a w i n g "   x m l n s : w p = " h t t p : / / s c h e m a s . o p e n x m l f o r m a t s . o r g / d r a w i n g m l / 2 0 0 6 / w o r d p r o c e s s i n g D r a w i n g "   x m l n s : w 1 0 = " u r n : s c h e m a s - m i c r o s o f t - c o m : o f f i c e : w o r d "   x m l n s : w = " h t t p : / / s c h e m a s . o p e n x m l f o r m a t s . o r g / w o r d p r o c e s s i n g m l / 2 0 0 6 / m a i n "   x m l n s : w 1 4 = " h t t p : / / s c h e m a s . m i c r o s o f t . c o m / o f f i c e / w o r d / 2 0 1 0 / w o r d m l "   x m l n s : w 1 5 = " h t t p : / / s c h e m a s . m i c r o s o f t . c o m / o f f i c e / w o r d / 2 0 1 2 / w o r d m l "   x m l n s : w 1 6 c e x = " h t t p : / / s c h e m a s . m i c r o s o f t . c o m / o f f i c e / w o r d / 2 0 1 8 / w o r d m l / c e x "   x m l n s : w 1 6 c i d = " h t t p : / / s c h e m a s . m i c r o s o f t . c o m / o f f i c e / w o r d / 2 0 1 6 / w o r d m l / c i d "   x m l n s : w 1 6 = " h t t p : / / s c h e m a s . m i c r o s o f t . c o m / o f f i c e / w o r d / 2 0 1 8 / w o r d m l "   x m l n s : w 1 6 s e = " h t t p : / / s c h e m a s . m i c r o s o f t . c o m / o f f i c e / w o r d / 2 0 1 5 / w o r d m l / s y m e x "   x m l n s : w p g = " h t t p : / / s c h e m a s . m i c r o s o f t . c o m / o f f i c e / w o r d / 2 0 1 0 / w o r d p r o c e s s i n g G r o u p "   x m l n s : w p i = " h t t p : / / s c h e m a s . m i c r o s o f t . c o m / o f f i c e / w o r d / 2 0 1 0 / w o r d p r o c e s s i n g I n k "   x m l n s : w n e = " h t t p : / / s c h e m a s . m i c r o s o f t . c o m / o f f i c e / w o r d / 2 0 0 6 / w o r d m l "   x m l n s : w p s = " h t t p : / / s c h e m a s . m i c r o s o f t . c o m / o f f i c e / w o r d / 2 0 1 0 / w o r d p r o c e s s i n g S h a p e "   m c : I g n o r a b l e = " w 1 4   w 1 5   w 1 6 s e   w 1 6 c i d   w 1 6   w 1 6 c e x   w p 1 4 " & g t ; & l t ; w : b o d y & g t ; & l t ; w : p   w : r s i d R = " 0 0 0 0 0 0 0 0 "   w : r s i d R D e f a u l t = " 0 0 6 4 4 F F 8 " & g t ; & l t ; w : r   w : r s i d R P r = " 0 0 6 4 4 F F 8 " & g t ; & l t ; w : r P r & g t ; & l t ; w : s z   w : v a l = " 1 0 " / & g t ; & l t ; w : s z C s   w : v a l = " 1 0 " / & g t ; & l t ; / w : r P r & g t ; & l t ; w : t & g t ; I m p u e s t o T r a s l a d o & l t ; / w : t & g t ; & l t ; / w : r & g t ; & l t ; / w : p & g t ; & l t ; w : s e c t P r   w : r s i d R = " 0 0 0 0 0 0 0 0 " & g t ; & l t ; w : p g S z   w : w = " 1 2 2 4 0 "   w : h = " 1 5 8 4 0 " / & g t ; & l t ; w : p g M a r   w : t o p = " 1 4 4 0 "   w : r i g h t = " 1 4 4 0 "   w : b o t t o m = " 1 4 4 0 "   w : l e f t = " 1 4 4 0 "   w : h e a d e r = " 7 2 0 "   w : f o o t e r = " 7 2 0 "   w : g u t t e r = " 0 " / & g t ; & l t ; w : c o l s   w : s p a c e = " 7 2 0 " / & g t ; & l t ; / w : s e c t P r & g t ; & l t ; / w : b o d y & g t ; & l t ; / w : d o c u m e n t & g t ; & l t ; / p k g : x m l D a t a & g t ; & l t ; / p k g : p a r t & g t ; & l t ; p k g : p a r t   p k g : n a m e = " / w o r d / _ r e l s / d o c u m e n t . x m l . r e l s "   p k g : c o n t e n t T y p e = " a p p l i c a t i o n / v n d . o p e n x m l f o r m a t s - p a c k a g e . r e l a t i o n s h i p s + x m l "   p k g : p a d d i n g = " 2 5 6 " & g t ; & l t ; p k g : x m l D a t a & g t ; & l t ; R e l a t i o n s h i p s   x m l n s = " h t t p : / / s c h e m a s . o p e n x m l f o r m a t s . o r g / p a c k a g e / 2 0 0 6 / r e l a t i o n s h i p s " & g t ; & l t ; R e l a t i o n s h i p   I d = " r I d 1 "   T y p e = " h t t p : / / s c h e m a s . o p e n x m l f o r m a t s . o r g / o f f i c e D o c u m e n t / 2 0 0 6 / r e l a t i o n s h i p s / s t y l e s "   T a r g e t = " s t y l e s . x m l " / & g t ; & l t ; / R e l a t i o n s h i p s & g t ; & l t ; / p k g : x m l D a t a & g t ; & l t ; / p k g : p a r t & g t ; & l t ; p k g : p a r t   p k g : n a m e = " / w o r d / s t y l e s . x m l "   p k g : c o n t e n t T y p e = " a p p l i c a t i o n / v n d . o p e n x m l f o r m a t s - o f f i c e d o c u m e n t . w o r d p r o c e s s i n g m l . s t y l e s + x m l " & g t ; & l t ; p k g : x m l D a t a & g t ; & l t ; w : s t y l e s   x m l n s : m c = " h t t p : / / s c h e m a s . o p e n x m l f o r m a t s . o r g / m a r k u p - c o m p a t i b i l i t y / 2 0 0 6 "   x m l n s : r = " h t t p : / / s c h e m a s . o p e n x m l f o r m a t s . o r g / o f f i c e D o c u m e n t / 2 0 0 6 / r e l a t i o n s h i p s "   x m l n s : w = " h t t p : / / s c h e m a s . o p e n x m l f o r m a t s . o r g / w o r d p r o c e s s i n g m l / 2 0 0 6 / m a i n "   x m l n s : w 1 4 = " h t t p : / / s c h e m a s . m i c r o s o f t . c o m / o f f i c e / w o r d / 2 0 1 0 / w o r d m l "   x m l n s : w 1 5 = " h t t p : / / s c h e m a s . m i c r o s o f t . c o m / o f f i c e / w o r d / 2 0 1 2 / w o r d m l "   x m l n s : w 1 6 c e x = " h t t p : / / s c h e m a s . m i c r o s o f t . c o m / o f f i c e / w o r d / 2 0 1 8 / w o r d m l / c e x "   x m l n s : w 1 6 c i d = " h t t p : / / s c h e m a s . m i c r o s o f t . c o m / o f f i c e / w o r d / 2 0 1 6 / w o r d m l / c i d "   x m l n s : w 1 6 = " h t t p : / / s c h e m a s . m i c r o s o f t . c o m / o f f i c e / w o r d / 2 0 1 8 / w o r d m l "   x m l n s : w 1 6 s e = " h t t p : / / s c h e m a s . m i c r o s o f t . c o m / o f f i c e / w o r d / 2 0 1 5 / w o r d m l / s y m e x "   m c : I g n o r a b l e = " w 1 4   w 1 5   w 1 6 s e   w 1 6 c i d   w 1 6   w 1 6 c e x " & g t ; & l t ; w : d o c D e f a u l t s & g t ; & l t ; w : r P r D e f a u l t & g t ; & l t ; w : r P r & g t ; & l t ; w : r F o n t s   w : a s c i i T h e m e = " m i n o r H A n s i "   w : e a s t A s i a T h e m e = " m i n o r E a s t A s i a "   w : h A n s i T h e m e = " m i n o r H A n s i "   w : c s t h e m e = " m i n o r B i d i " / & g t ; & l t ; w : s z   w : v a l = " 2 2 " / & g t ; & l t ; w : s z C s   w : v a l = " 2 2 " / & g t ; & l t ; w : l a n g   w : v a l = " e n - U S "   w : e a s t A s i a = " e n - U S "   w : b i d i = " a r - S A " / & g t ; & l t ; / w : r P r & g t ; & l t ; / w : r P r D e f a u l t & g t ; & l t ; w : p P r D e f a u l t & g t ; & l t ; w : p P r & g t ; & l t ; w : s p a c i n g   w : a f t e r = " 1 6 0 "   w : l i n e = " 2 5 9 "   w : l i n e R u l e = " a u t o " / & g t ; & l t ; / w : p P r & g t ; & l t ; / w : p P r D e f a u l t & g t ; & l t ; / w : d o c D e f a u l t s & g t ; & l t ; w : s t y l e   w : t y p e = " p a r a g r a p h "   w : d e f a u l t = " 1 "   w : s t y l e I d = " N o r m a l " & g t ; & l t ; w : n a m e   w : v a l = " N o r m a l " / & g t ; & l t ; w : q F o r m a t / & g t ; & l t ; / w : s t y l e & g t ; & l t ; w : s t y l e   w : t y p e = " c h a r a c t e r "   w : d e f a u l t = " 1 "   w : s t y l e I d = " D e f a u l t P a r a g r a p h F o n t " & g t ; & l t ; w : n a m e   w : v a l = " D e f a u l t   P a r a g r a p h   F o n t " / & g t ; & l t ; w : u i P r i o r i t y   w : v a l = " 1 " / & g t ; & l t ; w : s e m i H i d d e n / & g t ; & l t ; w : u n h i d e W h e n U s e d / & g t ; & l t ; / w : s t y l e & g t ; & l t ; w : s t y l e   w : t y p e = " t a b l e "   w : d e f a u l t = " 1 "   w : s t y l e I d = " T a b l e N o r m a l " & g t ; & l t ; w : n a m e   w : v a l = " N o r m a l   T a b l e " / & g t ; & l t ; w : u i P r i o r i t y   w : v a l = " 9 9 " / & g t ; & l t ; w : s e m i H i d d e n / & g t ; & l t ; w : u n h i d e W h e n U s e d / & g t ; & l t ; w : t b l P r & g t ; & l t ; w : t b l I n d   w : w = " 0 "   w : t y p e = " d x a " / & g t ; & l t ; w : t b l C e l l M a r & g t ; & l t ; w : t o p   w : w = " 0 "   w : t y p e = " d x a " / & g t ; & l t ; w : l e f t   w : w = " 1 0 8 "   w : t y p e = " d x a " / & g t ; & l t ; w : b o t t o m   w : w = " 0 "   w : t y p e = " d x a " / & g t ; & l t ; w : r i g h t   w : w = " 1 0 8 "   w : t y p e = " d x a " / & g t ; & l t ; / w : t b l C e l l M a r & g t ; & l t ; / w : t b l P r & g t ; & l t ; / w : s t y l e & g t ; & l t ; w : s t y l e   w : t y p e = " n u m b e r i n g "   w : d e f a u l t = " 1 "   w : s t y l e I d = " N o L i s t " & g t ; & l t ; w : n a m e   w : v a l = " N o   L i s t " / & g t ; & l t ; w : u i P r i o r i t y   w : v a l = " 9 9 " / & g t ; & l t ; w : s e m i H i d d e n / & g t ; & l t ; w : u n h i d e W h e n U s e d / & g t ; & l t ; / w : s t y l e & g t ; & l t ; w : s t y l e   w : t y p e = " t a b l e "   w : s t y l e I d = " T a b l e G r i d " & g t ; & l t ; w : n a m e   w : v a l = " T a b l e   G r i d " / & g t ; & l t ; w : b a s e d O n   w : v a l = " T a b l e N o r m a l " / & g t ; & l t ; w : u i P r i o r i t y   w : v a l = " 3 9 " / & g t ; & l t ; w : r s i d   w : v a l = " 0 0 E 5 0 F 2 C " / & g t ; & l t ; w : p P r & g t ; & l t ; w : s p a c i n g   w : a f t e r = " 0 "   w : l i n e = " 2 4 0 "   w : l i n e R u l e = " a u t o " / & g t ; & l t ; / w : p P r & g t ; & l t ; w : r P r & g t ; & l t ; w : r F o n t s   w : e a s t A s i a T h e m e = " m i n o r H A n s i " / & g t ; & l t ; w : l a n g   w : v a l = " e s - M X " / & g t ; & l t ; / w : r P r & g t ; & l t ; w : t b l P r & g t ; & l t ; w : t b l B o r d e r s & g t ; & l t ; w : t o p   w : v a l = " s i n g l e "   w : s z = " 4 "   w : s p a c e = " 0 "   w : c o l o r = " a u t o " / & g t ; & l t ; w : l e f t   w : v a l = " s i n g l e "   w : s z = " 4 "   w : s p a c e = " 0 "   w : c o l o r = " a u t o " / & g t ; & l t ; w : b o t t o m   w : v a l = " s i n g l e "   w : s z = " 4 "   w : s p a c e = " 0 "   w : c o l o r = " a u t o " / & g t ; & l t ; w : r i g h t   w : v a l = " s i n g l e "   w : s z = " 4 "   w : s p a c e = " 0 "   w : c o l o r = " a u t o " / & g t ; & l t ; w : i n s i d e H   w : v a l = " s i n g l e "   w : s z = " 4 "   w : s p a c e = " 0 "   w : c o l o r = " a u t o " / & g t ; & l t ; w : i n s i d e V   w : v a l = " s i n g l e "   w : s z = " 4 "   w : s p a c e = " 0 "   w : c o l o r = " a u t o " / & g t ; & l t ; / w : t b l B o r d e r s & g t ; & l t ; / w : t b l P r & g t ; & l t ; / w : s t y l e & g t ; & l t ; w : s t y l e   w : t y p e = " p a r a g r a p h "   w : s t y l e I d = " H e a d e r " & g t ; & l t ; w : n a m e   w : v a l = " h e a d e r " / & g t ; & l t ; w : b a s e d O n   w : v a l = " N o r m a l " / & g t ; & l t ; w : l i n k   w : v a l = " H e a d e r C h a r " / & g t ; & l t ; w : u i P r i o r i t y   w : v a l = " 9 9 " / & g t ; & l t ; w : u n h i d e W h e n U s e d / & g t ; & l t ; w : r s i d   w : v a l = " 0 0 E 5 0 F 2 C " / & g t ; & l t ; w : p P r & g t ; & l t ; w : t a b s & g t ; & l t ; w : t a b   w : v a l = " c e n t e r "   w : p o s = " 4 6 8 0 " / & g t ; & l t ; w : t a b   w : v a l = " r i g h t "   w : p o s = " 9 3 6 0 " / & g t ; & l t ; / w : t a b s & g t ; & l t ; w : s p a c i n g   w : a f t e r = " 0 "   w : l i n e = " 2 4 0 "   w : l i n e R u l e = " a u t o " / & g t ; & l t ; / w : p P r & g t ; & l t ; w : r P r & g t ; & l t ; w : r F o n t s   w : e a s t A s i a T h e m e = " m i n o r H A n s i " / & g t ; & l t ; w : l a n g   w : v a l = " e s - M X " / & g t ; & l t ; / w : r P r & g t ; & l t ; / w : s t y l e & g t ; & l t ; w : s t y l e   w : t y p e = " c h a r a c t e r "   w : c u s t o m S t y l e = " 1 "   w : s t y l e I d = " H e a d e r C h a r " & g t ; & l t ; w : n a m e   w : v a l = " H e a d e r   C h a r " / & g t ; & l t ; w : b a s e d O n   w : v a l = " D e f a u l t P a r a g r a p h F o n t " / & g t ; & l t ; w : l i n k   w : v a l = " H e a d e r " / & g t ; & l t ; w : u i P r i o r i t y   w : v a l = " 9 9 " / & g t ; & l t ; w : r s i d   w : v a l = " 0 0 E 5 0 F 2 C " / & g t ; & l t ; w : r P r & g t ; & l t ; w : r F o n t s   w : e a s t A s i a T h e m e = " m i n o r H A n s i " / & g t ; & l t ; w : l a n g   w : v a l = " e s - M X " / & g t ; & l t ; / w : r P r & g t ; & l t ; / w : s t y l e & g t ; & l t ; w : s t y l e   w : t y p e = " p a r a g r a p h "   w : s t y l e I d = " F o o t e r " & g t ; & l t ; w : n a m e   w : v a l = " f o o t e r " / & g t ; & l t ; w : b a s e d O n   w : v a l = " N o r m a l " / & g t ; & l t ; w : l i n k   w : v a l = " F o o t e r C h a r " / & g t ; & l t ; w : u i P r i o r i t y   w : v a l = " 9 9 " / & g t ; & l t ; w : u n h i d e W h e n U s e d / & g t ; & l t ; w : r s i d   w : v a l = " 0 0 E 5 0 F 2 C " / & g t ; & l t ; w : p P r & g t ; & l t ; w : t a b s & g t ; & l t ; w : t a b   w : v a l = " c e n t e r "   w : p o s = " 4 6 8 0 " / & g t ; & l t ; w : t a b   w : v a l = " r i g h t "   w : p o s = " 9 3 6 0 " / & g t ; & l t ; / w : t a b s & g t ; & l t ; w : s p a c i n g   w : a f t e r = " 0 "   w : l i n e = " 2 4 0 "   w : l i n e R u l e = " a u t o " / & g t ; & l t ; / w : p P r & g t ; & l t ; w : r P r & g t ; & l t ; w : r F o n t s   w : e a s t A s i a T h e m e = " m i n o r H A n s i " / & g t ; & l t ; w : l a n g   w : v a l = " e s - M X " / & g t ; & l t ; / w : r P r & g t ; & l t ; / w : s t y l e & g t ; & l t ; w : s t y l e   w : t y p e = " c h a r a c t e r "   w : c u s t o m S t y l e = " 1 "   w : s t y l e I d = " F o o t e r C h a r " & g t ; & l t ; w : n a m e   w : v a l = " F o o t e r   C h a r " / & g t ; & l t ; w : b a s e d O n   w : v a l = " D e f a u l t P a r a g r a p h F o n t " / & g t ; & l t ; w : l i n k   w : v a l = " F o o t e r " / & g t ; & l t ; w : u i P r i o r i t y   w : v a l = " 9 9 " / & g t ; & l t ; w : r s i d   w : v a l = " 0 0 E 5 0 F 2 C " / & g t ; & l t ; w : r P r & g t ; & l t ; w : r F o n t s   w : e a s t A s i a T h e m e = " m i n o r H A n s i " / & g t ; & l t ; w : l a n g   w : v a l = " e s - M X " / & g t ; & l t ; / w : r P r & g t ; & l t ; / w : s t y l e & g t ; & l t ; w : s t y l e   w : t y p e = " c h a r a c t e r "   w : s t y l e I d = " P l a c e h o l d e r T e x t " & g t ; & l t ; w : n a m e   w : v a l = " P l a c e h o l d e r   T e x t " / & g t ; & l t ; w : b a s e d O n   w : v a l = " D e f a u l t P a r a g r a p h F o n t " / & g t ; & l t ; w : u i P r i o r i t y   w : v a l = " 9 9 " / & g t ; & l t ; w : s e m i H i d d e n / & g t ; & l t ; w : r s i d   w : v a l = " 0 0 E 5 0 F 2 C " / & g t ; & l t ; w : r P r & g t ; & l t ; w : c o l o r   w : v a l = " 8 0 8 0 8 0 " / & g t ; & l t ; / w : r P r & g t ; & l t ; / w : s t y l e & g t ; & l t ; / w : s t y l e s & g t ; & l t ; / p k g : x m l D a t a & g t ; & l t ; / p k g : p a r t & g t ; & l t ; / p k g : p a c k a g e & g t ; + 
+ < / I m p u e s t o T r a s l a d o > + 
+         < N o I d e n t i f i c a c i o n > & l t ; ? x m l   v e r s i o n = " 1 . 0 "   s t a n d a l o n e = " y e s " ? & g t ; + 
+ & l t ; ? m s o - a p p l i c a t i o n   p r o g i d = " W o r d . D o c u m e n t " ? & g t ; + 
+ & l t ; p k g : p a c k a g e   x m l n s : p k g = " h t t p : / / s c h e m a s . m i c r o s o f t . c o m / o f f i c e / 2 0 0 6 / x m l P a c k a g e " & g t ; & l t ; p k g : p a r t   p k g : n a m e = " / _ r e l s / . r e l s "   p k g : c o n t e n t T y p e = " a p p l i c a t i o n / v n d . o p e n x m l f o r m a t s - p a c k a g e . r e l a t i o n s h i p s + x m l "   p k g : p a d d i n g = " 5 1 2 " & g t ; & l t ; p k g : x m l D a t a & g t ; & l t ; R e l a t i o n s h i p s   x m l n s = " h t t p : / / s c h e m a s . o p e n x m l f o r m a t s . o r g / p a c k a g e / 2 0 0 6 / r e l a t i o n s h i p s " & g t ; & l t ; R e l a t i o n s h i p   I d = " r I d 1 "   T y p e = " h t t p : / / s c h e m a s . o p e n x m l f o r m a t s . o r g / o f f i c e D o c u m e n t / 2 0 0 6 / r e l a t i o n s h i p s / o f f i c e D o c u m e n t "   T a r g e t = " w o r d / d o c u m e n t . x m l " / & g t ; & l t ; / R e l a t i o n s h i p s & g t ; & l t ; / p k g : x m l D a t a & g t ; & l t ; / p k g : p a r t & g t ; & l t ; p k g : p a r t   p k g : n a m e = " / w o r d / d o c u m e n t . x m l "   p k g : c o n t e n t T y p e = " a p p l i c a t i o n / v n d . o p e n x m l f o r m a t s - o f f i c e d o c u m e n t . w o r d p r o c e s s i n g m l . d o c u m e n t . m a i n + x m l " & g t ; & l t ; p k g : x m l D a t a & g t ; & l t ; w : d o c u m e n t   x m l n s : w p c = " h t t p : / / s c h e m a s . m i c r o s o f t . c o m / o f f i c e / w o r d / 2 0 1 0 / w o r d p r o c e s s i n g C a n v a s "   x m l n s : c x = " h t t p : / / s c h e m a s . m i c r o s o f t . c o m / o f f i c e / d r a w i n g / 2 0 1 4 / c h a r t e x "   x m l n s : c x 1 = " h t t p : / / s c h e m a s . m i c r o s o f t . c o m / o f f i c e / d r a w i n g / 2 0 1 5 / 9 / 8 / c h a r t e x "   x m l n s : c x 2 = " h t t p : / / s c h e m a s . m i c r o s o f t . c o m / o f f i c e / d r a w i n g / 2 0 1 5 / 1 0 / 2 1 / c h a r t e x "   x m l n s : c x 3 = " h t t p : / / s c h e m a s . m i c r o s o f t . c o m / o f f i c e / d r a w i n g / 2 0 1 6 / 5 / 9 / c h a r t e x "   x m l n s : c x 4 = " h t t p : / / s c h e m a s . m i c r o s o f t . c o m / o f f i c e / d r a w i n g / 2 0 1 6 / 5 / 1 0 / c h a r t e x "   x m l n s : c x 5 = " h t t p : / / s c h e m a s . m i c r o s o f t . c o m / o f f i c e / d r a w i n g / 2 0 1 6 / 5 / 1 1 / c h a r t e x "   x m l n s : c x 6 = " h t t p : / / s c h e m a s . m i c r o s o f t . c o m / o f f i c e / d r a w i n g / 2 0 1 6 / 5 / 1 2 / c h a r t e x "   x m l n s : c x 7 = " h t t p : / / s c h e m a s . m i c r o s o f t . c o m / o f f i c e / d r a w i n g / 2 0 1 6 / 5 / 1 3 / c h a r t e x "   x m l n s : c x 8 = " h t t p : / / s c h e m a s . m i c r o s o f t . c o m / o f f i c e / d r a w i n g / 2 0 1 6 / 5 / 1 4 / c h a r t e x "   x m l n s : m c = " h t t p : / / s c h e m a s . o p e n x m l f o r m a t s . o r g / m a r k u p - c o m p a t i b i l i t y / 2 0 0 6 "   x m l n s : a i n k = " h t t p : / / s c h e m a s . m i c r o s o f t . c o m / o f f i c e / d r a w i n g / 2 0 1 6 / i n k "   x m l n s : a m 3 d = " h t t p : / / s c h e m a s . m i c r o s o f t . c o m / o f f i c e / d r a w i n g / 2 0 1 7 / m o d e l 3 d "   x m l n s : o = " u r n : s c h e m a s - m i c r o s o f t - c o m : o f f i c e : o f f i c e "   x m l n s : r = " h t t p : / / s c h e m a s . o p e n x m l f o r m a t s . o r g / o f f i c e D o c u m e n t / 2 0 0 6 / r e l a t i o n s h i p s "   x m l n s : m = " h t t p : / / s c h e m a s . o p e n x m l f o r m a t s . o r g / o f f i c e D o c u m e n t / 2 0 0 6 / m a t h "   x m l n s : v = " u r n : s c h e m a s - m i c r o s o f t - c o m : v m l "   x m l n s : w p 1 4 = " h t t p : / / s c h e m a s . m i c r o s o f t . c o m / o f f i c e / w o r d / 2 0 1 0 / w o r d p r o c e s s i n g D r a w i n g "   x m l n s : w p = " h t t p : / / s c h e m a s . o p e n x m l f o r m a t s . o r g / d r a w i n g m l / 2 0 0 6 / w o r d p r o c e s s i n g D r a w i n g "   x m l n s : w 1 0 = " u r n : s c h e m a s - m i c r o s o f t - c o m : o f f i c e : w o r d "   x m l n s : w = " h t t p : / / s c h e m a s . o p e n x m l f o r m a t s . o r g / w o r d p r o c e s s i n g m l / 2 0 0 6 / m a i n "   x m l n s : w 1 4 = " h t t p : / / s c h e m a s . m i c r o s o f t . c o m / o f f i c e / w o r d / 2 0 1 0 / w o r d m l "   x m l n s : w 1 5 = " h t t p : / / s c h e m a s . m i c r o s o f t . c o m / o f f i c e / w o r d / 2 0 1 2 / w o r d m l "   x m l n s : w 1 6 c e x = " h t t p : / / s c h e m a s . m i c r o s o f t . c o m / o f f i c e / w o r d / 2 0 1 8 / w o r d m l / c e x "   x m l n s : w 1 6 c i d = " h t t p : / / s c h e m a s . m i c r o s o f t . c o m / o f f i c e / w o r d / 2 0 1 6 / w o r d m l / c i d "   x m l n s : w 1 6 = " h t t p : / / s c h e m a s . m i c r o s o f t . c o m / o f f i c e / w o r d / 2 0 1 8 / w o r d m l "   x m l n s : w 1 6 s e = " h t t p : / / s c h e m a s . m i c r o s o f t . c o m / o f f i c e / w o r d / 2 0 1 5 / w o r d m l / s y m e x "   x m l n s : w p g = " h t t p : / / s c h e m a s . m i c r o s o f t . c o m / o f f i c e / w o r d / 2 0 1 0 / w o r d p r o c e s s i n g G r o u p "   x m l n s : w p i = " h t t p : / / s c h e m a s . m i c r o s o f t . c o m / o f f i c e / w o r d / 2 0 1 0 / w o r d p r o c e s s i n g I n k "   x m l n s : w n e = " h t t p : / / s c h e m a s . m i c r o s o f t . c o m / o f f i c e / w o r d / 2 0 0 6 / w o r d m l "   x m l n s : w p s = " h t t p : / / s c h e m a s . m i c r o s o f t . c o m / o f f i c e / w o r d / 2 0 1 0 / w o r d p r o c e s s i n g S h a p e "   m c : I g n o r a b l e = " w 1 4   w 1 5   w 1 6 s e   w 1 6 c i d   w 1 6   w 1 6 c e x   w p 1 4 " & g t ; & l t ; w : b o d y & g t ; & l t ; w : p   w : r s i d R = " 0 0 0 0 0 0 0 0 "   w : r s i d R D e f a u l t = " 0 0 6 4 4 F F 8 " & g t ; & l t ; w : r   w : r s i d R P r = " 0 0 6 4 4 F F 8 " & g t ; & l t ; w : r P r & g t ; & l t ; w : s z   w : v a l = " 1 0 " / & g t ; & l t ; w : s z C s   w : v a l = " 1 0 " / & g t ; & l t ; / w : r P r & g t ; & l t ; w : t & g t ; N o I d e n t i f i c a c i o n & l t ; / w : t & g t ; & l t ; / w : r & g t ; & l t ; / w : p & g t ; & l t ; w : s e c t P r   w : r s i d R = " 0 0 0 0 0 0 0 0 " & g t ; & l t ; w : p g S z   w : w = " 1 2 2 4 0 "   w : h = " 1 5 8 4 0 " / & g t ; & l t ; w : p g M a r   w : t o p = " 1 4 4 0 "   w : r i g h t = " 1 4 4 0 "   w : b o t t o m = " 1 4 4 0 "   w : l e f t = " 1 4 4 0 "   w : h e a d e r = " 7 2 0 "   w : f o o t e r = " 7 2 0 "   w : g u t t e r = " 0 " / & g t ; & l t ; w : c o l s   w : s p a c e = " 7 2 0 " / & g t ; & l t ; / w : s e c t P r & g t ; & l t ; / w : b o d y & g t ; & l t ; / w : d o c u m e n t & g t ; & l t ; / p k g : x m l D a t a & g t ; & l t ; / p k g : p a r t & g t ; & l t ; p k g : p a r t   p k g : n a m e = " / w o r d / _ r e l s / d o c u m e n t . x m l . r e l s "   p k g : c o n t e n t T y p e = " a p p l i c a t i o n / v n d . o p e n x m l f o r m a t s - p a c k a g e . r e l a t i o n s h i p s + x m l "   p k g : p a d d i n g = " 2 5 6 " & g t ; & l t ; p k g : x m l D a t a & g t ; & l t ; R e l a t i o n s h i p s   x m l n s = " h t t p : / / s c h e m a s . o p e n x m l f o r m a t s . o r g / p a c k a g e / 2 0 0 6 / r e l a t i o n s h i p s " & g t ; & l t ; R e l a t i o n s h i p   I d = " r I d 1 "   T y p e = " h t t p : / / s c h e m a s . o p e n x m l f o r m a t s . o r g / o f f i c e D o c u m e n t / 2 0 0 6 / r e l a t i o n s h i p s / s t y l e s "   T a r g e t = " s t y l e s . x m l " / & g t ; & l t ; / R e l a t i o n s h i p s & g t ; & l t ; / p k g : x m l D a t a & g t ; & l t ; / p k g : p a r t & g t ; & l t ; p k g : p a r t   p k g : n a m e = " / w o r d / s t y l e s . x m l "   p k g : c o n t e n t T y p e = " a p p l i c a t i o n / v n d . o p e n x m l f o r m a t s - o f f i c e d o c u m e n t . w o r d p r o c e s s i n g m l . s t y l e s + x m l " & g t ; & l t ; p k g : x m l D a t a & g t ; & l t ; w : s t y l e s   x m l n s : m c = " h t t p : / / s c h e m a s . o p e n x m l f o r m a t s . o r g / m a r k u p - c o m p a t i b i l i t y / 2 0 0 6 "   x m l n s : r = " h t t p : / / s c h e m a s . o p e n x m l f o r m a t s . o r g / o f f i c e D o c u m e n t / 2 0 0 6 / r e l a t i o n s h i p s "   x m l n s : w = " h t t p : / / s c h e m a s . o p e n x m l f o r m a t s . o r g / w o r d p r o c e s s i n g m l / 2 0 0 6 / m a i n "   x m l n s : w 1 4 = " h t t p : / / s c h e m a s . m i c r o s o f t . c o m / o f f i c e / w o r d / 2 0 1 0 / w o r d m l "   x m l n s : w 1 5 = " h t t p : / / s c h e m a s . m i c r o s o f t . c o m / o f f i c e / w o r d / 2 0 1 2 / w o r d m l "   x m l n s : w 1 6 c e x = " h t t p : / / s c h e m a s . m i c r o s o f t . c o m / o f f i c e / w o r d / 2 0 1 8 / w o r d m l / c e x "   x m l n s : w 1 6 c i d = " h t t p : / / s c h e m a s . m i c r o s o f t . c o m / o f f i c e / w o r d / 2 0 1 6 / w o r d m l / c i d "   x m l n s : w 1 6 = " h t t p : / / s c h e m a s . m i c r o s o f t . c o m / o f f i c e / w o r d / 2 0 1 8 / w o r d m l "   x m l n s : w 1 6 s e = " h t t p : / / s c h e m a s . m i c r o s o f t . c o m / o f f i c e / w o r d / 2 0 1 5 / w o r d m l / s y m e x "   m c : I g n o r a b l e = " w 1 4   w 1 5   w 1 6 s e   w 1 6 c i d   w 1 6   w 1 6 c e x " & g t ; & l t ; w : d o c D e f a u l t s & g t ; & l t ; w : r P r D e f a u l t & g t ; & l t ; w : r P r & g t ; & l t ; w : r F o n t s   w : a s c i i T h e m e = " m i n o r H A n s i "   w : e a s t A s i a T h e m e = " m i n o r E a s t A s i a "   w : h A n s i T h e m e = " m i n o r H A n s i "   w : c s t h e m e = " m i n o r B i d i " / & g t ; & l t ; w : s z   w : v a l = " 2 2 " / & g t ; & l t ; w : s z C s   w : v a l = " 2 2 " / & g t ; & l t ; w : l a n g   w : v a l = " e n - U S "   w : e a s t A s i a = " e n - U S "   w : b i d i = " a r - S A " / & g t ; & l t ; / w : r P r & g t ; & l t ; / w : r P r D e f a u l t & g t ; & l t ; w : p P r D e f a u l t & g t ; & l t ; w : p P r & g t ; & l t ; w : s p a c i n g   w : a f t e r = " 1 6 0 "   w : l i n e = " 2 5 9 "   w : l i n e R u l e = " a u t o " / & g t ; & l t ; / w : p P r & g t ; & l t ; / w : p P r D e f a u l t & g t ; & l t ; / w : d o c D e f a u l t s & g t ; & l t ; w : s t y l e   w : t y p e = " p a r a g r a p h "   w : d e f a u l t = " 1 "   w : s t y l e I d = " N o r m a l " & g t ; & l t ; w : n a m e   w : v a l = " N o r m a l " / & g t ; & l t ; w : q F o r m a t / & g t ; & l t ; / w : s t y l e & g t ; & l t ; w : s t y l e   w : t y p e = " c h a r a c t e r "   w : d e f a u l t = " 1 "   w : s t y l e I d = " D e f a u l t P a r a g r a p h F o n t " & g t ; & l t ; w : n a m e   w : v a l = " D e f a u l t   P a r a g r a p h   F o n t " / & g t ; & l t ; w : u i P r i o r i t y   w : v a l = " 1 " / & g t ; & l t ; w : s e m i H i d d e n / & g t ; & l t ; w : u n h i d e W h e n U s e d / & g t ; & l t ; / w : s t y l e & g t ; & l t ; w : s t y l e   w : t y p e = " t a b l e "   w : d e f a u l t = " 1 "   w : s t y l e I d = " T a b l e N o r m a l " & g t ; & l t ; w : n a m e   w : v a l = " N o r m a l   T a b l e " / & g t ; & l t ; w : u i P r i o r i t y   w : v a l = " 9 9 " / & g t ; & l t ; w : s e m i H i d d e n / & g t ; & l t ; w : u n h i d e W h e n U s e d / & g t ; & l t ; w : t b l P r & g t ; & l t ; w : t b l I n d   w : w = " 0 "   w : t y p e = " d x a " / & g t ; & l t ; w : t b l C e l l M a r & g t ; & l t ; w : t o p   w : w = " 0 "   w : t y p e = " d x a " / & g t ; & l t ; w : l e f t   w : w = " 1 0 8 "   w : t y p e = " d x a " / & g t ; & l t ; w : b o t t o m   w : w = " 0 "   w : t y p e = " d x a " / & g t ; & l t ; w : r i g h t   w : w = " 1 0 8 "   w : t y p e = " d x a " / & g t ; & l t ; / w : t b l C e l l M a r & g t ; & l t ; / w : t b l P r & g t ; & l t ; / w : s t y l e & g t ; & l t ; w : s t y l e   w : t y p e = " n u m b e r i n g "   w : d e f a u l t = " 1 "   w : s t y l e I d = " N o L i s t " & g t ; & l t ; w : n a m e   w : v a l = " N o   L i s t " / & g t ; & l t ; w : u i P r i o r i t y   w : v a l = " 9 9 " / & g t ; & l t ; w : s e m i H i d d e n / & g t ; & l t ; w : u n h i d e W h e n U s e d / & g t ; & l t ; / w : s t y l e & g t ; & l t ; w : s t y l e   w : t y p e = " t a b l e "   w : s t y l e I d = " T a b l e G r i d " & g t ; & l t ; w : n a m e   w : v a l = " T a b l e   G r i d " / & g t ; & l t ; w : b a s e d O n   w : v a l = " T a b l e N o r m a l " / & g t ; & l t ; w : u i P r i o r i t y   w : v a l = " 3 9 " / & g t ; & l t ; w : r s i d   w : v a l = " 0 0 E 5 0 F 2 C " / & g t ; & l t ; w : p P r & g t ; & l t ; w : s p a c i n g   w : a f t e r = " 0 "   w : l i n e = " 2 4 0 "   w : l i n e R u l e = " a u t o " / & g t ; & l t ; / w : p P r & g t ; & l t ; w : r P r & g t ; & l t ; w : r F o n t s   w : e a s t A s i a T h e m e = " m i n o r H A n s i " / & g t ; & l t ; w : l a n g   w : v a l = " e s - M X " / & g t ; & l t ; / w : r P r & g t ; & l t ; w : t b l P r & g t ; & l t ; w : t b l B o r d e r s & g t ; & l t ; w : t o p   w : v a l = " s i n g l e "   w : s z = " 4 "   w : s p a c e = " 0 "   w : c o l o r = " a u t o " / & g t ; & l t ; w : l e f t   w : v a l = " s i n g l e "   w : s z = " 4 "   w : s p a c e = " 0 "   w : c o l o r = " a u t o " / & g t ; & l t ; w : b o t t o m   w : v a l = " s i n g l e "   w : s z = " 4 "   w : s p a c e = " 0 "   w : c o l o r = " a u t o " / & g t ; & l t ; w : r i g h t   w : v a l = " s i n g l e "   w : s z = " 4 "   w : s p a c e = " 0 "   w : c o l o r = " a u t o " / & g t ; & l t ; w : i n s i d e H   w : v a l = " s i n g l e "   w : s z = " 4 "   w : s p a c e = " 0 "   w : c o l o r = " a u t o " / & g t ; & l t ; w : i n s i d e V   w : v a l = " s i n g l e "   w : s z = " 4 "   w : s p a c e = " 0 "   w : c o l o r = " a u t o " / & g t ; & l t ; / w : t b l B o r d e r s & g t ; & l t ; / w : t b l P r & g t ; & l t ; / w : s t y l e & g t ; & l t ; w : s t y l e   w : t y p e = " p a r a g r a p h "   w : s t y l e I d = " H e a d e r " & g t ; & l t ; w : n a m e   w : v a l = " h e a d e r " / & g t ; & l t ; w : b a s e d O n   w : v a l = " N o r m a l " / & g t ; & l t ; w : l i n k   w : v a l = " H e a d e r C h a r " / & g t ; & l t ; w : u i P r i o r i t y   w : v a l = " 9 9 " / & g t ; & l t ; w : u n h i d e W h e n U s e d / & g t ; & l t ; w : r s i d   w : v a l = " 0 0 E 5 0 F 2 C " / & g t ; & l t ; w : p P r & g t ; & l t ; w : t a b s & g t ; & l t ; w : t a b   w : v a l = " c e n t e r "   w : p o s = " 4 6 8 0 " / & g t ; & l t ; w : t a b   w : v a l = " r i g h t "   w : p o s = " 9 3 6 0 " / & g t ; & l t ; / w : t a b s & g t ; & l t ; w : s p a c i n g   w : a f t e r = " 0 "   w : l i n e = " 2 4 0 "   w : l i n e R u l e = " a u t o " / & g t ; & l t ; / w : p P r & g t ; & l t ; w : r P r & g t ; & l t ; w : r F o n t s   w : e a s t A s i a T h e m e = " m i n o r H A n s i " / & g t ; & l t ; w : l a n g   w : v a l = " e s - M X " / & g t ; & l t ; / w : r P r & g t ; & l t ; / w : s t y l e & g t ; & l t ; w : s t y l e   w : t y p e = " c h a r a c t e r "   w : c u s t o m S t y l e = " 1 "   w : s t y l e I d = " H e a d e r C h a r " & g t ; & l t ; w : n a m e   w : v a l = " H e a d e r   C h a r " / & g t ; & l t ; w : b a s e d O n   w : v a l = " D e f a u l t P a r a g r a p h F o n t " / & g t ; & l t ; w : l i n k   w : v a l = " H e a d e r " / & g t ; & l t ; w : u i P r i o r i t y   w : v a l = " 9 9 " / & g t ; & l t ; w : r s i d   w : v a l = " 0 0 E 5 0 F 2 C " / & g t ; & l t ; w : r P r & g t ; & l t ; w : r F o n t s   w : e a s t A s i a T h e m e = " m i n o r H A n s i " / & g t ; & l t ; w : l a n g   w : v a l = " e s - M X " / & g t ; & l t ; / w : r P r & g t ; & l t ; / w : s t y l e & g t ; & l t ; w : s t y l e   w : t y p e = " p a r a g r a p h "   w : s t y l e I d = " F o o t e r " & g t ; & l t ; w : n a m e   w : v a l = " f o o t e r " / & g t ; & l t ; w : b a s e d O n   w : v a l = " N o r m a l " / & g t ; & l t ; w : l i n k   w : v a l = " F o o t e r C h a r " / & g t ; & l t ; w : u i P r i o r i t y   w : v a l = " 9 9 " / & g t ; & l t ; w : u n h i d e W h e n U s e d / & g t ; & l t ; w : r s i d   w : v a l = " 0 0 E 5 0 F 2 C " / & g t ; & l t ; w : p P r & g t ; & l t ; w : t a b s & g t ; & l t ; w : t a b   w : v a l = " c e n t e r "   w : p o s = " 4 6 8 0 " / & g t ; & l t ; w : t a b   w : v a l = " r i g h t "   w : p o s = " 9 3 6 0 " / & g t ; & l t ; / w : t a b s & g t ; & l t ; w : s p a c i n g   w : a f t e r = " 0 "   w : l i n e = " 2 4 0 "   w : l i n e R u l e = " a u t o " / & g t ; & l t ; / w : p P r & g t ; & l t ; w : r P r & g t ; & l t ; w : r F o n t s   w : e a s t A s i a T h e m e = " m i n o r H A n s i " / & g t ; & l t ; w : l a n g   w : v a l = " e s - M X " / & g t ; & l t ; / w : r P r & g t ; & l t ; / w : s t y l e & g t ; & l t ; w : s t y l e   w : t y p e = " c h a r a c t e r "   w : c u s t o m S t y l e = " 1 "   w : s t y l e I d = " F o o t e r C h a r " & g t ; & l t ; w : n a m e   w : v a l = " F o o t e r   C h a r " / & g t ; & l t ; w : b a s e d O n   w : v a l = " D e f a u l t P a r a g r a p h F o n t " / & g t ; & l t ; w : l i n k   w : v a l = " F o o t e r " / & g t ; & l t ; w : u i P r i o r i t y   w : v a l = " 9 9 " / & g t ; & l t ; w : r s i d   w : v a l = " 0 0 E 5 0 F 2 C " / & g t ; & l t ; w : r P r & g t ; & l t ; w : r F o n t s   w : e a s t A s i a T h e m e = " m i n o r H A n s i " / & g t ; & l t ; w : l a n g   w : v a l = " e s - M X " / & g t ; & l t ; / w : r P r & g t ; & l t ; / w : s t y l e & g t ; & l t ; w : s t y l e   w : t y p e = " c h a r a c t e r "   w : s t y l e I d = " P l a c e h o l d e r T e x t " & g t ; & l t ; w : n a m e   w : v a l = " P l a c e h o l d e r   T e x t " / & g t ; & l t ; w : b a s e d O n   w : v a l = " D e f a u l t P a r a g r a p h F o n t " / & g t ; & l t ; w : u i P r i o r i t y   w : v a l = " 9 9 " / & g t ; & l t ; w : s e m i H i d d e n / & g t ; & l t ; w : r s i d   w : v a l = " 0 0 E 5 0 F 2 C " / & g t ; & l t ; w : r P r & g t ; & l t ; w : c o l o r   w : v a l = " 8 0 8 0 8 0 " / & g t ; & l t ; / w : r P r & g t ; & l t ; / w : s t y l e & g t ; & l t ; / w : s t y l e s & g t ; & l t ; / p k g : x m l D a t a & g t ; & l t ; / p k g : p a r t & g t ; & l t ; / p k g : p a c k a g e & g t ; + 
+ < / N o I d e n t i f i c a c i o n > + 
+         < N o P r o d u c t o > & l t ; ? x m l   v e r s i o n = " 1 . 0 "   s t a n d a l o n e = " y e s " ? & g t ; + 
+ & l t ; ? m s o - a p p l i c a t i o n   p r o g i d = " W o r d . D o c u m e n t " ? & g t ; + 
+ & l t ; p k g : p a c k a g e   x m l n s : p k g = " h t t p : / / s c h e m a s . m i c r o s o f t . c o m / o f f i c e / 2 0 0 6 / x m l P a c k a g e " & g t ; & l t ; p k g : p a r t   p k g : n a m e = " / _ r e l s / . r e l s "   p k g : c o n t e n t T y p e = " a p p l i c a t i o n / v n d . o p e n x m l f o r m a t s - p a c k a g e . r e l a t i o n s h i p s + x m l "   p k g : p a d d i n g = " 5 1 2 " & g t ; & l t ; p k g : x m l D a t a & g t ; & l t ; R e l a t i o n s h i p s   x m l n s = " h t t p : / / s c h e m a s . o p e n x m l f o r m a t s . o r g / p a c k a g e / 2 0 0 6 / r e l a t i o n s h i p s " & g t ; & l t ; R e l a t i o n s h i p   I d = " r I d 1 "   T y p e = " h t t p : / / s c h e m a s . o p e n x m l f o r m a t s . o r g / o f f i c e D o c u m e n t / 2 0 0 6 / r e l a t i o n s h i p s / o f f i c e D o c u m e n t "   T a r g e t = " w o r d / d o c u m e n t . x m l " / & g t ; & l t ; / R e l a t i o n s h i p s & g t ; & l t ; / p k g : x m l D a t a & g t ; & l t ; / p k g : p a r t & g t ; & l t ; p k g : p a r t   p k g : n a m e = " / w o r d / d o c u m e n t . x m l "   p k g : c o n t e n t T y p e = " a p p l i c a t i o n / v n d . o p e n x m l f o r m a t s - o f f i c e d o c u m e n t . w o r d p r o c e s s i n g m l . d o c u m e n t . m a i n + x m l " & g t ; & l t ; p k g : x m l D a t a & g t ; & l t ; w : d o c u m e n t   x m l n s : w p c = " h t t p : / / s c h e m a s . m i c r o s o f t . c o m / o f f i c e / w o r d / 2 0 1 0 / w o r d p r o c e s s i n g C a n v a s "   x m l n s : c x = " h t t p : / / s c h e m a s . m i c r o s o f t . c o m / o f f i c e / d r a w i n g / 2 0 1 4 / c h a r t e x "   x m l n s : c x 1 = " h t t p : / / s c h e m a s . m i c r o s o f t . c o m / o f f i c e / d r a w i n g / 2 0 1 5 / 9 / 8 / c h a r t e x "   x m l n s : c x 2 = " h t t p : / / s c h e m a s . m i c r o s o f t . c o m / o f f i c e / d r a w i n g / 2 0 1 5 / 1 0 / 2 1 / c h a r t e x "   x m l n s : c x 3 = " h t t p : / / s c h e m a s . m i c r o s o f t . c o m / o f f i c e / d r a w i n g / 2 0 1 6 / 5 / 9 / c h a r t e x "   x m l n s : c x 4 = " h t t p : / / s c h e m a s . m i c r o s o f t . c o m / o f f i c e / d r a w i n g / 2 0 1 6 / 5 / 1 0 / c h a r t e x "   x m l n s : c x 5 = " h t t p : / / s c h e m a s . m i c r o s o f t . c o m / o f f i c e / d r a w i n g / 2 0 1 6 / 5 / 1 1 / c h a r t e x "   x m l n s : c x 6 = " h t t p : / / s c h e m a s . m i c r o s o f t . c o m / o f f i c e / d r a w i n g / 2 0 1 6 / 5 / 1 2 / c h a r t e x "   x m l n s : c x 7 = " h t t p : / / s c h e m a s . m i c r o s o f t . c o m / o f f i c e / d r a w i n g / 2 0 1 6 / 5 / 1 3 / c h a r t e x "   x m l n s : c x 8 = " h t t p : / / s c h e m a s . m i c r o s o f t . c o m / o f f i c e / d r a w i n g / 2 0 1 6 / 5 / 1 4 / c h a r t e x "   x m l n s : m c = " h t t p : / / s c h e m a s . o p e n x m l f o r m a t s . o r g / m a r k u p - c o m p a t i b i l i t y / 2 0 0 6 "   x m l n s : a i n k = " h t t p : / / s c h e m a s . m i c r o s o f t . c o m / o f f i c e / d r a w i n g / 2 0 1 6 / i n k "   x m l n s : a m 3 d = " h t t p : / / s c h e m a s . m i c r o s o f t . c o m / o f f i c e / d r a w i n g / 2 0 1 7 / m o d e l 3 d "   x m l n s : o = " u r n : s c h e m a s - m i c r o s o f t - c o m : o f f i c e : o f f i c e "   x m l n s : r = " h t t p : / / s c h e m a s . o p e n x m l f o r m a t s . o r g / o f f i c e D o c u m e n t / 2 0 0 6 / r e l a t i o n s h i p s "   x m l n s : m = " h t t p : / / s c h e m a s . o p e n x m l f o r m a t s . o r g / o f f i c e D o c u m e n t / 2 0 0 6 / m a t h "   x m l n s : v = " u r n : s c h e m a s - m i c r o s o f t - c o m : v m l "   x m l n s : w p 1 4 = " h t t p : / / s c h e m a s . m i c r o s o f t . c o m / o f f i c e / w o r d / 2 0 1 0 / w o r d p r o c e s s i n g D r a w i n g "   x m l n s : w p = " h t t p : / / s c h e m a s . o p e n x m l f o r m a t s . o r g / d r a w i n g m l / 2 0 0 6 / w o r d p r o c e s s i n g D r a w i n g "   x m l n s : w 1 0 = " u r n : s c h e m a s - m i c r o s o f t - c o m : o f f i c e : w o r d "   x m l n s : w = " h t t p : / / s c h e m a s . o p e n x m l f o r m a t s . o r g / w o r d p r o c e s s i n g m l / 2 0 0 6 / m a i n "   x m l n s : w 1 4 = " h t t p : / / s c h e m a s . m i c r o s o f t . c o m / o f f i c e / w o r d / 2 0 1 0 / w o r d m l "   x m l n s : w 1 5 = " h t t p : / / s c h e m a s . m i c r o s o f t . c o m / o f f i c e / w o r d / 2 0 1 2 / w o r d m l "   x m l n s : w 1 6 c e x = " h t t p : / / s c h e m a s . m i c r o s o f t . c o m / o f f i c e / w o r d / 2 0 1 8 / w o r d m l / c e x "   x m l n s : w 1 6 c i d = " h t t p : / / s c h e m a s . m i c r o s o f t . c o m / o f f i c e / w o r d / 2 0 1 6 / w o r d m l / c i d "   x m l n s : w 1 6 = " h t t p : / / s c h e m a s . m i c r o s o f t . c o m / o f f i c e / w o r d / 2 0 1 8 / w o r d m l "   x m l n s : w 1 6 s e = " h t t p : / / s c h e m a s . m i c r o s o f t . c o m / o f f i c e / w o r d / 2 0 1 5 / w o r d m l / s y m e x "   x m l n s : w p g = " h t t p : / / s c h e m a s . m i c r o s o f t . c o m / o f f i c e / w o r d / 2 0 1 0 / w o r d p r o c e s s i n g G r o u p "   x m l n s : w p i = " h t t p : / / s c h e m a s . m i c r o s o f t . c o m / o f f i c e / w o r d / 2 0 1 0 / w o r d p r o c e s s i n g I n k "   x m l n s : w n e = " h t t p : / / s c h e m a s . m i c r o s o f t . c o m / o f f i c e / w o r d / 2 0 0 6 / w o r d m l "   x m l n s : w p s = " h t t p : / / s c h e m a s . m i c r o s o f t . c o m / o f f i c e / w o r d / 2 0 1 0 / w o r d p r o c e s s i n g S h a p e "   m c : I g n o r a b l e = " w 1 4   w 1 5   w 1 6 s e   w 1 6 c i d   w 1 6   w 1 6 c e x   w p 1 4 " & g t ; & l t ; w : b o d y & g t ; & l t ; w : p   w : r s i d R = " 0 0 0 0 0 0 0 0 "   w : r s i d R D e f a u l t = " 0 0 6 4 4 F F 8 " & g t ; & l t ; w : r   w : r s i d R P r = " 0 0 6 4 4 F F 8 " & g t ; & l t ; w : r P r & g t ; & l t ; w : s z   w : v a l = " 1 0 " / & g t ; & l t ; w : s z C s   w : v a l = " 1 0 " / & g t ; & l t ; / w : r P r & g t ; & l t ; w : t & g t ; N o P r o d u c t o & l t ; / w : t & g t ; & l t ; / w : r & g t ; & l t ; / w : p & g t ; & l t ; w : s e c t P r   w : r s i d R = " 0 0 0 0 0 0 0 0 " & g t ; & l t ; w : p g S z   w : w = " 1 2 2 4 0 "   w : h = " 1 5 8 4 0 " / & g t ; & l t ; w : p g M a r   w : t o p = " 1 4 4 0 "   w : r i g h t = " 1 4 4 0 "   w : b o t t o m = " 1 4 4 0 "   w : l e f t = " 1 4 4 0 "   w : h e a d e r = " 7 2 0 "   w : f o o t e r = " 7 2 0 "   w : g u t t e r = " 0 " / & g t ; & l t ; w : c o l s   w : s p a c e = " 7 2 0 " / & g t ; & l t ; / w : s e c t P r & g t ; & l t ; / w : b o d y & g t ; & l t ; / w : d o c u m e n t & g t ; & l t ; / p k g : x m l D a t a & g t ; & l t ; / p k g : p a r t & g t ; & l t ; p k g : p a r t   p k g : n a m e = " / w o r d / _ r e l s / d o c u m e n t . x m l . r e l s "   p k g : c o n t e n t T y p e = " a p p l i c a t i o n / v n d . o p e n x m l f o r m a t s - p a c k a g e . r e l a t i o n s h i p s + x m l "   p k g : p a d d i n g = " 2 5 6 " & g t ; & l t ; p k g : x m l D a t a & g t ; & l t ; R e l a t i o n s h i p s   x m l n s = " h t t p : / / s c h e m a s . o p e n x m l f o r m a t s . o r g / p a c k a g e / 2 0 0 6 / r e l a t i o n s h i p s " & g t ; & l t ; R e l a t i o n s h i p   I d = " r I d 1 "   T y p e = " h t t p : / / s c h e m a s . o p e n x m l f o r m a t s . o r g / o f f i c e D o c u m e n t / 2 0 0 6 / r e l a t i o n s h i p s / s t y l e s "   T a r g e t = " s t y l e s . x m l " / & g t ; & l t ; / R e l a t i o n s h i p s & g t ; & l t ; / p k g : x m l D a t a & g t ; & l t ; / p k g : p a r t & g t ; & l t ; p k g : p a r t   p k g : n a m e = " / w o r d / s t y l e s . x m l "   p k g : c o n t e n t T y p e = " a p p l i c a t i o n / v n d . o p e n x m l f o r m a t s - o f f i c e d o c u m e n t . w o r d p r o c e s s i n g m l . s t y l e s + x m l " & g t ; & l t ; p k g : x m l D a t a & g t ; & l t ; w : s t y l e s   x m l n s : m c = " h t t p : / / s c h e m a s . o p e n x m l f o r m a t s . o r g / m a r k u p - c o m p a t i b i l i t y / 2 0 0 6 "   x m l n s : r = " h t t p : / / s c h e m a s . o p e n x m l f o r m a t s . o r g / o f f i c e D o c u m e n t / 2 0 0 6 / r e l a t i o n s h i p s "   x m l n s : w = " h t t p : / / s c h e m a s . o p e n x m l f o r m a t s . o r g / w o r d p r o c e s s i n g m l / 2 0 0 6 / m a i n "   x m l n s : w 1 4 = " h t t p : / / s c h e m a s . m i c r o s o f t . c o m / o f f i c e / w o r d / 2 0 1 0 / w o r d m l "   x m l n s : w 1 5 = " h t t p : / / s c h e m a s . m i c r o s o f t . c o m / o f f i c e / w o r d / 2 0 1 2 / w o r d m l "   x m l n s : w 1 6 c e x = " h t t p : / / s c h e m a s . m i c r o s o f t . c o m / o f f i c e / w o r d / 2 0 1 8 / w o r d m l / c e x "   x m l n s : w 1 6 c i d = " h t t p : / / s c h e m a s . m i c r o s o f t . c o m / o f f i c e / w o r d / 2 0 1 6 / w o r d m l / c i d "   x m l n s : w 1 6 = " h t t p : / / s c h e m a s . m i c r o s o f t . c o m / o f f i c e / w o r d / 2 0 1 8 / w o r d m l "   x m l n s : w 1 6 s e = " h t t p : / / s c h e m a s . m i c r o s o f t . c o m / o f f i c e / w o r d / 2 0 1 5 / w o r d m l / s y m e x "   m c : I g n o r a b l e = " w 1 4   w 1 5   w 1 6 s e   w 1 6 c i d   w 1 6   w 1 6 c e x " & g t ; & l t ; w : d o c D e f a u l t s & g t ; & l t ; w : r P r D e f a u l t & g t ; & l t ; w : r P r & g t ; & l t ; w : r F o n t s   w : a s c i i T h e m e = " m i n o r H A n s i "   w : e a s t A s i a T h e m e = " m i n o r E a s t A s i a "   w : h A n s i T h e m e = " m i n o r H A n s i "   w : c s t h e m e = " m i n o r B i d i " / & g t ; & l t ; w : s z   w : v a l = " 2 2 " / & g t ; & l t ; w : s z C s   w : v a l = " 2 2 " / & g t ; & l t ; w : l a n g   w : v a l = " e n - U S "   w : e a s t A s i a = " e n - U S "   w : b i d i = " a r - S A " / & g t ; & l t ; / w : r P r & g t ; & l t ; / w : r P r D e f a u l t & g t ; & l t ; w : p P r D e f a u l t & g t ; & l t ; w : p P r & g t ; & l t ; w : s p a c i n g   w : a f t e r = " 1 6 0 "   w : l i n e = " 2 5 9 "   w : l i n e R u l e = " a u t o " / & g t ; & l t ; / w : p P r & g t ; & l t ; / w : p P r D e f a u l t & g t ; & l t ; / w : d o c D e f a u l t s & g t ; & l t ; w : s t y l e   w : t y p e = " p a r a g r a p h "   w : d e f a u l t = " 1 "   w : s t y l e I d = " N o r m a l " & g t ; & l t ; w : n a m e   w : v a l = " N o r m a l " / & g t ; & l t ; w : q F o r m a t / & g t ; & l t ; / w : s t y l e & g t ; & l t ; w : s t y l e   w : t y p e = " c h a r a c t e r "   w : d e f a u l t = " 1 "   w : s t y l e I d = " D e f a u l t P a r a g r a p h F o n t " & g t ; & l t ; w : n a m e   w : v a l = " D e f a u l t   P a r a g r a p h   F o n t " / & g t ; & l t ; w : u i P r i o r i t y   w : v a l = " 1 " / & g t ; & l t ; w : s e m i H i d d e n / & g t ; & l t ; w : u n h i d e W h e n U s e d / & g t ; & l t ; / w : s t y l e & g t ; & l t ; w : s t y l e   w : t y p e = " t a b l e "   w : d e f a u l t = " 1 "   w : s t y l e I d = " T a b l e N o r m a l " & g t ; & l t ; w : n a m e   w : v a l = " N o r m a l   T a b l e " / & g t ; & l t ; w : u i P r i o r i t y   w : v a l = " 9 9 " / & g t ; & l t ; w : s e m i H i d d e n / & g t ; & l t ; w : u n h i d e W h e n U s e d / & g t ; & l t ; w : t b l P r & g t ; & l t ; w : t b l I n d   w : w = " 0 "   w : t y p e = " d x a " / & g t ; & l t ; w : t b l C e l l M a r & g t ; & l t ; w : t o p   w : w = " 0 "   w : t y p e = " d x a " / & g t ; & l t ; w : l e f t   w : w = " 1 0 8 "   w : t y p e = " d x a " / & g t ; & l t ; w : b o t t o m   w : w = " 0 "   w : t y p e = " d x a " / & g t ; & l t ; w : r i g h t   w : w = " 1 0 8 "   w : t y p e = " d x a " / & g t ; & l t ; / w : t b l C e l l M a r & g t ; & l t ; / w : t b l P r & g t ; & l t ; / w : s t y l e & g t ; & l t ; w : s t y l e   w : t y p e = " n u m b e r i n g "   w : d e f a u l t = " 1 "   w : s t y l e I d = " N o L i s t " & g t ; & l t ; w : n a m e   w : v a l = " N o   L i s t " / & g t ; & l t ; w : u i P r i o r i t y   w : v a l = " 9 9 " / & g t ; & l t ; w : s e m i H i d d e n / & g t ; & l t ; w : u n h i d e W h e n U s e d / & g t ; & l t ; / w : s t y l e & g t ; & l t ; w : s t y l e   w : t y p e = " t a b l e "   w : s t y l e I d = " T a b l e G r i d " & g t ; & l t ; w : n a m e   w : v a l = " T a b l e   G r i d " / & g t ; & l t ; w : b a s e d O n   w : v a l = " T a b l e N o r m a l " / & g t ; & l t ; w : u i P r i o r i t y   w : v a l = " 3 9 " / & g t ; & l t ; w : r s i d   w : v a l = " 0 0 E 5 0 F 2 C " / & g t ; & l t ; w : p P r & g t ; & l t ; w : s p a c i n g   w : a f t e r = " 0 "   w : l i n e = " 2 4 0 "   w : l i n e R u l e = " a u t o " / & g t ; & l t ; / w : p P r & g t ; & l t ; w : r P r & g t ; & l t ; w : r F o n t s   w : e a s t A s i a T h e m e = " m i n o r H A n s i " / & g t ; & l t ; w : l a n g   w : v a l = " e s - M X " / & g t ; & l t ; / w : r P r & g t ; & l t ; w : t b l P r & g t ; & l t ; w : t b l B o r d e r s & g t ; & l t ; w : t o p   w : v a l = " s i n g l e "   w : s z = " 4 "   w : s p a c e = " 0 "   w : c o l o r = " a u t o " / & g t ; & l t ; w : l e f t   w : v a l = " s i n g l e "   w : s z = " 4 "   w : s p a c e = " 0 "   w : c o l o r = " a u t o " / & g t ; & l t ; w : b o t t o m   w : v a l = " s i n g l e "   w : s z = " 4 "   w : s p a c e = " 0 "   w : c o l o r = " a u t o " / & g t ; & l t ; w : r i g h t   w : v a l = " s i n g l e "   w : s z = " 4 "   w : s p a c e = " 0 "   w : c o l o r = " a u t o " / & g t ; & l t ; w : i n s i d e H   w : v a l = " s i n g l e "   w : s z = " 4 "   w : s p a c e = " 0 "   w : c o l o r = " a u t o " / & g t ; & l t ; w : i n s i d e V   w : v a l = " s i n g l e "   w : s z = " 4 "   w : s p a c e = " 0 "   w : c o l o r = " a u t o " / & g t ; & l t ; / w : t b l B o r d e r s & g t ; & l t ; / w : t b l P r & g t ; & l t ; / w : s t y l e & g t ; & l t ; w : s t y l e   w : t y p e = " p a r a g r a p h "   w : s t y l e I d = " H e a d e r " & g t ; & l t ; w : n a m e   w : v a l = " h e a d e r " / & g t ; & l t ; w : b a s e d O n   w : v a l = " N o r m a l " / & g t ; & l t ; w : l i n k   w : v a l = " H e a d e r C h a r " / & g t ; & l t ; w : u i P r i o r i t y   w : v a l = " 9 9 " / & g t ; & l t ; w : u n h i d e W h e n U s e d / & g t ; & l t ; w : r s i d   w : v a l = " 0 0 E 5 0 F 2 C " / & g t ; & l t ; w : p P r & g t ; & l t ; w : t a b s & g t ; & l t ; w : t a b   w : v a l = " c e n t e r "   w : p o s = " 4 6 8 0 " / & g t ; & l t ; w : t a b   w : v a l = " r i g h t "   w : p o s = " 9 3 6 0 " / & g t ; & l t ; / w : t a b s & g t ; & l t ; w : s p a c i n g   w : a f t e r = " 0 "   w : l i n e = " 2 4 0 "   w : l i n e R u l e = " a u t o " / & g t ; & l t ; / w : p P r & g t ; & l t ; w : r P r & g t ; & l t ; w : r F o n t s   w : e a s t A s i a T h e m e = " m i n o r H A n s i " / & g t ; & l t ; w : l a n g   w : v a l = " e s - M X " / & g t ; & l t ; / w : r P r & g t ; & l t ; / w : s t y l e & g t ; & l t ; w : s t y l e   w : t y p e = " c h a r a c t e r "   w : c u s t o m S t y l e = " 1 "   w : s t y l e I d = " H e a d e r C h a r " & g t ; & l t ; w : n a m e   w : v a l = " H e a d e r   C h a r " / & g t ; & l t ; w : b a s e d O n   w : v a l = " D e f a u l t P a r a g r a p h F o n t " / & g t ; & l t ; w : l i n k   w : v a l = " H e a d e r " / & g t ; & l t ; w : u i P r i o r i t y   w : v a l = " 9 9 " / & g t ; & l t ; w : r s i d   w : v a l = " 0 0 E 5 0 F 2 C " / & g t ; & l t ; w : r P r & g t ; & l t ; w : r F o n t s   w : e a s t A s i a T h e m e = " m i n o r H A n s i " / & g t ; & l t ; w : l a n g   w : v a l = " e s - M X " / & g t ; & l t ; / w : r P r & g t ; & l t ; / w : s t y l e & g t ; & l t ; w : s t y l e   w : t y p e = " p a r a g r a p h "   w : s t y l e I d = " F o o t e r " & g t ; & l t ; w : n a m e   w : v a l = " f o o t e r " / & g t ; & l t ; w : b a s e d O n   w : v a l = " N o r m a l " / & g t ; & l t ; w : l i n k   w : v a l = " F o o t e r C h a r " / & g t ; & l t ; w : u i P r i o r i t y   w : v a l = " 9 9 " / & g t ; & l t ; w : u n h i d e W h e n U s e d / & g t ; & l t ; w : r s i d   w : v a l = " 0 0 E 5 0 F 2 C " / & g t ; & l t ; w : p P r & g t ; & l t ; w : t a b s & g t ; & l t ; w : t a b   w : v a l = " c e n t e r "   w : p o s = " 4 6 8 0 " / & g t ; & l t ; w : t a b   w : v a l = " r i g h t "   w : p o s = " 9 3 6 0 " / & g t ; & l t ; / w : t a b s & g t ; & l t ; w : s p a c i n g   w : a f t e r = " 0 "   w : l i n e = " 2 4 0 "   w : l i n e R u l e = " a u t o " / & g t ; & l t ; / w : p P r & g t ; & l t ; w : r P r & g t ; & l t ; w : r F o n t s   w : e a s t A s i a T h e m e = " m i n o r H A n s i " / & g t ; & l t ; w : l a n g   w : v a l = " e s - M X " / & g t ; & l t ; / w : r P r & g t ; & l t ; / w : s t y l e & g t ; & l t ; w : s t y l e   w : t y p e = " c h a r a c t e r "   w : c u s t o m S t y l e = " 1 "   w : s t y l e I d = " F o o t e r C h a r " & g t ; & l t ; w : n a m e   w : v a l = " F o o t e r   C h a r " / & g t ; & l t ; w : b a s e d O n   w : v a l = " D e f a u l t P a r a g r a p h F o n t " / & g t ; & l t ; w : l i n k   w : v a l = " F o o t e r " / & g t ; & l t ; w : u i P r i o r i t y   w : v a l = " 9 9 " / & g t ; & l t ; w : r s i d   w : v a l = " 0 0 E 5 0 F 2 C " / & g t ; & l t ; w : r P r & g t ; & l t ; w : r F o n t s   w : e a s t A s i a T h e m e = " m i n o r H A n s i " / & g t ; & l t ; w : l a n g   w : v a l = " e s - M X " / & g t ; & l t ; / w : r P r & g t ; & l t ; / w : s t y l e & g t ; & l t ; w : s t y l e   w : t y p e = " c h a r a c t e r "   w : s t y l e I d = " P l a c e h o l d e r T e x t " & g t ; & l t ; w : n a m e   w : v a l = " P l a c e h o l d e r   T e x t " / & g t ; & l t ; w : b a s e d O n   w : v a l = " D e f a u l t P a r a g r a p h F o n t " / & g t ; & l t ; w : u i P r i o r i t y   w : v a l = " 9 9 " / & g t ; & l t ; w : s e m i H i d d e n / & g t ; & l t ; w : r s i d   w : v a l = " 0 0 E 5 0 F 2 C " / & g t ; & l t ; w : r P r & g t ; & l t ; w : c o l o r   w : v a l = " 8 0 8 0 8 0 " / & g t ; & l t ; / w : r P r & g t ; & l t ; / w : s t y l e & g t ; & l t ; / w : s t y l e s & g t ; & l t ; / p k g : x m l D a t a & g t ; & l t ; / p k g : p a r t & g t ; & l t ; / p k g : p a c k a g e & g t ; + 
+ < / N o P r o d u c t o > + 
+         < T a s a O C u o t a T r a s l a d o > & l t ; ? x m l   v e r s i o n = " 1 . 0 "   s t a n d a l o n e = " y e s " ? & g t ; + 
+ & l t ; ? m s o - a p p l i c a t i o n   p r o g i d = " W o r d . D o c u m e n t " ? & g t ; + 
+ & l t ; p k g : p a c k a g e   x m l n s : p k g = " h t t p : / / s c h e m a s . m i c r o s o f t . c o m / o f f i c e / 2 0 0 6 / x m l P a c k a g e " & g t ; & l t ; p k g : p a r t   p k g : n a m e = " / _ r e l s / . r e l s "   p k g : c o n t e n t T y p e = " a p p l i c a t i o n / v n d . o p e n x m l f o r m a t s - p a c k a g e . r e l a t i o n s h i p s + x m l "   p k g : p a d d i n g = " 5 1 2 " & g t ; & l t ; p k g : x m l D a t a & g t ; & l t ; R e l a t i o n s h i p s   x m l n s = " h t t p : / / s c h e m a s . o p e n x m l f o r m a t s . o r g / p a c k a g e / 2 0 0 6 / r e l a t i o n s h i p s " & g t ; & l t ; R e l a t i o n s h i p   I d = " r I d 1 "   T y p e = " h t t p : / / s c h e m a s . o p e n x m l f o r m a t s . o r g / o f f i c e D o c u m e n t / 2 0 0 6 / r e l a t i o n s h i p s / o f f i c e D o c u m e n t "   T a r g e t = " w o r d / d o c u m e n t . x m l " / & g t ; & l t ; / R e l a t i o n s h i p s & g t ; & l t ; / p k g : x m l D a t a & g t ; & l t ; / p k g : p a r t & g t ; & l t ; p k g : p a r t   p k g : n a m e = " / w o r d / d o c u m e n t . x m l "   p k g : c o n t e n t T y p e = " a p p l i c a t i o n / v n d . o p e n x m l f o r m a t s - o f f i c e d o c u m e n t . w o r d p r o c e s s i n g m l . d o c u m e n t . m a i n + x m l " & g t ; & l t ; p k g : x m l D a t a & g t ; & l t ; w : d o c u m e n t   x m l n s : w p c = " h t t p : / / s c h e m a s . m i c r o s o f t . c o m / o f f i c e / w o r d / 2 0 1 0 / w o r d p r o c e s s i n g C a n v a s "   x m l n s : c x = " h t t p : / / s c h e m a s . m i c r o s o f t . c o m / o f f i c e / d r a w i n g / 2 0 1 4 / c h a r t e x "   x m l n s : c x 1 = " h t t p : / / s c h e m a s . m i c r o s o f t . c o m / o f f i c e / d r a w i n g / 2 0 1 5 / 9 / 8 / c h a r t e x "   x m l n s : c x 2 = " h t t p : / / s c h e m a s . m i c r o s o f t . c o m / o f f i c e / d r a w i n g / 2 0 1 5 / 1 0 / 2 1 / c h a r t e x "   x m l n s : c x 3 = " h t t p : / / s c h e m a s . m i c r o s o f t . c o m / o f f i c e / d r a w i n g / 2 0 1 6 / 5 / 9 / c h a r t e x "   x m l n s : c x 4 = " h t t p : / / s c h e m a s . m i c r o s o f t . c o m / o f f i c e / d r a w i n g / 2 0 1 6 / 5 / 1 0 / c h a r t e x "   x m l n s : c x 5 = " h t t p : / / s c h e m a s . m i c r o s o f t . c o m / o f f i c e / d r a w i n g / 2 0 1 6 / 5 / 1 1 / c h a r t e x "   x m l n s : c x 6 = " h t t p : / / s c h e m a s . m i c r o s o f t . c o m / o f f i c e / d r a w i n g / 2 0 1 6 / 5 / 1 2 / c h a r t e x "   x m l n s : c x 7 = " h t t p : / / s c h e m a s . m i c r o s o f t . c o m / o f f i c e / d r a w i n g / 2 0 1 6 / 5 / 1 3 / c h a r t e x "   x m l n s : c x 8 = " h t t p : / / s c h e m a s . m i c r o s o f t . c o m / o f f i c e / d r a w i n g / 2 0 1 6 / 5 / 1 4 / c h a r t e x "   x m l n s : m c = " h t t p : / / s c h e m a s . o p e n x m l f o r m a t s . o r g / m a r k u p - c o m p a t i b i l i t y / 2 0 0 6 "   x m l n s : a i n k = " h t t p : / / s c h e m a s . m i c r o s o f t . c o m / o f f i c e / d r a w i n g / 2 0 1 6 / i n k "   x m l n s : a m 3 d = " h t t p : / / s c h e m a s . m i c r o s o f t . c o m / o f f i c e / d r a w i n g / 2 0 1 7 / m o d e l 3 d "   x m l n s : o = " u r n : s c h e m a s - m i c r o s o f t - c o m : o f f i c e : o f f i c e "   x m l n s : r = " h t t p : / / s c h e m a s . o p e n x m l f o r m a t s . o r g / o f f i c e D o c u m e n t / 2 0 0 6 / r e l a t i o n s h i p s "   x m l n s : m = " h t t p : / / s c h e m a s . o p e n x m l f o r m a t s . o r g / o f f i c e D o c u m e n t / 2 0 0 6 / m a t h "   x m l n s : v = " u r n : s c h e m a s - m i c r o s o f t - c o m : v m l "   x m l n s : w p 1 4 = " h t t p : / / s c h e m a s . m i c r o s o f t . c o m / o f f i c e / w o r d / 2 0 1 0 / w o r d p r o c e s s i n g D r a w i n g "   x m l n s : w p = " h t t p : / / s c h e m a s . o p e n x m l f o r m a t s . o r g / d r a w i n g m l / 2 0 0 6 / w o r d p r o c e s s i n g D r a w i n g "   x m l n s : w 1 0 = " u r n : s c h e m a s - m i c r o s o f t - c o m : o f f i c e : w o r d "   x m l n s : w = " h t t p : / / s c h e m a s . o p e n x m l f o r m a t s . o r g / w o r d p r o c e s s i n g m l / 2 0 0 6 / m a i n "   x m l n s : w 1 4 = " h t t p : / / s c h e m a s . m i c r o s o f t . c o m / o f f i c e / w o r d / 2 0 1 0 / w o r d m l "   x m l n s : w 1 5 = " h t t p : / / s c h e m a s . m i c r o s o f t . c o m / o f f i c e / w o r d / 2 0 1 2 / w o r d m l "   x m l n s : w 1 6 c e x = " h t t p : / / s c h e m a s . m i c r o s o f t . c o m / o f f i c e / w o r d / 2 0 1 8 / w o r d m l / c e x "   x m l n s : w 1 6 c i d = " h t t p : / / s c h e m a s . m i c r o s o f t . c o m / o f f i c e / w o r d / 2 0 1 6 / w o r d m l / c i d "   x m l n s : w 1 6 = " h t t p : / / s c h e m a s . m i c r o s o f t . c o m / o f f i c e / w o r d / 2 0 1 8 / w o r d m l "   x m l n s : w 1 6 s e = " h t t p : / / s c h e m a s . m i c r o s o f t . c o m / o f f i c e / w o r d / 2 0 1 5 / w o r d m l / s y m e x "   x m l n s : w p g = " h t t p : / / s c h e m a s . m i c r o s o f t . c o m / o f f i c e / w o r d / 2 0 1 0 / w o r d p r o c e s s i n g G r o u p "   x m l n s : w p i = " h t t p : / / s c h e m a s . m i c r o s o f t . c o m / o f f i c e / w o r d / 2 0 1 0 / w o r d p r o c e s s i n g I n k "   x m l n s : w n e = " h t t p : / / s c h e m a s . m i c r o s o f t . c o m / o f f i c e / w o r d / 2 0 0 6 / w o r d m l "   x m l n s : w p s = " h t t p : / / s c h e m a s . m i c r o s o f t . c o m / o f f i c e / w o r d / 2 0 1 0 / w o r d p r o c e s s i n g S h a p e "   m c : I g n o r a b l e = " w 1 4   w 1 5   w 1 6 s e   w 1 6 c i d   w 1 6   w 1 6 c e x   w p 1 4 " & g t ; & l t ; w : b o d y & g t ; & l t ; w : p   w : r s i d R = " 0 0 0 0 0 0 0 0 "   w : r s i d R D e f a u l t = " 0 0 6 4 4 F F 8 " & g t ; & l t ; w : r   w : r s i d R P r = " 0 0 6 4 4 F F 8 " & g t ; & l t ; w : r P r & g t ; & l t ; w : s z   w : v a l = " 1 0 " / & g t ; & l t ; w : s z C s   w : v a l = " 1 0 " / & g t ; & l t ; / w : r P r & g t ; & l t ; w : t & g t ; T a s a O C u o t a T r a s l a d o & l t ; / w : t & g t ; & l t ; / w : r & g t ; & l t ; / w : p & g t ; & l t ; w : s e c t P r   w : r s i d R = " 0 0 0 0 0 0 0 0 " & g t ; & l t ; w : p g S z   w : w = " 1 2 2 4 0 "   w : h = " 1 5 8 4 0 " / & g t ; & l t ; w : p g M a r   w : t o p = " 1 4 4 0 "   w : r i g h t = " 1 4 4 0 "   w : b o t t o m = " 1 4 4 0 "   w : l e f t = " 1 4 4 0 "   w : h e a d e r = " 7 2 0 "   w : f o o t e r = " 7 2 0 "   w : g u t t e r = " 0 " / & g t ; & l t ; w : c o l s   w : s p a c e = " 7 2 0 " / & g t ; & l t ; / w : s e c t P r & g t ; & l t ; / w : b o d y & g t ; & l t ; / w : d o c u m e n t & g t ; & l t ; / p k g : x m l D a t a & g t ; & l t ; / p k g : p a r t & g t ; & l t ; p k g : p a r t   p k g : n a m e = " / w o r d / _ r e l s / d o c u m e n t . x m l . r e l s "   p k g : c o n t e n t T y p e = " a p p l i c a t i o n / v n d . o p e n x m l f o r m a t s - p a c k a g e . r e l a t i o n s h i p s + x m l "   p k g : p a d d i n g = " 2 5 6 " & g t ; & l t ; p k g : x m l D a t a & g t ; & l t ; R e l a t i o n s h i p s   x m l n s = " h t t p : / / s c h e m a s . o p e n x m l f o r m a t s . o r g / p a c k a g e / 2 0 0 6 / r e l a t i o n s h i p s " & g t ; & l t ; R e l a t i o n s h i p   I d = " r I d 1 "   T y p e = " h t t p : / / s c h e m a s . o p e n x m l f o r m a t s . o r g / o f f i c e D o c u m e n t / 2 0 0 6 / r e l a t i o n s h i p s / s t y l e s "   T a r g e t = " s t y l e s . x m l " / & g t ; & l t ; / R e l a t i o n s h i p s & g t ; & l t ; / p k g : x m l D a t a & g t ; & l t ; / p k g : p a r t & g t ; & l t ; p k g : p a r t   p k g : n a m e = " / w o r d / s t y l e s . x m l "   p k g : c o n t e n t T y p e = " a p p l i c a t i o n / v n d . o p e n x m l f o r m a t s - o f f i c e d o c u m e n t . w o r d p r o c e s s i n g m l . s t y l e s + x m l " & g t ; & l t ; p k g : x m l D a t a & g t ; & l t ; w : s t y l e s   x m l n s : m c = " h t t p : / / s c h e m a s . o p e n x m l f o r m a t s . o r g / m a r k u p - c o m p a t i b i l i t y / 2 0 0 6 "   x m l n s : r = " h t t p : / / s c h e m a s . o p e n x m l f o r m a t s . o r g / o f f i c e D o c u m e n t / 2 0 0 6 / r e l a t i o n s h i p s "   x m l n s : w = " h t t p : / / s c h e m a s . o p e n x m l f o r m a t s . o r g / w o r d p r o c e s s i n g m l / 2 0 0 6 / m a i n "   x m l n s : w 1 4 = " h t t p : / / s c h e m a s . m i c r o s o f t . c o m / o f f i c e / w o r d / 2 0 1 0 / w o r d m l "   x m l n s : w 1 5 = " h t t p : / / s c h e m a s . m i c r o s o f t . c o m / o f f i c e / w o r d / 2 0 1 2 / w o r d m l "   x m l n s : w 1 6 c e x = " h t t p : / / s c h e m a s . m i c r o s o f t . c o m / o f f i c e / w o r d / 2 0 1 8 / w o r d m l / c e x "   x m l n s : w 1 6 c i d = " h t t p : / / s c h e m a s . m i c r o s o f t . c o m / o f f i c e / w o r d / 2 0 1 6 / w o r d m l / c i d "   x m l n s : w 1 6 = " h t t p : / / s c h e m a s . m i c r o s o f t . c o m / o f f i c e / w o r d / 2 0 1 8 / w o r d m l "   x m l n s : w 1 6 s e = " h t t p : / / s c h e m a s . m i c r o s o f t . c o m / o f f i c e / w o r d / 2 0 1 5 / w o r d m l / s y m e x "   m c : I g n o r a b l e = " w 1 4   w 1 5   w 1 6 s e   w 1 6 c i d   w 1 6   w 1 6 c e x " & g t ; & l t ; w : d o c D e f a u l t s & g t ; & l t ; w : r P r D e f a u l t & g t ; & l t ; w : r P r & g t ; & l t ; w : r F o n t s   w : a s c i i T h e m e = " m i n o r H A n s i "   w : e a s t A s i a T h e m e = " m i n o r E a s t A s i a "   w : h A n s i T h e m e = " m i n o r H A n s i "   w : c s t h e m e = " m i n o r B i d i " / & g t ; & l t ; w : s z   w : v a l = " 2 2 " / & g t ; & l t ; w : s z C s   w : v a l = " 2 2 " / & g t ; & l t ; w : l a n g   w : v a l = " e n - U S "   w : e a s t A s i a = " e n - U S "   w : b i d i = " a r - S A " / & g t ; & l t ; / w : r P r & g t ; & l t ; / w : r P r D e f a u l t & g t ; & l t ; w : p P r D e f a u l t & g t ; & l t ; w : p P r & g t ; & l t ; w : s p a c i n g   w : a f t e r = " 1 6 0 "   w : l i n e = " 2 5 9 "   w : l i n e R u l e = " a u t o " / & g t ; & l t ; / w : p P r & g t ; & l t ; / w : p P r D e f a u l t & g t ; & l t ; / w : d o c D e f a u l t s & g t ; & l t ; w : s t y l e   w : t y p e = " p a r a g r a p h "   w : d e f a u l t = " 1 "   w : s t y l e I d = " N o r m a l " & g t ; & l t ; w : n a m e   w : v a l = " N o r m a l " / & g t ; & l t ; w : q F o r m a t / & g t ; & l t ; / w : s t y l e & g t ; & l t ; w : s t y l e   w : t y p e = " c h a r a c t e r "   w : d e f a u l t = " 1 "   w : s t y l e I d = " D e f a u l t P a r a g r a p h F o n t " & g t ; & l t ; w : n a m e   w : v a l = " D e f a u l t   P a r a g r a p h   F o n t " / & g t ; & l t ; w : u i P r i o r i t y   w : v a l = " 1 " / & g t ; & l t ; w : s e m i H i d d e n / & g t ; & l t ; w : u n h i d e W h e n U s e d / & g t ; & l t ; / w : s t y l e & g t ; & l t ; w : s t y l e   w : t y p e = " t a b l e "   w : d e f a u l t = " 1 "   w : s t y l e I d = " T a b l e N o r m a l " & g t ; & l t ; w : n a m e   w : v a l = " N o r m a l   T a b l e " / & g t ; & l t ; w : u i P r i o r i t y   w : v a l = " 9 9 " / & g t ; & l t ; w : s e m i H i d d e n / & g t ; & l t ; w : u n h i d e W h e n U s e d / & g t ; & l t ; w : t b l P r & g t ; & l t ; w : t b l I n d   w : w = " 0 "   w : t y p e = " d x a " / & g t ; & l t ; w : t b l C e l l M a r & g t ; & l t ; w : t o p   w : w = " 0 "   w : t y p e = " d x a " / & g t ; & l t ; w : l e f t   w : w = " 1 0 8 "   w : t y p e = " d x a " / & g t ; & l t ; w : b o t t o m   w : w = " 0 "   w : t y p e = " d x a " / & g t ; & l t ; w : r i g h t   w : w = " 1 0 8 "   w : t y p e = " d x a " / & g t ; & l t ; / w : t b l C e l l M a r & g t ; & l t ; / w : t b l P r & g t ; & l t ; / w : s t y l e & g t ; & l t ; w : s t y l e   w : t y p e = " n u m b e r i n g "   w : d e f a u l t = " 1 "   w : s t y l e I d = " N o L i s t " & g t ; & l t ; w : n a m e   w : v a l = " N o   L i s t " / & g t ; & l t ; w : u i P r i o r i t y   w : v a l = " 9 9 " / & g t ; & l t ; w : s e m i H i d d e n / & g t ; & l t ; w : u n h i d e W h e n U s e d / & g t ; & l t ; / w : s t y l e & g t ; & l t ; w : s t y l e   w : t y p e = " t a b l e "   w : s t y l e I d = " T a b l e G r i d " & g t ; & l t ; w : n a m e   w : v a l = " T a b l e   G r i d " / & g t ; & l t ; w : b a s e d O n   w : v a l = " T a b l e N o r m a l " / & g t ; & l t ; w : u i P r i o r i t y   w : v a l = " 3 9 " / & g t ; & l t ; w : r s i d   w : v a l = " 0 0 E 5 0 F 2 C " / & g t ; & l t ; w : p P r & g t ; & l t ; w : s p a c i n g   w : a f t e r = " 0 "   w : l i n e = " 2 4 0 "   w : l i n e R u l e = " a u t o " / & g t ; & l t ; / w : p P r & g t ; & l t ; w : r P r & g t ; & l t ; w : r F o n t s   w : e a s t A s i a T h e m e = " m i n o r H A n s i " / & g t ; & l t ; w : l a n g   w : v a l = " e s - M X " / & g t ; & l t ; / w : r P r & g t ; & l t ; w : t b l P r & g t ; & l t ; w : t b l B o r d e r s & g t ; & l t ; w : t o p   w : v a l = " s i n g l e "   w : s z = " 4 "   w : s p a c e = " 0 "   w : c o l o r = " a u t o " / & g t ; & l t ; w : l e f t   w : v a l = " s i n g l e "   w : s z = " 4 "   w : s p a c e = " 0 "   w : c o l o r = " a u t o " / & g t ; & l t ; w : b o t t o m   w : v a l = " s i n g l e "   w : s z = " 4 "   w : s p a c e = " 0 "   w : c o l o r = " a u t o " / & g t ; & l t ; w : r i g h t   w : v a l = " s i n g l e "   w : s z = " 4 "   w : s p a c e = " 0 "   w : c o l o r = " a u t o " / & g t ; & l t ; w : i n s i d e H   w : v a l = " s i n g l e "   w : s z = " 4 "   w : s p a c e = " 0 "   w : c o l o r = " a u t o " / & g t ; & l t ; w : i n s i d e V   w : v a l = " s i n g l e "   w : s z = " 4 "   w : s p a c e = " 0 "   w : c o l o r = " a u t o " / & g t ; & l t ; / w : t b l B o r d e r s & g t ; & l t ; / w : t b l P r & g t ; & l t ; / w : s t y l e & g t ; & l t ; w : s t y l e   w : t y p e = " p a r a g r a p h "   w : s t y l e I d = " H e a d e r " & g t ; & l t ; w : n a m e   w : v a l = " h e a d e r " / & g t ; & l t ; w : b a s e d O n   w : v a l = " N o r m a l " / & g t ; & l t ; w : l i n k   w : v a l = " H e a d e r C h a r " / & g t ; & l t ; w : u i P r i o r i t y   w : v a l = " 9 9 " / & g t ; & l t ; w : u n h i d e W h e n U s e d / & g t ; & l t ; w : r s i d   w : v a l = " 0 0 E 5 0 F 2 C " / & g t ; & l t ; w : p P r & g t ; & l t ; w : t a b s & g t ; & l t ; w : t a b   w : v a l = " c e n t e r "   w : p o s = " 4 6 8 0 " / & g t ; & l t ; w : t a b   w : v a l = " r i g h t "   w : p o s = " 9 3 6 0 " / & g t ; & l t ; / w : t a b s & g t ; & l t ; w : s p a c i n g   w : a f t e r = " 0 "   w : l i n e = " 2 4 0 "   w : l i n e R u l e = " a u t o " / & g t ; & l t ; / w : p P r & g t ; & l t ; w : r P r & g t ; & l t ; w : r F o n t s   w : e a s t A s i a T h e m e = " m i n o r H A n s i " / & g t ; & l t ; w : l a n g   w : v a l = " e s - M X " / & g t ; & l t ; / w : r P r & g t ; & l t ; / w : s t y l e & g t ; & l t ; w : s t y l e   w : t y p e = " c h a r a c t e r "   w : c u s t o m S t y l e = " 1 "   w : s t y l e I d = " H e a d e r C h a r " & g t ; & l t ; w : n a m e   w : v a l = " H e a d e r   C h a r " / & g t ; & l t ; w : b a s e d O n   w : v a l = " D e f a u l t P a r a g r a p h F o n t " / & g t ; & l t ; w : l i n k   w : v a l = " H e a d e r " / & g t ; & l t ; w : u i P r i o r i t y   w : v a l = " 9 9 " / & g t ; & l t ; w : r s i d   w : v a l = " 0 0 E 5 0 F 2 C " / & g t ; & l t ; w : r P r & g t ; & l t ; w : r F o n t s   w : e a s t A s i a T h e m e = " m i n o r H A n s i " / & g t ; & l t ; w : l a n g   w : v a l = " e s - M X " / & g t ; & l t ; / w : r P r & g t ; & l t ; / w : s t y l e & g t ; & l t ; w : s t y l e   w : t y p e = " p a r a g r a p h "   w : s t y l e I d = " F o o t e r " & g t ; & l t ; w : n a m e   w : v a l = " f o o t e r " / & g t ; & l t ; w : b a s e d O n   w : v a l = " N o r m a l " / & g t ; & l t ; w : l i n k   w : v a l = " F o o t e r C h a r " / & g t ; & l t ; w : u i P r i o r i t y   w : v a l = " 9 9 " / & g t ; & l t ; w : u n h i d e W h e n U s e d / & g t ; & l t ; w : r s i d   w : v a l = " 0 0 E 5 0 F 2 C " / & g t ; & l t ; w : p P r & g t ; & l t ; w : t a b s & g t ; & l t ; w : t a b   w : v a l = " c e n t e r "   w : p o s = " 4 6 8 0 " / & g t ; & l t ; w : t a b   w : v a l = " r i g h t "   w : p o s = " 9 3 6 0 " / & g t ; & l t ; / w : t a b s & g t ; & l t ; w : s p a c i n g   w : a f t e r = " 0 "   w : l i n e = " 2 4 0 "   w : l i n e R u l e = " a u t o " / & g t ; & l t ; / w : p P r & g t ; & l t ; w : r P r & g t ; & l t ; w : r F o n t s   w : e a s t A s i a T h e m e = " m i n o r H A n s i " / & g t ; & l t ; w : l a n g   w : v a l = " e s - M X " / & g t ; & l t ; / w : r P r & g t ; & l t ; / w : s t y l e & g t ; & l t ; w : s t y l e   w : t y p e = " c h a r a c t e r "   w : c u s t o m S t y l e = " 1 "   w : s t y l e I d = " F o o t e r C h a r " & g t ; & l t ; w : n a m e   w : v a l = " F o o t e r   C h a r " / & g t ; & l t ; w : b a s e d O n   w : v a l = " D e f a u l t P a r a g r a p h F o n t " / & g t ; & l t ; w : l i n k   w : v a l = " F o o t e r " / & g t ; & l t ; w : u i P r i o r i t y   w : v a l = " 9 9 " / & g t ; & l t ; w : r s i d   w : v a l = " 0 0 E 5 0 F 2 C " / & g t ; & l t ; w : r P r & g t ; & l t ; w : r F o n t s   w : e a s t A s i a T h e m e = " m i n o r H A n s i " / & g t ; & l t ; w : l a n g   w : v a l = " e s - M X " / & g t ; & l t ; / w : r P r & g t ; & l t ; / w : s t y l e & g t ; & l t ; w : s t y l e   w : t y p e = " c h a r a c t e r "   w : s t y l e I d = " P l a c e h o l d e r T e x t " & g t ; & l t ; w : n a m e   w : v a l = " P l a c e h o l d e r   T e x t " / & g t ; & l t ; w : b a s e d O n   w : v a l = " D e f a u l t P a r a g r a p h F o n t " / & g t ; & l t ; w : u i P r i o r i t y   w : v a l = " 9 9 " / & g t ; & l t ; w : s e m i H i d d e n / & g t ; & l t ; w : r s i d   w : v a l = " 0 0 E 5 0 F 2 C " / & g t ; & l t ; w : r P r & g t ; & l t ; w : c o l o r   w : v a l = " 8 0 8 0 8 0 " / & g t ; & l t ; / w : r P r & g t ; & l t ; / w : s t y l e & g t ; & l t ; / w : s t y l e s & g t ; & l t ; / p k g : x m l D a t a & g t ; & l t ; / p k g : p a r t & g t ; & l t ; / p k g : p a c k a g e & g t ; + 
+ < / T a s a O C u o t a T r a s l a d o > + 
+         < T i p o F a c t o r > & l t ; ? x m l   v e r s i o n = " 1 . 0 "   s t a n d a l o n e = " y e s " ? & g t ; + 
+ & l t ; ? m s o - a p p l i c a t i o n   p r o g i d = " W o r d . D o c u m e n t " ? & g t ; + 
+ & l t ; p k g : p a c k a g e   x m l n s : p k g = " h t t p : / / s c h e m a s . m i c r o s o f t . c o m / o f f i c e / 2 0 0 6 / x m l P a c k a g e " & g t ; & l t ; p k g : p a r t   p k g : n a m e = " / _ r e l s / . r e l s "   p k g : c o n t e n t T y p e = " a p p l i c a t i o n / v n d . o p e n x m l f o r m a t s - p a c k a g e . r e l a t i o n s h i p s + x m l "   p k g : p a d d i n g = " 5 1 2 " & g t ; & l t ; p k g : x m l D a t a & g t ; & l t ; R e l a t i o n s h i p s   x m l n s = " h t t p : / / s c h e m a s . o p e n x m l f o r m a t s . o r g / p a c k a g e / 2 0 0 6 / r e l a t i o n s h i p s " & g t ; & l t ; R e l a t i o n s h i p   I d = " r I d 1 "   T y p e = " h t t p : / / s c h e m a s . o p e n x m l f o r m a t s . o r g / o f f i c e D o c u m e n t / 2 0 0 6 / r e l a t i o n s h i p s / o f f i c e D o c u m e n t "   T a r g e t = " w o r d / d o c u m e n t . x m l " / & g t ; & l t ; / R e l a t i o n s h i p s & g t ; & l t ; / p k g : x m l D a t a & g t ; & l t ; / p k g : p a r t & g t ; & l t ; p k g : p a r t   p k g : n a m e = " / w o r d / d o c u m e n t . x m l "   p k g : c o n t e n t T y p e = " a p p l i c a t i o n / v n d . o p e n x m l f o r m a t s - o f f i c e d o c u m e n t . w o r d p r o c e s s i n g m l . d o c u m e n t . m a i n + x m l " & g t ; & l t ; p k g : x m l D a t a & g t ; & l t ; w : d o c u m e n t   x m l n s : w p c = " h t t p : / / s c h e m a s . m i c r o s o f t . c o m / o f f i c e / w o r d / 2 0 1 0 / w o r d p r o c e s s i n g C a n v a s "   x m l n s : c x = " h t t p : / / s c h e m a s . m i c r o s o f t . c o m / o f f i c e / d r a w i n g / 2 0 1 4 / c h a r t e x "   x m l n s : c x 1 = " h t t p : / / s c h e m a s . m i c r o s o f t . c o m / o f f i c e / d r a w i n g / 2 0 1 5 / 9 / 8 / c h a r t e x "   x m l n s : c x 2 = " h t t p : / / s c h e m a s . m i c r o s o f t . c o m / o f f i c e / d r a w i n g / 2 0 1 5 / 1 0 / 2 1 / c h a r t e x "   x m l n s : c x 3 = " h t t p : / / s c h e m a s . m i c r o s o f t . c o m / o f f i c e / d r a w i n g / 2 0 1 6 / 5 / 9 / c h a r t e x "   x m l n s : c x 4 = " h t t p : / / s c h e m a s . m i c r o s o f t . c o m / o f f i c e / d r a w i n g / 2 0 1 6 / 5 / 1 0 / c h a r t e x "   x m l n s : c x 5 = " h t t p : / / s c h e m a s . m i c r o s o f t . c o m / o f f i c e / d r a w i n g / 2 0 1 6 / 5 / 1 1 / c h a r t e x "   x m l n s : c x 6 = " h t t p : / / s c h e m a s . m i c r o s o f t . c o m / o f f i c e / d r a w i n g / 2 0 1 6 / 5 / 1 2 / c h a r t e x "   x m l n s : c x 7 = " h t t p : / / s c h e m a s . m i c r o s o f t . c o m / o f f i c e / d r a w i n g / 2 0 1 6 / 5 / 1 3 / c h a r t e x "   x m l n s : c x 8 = " h t t p : / / s c h e m a s . m i c r o s o f t . c o m / o f f i c e / d r a w i n g / 2 0 1 6 / 5 / 1 4 / c h a r t e x "   x m l n s : m c = " h t t p : / / s c h e m a s . o p e n x m l f o r m a t s . o r g / m a r k u p - c o m p a t i b i l i t y / 2 0 0 6 "   x m l n s : a i n k = " h t t p : / / s c h e m a s . m i c r o s o f t . c o m / o f f i c e / d r a w i n g / 2 0 1 6 / i n k "   x m l n s : a m 3 d = " h t t p : / / s c h e m a s . m i c r o s o f t . c o m / o f f i c e / d r a w i n g / 2 0 1 7 / m o d e l 3 d "   x m l n s : o = " u r n : s c h e m a s - m i c r o s o f t - c o m : o f f i c e : o f f i c e "   x m l n s : r = " h t t p : / / s c h e m a s . o p e n x m l f o r m a t s . o r g / o f f i c e D o c u m e n t / 2 0 0 6 / r e l a t i o n s h i p s "   x m l n s : m = " h t t p : / / s c h e m a s . o p e n x m l f o r m a t s . o r g / o f f i c e D o c u m e n t / 2 0 0 6 / m a t h "   x m l n s : v = " u r n : s c h e m a s - m i c r o s o f t - c o m : v m l "   x m l n s : w p 1 4 = " h t t p : / / s c h e m a s . m i c r o s o f t . c o m / o f f i c e / w o r d / 2 0 1 0 / w o r d p r o c e s s i n g D r a w i n g "   x m l n s : w p = " h t t p : / / s c h e m a s . o p e n x m l f o r m a t s . o r g / d r a w i n g m l / 2 0 0 6 / w o r d p r o c e s s i n g D r a w i n g "   x m l n s : w 1 0 = " u r n : s c h e m a s - m i c r o s o f t - c o m : o f f i c e : w o r d "   x m l n s : w = " h t t p : / / s c h e m a s . o p e n x m l f o r m a t s . o r g / w o r d p r o c e s s i n g m l / 2 0 0 6 / m a i n "   x m l n s : w 1 4 = " h t t p : / / s c h e m a s . m i c r o s o f t . c o m / o f f i c e / w o r d / 2 0 1 0 / w o r d m l "   x m l n s : w 1 5 = " h t t p : / / s c h e m a s . m i c r o s o f t . c o m / o f f i c e / w o r d / 2 0 1 2 / w o r d m l "   x m l n s : w 1 6 c e x = " h t t p : / / s c h e m a s . m i c r o s o f t . c o m / o f f i c e / w o r d / 2 0 1 8 / w o r d m l / c e x "   x m l n s : w 1 6 c i d = " h t t p : / / s c h e m a s . m i c r o s o f t . c o m / o f f i c e / w o r d / 2 0 1 6 / w o r d m l / c i d "   x m l n s : w 1 6 = " h t t p : / / s c h e m a s . m i c r o s o f t . c o m / o f f i c e / w o r d / 2 0 1 8 / w o r d m l "   x m l n s : w 1 6 s e = " h t t p : / / s c h e m a s . m i c r o s o f t . c o m / o f f i c e / w o r d / 2 0 1 5 / w o r d m l / s y m e x "   x m l n s : w p g = " h t t p : / / s c h e m a s . m i c r o s o f t . c o m / o f f i c e / w o r d / 2 0 1 0 / w o r d p r o c e s s i n g G r o u p "   x m l n s : w p i = " h t t p : / / s c h e m a s . m i c r o s o f t . c o m / o f f i c e / w o r d / 2 0 1 0 / w o r d p r o c e s s i n g I n k "   x m l n s : w n e = " h t t p : / / s c h e m a s . m i c r o s o f t . c o m / o f f i c e / w o r d / 2 0 0 6 / w o r d m l "   x m l n s : w p s = " h t t p : / / s c h e m a s . m i c r o s o f t . c o m / o f f i c e / w o r d / 2 0 1 0 / w o r d p r o c e s s i n g S h a p e "   m c : I g n o r a b l e = " w 1 4   w 1 5   w 1 6 s e   w 1 6 c i d   w 1 6   w 1 6 c e x   w p 1 4 " & g t ; & l t ; w : b o d y & g t ; & l t ; w : p   w : r s i d R = " 0 0 0 0 0 0 0 0 "   w : r s i d R D e f a u l t = " 0 0 6 4 4 F F 8 " & g t ; & l t ; w : r   w : r s i d R P r = " 0 0 6 4 4 F F 8 " & g t ; & l t ; w : r P r & g t ; & l t ; w : s z   w : v a l = " 1 0 " / & g t ; & l t ; w : s z C s   w : v a l = " 1 0 " / & g t ; & l t ; / w : r P r & g t ; & l t ; w : t & g t ; T i p o F a c t o r & l t ; / w : t & g t ; & l t ; / w : r & g t ; & l t ; / w : p & g t ; & l t ; w : s e c t P r   w : r s i d R = " 0 0 0 0 0 0 0 0 " & g t ; & l t ; w : p g S z   w : w = " 1 2 2 4 0 "   w : h = " 1 5 8 4 0 " / & g t ; & l t ; w : p g M a r   w : t o p = " 1 4 4 0 "   w : r i g h t = " 1 4 4 0 "   w : b o t t o m = " 1 4 4 0 "   w : l e f t = " 1 4 4 0 "   w : h e a d e r = " 7 2 0 "   w : f o o t e r = " 7 2 0 "   w : g u t t e r = " 0 " / & g t ; & l t ; w : c o l s   w : s p a c e = " 7 2 0 " / & g t ; & l t ; / w : s e c t P r & g t ; & l t ; / w : b o d y & g t ; & l t ; / w : d o c u m e n t & g t ; & l t ; / p k g : x m l D a t a & g t ; & l t ; / p k g : p a r t & g t ; & l t ; p k g : p a r t   p k g : n a m e = " / w o r d / _ r e l s / d o c u m e n t . x m l . r e l s "   p k g : c o n t e n t T y p e = " a p p l i c a t i o n / v n d . o p e n x m l f o r m a t s - p a c k a g e . r e l a t i o n s h i p s + x m l "   p k g : p a d d i n g = " 2 5 6 " & g t ; & l t ; p k g : x m l D a t a & g t ; & l t ; R e l a t i o n s h i p s   x m l n s = " h t t p : / / s c h e m a s . o p e n x m l f o r m a t s . o r g / p a c k a g e / 2 0 0 6 / r e l a t i o n s h i p s " & g t ; & l t ; R e l a t i o n s h i p   I d = " r I d 1 "   T y p e = " h t t p : / / s c h e m a s . o p e n x m l f o r m a t s . o r g / o f f i c e D o c u m e n t / 2 0 0 6 / r e l a t i o n s h i p s / s t y l e s "   T a r g e t = " s t y l e s . x m l " / & g t ; & l t ; / R e l a t i o n s h i p s & g t ; & l t ; / p k g : x m l D a t a & g t ; & l t ; / p k g : p a r t & g t ; & l t ; p k g : p a r t   p k g : n a m e = " / w o r d / s t y l e s . x m l "   p k g : c o n t e n t T y p e = " a p p l i c a t i o n / v n d . o p e n x m l f o r m a t s - o f f i c e d o c u m e n t . w o r d p r o c e s s i n g m l . s t y l e s + x m l " & g t ; & l t ; p k g : x m l D a t a & g t ; & l t ; w : s t y l e s   x m l n s : m c = " h t t p : / / s c h e m a s . o p e n x m l f o r m a t s . o r g / m a r k u p - c o m p a t i b i l i t y / 2 0 0 6 "   x m l n s : r = " h t t p : / / s c h e m a s . o p e n x m l f o r m a t s . o r g / o f f i c e D o c u m e n t / 2 0 0 6 / r e l a t i o n s h i p s "   x m l n s : w = " h t t p : / / s c h e m a s . o p e n x m l f o r m a t s . o r g / w o r d p r o c e s s i n g m l / 2 0 0 6 / m a i n "   x m l n s : w 1 4 = " h t t p : / / s c h e m a s . m i c r o s o f t . c o m / o f f i c e / w o r d / 2 0 1 0 / w o r d m l "   x m l n s : w 1 5 = " h t t p : / / s c h e m a s . m i c r o s o f t . c o m / o f f i c e / w o r d / 2 0 1 2 / w o r d m l "   x m l n s : w 1 6 c e x = " h t t p : / / s c h e m a s . m i c r o s o f t . c o m / o f f i c e / w o r d / 2 0 1 8 / w o r d m l / c e x "   x m l n s : w 1 6 c i d = " h t t p : / / s c h e m a s . m i c r o s o f t . c o m / o f f i c e / w o r d / 2 0 1 6 / w o r d m l / c i d "   x m l n s : w 1 6 = " h t t p : / / s c h e m a s . m i c r o s o f t . c o m / o f f i c e / w o r d / 2 0 1 8 / w o r d m l "   x m l n s : w 1 6 s e = " h t t p : / / s c h e m a s . m i c r o s o f t . c o m / o f f i c e / w o r d / 2 0 1 5 / w o r d m l / s y m e x "   m c : I g n o r a b l e = " w 1 4   w 1 5   w 1 6 s e   w 1 6 c i d   w 1 6   w 1 6 c e x " & g t ; & l t ; w : d o c D e f a u l t s & g t ; & l t ; w : r P r D e f a u l t & g t ; & l t ; w : r P r & g t ; & l t ; w : r F o n t s   w : a s c i i T h e m e = " m i n o r H A n s i "   w : e a s t A s i a T h e m e = " m i n o r E a s t A s i a "   w : h A n s i T h e m e = " m i n o r H A n s i "   w : c s t h e m e = " m i n o r B i d i " / & g t ; & l t ; w : s z   w : v a l = " 2 2 " / & g t ; & l t ; w : s z C s   w : v a l = " 2 2 " / & g t ; & l t ; w : l a n g   w : v a l = " e n - U S "   w : e a s t A s i a = " e n - U S "   w : b i d i = " a r - S A " / & g t ; & l t ; / w : r P r & g t ; & l t ; / w : r P r D e f a u l t & g t ; & l t ; w : p P r D e f a u l t & g t ; & l t ; w : p P r & g t ; & l t ; w : s p a c i n g   w : a f t e r = " 1 6 0 "   w : l i n e = " 2 5 9 "   w : l i n e R u l e = " a u t o " / & g t ; & l t ; / w : p P r & g t ; & l t ; / w : p P r D e f a u l t & g t ; & l t ; / w : d o c D e f a u l t s & g t ; & l t ; w : s t y l e   w : t y p e = " p a r a g r a p h "   w : d e f a u l t = " 1 "   w : s t y l e I d = " N o r m a l " & g t ; & l t ; w : n a m e   w : v a l = " N o r m a l " / & g t ; & l t ; w : q F o r m a t / & g t ; & l t ; / w : s t y l e & g t ; & l t ; w : s t y l e   w : t y p e = " c h a r a c t e r "   w : d e f a u l t = " 1 "   w : s t y l e I d = " D e f a u l t P a r a g r a p h F o n t " & g t ; & l t ; w : n a m e   w : v a l = " D e f a u l t   P a r a g r a p h   F o n t " / & g t ; & l t ; w : u i P r i o r i t y   w : v a l = " 1 " / & g t ; & l t ; w : s e m i H i d d e n / & g t ; & l t ; w : u n h i d e W h e n U s e d / & g t ; & l t ; / w : s t y l e & g t ; & l t ; w : s t y l e   w : t y p e = " t a b l e "   w : d e f a u l t = " 1 "   w : s t y l e I d = " T a b l e N o r m a l " & g t ; & l t ; w : n a m e   w : v a l = " N o r m a l   T a b l e " / & g t ; & l t ; w : u i P r i o r i t y   w : v a l = " 9 9 " / & g t ; & l t ; w : s e m i H i d d e n / & g t ; & l t ; w : u n h i d e W h e n U s e d / & g t ; & l t ; w : t b l P r & g t ; & l t ; w : t b l I n d   w : w = " 0 "   w : t y p e = " d x a " / & g t ; & l t ; w : t b l C e l l M a r & g t ; & l t ; w : t o p   w : w = " 0 "   w : t y p e = " d x a " / & g t ; & l t ; w : l e f t   w : w = " 1 0 8 "   w : t y p e = " d x a " / & g t ; & l t ; w : b o t t o m   w : w = " 0 "   w : t y p e = " d x a " / & g t ; & l t ; w : r i g h t   w : w = " 1 0 8 "   w : t y p e = " d x a " / & g t ; & l t ; / w : t b l C e l l M a r & g t ; & l t ; / w : t b l P r & g t ; & l t ; / w : s t y l e & g t ; & l t ; w : s t y l e   w : t y p e = " n u m b e r i n g "   w : d e f a u l t = " 1 "   w : s t y l e I d = " N o L i s t " & g t ; & l t ; w : n a m e   w : v a l = " N o   L i s t " / & g t ; & l t ; w : u i P r i o r i t y   w : v a l = " 9 9 " / & g t ; & l t ; w : s e m i H i d d e n / & g t ; & l t ; w : u n h i d e W h e n U s e d / & g t ; & l t ; / w : s t y l e & g t ; & l t ; w : s t y l e   w : t y p e = " t a b l e "   w : s t y l e I d = " T a b l e G r i d " & g t ; & l t ; w : n a m e   w : v a l = " T a b l e   G r i d " / & g t ; & l t ; w : b a s e d O n   w : v a l = " T a b l e N o r m a l " / & g t ; & l t ; w : u i P r i o r i t y   w : v a l = " 3 9 " / & g t ; & l t ; w : r s i d   w : v a l = " 0 0 E 5 0 F 2 C " / & g t ; & l t ; w : p P r & g t ; & l t ; w : s p a c i n g   w : a f t e r = " 0 "   w : l i n e = " 2 4 0 "   w : l i n e R u l e = " a u t o " / & g t ; & l t ; / w : p P r & g t ; & l t ; w : r P r & g t ; & l t ; w : r F o n t s   w : e a s t A s i a T h e m e = " m i n o r H A n s i " / & g t ; & l t ; w : l a n g   w : v a l = " e s - M X " / & g t ; & l t ; / w : r P r & g t ; & l t ; w : t b l P r & g t ; & l t ; w : t b l B o r d e r s & g t ; & l t ; w : t o p   w : v a l = " s i n g l e "   w : s z = " 4 "   w : s p a c e = " 0 "   w : c o l o r = " a u t o " / & g t ; & l t ; w : l e f t   w : v a l = " s i n g l e "   w : s z = " 4 "   w : s p a c e = " 0 "   w : c o l o r = " a u t o " / & g t ; & l t ; w : b o t t o m   w : v a l = " s i n g l e "   w : s z = " 4 "   w : s p a c e = " 0 "   w : c o l o r = " a u t o " / & g t ; & l t ; w : r i g h t   w : v a l = " s i n g l e "   w : s z = " 4 "   w : s p a c e = " 0 "   w : c o l o r = " a u t o " / & g t ; & l t ; w : i n s i d e H   w : v a l = " s i n g l e "   w : s z = " 4 "   w : s p a c e = " 0 "   w : c o l o r = " a u t o " / & g t ; & l t ; w : i n s i d e V   w : v a l = " s i n g l e "   w : s z = " 4 "   w : s p a c e = " 0 "   w : c o l o r = " a u t o " / & g t ; & l t ; / w : t b l B o r d e r s & g t ; & l t ; / w : t b l P r & g t ; & l t ; / w : s t y l e & g t ; & l t ; w : s t y l e   w : t y p e = " p a r a g r a p h "   w : s t y l e I d = " H e a d e r " & g t ; & l t ; w : n a m e   w : v a l = " h e a d e r " / & g t ; & l t ; w : b a s e d O n   w : v a l = " N o r m a l " / & g t ; & l t ; w : l i n k   w : v a l = " H e a d e r C h a r " / & g t ; & l t ; w : u i P r i o r i t y   w : v a l = " 9 9 " / & g t ; & l t ; w : u n h i d e W h e n U s e d / & g t ; & l t ; w : r s i d   w : v a l = " 0 0 E 5 0 F 2 C " / & g t ; & l t ; w : p P r & g t ; & l t ; w : t a b s & g t ; & l t ; w : t a b   w : v a l = " c e n t e r "   w : p o s = " 4 6 8 0 " / & g t ; & l t ; w : t a b   w : v a l = " r i g h t "   w : p o s = " 9 3 6 0 " / & g t ; & l t ; / w : t a b s & g t ; & l t ; w : s p a c i n g   w : a f t e r = " 0 "   w : l i n e = " 2 4 0 "   w : l i n e R u l e = " a u t o " / & g t ; & l t ; / w : p P r & g t ; & l t ; w : r P r & g t ; & l t ; w : r F o n t s   w : e a s t A s i a T h e m e = " m i n o r H A n s i " / & g t ; & l t ; w : l a n g   w : v a l = " e s - M X " / & g t ; & l t ; / w : r P r & g t ; & l t ; / w : s t y l e & g t ; & l t ; w : s t y l e   w : t y p e = " c h a r a c t e r "   w : c u s t o m S t y l e = " 1 "   w : s t y l e I d = " H e a d e r C h a r " & g t ; & l t ; w : n a m e   w : v a l = " H e a d e r   C h a r " / & g t ; & l t ; w : b a s e d O n   w : v a l = " D e f a u l t P a r a g r a p h F o n t " / & g t ; & l t ; w : l i n k   w : v a l = " H e a d e r " / & g t ; & l t ; w : u i P r i o r i t y   w : v a l = " 9 9 " / & g t ; & l t ; w : r s i d   w : v a l = " 0 0 E 5 0 F 2 C " / & g t ; & l t ; w : r P r & g t ; & l t ; w : r F o n t s   w : e a s t A s i a T h e m e = " m i n o r H A n s i " / & g t ; & l t ; w : l a n g   w : v a l = " e s - M X " / & g t ; & l t ; / w : r P r & g t ; & l t ; / w : s t y l e & g t ; & l t ; w : s t y l e   w : t y p e = " p a r a g r a p h "   w : s t y l e I d = " F o o t e r " & g t ; & l t ; w : n a m e   w : v a l = " f o o t e r " / & g t ; & l t ; w : b a s e d O n   w : v a l = " N o r m a l " / & g t ; & l t ; w : l i n k   w : v a l = " F o o t e r C h a r " / & g t ; & l t ; w : u i P r i o r i t y   w : v a l = " 9 9 " / & g t ; & l t ; w : u n h i d e W h e n U s e d / & g t ; & l t ; w : r s i d   w : v a l = " 0 0 E 5 0 F 2 C " / & g t ; & l t ; w : p P r & g t ; & l t ; w : t a b s & g t ; & l t ; w : t a b   w : v a l = " c e n t e r "   w : p o s = " 4 6 8 0 " / & g t ; & l t ; w : t a b   w : v a l = " r i g h t "   w : p o s = " 9 3 6 0 " / & g t ; & l t ; / w : t a b s & g t ; & l t ; w : s p a c i n g   w : a f t e r = " 0 "   w : l i n e = " 2 4 0 "   w : l i n e R u l e = " a u t o " / & g t ; & l t ; / w : p P r & g t ; & l t ; w : r P r & g t ; & l t ; w : r F o n t s   w : e a s t A s i a T h e m e = " m i n o r H A n s i " / & g t ; & l t ; w : l a n g   w : v a l = " e s - M X " / & g t ; & l t ; / w : r P r & g t ; & l t ; / w : s t y l e & g t ; & l t ; w : s t y l e   w : t y p e = " c h a r a c t e r "   w : c u s t o m S t y l e = " 1 "   w : s t y l e I d = " F o o t e r C h a r " & g t ; & l t ; w : n a m e   w : v a l = " F o o t e r   C h a r " / & g t ; & l t ; w : b a s e d O n   w : v a l = " D e f a u l t P a r a g r a p h F o n t " / & g t ; & l t ; w : l i n k   w : v a l = " F o o t e r " / & g t ; & l t ; w : u i P r i o r i t y   w : v a l = " 9 9 " / & g t ; & l t ; w : r s i d   w : v a l = " 0 0 E 5 0 F 2 C " / & g t ; & l t ; w : r P r & g t ; & l t ; w : r F o n t s   w : e a s t A s i a T h e m e = " m i n o r H A n s i " / & g t ; & l t ; w : l a n g   w : v a l = " e s - M X " / & g t ; & l t ; / w : r P r & g t ; & l t ; / w : s t y l e & g t ; & l t ; w : s t y l e   w : t y p e = " c h a r a c t e r "   w : s t y l e I d = " P l a c e h o l d e r T e x t " & g t ; & l t ; w : n a m e   w : v a l = " P l a c e h o l d e r   T e x t " / & g t ; & l t ; w : b a s e d O n   w : v a l = " D e f a u l t P a r a g r a p h F o n t " / & g t ; & l t ; w : u i P r i o r i t y   w : v a l = " 9 9 " / & g t ; & l t ; w : s e m i H i d d e n / & g t ; & l t ; w : r s i d   w : v a l = " 0 0 E 5 0 F 2 C " / & g t ; & l t ; w : r P r & g t ; & l t ; w : c o l o r   w : v a l = " 8 0 8 0 8 0 " / & g t ; & l t ; / w : r P r & g t ; & l t ; / w : s t y l e & g t ; & l t ; / w : s t y l e s & g t ; & l t ; / p k g : x m l D a t a & g t ; & l t ; / p k g : p a r t & g t ; & l t ; / p k g : p a c k a g e & g t ; + 
+ < / T i p o F a c t o r > + 
+         < U n i d a d > U n i d a d < / U n i d a d > + 
+         < V a l o r U n i t a r i o > & l t ; ? x m l   v e r s i o n = " 1 . 0 "   s t a n d a l o n e = " y e s " ? & g t ; + 
+ & l t ; ? m s o - a p p l i c a t i o n   p r o g i d = " W o r d . D o c u m e n t " ? & g t ; + 
+ & l t ; p k g : p a c k a g e   x m l n s : p k g = " h t t p : / / s c h e m a s . m i c r o s o f t . c o m / o f f i c e / 2 0 0 6 / x m l P a c k a g e " & g t ; & l t ; p k g : p a r t   p k g : n a m e = " / _ r e l s / . r e l s "   p k g : c o n t e n t T y p e = " a p p l i c a t i o n / v n d . o p e n x m l f o r m a t s - p a c k a g e . r e l a t i o n s h i p s + x m l "   p k g : p a d d i n g = " 5 1 2 " & g t ; & l t ; p k g : x m l D a t a & g t ; & l t ; R e l a t i o n s h i p s   x m l n s = " h t t p : / / s c h e m a s . o p e n x m l f o r m a t s . o r g / p a c k a g e / 2 0 0 6 / r e l a t i o n s h i p s " & g t ; & l t ; R e l a t i o n s h i p   I d = " r I d 1 "   T y p e = " h t t p : / / s c h e m a s . o p e n x m l f o r m a t s . o r g / o f f i c e D o c u m e n t / 2 0 0 6 / r e l a t i o n s h i p s / o f f i c e D o c u m e n t "   T a r g e t = " w o r d / d o c u m e n t . x m l " / & g t ; & l t ; / R e l a t i o n s h i p s & g t ; & l t ; / p k g : x m l D a t a & g t ; & l t ; / p k g : p a r t & g t ; & l t ; p k g : p a r t   p k g : n a m e = " / w o r d / d o c u m e n t . x m l "   p k g : c o n t e n t T y p e = " a p p l i c a t i o n / v n d . o p e n x m l f o r m a t s - o f f i c e d o c u m e n t . w o r d p r o c e s s i n g m l . d o c u m e n t . m a i n + x m l " & g t ; & l t ; p k g : x m l D a t a & g t ; & l t ; w : d o c u m e n t   x m l n s : w p c = " h t t p : / / s c h e m a s . m i c r o s o f t . c o m / o f f i c e / w o r d / 2 0 1 0 / w o r d p r o c e s s i n g C a n v a s "   x m l n s : c x = " h t t p : / / s c h e m a s . m i c r o s o f t . c o m / o f f i c e / d r a w i n g / 2 0 1 4 / c h a r t e x "   x m l n s : c x 1 = " h t t p : / / s c h e m a s . m i c r o s o f t . c o m / o f f i c e / d r a w i n g / 2 0 1 5 / 9 / 8 / c h a r t e x "   x m l n s : c x 2 = " h t t p : / / s c h e m a s . m i c r o s o f t . c o m / o f f i c e / d r a w i n g / 2 0 1 5 / 1 0 / 2 1 / c h a r t e x "   x m l n s : c x 3 = " h t t p : / / s c h e m a s . m i c r o s o f t . c o m / o f f i c e / d r a w i n g / 2 0 1 6 / 5 / 9 / c h a r t e x "   x m l n s : c x 4 = " h t t p : / / s c h e m a s . m i c r o s o f t . c o m / o f f i c e / d r a w i n g / 2 0 1 6 / 5 / 1 0 / c h a r t e x "   x m l n s : c x 5 = " h t t p : / / s c h e m a s . m i c r o s o f t . c o m / o f f i c e / d r a w i n g / 2 0 1 6 / 5 / 1 1 / c h a r t e x "   x m l n s : c x 6 = " h t t p : / / s c h e m a s . m i c r o s o f t . c o m / o f f i c e / d r a w i n g / 2 0 1 6 / 5 / 1 2 / c h a r t e x "   x m l n s : c x 7 = " h t t p : / / s c h e m a s . m i c r o s o f t . c o m / o f f i c e / d r a w i n g / 2 0 1 6 / 5 / 1 3 / c h a r t e x "   x m l n s : c x 8 = " h t t p : / / s c h e m a s . m i c r o s o f t . c o m / o f f i c e / d r a w i n g / 2 0 1 6 / 5 / 1 4 / c h a r t e x "   x m l n s : m c = " h t t p : / / s c h e m a s . o p e n x m l f o r m a t s . o r g / m a r k u p - c o m p a t i b i l i t y / 2 0 0 6 "   x m l n s : a i n k = " h t t p : / / s c h e m a s . m i c r o s o f t . c o m / o f f i c e / d r a w i n g / 2 0 1 6 / i n k "   x m l n s : a m 3 d = " h t t p : / / s c h e m a s . m i c r o s o f t . c o m / o f f i c e / d r a w i n g / 2 0 1 7 / m o d e l 3 d "   x m l n s : o = " u r n : s c h e m a s - m i c r o s o f t - c o m : o f f i c e : o f f i c e "   x m l n s : r = " h t t p : / / s c h e m a s . o p e n x m l f o r m a t s . o r g / o f f i c e D o c u m e n t / 2 0 0 6 / r e l a t i o n s h i p s "   x m l n s : m = " h t t p : / / s c h e m a s . o p e n x m l f o r m a t s . o r g / o f f i c e D o c u m e n t / 2 0 0 6 / m a t h "   x m l n s : v = " u r n : s c h e m a s - m i c r o s o f t - c o m : v m l "   x m l n s : w p 1 4 = " h t t p : / / s c h e m a s . m i c r o s o f t . c o m / o f f i c e / w o r d / 2 0 1 0 / w o r d p r o c e s s i n g D r a w i n g "   x m l n s : w p = " h t t p : / / s c h e m a s . o p e n x m l f o r m a t s . o r g / d r a w i n g m l / 2 0 0 6 / w o r d p r o c e s s i n g D r a w i n g "   x m l n s : w 1 0 = " u r n : s c h e m a s - m i c r o s o f t - c o m : o f f i c e : w o r d "   x m l n s : w = " h t t p : / / s c h e m a s . o p e n x m l f o r m a t s . o r g / w o r d p r o c e s s i n g m l / 2 0 0 6 / m a i n "   x m l n s : w 1 4 = " h t t p : / / s c h e m a s . m i c r o s o f t . c o m / o f f i c e / w o r d / 2 0 1 0 / w o r d m l "   x m l n s : w 1 5 = " h t t p : / / s c h e m a s . m i c r o s o f t . c o m / o f f i c e / w o r d / 2 0 1 2 / w o r d m l "   x m l n s : w 1 6 c e x = " h t t p : / / s c h e m a s . m i c r o s o f t . c o m / o f f i c e / w o r d / 2 0 1 8 / w o r d m l / c e x "   x m l n s : w 1 6 c i d = " h t t p : / / s c h e m a s . m i c r o s o f t . c o m / o f f i c e / w o r d / 2 0 1 6 / w o r d m l / c i d "   x m l n s : w 1 6 = " h t t p : / / s c h e m a s . m i c r o s o f t . c o m / o f f i c e / w o r d / 2 0 1 8 / w o r d m l "   x m l n s : w 1 6 s e = " h t t p : / / s c h e m a s . m i c r o s o f t . c o m / o f f i c e / w o r d / 2 0 1 5 / w o r d m l / s y m e x "   x m l n s : w p g = " h t t p : / / s c h e m a s . m i c r o s o f t . c o m / o f f i c e / w o r d / 2 0 1 0 / w o r d p r o c e s s i n g G r o u p "   x m l n s : w p i = " h t t p : / / s c h e m a s . m i c r o s o f t . c o m / o f f i c e / w o r d / 2 0 1 0 / w o r d p r o c e s s i n g I n k "   x m l n s : w n e = " h t t p : / / s c h e m a s . m i c r o s o f t . c o m / o f f i c e / w o r d / 2 0 0 6 / w o r d m l "   x m l n s : w p s = " h t t p : / / s c h e m a s . m i c r o s o f t . c o m / o f f i c e / w o r d / 2 0 1 0 / w o r d p r o c e s s i n g S h a p e "   m c : I g n o r a b l e = " w 1 4   w 1 5   w 1 6 s e   w 1 6 c i d   w 1 6   w 1 6 c e x   w p 1 4 " & g t ; & l t ; w : b o d y & g t ; & l t ; w : p   w : r s i d R = " 0 0 0 0 0 0 0 0 "   w : r s i d R D e f a u l t = " 0 0 6 4 4 F F 8 " & g t ; & l t ; w : r   w : r s i d R P r = " 0 0 6 4 4 F F 8 " & g t ; & l t ; w : r P r & g t ; & l t ; w : s z   w : v a l = " 1 0 " / & g t ; & l t ; w : s z C s   w : v a l = " 1 0 " / & g t ; & l t ; / w : r P r & g t ; & l t ; w : t & g t ; V a l o r U n i t a r i o & l t ; / w : t & g t ; & l t ; / w : r & g t ; & l t ; / w : p & g t ; & l t ; w : s e c t P r   w : r s i d R = " 0 0 0 0 0 0 0 0 " & g t ; & l t ; w : p g S z   w : w = " 1 2 2 4 0 "   w : h = " 1 5 8 4 0 " / & g t ; & l t ; w : p g M a r   w : t o p = " 1 4 4 0 "   w : r i g h t = " 1 4 4 0 "   w : b o t t o m = " 1 4 4 0 "   w : l e f t = " 1 4 4 0 "   w : h e a d e r = " 7 2 0 "   w : f o o t e r = " 7 2 0 "   w : g u t t e r = " 0 " / & g t ; & l t ; w : c o l s   w : s p a c e = " 7 2 0 " / & g t ; & l t ; / w : s e c t P r & g t ; & l t ; / w : b o d y & g t ; & l t ; / w : d o c u m e n t & g t ; & l t ; / p k g : x m l D a t a & g t ; & l t ; / p k g : p a r t & g t ; & l t ; p k g : p a r t   p k g : n a m e = " / w o r d / _ r e l s / d o c u m e n t . x m l . r e l s "   p k g : c o n t e n t T y p e = " a p p l i c a t i o n / v n d . o p e n x m l f o r m a t s - p a c k a g e . r e l a t i o n s h i p s + x m l "   p k g : p a d d i n g = " 2 5 6 " & g t ; & l t ; p k g : x m l D a t a & g t ; & l t ; R e l a t i o n s h i p s   x m l n s = " h t t p : / / s c h e m a s . o p e n x m l f o r m a t s . o r g / p a c k a g e / 2 0 0 6 / r e l a t i o n s h i p s " & g t ; & l t ; R e l a t i o n s h i p   I d = " r I d 1 "   T y p e = " h t t p : / / s c h e m a s . o p e n x m l f o r m a t s . o r g / o f f i c e D o c u m e n t / 2 0 0 6 / r e l a t i o n s h i p s / s t y l e s "   T a r g e t = " s t y l e s . x m l " / & g t ; & l t ; / R e l a t i o n s h i p s & g t ; & l t ; / p k g : x m l D a t a & g t ; & l t ; / p k g : p a r t & g t ; & l t ; p k g : p a r t   p k g : n a m e = " / w o r d / s t y l e s . x m l "   p k g : c o n t e n t T y p e = " a p p l i c a t i o n / v n d . o p e n x m l f o r m a t s - o f f i c e d o c u m e n t . w o r d p r o c e s s i n g m l . s t y l e s + x m l " & g t ; & l t ; p k g : x m l D a t a & g t ; & l t ; w : s t y l e s   x m l n s : m c = " h t t p : / / s c h e m a s . o p e n x m l f o r m a t s . o r g / m a r k u p - c o m p a t i b i l i t y / 2 0 0 6 "   x m l n s : r = " h t t p : / / s c h e m a s . o p e n x m l f o r m a t s . o r g / o f f i c e D o c u m e n t / 2 0 0 6 / r e l a t i o n s h i p s "   x m l n s : w = " h t t p : / / s c h e m a s . o p e n x m l f o r m a t s . o r g / w o r d p r o c e s s i n g m l / 2 0 0 6 / m a i n "   x m l n s : w 1 4 = " h t t p : / / s c h e m a s . m i c r o s o f t . c o m / o f f i c e / w o r d / 2 0 1 0 / w o r d m l "   x m l n s : w 1 5 = " h t t p : / / s c h e m a s . m i c r o s o f t . c o m / o f f i c e / w o r d / 2 0 1 2 / w o r d m l "   x m l n s : w 1 6 c e x = " h t t p : / / s c h e m a s . m i c r o s o f t . c o m / o f f i c e / w o r d / 2 0 1 8 / w o r d m l / c e x "   x m l n s : w 1 6 c i d = " h t t p : / / s c h e m a s . m i c r o s o f t . c o m / o f f i c e / w o r d / 2 0 1 6 / w o r d m l / c i d "   x m l n s : w 1 6 = " h t t p : / / s c h e m a s . m i c r o s o f t . c o m / o f f i c e / w o r d / 2 0 1 8 / w o r d m l "   x m l n s : w 1 6 s e = " h t t p : / / s c h e m a s . m i c r o s o f t . c o m / o f f i c e / w o r d / 2 0 1 5 / w o r d m l / s y m e x "   m c : I g n o r a b l e = " w 1 4   w 1 5   w 1 6 s e   w 1 6 c i d   w 1 6   w 1 6 c e x " & g t ; & l t ; w : d o c D e f a u l t s & g t ; & l t ; w : r P r D e f a u l t & g t ; & l t ; w : r P r & g t ; & l t ; w : r F o n t s   w : a s c i i T h e m e = " m i n o r H A n s i "   w : e a s t A s i a T h e m e = " m i n o r E a s t A s i a "   w : h A n s i T h e m e = " m i n o r H A n s i "   w : c s t h e m e = " m i n o r B i d i " / & g t ; & l t ; w : s z   w : v a l = " 2 2 " / & g t ; & l t ; w : s z C s   w : v a l = " 2 2 " / & g t ; & l t ; w : l a n g   w : v a l = " e n - U S "   w : e a s t A s i a = " e n - U S "   w : b i d i = " a r - S A " / & g t ; & l t ; / w : r P r & g t ; & l t ; / w : r P r D e f a u l t & g t ; & l t ; w : p P r D e f a u l t & g t ; & l t ; w : p P r & g t ; & l t ; w : s p a c i n g   w : a f t e r = " 1 6 0 "   w : l i n e = " 2 5 9 "   w : l i n e R u l e = " a u t o " / & g t ; & l t ; / w : p P r & g t ; & l t ; / w : p P r D e f a u l t & g t ; & l t ; / w : d o c D e f a u l t s & g t ; & l t ; w : s t y l e   w : t y p e = " p a r a g r a p h "   w : d e f a u l t = " 1 "   w : s t y l e I d = " N o r m a l " & g t ; & l t ; w : n a m e   w : v a l = " N o r m a l " / & g t ; & l t ; w : q F o r m a t / & g t ; & l t ; / w : s t y l e & g t ; & l t ; w : s t y l e   w : t y p e = " c h a r a c t e r "   w : d e f a u l t = " 1 "   w : s t y l e I d = " D e f a u l t P a r a g r a p h F o n t " & g t ; & l t ; w : n a m e   w : v a l = " D e f a u l t   P a r a g r a p h   F o n t " / & g t ; & l t ; w : u i P r i o r i t y   w : v a l = " 1 " / & g t ; & l t ; w : s e m i H i d d e n / & g t ; & l t ; w : u n h i d e W h e n U s e d / & g t ; & l t ; / w : s t y l e & g t ; & l t ; w : s t y l e   w : t y p e = " t a b l e "   w : d e f a u l t = " 1 "   w : s t y l e I d = " T a b l e N o r m a l " & g t ; & l t ; w : n a m e   w : v a l = " N o r m a l   T a b l e " / & g t ; & l t ; w : u i P r i o r i t y   w : v a l = " 9 9 " / & g t ; & l t ; w : s e m i H i d d e n / & g t ; & l t ; w : u n h i d e W h e n U s e d / & g t ; & l t ; w : t b l P r & g t ; & l t ; w : t b l I n d   w : w = " 0 "   w : t y p e = " d x a " / & g t ; & l t ; w : t b l C e l l M a r & g t ; & l t ; w : t o p   w : w = " 0 "   w : t y p e = " d x a " / & g t ; & l t ; w : l e f t   w : w = " 1 0 8 "   w : t y p e = " d x a " / & g t ; & l t ; w : b o t t o m   w : w = " 0 "   w : t y p e = " d x a " / & g t ; & l t ; w : r i g h t   w : w = " 1 0 8 "   w : t y p e = " d x a " / & g t ; & l t ; / w : t b l C e l l M a r & g t ; & l t ; / w : t b l P r & g t ; & l t ; / w : s t y l e & g t ; & l t ; w : s t y l e   w : t y p e = " n u m b e r i n g "   w : d e f a u l t = " 1 "   w : s t y l e I d = " N o L i s t " & g t ; & l t ; w : n a m e   w : v a l = " N o   L i s t " / & g t ; & l t ; w : u i P r i o r i t y   w : v a l = " 9 9 " / & g t ; & l t ; w : s e m i H i d d e n / & g t ; & l t ; w : u n h i d e W h e n U s e d / & g t ; & l t ; / w : s t y l e & g t ; & l t ; w : s t y l e   w : t y p e = " t a b l e "   w : s t y l e I d = " T a b l e G r i d " & g t ; & l t ; w : n a m e   w : v a l = " T a b l e   G r i d " / & g t ; & l t ; w : b a s e d O n   w : v a l = " T a b l e N o r m a l " / & g t ; & l t ; w : u i P r i o r i t y   w : v a l = " 3 9 " / & g t ; & l t ; w : r s i d   w : v a l = " 0 0 E 5 0 F 2 C " / & g t ; & l t ; w : p P r & g t ; & l t ; w : s p a c i n g   w : a f t e r = " 0 "   w : l i n e = " 2 4 0 "   w : l i n e R u l e = " a u t o " / & g t ; & l t ; / w : p P r & g t ; & l t ; w : r P r & g t ; & l t ; w : r F o n t s   w : e a s t A s i a T h e m e = " m i n o r H A n s i " / & g t ; & l t ; w : l a n g   w : v a l = " e s - M X " / & g t ; & l t ; / w : r P r & g t ; & l t ; w : t b l P r & g t ; & l t ; w : t b l B o r d e r s & g t ; & l t ; w : t o p   w : v a l = " s i n g l e "   w : s z = " 4 "   w : s p a c e = " 0 "   w : c o l o r = " a u t o " / & g t ; & l t ; w : l e f t   w : v a l = " s i n g l e "   w : s z = " 4 "   w : s p a c e = " 0 "   w : c o l o r = " a u t o " / & g t ; & l t ; w : b o t t o m   w : v a l = " s i n g l e "   w : s z = " 4 "   w : s p a c e = " 0 "   w : c o l o r = " a u t o " / & g t ; & l t ; w : r i g h t   w : v a l = " s i n g l e "   w : s z = " 4 "   w : s p a c e = " 0 "   w : c o l o r = " a u t o " / & g t ; & l t ; w : i n s i d e H   w : v a l = " s i n g l e "   w : s z = " 4 "   w : s p a c e = " 0 "   w : c o l o r = " a u t o " / & g t ; & l t ; w : i n s i d e V   w : v a l = " s i n g l e "   w : s z = " 4 "   w : s p a c e = " 0 "   w : c o l o r = " a u t o " / & g t ; & l t ; / w : t b l B o r d e r s & g t ; & l t ; / w : t b l P r & g t ; & l t ; / w : s t y l e & g t ; & l t ; w : s t y l e   w : t y p e = " p a r a g r a p h "   w : s t y l e I d = " H e a d e r " & g t ; & l t ; w : n a m e   w : v a l = " h e a d e r " / & g t ; & l t ; w : b a s e d O n   w : v a l = " N o r m a l " / & g t ; & l t ; w : l i n k   w : v a l = " H e a d e r C h a r " / & g t ; & l t ; w : u i P r i o r i t y   w : v a l = " 9 9 " / & g t ; & l t ; w : u n h i d e W h e n U s e d / & g t ; & l t ; w : r s i d   w : v a l = " 0 0 E 5 0 F 2 C " / & g t ; & l t ; w : p P r & g t ; & l t ; w : t a b s & g t ; & l t ; w : t a b   w : v a l = " c e n t e r "   w : p o s = " 4 6 8 0 " / & g t ; & l t ; w : t a b   w : v a l = " r i g h t "   w : p o s = " 9 3 6 0 " / & g t ; & l t ; / w : t a b s & g t ; & l t ; w : s p a c i n g   w : a f t e r = " 0 "   w : l i n e = " 2 4 0 "   w : l i n e R u l e = " a u t o " / & g t ; & l t ; / w : p P r & g t ; & l t ; w : r P r & g t ; & l t ; w : r F o n t s   w : e a s t A s i a T h e m e = " m i n o r H A n s i " / & g t ; & l t ; w : l a n g   w : v a l = " e s - M X " / & g t ; & l t ; / w : r P r & g t ; & l t ; / w : s t y l e & g t ; & l t ; w : s t y l e   w : t y p e = " c h a r a c t e r "   w : c u s t o m S t y l e = " 1 "   w : s t y l e I d = " H e a d e r C h a r " & g t ; & l t ; w : n a m e   w : v a l = " H e a d e r   C h a r " / & g t ; & l t ; w : b a s e d O n   w : v a l = " D e f a u l t P a r a g r a p h F o n t " / & g t ; & l t ; w : l i n k   w : v a l = " H e a d e r " / & g t ; & l t ; w : u i P r i o r i t y   w : v a l = " 9 9 " / & g t ; & l t ; w : r s i d   w : v a l = " 0 0 E 5 0 F 2 C " / & g t ; & l t ; w : r P r & g t ; & l t ; w : r F o n t s   w : e a s t A s i a T h e m e = " m i n o r H A n s i " / & g t ; & l t ; w : l a n g   w : v a l = " e s - M X " / & g t ; & l t ; / w : r P r & g t ; & l t ; / w : s t y l e & g t ; & l t ; w : s t y l e   w : t y p e = " p a r a g r a p h "   w : s t y l e I d = " F o o t e r " & g t ; & l t ; w : n a m e   w : v a l = " f o o t e r " / & g t ; & l t ; w : b a s e d O n   w : v a l = " N o r m a l " / & g t ; & l t ; w : l i n k   w : v a l = " F o o t e r C h a r " / & g t ; & l t ; w : u i P r i o r i t y   w : v a l = " 9 9 " / & g t ; & l t ; w : u n h i d e W h e n U s e d / & g t ; & l t ; w : r s i d   w : v a l = " 0 0 E 5 0 F 2 C " / & g t ; & l t ; w : p P r & g t ; & l t ; w : t a b s & g t ; & l t ; w : t a b   w : v a l = " c e n t e r "   w : p o s = " 4 6 8 0 " / & g t ; & l t ; w : t a b   w : v a l = " r i g h t "   w : p o s = " 9 3 6 0 " / & g t ; & l t ; / w : t a b s & g t ; & l t ; w : s p a c i n g   w : a f t e r = " 0 "   w : l i n e = " 2 4 0 "   w : l i n e R u l e = " a u t o " / & g t ; & l t ; / w : p P r & g t ; & l t ; w : r P r & g t ; & l t ; w : r F o n t s   w : e a s t A s i a T h e m e = " m i n o r H A n s i " / & g t ; & l t ; w : l a n g   w : v a l = " e s - M X " / & g t ; & l t ; / w : r P r & g t ; & l t ; / w : s t y l e & g t ; & l t ; w : s t y l e   w : t y p e = " c h a r a c t e r "   w : c u s t o m S t y l e = " 1 "   w : s t y l e I d = " F o o t e r C h a r " & g t ; & l t ; w : n a m e   w : v a l = " F o o t e r   C h a r " / & g t ; & l t ; w : b a s e d O n   w : v a l = " D e f a u l t P a r a g r a p h F o n t " / & g t ; & l t ; w : l i n k   w : v a l = " F o o t e r " / & g t ; & l t ; w : u i P r i o r i t y   w : v a l = " 9 9 " / & g t ; & l t ; w : r s i d   w : v a l = " 0 0 E 5 0 F 2 C " / & g t ; & l t ; w : r P r & g t ; & l t ; w : r F o n t s   w : e a s t A s i a T h e m e = " m i n o r H A n s i " / & g t ; & l t ; w : l a n g   w : v a l = " e s - M X " / & g t ; & l t ; / w : r P r & g t ; & l t ; / w : s t y l e & g t ; & l t ; w : s t y l e   w : t y p e = " c h a r a c t e r "   w : s t y l e I d = " P l a c e h o l d e r T e x t " & g t ; & l t ; w : n a m e   w : v a l = " P l a c e h o l d e r   T e x t " / & g t ; & l t ; w : b a s e d O n   w : v a l = " D e f a u l t P a r a g r a p h F o n t " / & g t ; & l t ; w : u i P r i o r i t y   w : v a l = " 9 9 " / & g t ; & l t ; w : s e m i H i d d e n / & g t ; & l t ; w : r s i d   w : v a l = " 0 0 E 5 0 F 2 C " / & g t ; & l t ; w : r P r & g t ; & l t ; w : c o l o r   w : v a l = " 8 0 8 0 8 0 " / & g t ; & l t ; / w : r P r & g t ; & l t ; / w : s t y l e & g t ; & l t ; / w : s t y l e s & g t ; & l t ; / p k g : x m l D a t a & g t ; & l t ; / p k g : p a r t & g t ; & l t ; / p k g : p a c k a g e & g t ; + 
+ < / V a l o r U n i t a r i o > + 
+     < / C o n c e p t o s > + 
+     < P e d i m e n t o s T a b l e > + 
+         < D o c u m e n t N o > D o c u m e n t N o < / D o c u m e n t N o > + 
+         < F e c h a D a t e > F e c h a D a t e < / F e c h a D a t e > + 
+         < N o m b r e A d u a n a > N o m b r e A d u a n a < / N o m b r e A d u a n a > + 
+         < P e d i m e n t o > P e d i m e n t o < / P e d i m e n t o > + 
+     < / P e d i m e n t o s T a b l e > + 
+ < / N a v W o r d R e p o r t X m l P a r t > 
+</file>
+
+<file path=customXml/item2.xml><?xml version="1.0" encoding="utf-8"?>
 <b:Sources xmlns:b="http://schemas.openxmlformats.org/officeDocument/2006/bibliography" xmlns="http://schemas.openxmlformats.org/officeDocument/2006/bibliography" SelectedStyle="\APASixthEditionOfficeOnline.xsl" StyleName="APA" Version="6"/>
 </file>
 
-<file path=customXml/item2.xml>��< ? x m l   v e r s i o n = " 1 . 0 "   e n c o d i n g = " u t f - 1 6 " ? > < N a v W o r d R e p o r t X m l P a r t   x m l n s = " u r n : m i c r o s o f t - d y n a m i c s - n a v / r e p o r t s / H G _ R e p o r t e C F D I / 5 0 5 1 6 / " > - 
-     < t e m p o r a l > - 
-         < g e t R e c > g e t R e c < / g e t R e c > - 
-     < / t e m p o r a l > - 
-     < f a c t u r a s _ T i m b r a d a s > - 
-         < C a n t i d a d L e t r a > C a n t i d a d L e t r a < / C a n t i d a d L e t r a > - 
-         < C e r t i f i c a d o C a d e n a > C e r t i f i c a d o C a d e n a < / C e r t i f i c a d o C a d e n a > - 
-         < D e s c r i p c i o n > D e s c r i p c i o n < / D e s c r i p c i o n > - 
-         < D e s c u e n t o T o t a l > D e s c u e n t o T o t a l < / D e s c u e n t o T o t a l > - 
-         < F e c h a > F e c h a < / F e c h a > - 
-         < F e c h a T i m b r a d o > F e c h a T i m b r a d o < / F e c h a T i m b r a d o > - 
-         < F o l i o > F o l i o < / F o l i o > - 
-         < F o r m a D e P a g o > F o r m a D e P a g o < / F o r m a D e P a g o > - 
-         < i d > i d < / i d > - 
-         < I V A > I V A < / I V A > - 
-         < L u g a r d e e x p e d i c i n > L u g a r d e e x p e d i c i n < / L u g a r d e e x p e d i c i n > - 
-         < M e t o d o d e p a g o > M e t o d o d e p a g o < / M e t o d o d e p a g o > - 
-         < M o n e d a > M o n e d a < / M o n e d a > - 
-         < N o C e r t i f i c a d o > N o C e r t i f i c a d o < / N o C e r t i f i c a d o > - 
-         < N o C e r t i f i c a d o S A T > N o C e r t i f i c a d o S A T < / N o C e r t i f i c a d o S A T > - 
-         < N o m b r e > N o m b r e < / N o m b r e > - 
-         < N o m b r e R e c e p t o r > N o m b r e R e c e p t o r < / N o m b r e R e c e p t o r > - 
-         < Q R S t r i n g > Q R S t r i n g < / Q R S t r i n g > - 
-         < R e g i m e n F i s c a l > R e g i m e n F i s c a l < / R e g i m e n F i s c a l > - 
-         < R F C > R F C < / R F C > - 
-         < R F C p r o v e d o r > R F C p r o v e d o r < / R F C p r o v e d o r > - 
-         < R f c R e c e p t o r > R f c R e c e p t o r < / R f c R e c e p t o r > - 
-         < S e l l o D i g i t a l C F D > S e l l o D i g i t a l C F D < / S e l l o D i g i t a l C F D > - 
-         < S e l l o S A T > S e l l o S A T < / S e l l o S A T > - 
-         < S u b t o t a l > S u b t o t a l < / S u b t o t a l > - 
-         < t e m p > t e m p < / t e m p > - 
-         < T i p o C a m b i o > T i p o C a m b i o < / T i p o C a m b i o > - 
-         < t i p o D e C o m p r o b a n t e > t i p o D e C o m p r o b a n t e < / t i p o D e C o m p r o b a n t e > - 
-         < T i p o r e l a c i o n > T i p o r e l a c i o n < / T i p o r e l a c i o n > - 
-         < T o t a l > T o t a l < / T o t a l > - 
-         < T o t a l T e x t > T o t a l T e x t < / T o t a l T e x t > - 
-         < U s o C F D I > U s o C F D I < / U s o C F D I > - 
-         < U U I D > U U I D < / U U I D > - 
-         < U U I D R e l a c i o n a d o > U U I D R e l a c i o n a d o < / U U I D R e l a c i o n a d o > - 
-         < V e r s i o n > V e r s i o n < / V e r s i o n > - 
-     < / f a c t u r a s _ T i m b r a d a s > - 
-     < C o m p a n y _ I n f o r m a t i o n > - 
-         < A d d r e s s > A d d r e s s < / A d d r e s s > - 
-         < L u g a r D e E x p e d i c i o n > L u g a r D e E x p e d i c i o n < / L u g a r D e E x p e d i c i o n > - 
-         < N a m e > N a m e < / N a m e > - 
-         < R e g i m e n F i s c a l E m i s o r > R e g i m e n F i s c a l E m i s o r < / R e g i m e n F i s c a l E m i s o r > - 
-         < R F C E m i s o r > R F C E m i s o r < / R F C E m i s o r > - 
-     < / C o m p a n y _ I n f o r m a t i o n > - 
-     < C l i e n t e > - 
-         < a e r o p u e r t o > a e r o p u e r t o < / a e r o p u e r t o > - 
-         < B i l l t o A d d r e s s > B i l l t o A d d r e s s < / B i l l t o A d d r e s s > - 
-         < B i l l t o A d d r e s s 2 > B i l l t o A d d r e s s 2 < / B i l l t o A d d r e s s 2 > - 
-         < B i l l t o C i t y > B i l l t o C i t y < / B i l l t o C i t y > - 
-         < B i l l t o C o u n t y > B i l l t o C o u n t y < / B i l l t o C o u n t y > - 
-         < B i l l t o N a m e > B i l l t o N a m e < / B i l l t o N a m e > - 
-         < B i l l t o P o s t C o d e > B i l l t o P o s t C o d e < / B i l l t o P o s t C o d e > - 
-         < B O L > B O L < / B O L > - 
-         < C F D I _ R e l a t i o n > C F D I _ R e l a t i o n < / C F D I _ R e l a t i o n > - 
-         < F e c h a D e E n t r e g a > F e c h a D e E n t r e g a < / F e c h a D e E n t r e g a > - 
-         < G e t W o r k D e s c r i p t i o n > G e t W o r k D e s c r i p t i o n < / G e t W o r k D e s c r i p t i o n > - 
-         < N o T a n q u e > N o T a n q u e < / N o T a n q u e > - 
-         < O r d e r N o > O r d e r N o < / O r d e r N o > - 
-         < O r i g e n D e s t i n o > O r i g e n D e s t i n o < / O r i g e n D e s t i n o > - 
-         < P e r i o d o F a c t > P e r i o d o F a c t < / P e r i o d o F a c t > - 
-         < P r o d u c t o T r a s n p o r t a d o > P r o d u c t o T r a s n p o r t a d o < / P r o d u c t o T r a s n p o r t a d o > - 
-         < R e m i s i o n > R e m i s i o n < / R e m i s i o n > - 
-         < S e l l t o C o u n t r y R e g i o n C o d e > S e l l t o C o u n t r y R e g i o n C o d e < / S e l l t o C o u n t r y R e g i o n C o d e > - 
-         < T a n q u e > T a n q u e < / T a n q u e > - 
-         < U U I D _ R e l a t i o n > U U I D _ R e l a t i o n < / U U I D _ R e l a t i o n > - 
-         < W o r k D e s c r i p t i o n > W o r k D e s c r i p t i o n < / W o r k D e s c r i p t i o n > - 
-     < / C l i e n t e > - 
-     < C o n c e p t o s > - 
-         < B a s e T r a s l a d o > B a s e T r a s l a d o < / B a s e T r a s l a d o > - 
-         < C a n t i d a d > C a n t i d a d < / C a n t i d a d > - 
-         < C l a v e P r o d S e r v > C l a v e P r o d S e r v < / C l a v e P r o d S e r v > - 
-         < C l a v e U n i d a d > C l a v e U n i d a d < / C l a v e U n i d a d > - 
-         < D e s c r i p c i o n C o n c e p t o > D e s c r i p c i o n C o n c e p t o < / D e s c r i p c i o n C o n c e p t o > - 
-         < D e s c u e n t o > D e s c u e n t o < / D e s c u e n t o > - 
-         < F o l i o C o n c e p t o > F o l i o C o n c e p t o < / F o l i o C o n c e p t o > - 
-         < I m p o r t e > I m p o r t e < / I m p o r t e > - 
-         < I m p o r t e T r a s l a d o > I m p o r t e T r a s l a d o < / I m p o r t e T r a s l a d o > - 
-         < I m p u e s t o T r a s l a d o > I m p u e s t o T r a s l a d o < / I m p u e s t o T r a s l a d o > - 
-         < N o I d e n t i f i c a c i o n > N o I d e n t i f i c a c i o n < / N o I d e n t i f i c a c i o n > - 
-         < N o P r o d u c t o > N o P r o d u c t o < / N o P r o d u c t o > - 
-         < T a s a O C u o t a T r a s l a d o > T a s a O C u o t a T r a s l a d o < / T a s a O C u o t a T r a s l a d o > - 
-         < T i p o F a c t o r > T i p o F a c t o r < / T i p o F a c t o r > - 
-         < U n i d a d > U n i d a d < / U n i d a d > - 
-         < V a l o r U n i t a r i o > V a l o r U n i t a r i o < / V a l o r U n i t a r i o > - 
-     < / C o n c e p t o s > - 
-     < P e d i m e n t o s T a b l e > - 
-         < D o c u m e n t N o > D o c u m e n t N o < / D o c u m e n t N o > - 
-         < F e c h a D a t e > F e c h a D a t e < / F e c h a D a t e > - 
-         < N o m b r e A d u a n a > N o m b r e A d u a n a < / N o m b r e A d u a n a > - 
-         < P e d i m e n t o > P e d i m e n t o < / P e d i m e n t o > - 
-     < / P e d i m e n t o s T a b l e > - 
- < / N a v W o r d R e p o r t X m l P a r t > 
+<file path=customXml/itemProps1.xml><?xml version="1.0" encoding="utf-8"?>
+<ds:datastoreItem xmlns:ds="http://schemas.openxmlformats.org/officeDocument/2006/customXml" ds:itemID="{8EF8AC63-E5FB-4CC1-8216-28CFD77E3EBC}">
+  <ds:schemaRefs>
+    <ds:schemaRef ds:uri="urn:microsoft-dynamics-nav/reports/HG_ReporteCFDI/50516/"/>
+  </ds:schemaRefs>
+</ds:datastoreItem>
 </file>
 
-<file path=customXml/itemProps1.xml><?xml version="1.0" encoding="utf-8"?>
+<file path=customXml/itemProps2.xml><?xml version="1.0" encoding="utf-8"?>
 <ds:datastoreItem xmlns:ds="http://schemas.openxmlformats.org/officeDocument/2006/customXml" ds:itemID="{045A5487-CFDE-4439-8F57-5EA1C1FC103E}">
   <ds:schemaRefs>
     <ds:schemaRef ds:uri="http://schemas.openxmlformats.org/officeDocument/2006/bibliography"/>
   </ds:schemaRefs>
 </ds:datastoreItem>
-</file>
-
-<file path=customXml/itemProps2.xml><?xml version="1.0" encoding="utf-8"?>
-<ds:datastoreItem xmlns:ds="http://schemas.openxmlformats.org/officeDocument/2006/customXml" ds:itemID="{8EF8AC63-E5FB-4CC1-8216-28CFD77E3EBC}">
-  <ds:schemaRefs>
-    <ds:schemaRef ds:uri="urn:microsoft-dynamics-nav/reports/HG_ReporteCFDI/50516/"/>
-  </ds:schemaRefs>
-</ds:datastoreItem>
 </file>
</xml_diff>